<commit_message>
experimenting with narrowest point
</commit_message>
<xml_diff>
--- a/thesis/Permeabilita - Mrógala.docx
+++ b/thesis/Permeabilita - Mrógala.docx
@@ -20,63 +20,6 @@
           <w:szCs w:val="22"/>
         </w:rPr>
       </w:pPr>
-      <w:r>
-        <w:rPr>
-          <w:rFonts w:ascii="Arial" w:eastAsia="Arial" w:hAnsi="Arial" w:cs="Arial"/>
-          <w:noProof/>
-          <w:color w:val="000000"/>
-          <w:sz w:val="22"/>
-          <w:szCs w:val="22"/>
-        </w:rPr>
-        <w:drawing>
-          <wp:inline distT="0" distB="0" distL="0" distR="0" wp14:anchorId="789D8720" wp14:editId="1F7B59A5">
-            <wp:extent cx="5572125" cy="4181475"/>
-            <wp:effectExtent l="0" t="0" r="9525" b="9525"/>
-            <wp:docPr id="1" name="Picture 1"/>
-            <wp:cNvGraphicFramePr>
-              <a:graphicFrameLocks xmlns:a="http://schemas.openxmlformats.org/drawingml/2006/main" noChangeAspect="1"/>
-            </wp:cNvGraphicFramePr>
-            <a:graphic xmlns:a="http://schemas.openxmlformats.org/drawingml/2006/main">
-              <a:graphicData uri="http://schemas.openxmlformats.org/drawingml/2006/picture">
-                <pic:pic xmlns:pic="http://schemas.openxmlformats.org/drawingml/2006/picture">
-                  <pic:nvPicPr>
-                    <pic:cNvPr id="0" name="Picture 1"/>
-                    <pic:cNvPicPr>
-                      <a:picLocks noChangeAspect="1" noChangeArrowheads="1"/>
-                    </pic:cNvPicPr>
-                  </pic:nvPicPr>
-                  <pic:blipFill>
-                    <a:blip r:embed="rId8">
-                      <a:extLst>
-                        <a:ext uri="{28A0092B-C50C-407E-A947-70E740481C1C}">
-                          <a14:useLocalDpi xmlns:a14="http://schemas.microsoft.com/office/drawing/2010/main" val="0"/>
-                        </a:ext>
-                      </a:extLst>
-                    </a:blip>
-                    <a:srcRect/>
-                    <a:stretch>
-                      <a:fillRect/>
-                    </a:stretch>
-                  </pic:blipFill>
-                  <pic:spPr bwMode="auto">
-                    <a:xfrm>
-                      <a:off x="0" y="0"/>
-                      <a:ext cx="5572125" cy="4181475"/>
-                    </a:xfrm>
-                    <a:prstGeom prst="rect">
-                      <a:avLst/>
-                    </a:prstGeom>
-                    <a:noFill/>
-                    <a:ln>
-                      <a:noFill/>
-                    </a:ln>
-                  </pic:spPr>
-                </pic:pic>
-              </a:graphicData>
-            </a:graphic>
-          </wp:inline>
-        </w:drawing>
-      </w:r>
     </w:p>
     <w:tbl>
       <w:tblPr>
@@ -209,7 +152,6 @@
                 <w:sz w:val="48"/>
                 <w:szCs w:val="48"/>
               </w:rPr>
-              <w:lastRenderedPageBreak/>
               <w:t>Algoritmy kvantifikace propustnosti materiálu pro 3D rastr</w:t>
             </w:r>
           </w:p>
@@ -469,6 +411,7 @@
                 <w:szCs w:val="29"/>
               </w:rPr>
             </w:pPr>
+            <w:proofErr w:type="gramStart"/>
             <w:r>
               <w:rPr>
                 <w:rFonts w:ascii="Arial" w:eastAsia="Arial" w:hAnsi="Arial" w:cs="Arial"/>
@@ -477,7 +420,17 @@
                 <w:szCs w:val="29"/>
               </w:rPr>
               <w:lastRenderedPageBreak/>
-              <w:t>UNIVERSITY OF OSTRAVA</w:t>
+              <w:t>UNIVERSITY</w:t>
+            </w:r>
+            <w:proofErr w:type="gramEnd"/>
+            <w:r>
+              <w:rPr>
+                <w:rFonts w:ascii="Arial" w:eastAsia="Arial" w:hAnsi="Arial" w:cs="Arial"/>
+                <w:color w:val="000000"/>
+                <w:sz w:val="29"/>
+                <w:szCs w:val="29"/>
+              </w:rPr>
+              <w:t xml:space="preserve"> OF OSTRAVA</w:t>
             </w:r>
           </w:p>
           <w:p>
@@ -630,7 +583,25 @@
                 <w:sz w:val="48"/>
                 <w:szCs w:val="48"/>
               </w:rPr>
-              <w:t xml:space="preserve"> 3D </w:t>
+              <w:t xml:space="preserve"> </w:t>
+            </w:r>
+            <w:proofErr w:type="gramStart"/>
+            <w:r>
+              <w:rPr>
+                <w:rFonts w:ascii="Arial" w:eastAsia="Arial" w:hAnsi="Arial" w:cs="Arial"/>
+                <w:sz w:val="48"/>
+                <w:szCs w:val="48"/>
+              </w:rPr>
+              <w:t>3D</w:t>
+            </w:r>
+            <w:proofErr w:type="gramEnd"/>
+            <w:r>
+              <w:rPr>
+                <w:rFonts w:ascii="Arial" w:eastAsia="Arial" w:hAnsi="Arial" w:cs="Arial"/>
+                <w:sz w:val="48"/>
+                <w:szCs w:val="48"/>
+              </w:rPr>
+              <w:t xml:space="preserve"> </w:t>
             </w:r>
             <w:proofErr w:type="spellStart"/>
             <w:r>
@@ -2874,6 +2845,7 @@
     </w:p>
     <w:p>
       <w:pPr>
+        <w:keepNext/>
         <w:pBdr>
           <w:top w:val="nil"/>
           <w:left w:val="nil"/>
@@ -2881,22 +2853,9 @@
           <w:right w:val="nil"/>
           <w:between w:val="nil"/>
         </w:pBdr>
-        <w:spacing w:after="120" w:line="360" w:lineRule="auto"/>
-        <w:jc w:val="both"/>
-        <w:rPr>
-          <w:rFonts w:ascii="Times New Roman" w:eastAsia="Times New Roman" w:hAnsi="Times New Roman" w:cs="Times New Roman"/>
-          <w:color w:val="000000"/>
-        </w:rPr>
-      </w:pPr>
-      <w:bookmarkStart w:id="9" w:name="_heading=h.2s8eyo1" w:colFirst="0" w:colLast="0"/>
-      <w:bookmarkEnd w:id="9"/>
-      <w:r>
-        <w:rPr>
-          <w:rFonts w:ascii="Times New Roman" w:eastAsia="Times New Roman" w:hAnsi="Times New Roman" w:cs="Times New Roman"/>
-          <w:color w:val="000000"/>
-        </w:rPr>
-        <w:t>Text (2)</w:t>
-      </w:r>
+        <w:spacing w:before="360" w:after="240" w:line="360" w:lineRule="auto"/>
+        <w:ind w:left="340"/>
+      </w:pPr>
     </w:p>
     <w:p>
       <w:pPr>
@@ -2914,7 +2873,9 @@
         </w:pBdr>
         <w:spacing w:before="360" w:after="240" w:line="360" w:lineRule="auto"/>
       </w:pPr>
+      <w:bookmarkStart w:id="9" w:name="_heading=h.2s8eyo1" w:colFirst="0" w:colLast="0"/>
       <w:bookmarkStart w:id="10" w:name="_heading=h.17dp8vu" w:colFirst="0" w:colLast="0"/>
+      <w:bookmarkEnd w:id="9"/>
       <w:bookmarkEnd w:id="10"/>
       <w:r>
         <w:rPr>
@@ -3072,10 +3033,10 @@
           <w:noProof/>
         </w:rPr>
         <w:drawing>
-          <wp:inline distT="0" distB="0" distL="0" distR="0" wp14:anchorId="7069EE8B" wp14:editId="2AF13FB0">
-            <wp:extent cx="5333333" cy="3990476"/>
-            <wp:effectExtent l="0" t="0" r="1270" b="0"/>
-            <wp:docPr id="3" name="Picture 3" descr="Chart, application, waterfall chart&#10;&#10;Description automatically generated"/>
+          <wp:inline distT="0" distB="0" distL="0" distR="0" wp14:anchorId="23BF15E0" wp14:editId="74B6F150">
+            <wp:extent cx="5333333" cy="3980952"/>
+            <wp:effectExtent l="0" t="0" r="1270" b="635"/>
+            <wp:docPr id="1" name="Picture 1" descr="Chart, diagram&#10;&#10;Description automatically generated"/>
             <wp:cNvGraphicFramePr>
               <a:graphicFrameLocks xmlns:a="http://schemas.openxmlformats.org/drawingml/2006/main" noChangeAspect="1"/>
             </wp:cNvGraphicFramePr>
@@ -3083,11 +3044,11 @@
               <a:graphicData uri="http://schemas.openxmlformats.org/drawingml/2006/picture">
                 <pic:pic xmlns:pic="http://schemas.openxmlformats.org/drawingml/2006/picture">
                   <pic:nvPicPr>
-                    <pic:cNvPr id="3" name="Picture 3" descr="Chart, application, waterfall chart&#10;&#10;Description automatically generated"/>
+                    <pic:cNvPr id="1" name="Picture 1" descr="Chart, diagram&#10;&#10;Description automatically generated"/>
                     <pic:cNvPicPr/>
                   </pic:nvPicPr>
                   <pic:blipFill>
-                    <a:blip r:embed="rId9"/>
+                    <a:blip r:embed="rId8"/>
                     <a:stretch>
                       <a:fillRect/>
                     </a:stretch>
@@ -3095,7 +3056,7 @@
                   <pic:spPr>
                     <a:xfrm>
                       <a:off x="0" y="0"/>
-                      <a:ext cx="5333333" cy="3990476"/>
+                      <a:ext cx="5333333" cy="3980952"/>
                     </a:xfrm>
                     <a:prstGeom prst="rect">
                       <a:avLst/>
@@ -3770,7 +3731,35 @@
         <w:rPr>
           <w:color w:val="000000"/>
         </w:rPr>
-        <w:t>[Online] Produkční společnost, 23. Září 2006. [Citace: 19. Září 2008.] http://www.urladresa.cz. 12-3456-789-12.</w:t>
+        <w:t xml:space="preserve">[Online] Produkční společnost, 23. </w:t>
+      </w:r>
+      <w:proofErr w:type="gramStart"/>
+      <w:r>
+        <w:rPr>
+          <w:color w:val="000000"/>
+        </w:rPr>
+        <w:t>Září</w:t>
+      </w:r>
+      <w:proofErr w:type="gramEnd"/>
+      <w:r>
+        <w:rPr>
+          <w:color w:val="000000"/>
+        </w:rPr>
+        <w:t xml:space="preserve"> 2006. [Citace: 19. </w:t>
+      </w:r>
+      <w:proofErr w:type="gramStart"/>
+      <w:r>
+        <w:rPr>
+          <w:color w:val="000000"/>
+        </w:rPr>
+        <w:t>Září</w:t>
+      </w:r>
+      <w:proofErr w:type="gramEnd"/>
+      <w:r>
+        <w:rPr>
+          <w:color w:val="000000"/>
+        </w:rPr>
+        <w:t xml:space="preserve"> 2008.] http://www.urladresa.cz. 12-3456-789-12.</w:t>
       </w:r>
     </w:p>
     <w:p/>
@@ -4300,7 +4289,7 @@
       </w:pPr>
     </w:p>
     <w:sectPr>
-      <w:footerReference w:type="default" r:id="rId10"/>
+      <w:footerReference w:type="default" r:id="rId9"/>
       <w:pgSz w:w="11906" w:h="16838"/>
       <w:pgMar w:top="1701" w:right="1134" w:bottom="1134" w:left="1985" w:header="709" w:footer="709" w:gutter="0"/>
       <w:pgNumType w:start="1"/>

</xml_diff>

<commit_message>
added morphology chapter in thesis + ability to find >1 pixel openings
</commit_message>
<xml_diff>
--- a/thesis/Permeabilita - Mrógala.docx
+++ b/thesis/Permeabilita - Mrógala.docx
@@ -2840,7 +2840,17 @@
           <w:sz w:val="32"/>
           <w:szCs w:val="32"/>
         </w:rPr>
-        <w:t>Morfologie</w:t>
+        <w:t>Matematická m</w:t>
+      </w:r>
+      <w:r>
+        <w:rPr>
+          <w:rFonts w:ascii="Times New Roman" w:eastAsia="Times New Roman" w:hAnsi="Times New Roman" w:cs="Times New Roman"/>
+          <w:b/>
+          <w:color w:val="000000"/>
+          <w:sz w:val="32"/>
+          <w:szCs w:val="32"/>
+        </w:rPr>
+        <w:t>orfologie</w:t>
       </w:r>
     </w:p>
     <w:p>
@@ -2854,8 +2864,248 @@
           <w:between w:val="nil"/>
         </w:pBdr>
         <w:spacing w:before="360" w:after="240" w:line="360" w:lineRule="auto"/>
-        <w:ind w:left="340"/>
-      </w:pPr>
+        <w:ind w:left="720"/>
+      </w:pPr>
+      <w:r>
+        <w:t xml:space="preserve">Jelikož tato práce využívá některé koncepty matematické morfologie, bylo by vhodné popsat, </w:t>
+      </w:r>
+      <w:r>
+        <w:t>o co se vlastně jedná</w:t>
+      </w:r>
+      <w:r>
+        <w:t>.</w:t>
+      </w:r>
+    </w:p>
+    <w:p>
+      <w:pPr>
+        <w:keepNext/>
+        <w:pBdr>
+          <w:top w:val="nil"/>
+          <w:left w:val="nil"/>
+          <w:bottom w:val="nil"/>
+          <w:right w:val="nil"/>
+          <w:between w:val="nil"/>
+        </w:pBdr>
+        <w:spacing w:before="360" w:after="240" w:line="360" w:lineRule="auto"/>
+        <w:ind w:left="720"/>
+      </w:pPr>
+      <w:r>
+        <w:t>Matematická morfologie je samostatnou oblastí, která se zabývá analýzou obrazu. Využívá algebru nelineárních operací, které jsou aplikovány na tvar objektu v obraze.</w:t>
+      </w:r>
+      <w:r>
+        <w:t xml:space="preserve"> Tato oblast se dá považovat za předchůdce lineárního algebraického systému: lineární kombinace, známé též jako konvoluce.</w:t>
+      </w:r>
+      <w:r>
+        <w:t xml:space="preserve"> Využití je poměrně široké a dá se najít například v metodách redukce šumu, segmentace objektů z popředí, nebo kvantitativní</w:t>
+      </w:r>
+      <w:r>
+        <w:t>m</w:t>
+      </w:r>
+      <w:r>
+        <w:t xml:space="preserve"> popis</w:t>
+      </w:r>
+      <w:r>
+        <w:t>u</w:t>
+      </w:r>
+      <w:r>
+        <w:t xml:space="preserve"> objektů </w:t>
+      </w:r>
+      <w:r>
+        <w:rPr>
+          <w:lang w:val="en-US"/>
+        </w:rPr>
+        <w:t>[2].</w:t>
+      </w:r>
+    </w:p>
+    <w:p>
+      <w:pPr>
+        <w:keepNext/>
+        <w:pBdr>
+          <w:top w:val="nil"/>
+          <w:left w:val="nil"/>
+          <w:bottom w:val="nil"/>
+          <w:right w:val="nil"/>
+          <w:between w:val="nil"/>
+        </w:pBdr>
+        <w:spacing w:before="360" w:after="240" w:line="360" w:lineRule="auto"/>
+        <w:ind w:left="720"/>
+      </w:pPr>
+      <w:r>
+        <w:t>Předpoklad, pro využití morfologických operací, je možnost popsat obraz pomocí bodových množin jakékoli dimenze. Například to může být n-dimenzionální euklidovský prostor. Přirozenou doménou pro popsání obrazu je</w:t>
+      </w:r>
+      <w:r>
+        <w:t> euklidovsk</w:t>
+      </w:r>
+      <w:r>
+        <w:t>ý</w:t>
+      </w:r>
+      <w:r>
+        <w:t xml:space="preserve"> dvourozměrn</w:t>
+      </w:r>
+      <w:r>
+        <w:t>ý</w:t>
+      </w:r>
+      <w:r>
+        <w:t xml:space="preserve"> prostor </w:t>
+      </w:r>
+      <w:r>
+        <w:rPr>
+          <w:b/>
+          <w:bCs/>
+        </w:rPr>
+        <w:t>E</w:t>
+      </w:r>
+      <w:r>
+        <w:rPr>
+          <w:b/>
+          <w:bCs/>
+          <w:vertAlign w:val="superscript"/>
+        </w:rPr>
+        <w:t>2</w:t>
+      </w:r>
+      <w:r>
+        <w:t>.</w:t>
+      </w:r>
+      <w:r>
+        <w:t xml:space="preserve"> </w:t>
+      </w:r>
+      <w:r>
+        <w:t xml:space="preserve">Morfologické operace </w:t>
+      </w:r>
+      <w:r>
+        <w:t xml:space="preserve">aplikujeme </w:t>
+      </w:r>
+      <w:r>
+        <w:t>v</w:t>
+      </w:r>
+      <w:r>
+        <w:t xml:space="preserve"> digitálním protějšku euklidovského prostoru </w:t>
+      </w:r>
+      <w:r>
+        <w:rPr>
+          <w:b/>
+          <w:bCs/>
+        </w:rPr>
+        <w:t>Z</w:t>
+      </w:r>
+      <w:r>
+        <w:rPr>
+          <w:b/>
+          <w:bCs/>
+          <w:vertAlign w:val="superscript"/>
+        </w:rPr>
+        <w:t>2</w:t>
+      </w:r>
+      <w:r>
+        <w:t xml:space="preserve"> -</w:t>
+      </w:r>
+      <w:r>
+        <w:t xml:space="preserve"> Tj., pracujeme s celými čísly</w:t>
+      </w:r>
+      <w:r>
+        <w:t xml:space="preserve"> </w:t>
+      </w:r>
+      <w:r>
+        <w:rPr>
+          <w:lang w:val="en-US"/>
+        </w:rPr>
+        <w:t>[2].</w:t>
+      </w:r>
+    </w:p>
+    <w:p>
+      <w:pPr>
+        <w:keepNext/>
+        <w:pBdr>
+          <w:top w:val="nil"/>
+          <w:left w:val="nil"/>
+          <w:bottom w:val="nil"/>
+          <w:right w:val="nil"/>
+          <w:between w:val="nil"/>
+        </w:pBdr>
+        <w:spacing w:before="360" w:after="240" w:line="360" w:lineRule="auto"/>
+        <w:ind w:left="720"/>
+      </w:pPr>
+      <w:r>
+        <w:t>Zásadním pojmem je strukturní element.</w:t>
+      </w:r>
+    </w:p>
+    <w:p>
+      <w:pPr>
+        <w:keepNext/>
+        <w:pBdr>
+          <w:top w:val="nil"/>
+          <w:left w:val="nil"/>
+          <w:bottom w:val="nil"/>
+          <w:right w:val="nil"/>
+          <w:between w:val="nil"/>
+        </w:pBdr>
+        <w:spacing w:before="360" w:after="240" w:line="360" w:lineRule="auto"/>
+        <w:ind w:left="720"/>
+        <w:jc w:val="center"/>
+      </w:pPr>
+      <w:r>
+        <w:drawing>
+          <wp:inline distT="0" distB="0" distL="0" distR="0" wp14:anchorId="03A5B865" wp14:editId="70243FE8">
+            <wp:extent cx="2752725" cy="704850"/>
+            <wp:effectExtent l="0" t="0" r="9525" b="0"/>
+            <wp:docPr id="1" name="Picture 1" descr="A picture containing shape&#10;&#10;Description automatically generated"/>
+            <wp:cNvGraphicFramePr>
+              <a:graphicFrameLocks xmlns:a="http://schemas.openxmlformats.org/drawingml/2006/main" noChangeAspect="1"/>
+            </wp:cNvGraphicFramePr>
+            <a:graphic xmlns:a="http://schemas.openxmlformats.org/drawingml/2006/main">
+              <a:graphicData uri="http://schemas.openxmlformats.org/drawingml/2006/picture">
+                <pic:pic xmlns:pic="http://schemas.openxmlformats.org/drawingml/2006/picture">
+                  <pic:nvPicPr>
+                    <pic:cNvPr id="1" name="Picture 1" descr="A picture containing shape&#10;&#10;Description automatically generated"/>
+                    <pic:cNvPicPr/>
+                  </pic:nvPicPr>
+                  <pic:blipFill>
+                    <a:blip r:embed="rId8">
+                      <a:extLst>
+                        <a:ext uri="{28A0092B-C50C-407E-A947-70E740481C1C}">
+                          <a14:useLocalDpi xmlns:a14="http://schemas.microsoft.com/office/drawing/2010/main" val="0"/>
+                        </a:ext>
+                      </a:extLst>
+                    </a:blip>
+                    <a:stretch>
+                      <a:fillRect/>
+                    </a:stretch>
+                  </pic:blipFill>
+                  <pic:spPr>
+                    <a:xfrm>
+                      <a:off x="0" y="0"/>
+                      <a:ext cx="2752725" cy="704850"/>
+                    </a:xfrm>
+                    <a:prstGeom prst="rect">
+                      <a:avLst/>
+                    </a:prstGeom>
+                  </pic:spPr>
+                </pic:pic>
+              </a:graphicData>
+            </a:graphic>
+          </wp:inline>
+        </w:drawing>
+      </w:r>
+    </w:p>
+    <w:p>
+      <w:pPr>
+        <w:pStyle w:val="Caption"/>
+        <w:jc w:val="center"/>
+      </w:pPr>
+      <w:r>
+        <w:t xml:space="preserve">Obrázek </w:t>
+      </w:r>
+      <w:fldSimple w:instr=" SEQ Obrázek \* ARABIC ">
+        <w:r>
+          <w:rPr>
+            <w:noProof/>
+          </w:rPr>
+          <w:t>1</w:t>
+        </w:r>
+      </w:fldSimple>
+      <w:r>
+        <w:t xml:space="preserve"> - příklad strukturních elementů</w:t>
+      </w:r>
     </w:p>
     <w:p>
       <w:pPr>
@@ -2941,6 +3191,7 @@
           <w:sz w:val="28"/>
           <w:szCs w:val="28"/>
         </w:rPr>
+        <w:lastRenderedPageBreak/>
         <w:t>Podpodnadpis</w:t>
       </w:r>
       <w:proofErr w:type="spellEnd"/>
@@ -3000,7 +3251,7 @@
           <w:szCs w:val="32"/>
         </w:rPr>
         <w:lastRenderedPageBreak/>
-        <w:t>NADPIS</w:t>
+        <w:t>Algoritmus pro vyhledávání nejužších míst</w:t>
       </w:r>
     </w:p>
     <w:p>
@@ -3028,15 +3279,32 @@
         </w:rPr>
         <w:t>Text</w:t>
       </w:r>
+    </w:p>
+    <w:p>
+      <w:pPr>
+        <w:pBdr>
+          <w:top w:val="nil"/>
+          <w:left w:val="nil"/>
+          <w:bottom w:val="nil"/>
+          <w:right w:val="nil"/>
+          <w:between w:val="nil"/>
+        </w:pBdr>
+        <w:spacing w:after="120" w:line="360" w:lineRule="auto"/>
+        <w:jc w:val="both"/>
+        <w:rPr>
+          <w:rFonts w:ascii="Times New Roman" w:eastAsia="Times New Roman" w:hAnsi="Times New Roman" w:cs="Times New Roman"/>
+          <w:color w:val="000000"/>
+        </w:rPr>
+      </w:pPr>
       <w:r>
         <w:rPr>
           <w:noProof/>
         </w:rPr>
         <w:drawing>
-          <wp:inline distT="0" distB="0" distL="0" distR="0" wp14:anchorId="23BF15E0" wp14:editId="74B6F150">
+          <wp:inline distT="0" distB="0" distL="0" distR="0" wp14:anchorId="147F589A" wp14:editId="7476D825">
             <wp:extent cx="5333333" cy="3980952"/>
             <wp:effectExtent l="0" t="0" r="1270" b="635"/>
-            <wp:docPr id="1" name="Picture 1" descr="Chart, diagram&#10;&#10;Description automatically generated"/>
+            <wp:docPr id="2" name="Picture 2" descr="Chart, diagram&#10;&#10;Description automatically generated"/>
             <wp:cNvGraphicFramePr>
               <a:graphicFrameLocks xmlns:a="http://schemas.openxmlformats.org/drawingml/2006/main" noChangeAspect="1"/>
             </wp:cNvGraphicFramePr>
@@ -3048,7 +3316,7 @@
                     <pic:cNvPicPr/>
                   </pic:nvPicPr>
                   <pic:blipFill>
-                    <a:blip r:embed="rId8"/>
+                    <a:blip r:embed="rId9"/>
                     <a:stretch>
                       <a:fillRect/>
                     </a:stretch>
@@ -3642,6 +3910,11 @@
     </w:p>
     <w:p>
       <w:pPr>
+        <w:pStyle w:val="ListParagraph"/>
+        <w:numPr>
+          <w:ilvl w:val="0"/>
+          <w:numId w:val="4"/>
+        </w:numPr>
         <w:pBdr>
           <w:top w:val="nil"/>
           <w:left w:val="nil"/>
@@ -3652,43 +3925,120 @@
         <w:spacing w:line="360" w:lineRule="auto"/>
         <w:rPr>
           <w:color w:val="000000"/>
-        </w:rPr>
-      </w:pPr>
-      <w:r>
-        <w:rPr>
-          <w:color w:val="000000"/>
-        </w:rPr>
-        <w:t xml:space="preserve">1. </w:t>
-      </w:r>
+          <w:lang w:val="en-US"/>
+        </w:rPr>
+      </w:pPr>
+      <w:proofErr w:type="spellStart"/>
+      <w:proofErr w:type="gramStart"/>
       <w:r>
         <w:rPr>
           <w:b/>
-          <w:color w:val="000000"/>
-        </w:rPr>
-        <w:t>Příjmení, Jméno.</w:t>
-      </w:r>
-      <w:r>
-        <w:rPr>
-          <w:color w:val="000000"/>
+          <w:bCs/>
+          <w:color w:val="000000"/>
+          <w:lang w:val="en-US"/>
+        </w:rPr>
+        <w:t>S.Haj</w:t>
+      </w:r>
+      <w:proofErr w:type="spellEnd"/>
+      <w:proofErr w:type="gramEnd"/>
+      <w:r>
+        <w:rPr>
+          <w:b/>
+          <w:bCs/>
+          <w:color w:val="000000"/>
+          <w:lang w:val="en-US"/>
+        </w:rPr>
+        <w:t xml:space="preserve"> Ibrahim, </w:t>
+      </w:r>
+      <w:proofErr w:type="spellStart"/>
+      <w:r>
+        <w:rPr>
+          <w:b/>
+          <w:bCs/>
+          <w:color w:val="000000"/>
+          <w:lang w:val="en-US"/>
+        </w:rPr>
+        <w:t>J.Skibinski</w:t>
+      </w:r>
+      <w:proofErr w:type="spellEnd"/>
+      <w:r>
+        <w:rPr>
+          <w:b/>
+          <w:bCs/>
+          <w:color w:val="000000"/>
+          <w:lang w:val="en-US"/>
+        </w:rPr>
+        <w:t xml:space="preserve">, </w:t>
+      </w:r>
+      <w:proofErr w:type="spellStart"/>
+      <w:r>
+        <w:rPr>
+          <w:b/>
+          <w:bCs/>
+          <w:color w:val="000000"/>
+          <w:lang w:val="en-US"/>
+        </w:rPr>
+        <w:t>G.J.Oliver</w:t>
+      </w:r>
+      <w:proofErr w:type="spellEnd"/>
+      <w:r>
+        <w:rPr>
+          <w:b/>
+          <w:bCs/>
+          <w:color w:val="000000"/>
+          <w:lang w:val="en-US"/>
+        </w:rPr>
+        <w:t xml:space="preserve">, </w:t>
+      </w:r>
+      <w:proofErr w:type="spellStart"/>
+      <w:r>
+        <w:rPr>
+          <w:b/>
+          <w:bCs/>
+          <w:color w:val="000000"/>
+          <w:lang w:val="en-US"/>
+        </w:rPr>
+        <w:t>T.Wejrzanowski</w:t>
+      </w:r>
+      <w:proofErr w:type="spellEnd"/>
+      <w:r>
+        <w:rPr>
+          <w:color w:val="000000"/>
+          <w:lang w:val="en-US"/>
+        </w:rPr>
+        <w:t>.</w:t>
+      </w:r>
+      <w:r>
+        <w:rPr>
+          <w:color w:val="000000"/>
+          <w:lang w:val="en-US"/>
         </w:rPr>
         <w:t xml:space="preserve"> </w:t>
       </w:r>
       <w:r>
         <w:rPr>
           <w:i/>
-          <w:color w:val="000000"/>
-        </w:rPr>
-        <w:t xml:space="preserve">Název knihy. </w:t>
-      </w:r>
-      <w:r>
-        <w:rPr>
-          <w:color w:val="000000"/>
-        </w:rPr>
-        <w:t>Město vydání: Vydavatelství, 2003. 123-4-56-789123-4.</w:t>
-      </w:r>
-    </w:p>
-    <w:p>
-      <w:pPr>
+          <w:iCs/>
+          <w:color w:val="000000"/>
+          <w:lang w:val="en-US"/>
+        </w:rPr>
+        <w:t>Microstructure effect on the permeability of the tape-cast open-porous materials</w:t>
+      </w:r>
+      <w:r>
+        <w:rPr>
+          <w:color w:val="000000"/>
+          <w:lang w:val="en-US"/>
+        </w:rPr>
+        <w:t>. Materials &amp; Design Vol. 167, April 2019</w:t>
+      </w:r>
+    </w:p>
+    <w:p>
+      <w:pPr>
+        <w:pStyle w:val="ListParagraph"/>
+        <w:numPr>
+          <w:ilvl w:val="0"/>
+          <w:numId w:val="4"/>
+        </w:numPr>
         <w:pBdr>
           <w:top w:val="nil"/>
           <w:left w:val="nil"/>
@@ -3699,67 +4049,168 @@
         <w:spacing w:line="360" w:lineRule="auto"/>
         <w:rPr>
           <w:color w:val="000000"/>
-        </w:rPr>
-      </w:pPr>
-      <w:r>
-        <w:rPr>
-          <w:color w:val="000000"/>
-        </w:rPr>
-        <w:t xml:space="preserve">2. </w:t>
-      </w:r>
+          <w:lang w:val="en-US"/>
+        </w:rPr>
+      </w:pPr>
       <w:r>
         <w:rPr>
           <w:b/>
-          <w:color w:val="000000"/>
-        </w:rPr>
-        <w:t>Příjmení1, Jméno1 a Příjmení2, Jméno2.</w:t>
-      </w:r>
-      <w:r>
-        <w:rPr>
-          <w:color w:val="000000"/>
-        </w:rPr>
-        <w:t xml:space="preserve"> Název webové stránky. </w:t>
+          <w:bCs/>
+          <w:color w:val="000000"/>
+          <w:lang w:val="en-US"/>
+        </w:rPr>
+        <w:t xml:space="preserve">M. </w:t>
+      </w:r>
+      <w:proofErr w:type="spellStart"/>
+      <w:r>
+        <w:rPr>
+          <w:b/>
+          <w:bCs/>
+          <w:color w:val="000000"/>
+          <w:lang w:val="en-US"/>
+        </w:rPr>
+        <w:t>Šonka</w:t>
+      </w:r>
+      <w:proofErr w:type="spellEnd"/>
+      <w:r>
+        <w:rPr>
+          <w:b/>
+          <w:bCs/>
+          <w:color w:val="000000"/>
+          <w:lang w:val="en-US"/>
+        </w:rPr>
+        <w:t xml:space="preserve">, V. </w:t>
+      </w:r>
+      <w:proofErr w:type="spellStart"/>
+      <w:r>
+        <w:rPr>
+          <w:b/>
+          <w:bCs/>
+          <w:color w:val="000000"/>
+          <w:lang w:val="en-US"/>
+        </w:rPr>
+        <w:t>Hlaváč</w:t>
+      </w:r>
+      <w:proofErr w:type="spellEnd"/>
+      <w:r>
+        <w:rPr>
+          <w:b/>
+          <w:bCs/>
+          <w:color w:val="000000"/>
+          <w:lang w:val="en-US"/>
+        </w:rPr>
+        <w:t>, R. Boyle</w:t>
+      </w:r>
+      <w:r>
+        <w:rPr>
+          <w:color w:val="000000"/>
+          <w:lang w:val="en-US"/>
+        </w:rPr>
+        <w:t>.</w:t>
+      </w:r>
+      <w:r>
+        <w:rPr>
+          <w:color w:val="000000"/>
+          <w:lang w:val="en-US"/>
+        </w:rPr>
+        <w:t xml:space="preserve"> </w:t>
       </w:r>
       <w:r>
         <w:rPr>
           <w:i/>
-          <w:color w:val="000000"/>
-        </w:rPr>
-        <w:t xml:space="preserve">Název webu. </w:t>
-      </w:r>
-      <w:r>
-        <w:rPr>
-          <w:color w:val="000000"/>
-        </w:rPr>
-        <w:t xml:space="preserve">[Online] Produkční společnost, 23. </w:t>
-      </w:r>
-      <w:proofErr w:type="gramStart"/>
-      <w:r>
-        <w:rPr>
-          <w:color w:val="000000"/>
-        </w:rPr>
-        <w:t>Září</w:t>
-      </w:r>
-      <w:proofErr w:type="gramEnd"/>
-      <w:r>
-        <w:rPr>
-          <w:color w:val="000000"/>
-        </w:rPr>
-        <w:t xml:space="preserve"> 2006. [Citace: 19. </w:t>
-      </w:r>
-      <w:proofErr w:type="gramStart"/>
-      <w:r>
-        <w:rPr>
-          <w:color w:val="000000"/>
-        </w:rPr>
-        <w:t>Září</w:t>
-      </w:r>
-      <w:proofErr w:type="gramEnd"/>
-      <w:r>
-        <w:rPr>
-          <w:color w:val="000000"/>
-        </w:rPr>
-        <w:t xml:space="preserve"> 2008.] http://www.urladresa.cz. 12-3456-789-12.</w:t>
+          <w:iCs/>
+          <w:color w:val="000000"/>
+          <w:lang w:val="en-US"/>
+        </w:rPr>
+        <w:t>Image Processing, Analysis and Machine Vision</w:t>
+      </w:r>
+      <w:r>
+        <w:rPr>
+          <w:color w:val="000000"/>
+          <w:lang w:val="en-US"/>
+        </w:rPr>
+        <w:t>. Springer 2015.</w:t>
+      </w:r>
+    </w:p>
+    <w:p>
+      <w:pPr>
+        <w:pStyle w:val="ListParagraph"/>
+        <w:numPr>
+          <w:ilvl w:val="0"/>
+          <w:numId w:val="4"/>
+        </w:numPr>
+        <w:pBdr>
+          <w:top w:val="nil"/>
+          <w:left w:val="nil"/>
+          <w:bottom w:val="nil"/>
+          <w:right w:val="nil"/>
+          <w:between w:val="nil"/>
+        </w:pBdr>
+        <w:spacing w:line="360" w:lineRule="auto"/>
+        <w:rPr>
+          <w:color w:val="000000"/>
+          <w:lang w:val="en-US"/>
+        </w:rPr>
+      </w:pPr>
+      <w:r>
+        <w:rPr>
+          <w:b/>
+          <w:bCs/>
+          <w:color w:val="000000"/>
+          <w:lang w:val="en-US"/>
+        </w:rPr>
+        <w:t xml:space="preserve">P. </w:t>
+      </w:r>
+      <w:proofErr w:type="spellStart"/>
+      <w:r>
+        <w:rPr>
+          <w:b/>
+          <w:bCs/>
+          <w:color w:val="000000"/>
+          <w:lang w:val="en-US"/>
+        </w:rPr>
+        <w:t>Grossmanová</w:t>
+      </w:r>
+      <w:proofErr w:type="spellEnd"/>
+      <w:r>
+        <w:rPr>
+          <w:color w:val="000000"/>
+          <w:lang w:val="en-US"/>
+        </w:rPr>
+        <w:t xml:space="preserve">: </w:t>
+      </w:r>
+      <w:r>
+        <w:rPr>
+          <w:i/>
+          <w:iCs/>
+          <w:color w:val="000000"/>
+          <w:lang w:val="en-US"/>
+        </w:rPr>
+        <w:t xml:space="preserve">Model 3D </w:t>
+      </w:r>
+      <w:proofErr w:type="spellStart"/>
+      <w:r>
+        <w:rPr>
+          <w:i/>
+          <w:iCs/>
+          <w:color w:val="000000"/>
+          <w:lang w:val="en-US"/>
+        </w:rPr>
+        <w:t>prostoru</w:t>
+      </w:r>
+      <w:proofErr w:type="spellEnd"/>
+      <w:r>
+        <w:rPr>
+          <w:color w:val="000000"/>
+          <w:lang w:val="en-US"/>
+        </w:rPr>
+        <w:t xml:space="preserve">. </w:t>
+      </w:r>
+      <w:r>
+        <w:rPr>
+          <w:color w:val="000000"/>
+        </w:rPr>
+        <w:t>Ostrava, 2019. Diplomová práce. Ostravská univerzita. Přírodovědecká fakulta. Katedra informatiky a počítačů.</w:t>
       </w:r>
     </w:p>
     <w:p/>
@@ -4289,7 +4740,7 @@
       </w:pPr>
     </w:p>
     <w:sectPr>
-      <w:footerReference w:type="default" r:id="rId9"/>
+      <w:footerReference w:type="default" r:id="rId10"/>
       <w:pgSz w:w="11906" w:h="16838"/>
       <w:pgMar w:top="1701" w:right="1134" w:bottom="1134" w:left="1985" w:header="709" w:footer="709" w:gutter="0"/>
       <w:pgNumType w:start="1"/>
@@ -4669,6 +5120,92 @@
       </w:pPr>
     </w:lvl>
   </w:abstractNum>
+  <w:abstractNum w:abstractNumId="3" w15:restartNumberingAfterBreak="0">
+    <w:nsid w:val="7116231C"/>
+    <w:multiLevelType w:val="hybridMultilevel"/>
+    <w:tmpl w:val="459255CE"/>
+    <w:lvl w:ilvl="0" w:tplc="0405000F">
+      <w:start w:val="1"/>
+      <w:numFmt w:val="decimal"/>
+      <w:lvlText w:val="%1."/>
+      <w:lvlJc w:val="left"/>
+      <w:pPr>
+        <w:ind w:left="360" w:hanging="360"/>
+      </w:pPr>
+    </w:lvl>
+    <w:lvl w:ilvl="1" w:tplc="04050019" w:tentative="1">
+      <w:start w:val="1"/>
+      <w:numFmt w:val="lowerLetter"/>
+      <w:lvlText w:val="%2."/>
+      <w:lvlJc w:val="left"/>
+      <w:pPr>
+        <w:ind w:left="1080" w:hanging="360"/>
+      </w:pPr>
+    </w:lvl>
+    <w:lvl w:ilvl="2" w:tplc="0405001B" w:tentative="1">
+      <w:start w:val="1"/>
+      <w:numFmt w:val="lowerRoman"/>
+      <w:lvlText w:val="%3."/>
+      <w:lvlJc w:val="right"/>
+      <w:pPr>
+        <w:ind w:left="1800" w:hanging="180"/>
+      </w:pPr>
+    </w:lvl>
+    <w:lvl w:ilvl="3" w:tplc="0405000F" w:tentative="1">
+      <w:start w:val="1"/>
+      <w:numFmt w:val="decimal"/>
+      <w:lvlText w:val="%4."/>
+      <w:lvlJc w:val="left"/>
+      <w:pPr>
+        <w:ind w:left="2520" w:hanging="360"/>
+      </w:pPr>
+    </w:lvl>
+    <w:lvl w:ilvl="4" w:tplc="04050019" w:tentative="1">
+      <w:start w:val="1"/>
+      <w:numFmt w:val="lowerLetter"/>
+      <w:lvlText w:val="%5."/>
+      <w:lvlJc w:val="left"/>
+      <w:pPr>
+        <w:ind w:left="3240" w:hanging="360"/>
+      </w:pPr>
+    </w:lvl>
+    <w:lvl w:ilvl="5" w:tplc="0405001B" w:tentative="1">
+      <w:start w:val="1"/>
+      <w:numFmt w:val="lowerRoman"/>
+      <w:lvlText w:val="%6."/>
+      <w:lvlJc w:val="right"/>
+      <w:pPr>
+        <w:ind w:left="3960" w:hanging="180"/>
+      </w:pPr>
+    </w:lvl>
+    <w:lvl w:ilvl="6" w:tplc="0405000F" w:tentative="1">
+      <w:start w:val="1"/>
+      <w:numFmt w:val="decimal"/>
+      <w:lvlText w:val="%7."/>
+      <w:lvlJc w:val="left"/>
+      <w:pPr>
+        <w:ind w:left="4680" w:hanging="360"/>
+      </w:pPr>
+    </w:lvl>
+    <w:lvl w:ilvl="7" w:tplc="04050019" w:tentative="1">
+      <w:start w:val="1"/>
+      <w:numFmt w:val="lowerLetter"/>
+      <w:lvlText w:val="%8."/>
+      <w:lvlJc w:val="left"/>
+      <w:pPr>
+        <w:ind w:left="5400" w:hanging="360"/>
+      </w:pPr>
+    </w:lvl>
+    <w:lvl w:ilvl="8" w:tplc="0405001B" w:tentative="1">
+      <w:start w:val="1"/>
+      <w:numFmt w:val="lowerRoman"/>
+      <w:lvlText w:val="%9."/>
+      <w:lvlJc w:val="right"/>
+      <w:pPr>
+        <w:ind w:left="6120" w:hanging="180"/>
+      </w:pPr>
+    </w:lvl>
+  </w:abstractNum>
   <w:num w:numId="1" w16cid:durableId="1812332734">
     <w:abstractNumId w:val="1"/>
   </w:num>
@@ -4677,6 +5214,9 @@
   </w:num>
   <w:num w:numId="3" w16cid:durableId="1720933743">
     <w:abstractNumId w:val="2"/>
+  </w:num>
+  <w:num w:numId="4" w16cid:durableId="147020068">
+    <w:abstractNumId w:val="3"/>
   </w:num>
 </w:numbering>
 </file>
@@ -5683,6 +6223,36 @@
       </w:tblCellMar>
     </w:tblPr>
   </w:style>
+  <w:style w:type="paragraph" w:styleId="ListParagraph">
+    <w:name w:val="List Paragraph"/>
+    <w:basedOn w:val="Normal"/>
+    <w:uiPriority w:val="34"/>
+    <w:qFormat/>
+    <w:rsid w:val="00CE7B7E"/>
+    <w:pPr>
+      <w:ind w:left="720"/>
+      <w:contextualSpacing/>
+    </w:pPr>
+  </w:style>
+  <w:style w:type="paragraph" w:styleId="Caption">
+    <w:name w:val="caption"/>
+    <w:basedOn w:val="Normal"/>
+    <w:next w:val="Normal"/>
+    <w:uiPriority w:val="35"/>
+    <w:unhideWhenUsed/>
+    <w:qFormat/>
+    <w:rsid w:val="00916A9F"/>
+    <w:pPr>
+      <w:spacing w:after="200"/>
+    </w:pPr>
+    <w:rPr>
+      <w:i/>
+      <w:iCs/>
+      <w:color w:val="44546A" w:themeColor="text2"/>
+      <w:sz w:val="18"/>
+      <w:szCs w:val="18"/>
+    </w:rPr>
+  </w:style>
 </w:styles>
 </file>
 

</xml_diff>

<commit_message>
added few pages about permeability problem
</commit_message>
<xml_diff>
--- a/thesis/Permeabilita - Mrógala.docx
+++ b/thesis/Permeabilita - Mrógala.docx
@@ -284,7 +284,25 @@
                 <w:sz w:val="29"/>
                 <w:szCs w:val="29"/>
               </w:rPr>
-              <w:t>Mgr. Alexej Kolcun, CSc.</w:t>
+              <w:t xml:space="preserve">Mgr. Alexej </w:t>
+            </w:r>
+            <w:proofErr w:type="spellStart"/>
+            <w:r>
+              <w:rPr>
+                <w:rFonts w:ascii="Arial" w:eastAsia="Arial" w:hAnsi="Arial" w:cs="Arial"/>
+                <w:sz w:val="29"/>
+                <w:szCs w:val="29"/>
+              </w:rPr>
+              <w:t>Kolcun</w:t>
+            </w:r>
+            <w:proofErr w:type="spellEnd"/>
+            <w:r>
+              <w:rPr>
+                <w:rFonts w:ascii="Arial" w:eastAsia="Arial" w:hAnsi="Arial" w:cs="Arial"/>
+                <w:sz w:val="29"/>
+                <w:szCs w:val="29"/>
+              </w:rPr>
+              <w:t>, CSc.</w:t>
             </w:r>
           </w:p>
           <w:p>
@@ -393,6 +411,7 @@
                 <w:szCs w:val="29"/>
               </w:rPr>
             </w:pPr>
+            <w:proofErr w:type="gramStart"/>
             <w:r>
               <w:rPr>
                 <w:rFonts w:ascii="Arial" w:eastAsia="Arial" w:hAnsi="Arial" w:cs="Arial"/>
@@ -401,7 +420,17 @@
                 <w:szCs w:val="29"/>
               </w:rPr>
               <w:lastRenderedPageBreak/>
-              <w:t>UNIVERSITY OF OSTRAVA</w:t>
+              <w:t>UNIVERSITY</w:t>
+            </w:r>
+            <w:proofErr w:type="gramEnd"/>
+            <w:r>
+              <w:rPr>
+                <w:rFonts w:ascii="Arial" w:eastAsia="Arial" w:hAnsi="Arial" w:cs="Arial"/>
+                <w:color w:val="000000"/>
+                <w:sz w:val="29"/>
+                <w:szCs w:val="29"/>
+              </w:rPr>
+              <w:t xml:space="preserve"> OF OSTRAVA</w:t>
             </w:r>
           </w:p>
           <w:p>
@@ -484,14 +513,106 @@
                 <w:szCs w:val="48"/>
               </w:rPr>
             </w:pPr>
+            <w:proofErr w:type="spellStart"/>
             <w:r>
               <w:rPr>
                 <w:rFonts w:ascii="Arial" w:eastAsia="Arial" w:hAnsi="Arial" w:cs="Arial"/>
                 <w:sz w:val="48"/>
                 <w:szCs w:val="48"/>
               </w:rPr>
-              <w:t>Material permeability quantification algorithms for 3D raster</w:t>
-            </w:r>
+              <w:t>Material</w:t>
+            </w:r>
+            <w:proofErr w:type="spellEnd"/>
+            <w:r>
+              <w:rPr>
+                <w:rFonts w:ascii="Arial" w:eastAsia="Arial" w:hAnsi="Arial" w:cs="Arial"/>
+                <w:sz w:val="48"/>
+                <w:szCs w:val="48"/>
+              </w:rPr>
+              <w:t xml:space="preserve"> permeability </w:t>
+            </w:r>
+            <w:proofErr w:type="spellStart"/>
+            <w:r>
+              <w:rPr>
+                <w:rFonts w:ascii="Arial" w:eastAsia="Arial" w:hAnsi="Arial" w:cs="Arial"/>
+                <w:sz w:val="48"/>
+                <w:szCs w:val="48"/>
+              </w:rPr>
+              <w:t>quantification</w:t>
+            </w:r>
+            <w:proofErr w:type="spellEnd"/>
+            <w:r>
+              <w:rPr>
+                <w:rFonts w:ascii="Arial" w:eastAsia="Arial" w:hAnsi="Arial" w:cs="Arial"/>
+                <w:sz w:val="48"/>
+                <w:szCs w:val="48"/>
+              </w:rPr>
+              <w:t xml:space="preserve"> </w:t>
+            </w:r>
+            <w:proofErr w:type="spellStart"/>
+            <w:r>
+              <w:rPr>
+                <w:rFonts w:ascii="Arial" w:eastAsia="Arial" w:hAnsi="Arial" w:cs="Arial"/>
+                <w:sz w:val="48"/>
+                <w:szCs w:val="48"/>
+              </w:rPr>
+              <w:t>algorithms</w:t>
+            </w:r>
+            <w:proofErr w:type="spellEnd"/>
+            <w:r>
+              <w:rPr>
+                <w:rFonts w:ascii="Arial" w:eastAsia="Arial" w:hAnsi="Arial" w:cs="Arial"/>
+                <w:sz w:val="48"/>
+                <w:szCs w:val="48"/>
+              </w:rPr>
+              <w:t xml:space="preserve"> </w:t>
+            </w:r>
+            <w:proofErr w:type="spellStart"/>
+            <w:r>
+              <w:rPr>
+                <w:rFonts w:ascii="Arial" w:eastAsia="Arial" w:hAnsi="Arial" w:cs="Arial"/>
+                <w:sz w:val="48"/>
+                <w:szCs w:val="48"/>
+              </w:rPr>
+              <w:t>for</w:t>
+            </w:r>
+            <w:proofErr w:type="spellEnd"/>
+            <w:r>
+              <w:rPr>
+                <w:rFonts w:ascii="Arial" w:eastAsia="Arial" w:hAnsi="Arial" w:cs="Arial"/>
+                <w:sz w:val="48"/>
+                <w:szCs w:val="48"/>
+              </w:rPr>
+              <w:t xml:space="preserve"> </w:t>
+            </w:r>
+            <w:proofErr w:type="gramStart"/>
+            <w:r>
+              <w:rPr>
+                <w:rFonts w:ascii="Arial" w:eastAsia="Arial" w:hAnsi="Arial" w:cs="Arial"/>
+                <w:sz w:val="48"/>
+                <w:szCs w:val="48"/>
+              </w:rPr>
+              <w:t>3D</w:t>
+            </w:r>
+            <w:proofErr w:type="gramEnd"/>
+            <w:r>
+              <w:rPr>
+                <w:rFonts w:ascii="Arial" w:eastAsia="Arial" w:hAnsi="Arial" w:cs="Arial"/>
+                <w:sz w:val="48"/>
+                <w:szCs w:val="48"/>
+              </w:rPr>
+              <w:t xml:space="preserve"> </w:t>
+            </w:r>
+            <w:proofErr w:type="spellStart"/>
+            <w:r>
+              <w:rPr>
+                <w:rFonts w:ascii="Arial" w:eastAsia="Arial" w:hAnsi="Arial" w:cs="Arial"/>
+                <w:sz w:val="48"/>
+                <w:szCs w:val="48"/>
+              </w:rPr>
+              <w:t>raster</w:t>
+            </w:r>
+            <w:proofErr w:type="spellEnd"/>
           </w:p>
           <w:p>
             <w:pPr>
@@ -549,13 +670,23 @@
             <w:tcW w:w="8787" w:type="dxa"/>
           </w:tcPr>
           <w:p>
+            <w:proofErr w:type="spellStart"/>
             <w:r>
               <w:rPr>
                 <w:rFonts w:ascii="Arial" w:eastAsia="Arial" w:hAnsi="Arial" w:cs="Arial"/>
                 <w:sz w:val="29"/>
                 <w:szCs w:val="29"/>
               </w:rPr>
-              <w:t xml:space="preserve">Author: </w:t>
+              <w:t>Author</w:t>
+            </w:r>
+            <w:proofErr w:type="spellEnd"/>
+            <w:r>
+              <w:rPr>
+                <w:rFonts w:ascii="Arial" w:eastAsia="Arial" w:hAnsi="Arial" w:cs="Arial"/>
+                <w:sz w:val="29"/>
+                <w:szCs w:val="29"/>
+              </w:rPr>
+              <w:t xml:space="preserve">: </w:t>
             </w:r>
             <w:bookmarkStart w:id="0" w:name="bookmark=id.gjdgxs" w:colFirst="0" w:colLast="0"/>
             <w:bookmarkEnd w:id="0"/>
@@ -619,7 +750,25 @@
                 <w:sz w:val="29"/>
                 <w:szCs w:val="29"/>
               </w:rPr>
-              <w:t>Mgr. Alexej Kolcun, CSc.</w:t>
+              <w:t xml:space="preserve">Mgr. Alexej </w:t>
+            </w:r>
+            <w:proofErr w:type="spellStart"/>
+            <w:r>
+              <w:rPr>
+                <w:rFonts w:ascii="Arial" w:eastAsia="Arial" w:hAnsi="Arial" w:cs="Arial"/>
+                <w:sz w:val="29"/>
+                <w:szCs w:val="29"/>
+              </w:rPr>
+              <w:t>Kolcun</w:t>
+            </w:r>
+            <w:proofErr w:type="spellEnd"/>
+            <w:r>
+              <w:rPr>
+                <w:rFonts w:ascii="Arial" w:eastAsia="Arial" w:hAnsi="Arial" w:cs="Arial"/>
+                <w:sz w:val="29"/>
+                <w:szCs w:val="29"/>
+              </w:rPr>
+              <w:t>, CSc.</w:t>
             </w:r>
           </w:p>
           <w:p>
@@ -865,11 +1014,61 @@
           <w:rFonts w:ascii="Times New Roman" w:eastAsia="Times New Roman" w:hAnsi="Times New Roman" w:cs="Times New Roman"/>
         </w:rPr>
       </w:pPr>
-      <w:r>
-        <w:rPr>
-          <w:rFonts w:ascii="Times New Roman" w:eastAsia="Times New Roman" w:hAnsi="Times New Roman" w:cs="Times New Roman"/>
-        </w:rPr>
-        <w:t>The text of the abstract.</w:t>
+      <w:proofErr w:type="spellStart"/>
+      <w:r>
+        <w:rPr>
+          <w:rFonts w:ascii="Times New Roman" w:eastAsia="Times New Roman" w:hAnsi="Times New Roman" w:cs="Times New Roman"/>
+        </w:rPr>
+        <w:t>The</w:t>
+      </w:r>
+      <w:proofErr w:type="spellEnd"/>
+      <w:r>
+        <w:rPr>
+          <w:rFonts w:ascii="Times New Roman" w:eastAsia="Times New Roman" w:hAnsi="Times New Roman" w:cs="Times New Roman"/>
+        </w:rPr>
+        <w:t xml:space="preserve"> text </w:t>
+      </w:r>
+      <w:proofErr w:type="spellStart"/>
+      <w:r>
+        <w:rPr>
+          <w:rFonts w:ascii="Times New Roman" w:eastAsia="Times New Roman" w:hAnsi="Times New Roman" w:cs="Times New Roman"/>
+        </w:rPr>
+        <w:t>of</w:t>
+      </w:r>
+      <w:proofErr w:type="spellEnd"/>
+      <w:r>
+        <w:rPr>
+          <w:rFonts w:ascii="Times New Roman" w:eastAsia="Times New Roman" w:hAnsi="Times New Roman" w:cs="Times New Roman"/>
+        </w:rPr>
+        <w:t xml:space="preserve"> </w:t>
+      </w:r>
+      <w:proofErr w:type="spellStart"/>
+      <w:r>
+        <w:rPr>
+          <w:rFonts w:ascii="Times New Roman" w:eastAsia="Times New Roman" w:hAnsi="Times New Roman" w:cs="Times New Roman"/>
+        </w:rPr>
+        <w:t>the</w:t>
+      </w:r>
+      <w:proofErr w:type="spellEnd"/>
+      <w:r>
+        <w:rPr>
+          <w:rFonts w:ascii="Times New Roman" w:eastAsia="Times New Roman" w:hAnsi="Times New Roman" w:cs="Times New Roman"/>
+        </w:rPr>
+        <w:t xml:space="preserve"> </w:t>
+      </w:r>
+      <w:proofErr w:type="spellStart"/>
+      <w:r>
+        <w:rPr>
+          <w:rFonts w:ascii="Times New Roman" w:eastAsia="Times New Roman" w:hAnsi="Times New Roman" w:cs="Times New Roman"/>
+        </w:rPr>
+        <w:t>abstract</w:t>
+      </w:r>
+      <w:proofErr w:type="spellEnd"/>
+      <w:r>
+        <w:rPr>
+          <w:rFonts w:ascii="Times New Roman" w:eastAsia="Times New Roman" w:hAnsi="Times New Roman" w:cs="Times New Roman"/>
+        </w:rPr>
+        <w:t>.</w:t>
       </w:r>
     </w:p>
     <w:p>
@@ -880,11 +1079,19 @@
           <w:i/>
         </w:rPr>
       </w:pPr>
+      <w:proofErr w:type="spellStart"/>
       <w:r>
         <w:rPr>
           <w:i/>
         </w:rPr>
-        <w:t>Keywords:</w:t>
+        <w:t>Keywords</w:t>
+      </w:r>
+      <w:proofErr w:type="spellEnd"/>
+      <w:r>
+        <w:rPr>
+          <w:i/>
+        </w:rPr>
+        <w:t>:</w:t>
       </w:r>
     </w:p>
     <w:p>
@@ -980,7 +1187,23 @@
           <w:rFonts w:ascii="Times New Roman" w:eastAsia="Times New Roman" w:hAnsi="Times New Roman" w:cs="Times New Roman"/>
           <w:color w:val="000000"/>
         </w:rPr>
-        <w:t>Já, níže podepsaný/á student/ka, tímto čestně prohlašuji, že text mnou odevzdané závěrečné práce v písemné podobě je totožný s textem závěrečné práce vloženým v databázi DIPL2.</w:t>
+        <w:t>Já, níže podepsaný/á student/</w:t>
+      </w:r>
+      <w:proofErr w:type="spellStart"/>
+      <w:r>
+        <w:rPr>
+          <w:rFonts w:ascii="Times New Roman" w:eastAsia="Times New Roman" w:hAnsi="Times New Roman" w:cs="Times New Roman"/>
+          <w:color w:val="000000"/>
+        </w:rPr>
+        <w:t>ka</w:t>
+      </w:r>
+      <w:proofErr w:type="spellEnd"/>
+      <w:r>
+        <w:rPr>
+          <w:rFonts w:ascii="Times New Roman" w:eastAsia="Times New Roman" w:hAnsi="Times New Roman" w:cs="Times New Roman"/>
+          <w:color w:val="000000"/>
+        </w:rPr>
+        <w:t>, tímto čestně prohlašuji, že text mnou odevzdané závěrečné práce v písemné podobě je totožný s textem závěrečné práce vloženým v databázi DIPL2.</w:t>
       </w:r>
     </w:p>
     <w:p>
@@ -1004,8 +1227,13 @@
     </w:p>
     <w:p>
       <w:r>
-        <w:t>podpis studenta/ky</w:t>
-      </w:r>
+        <w:t>podpis studenta/</w:t>
+      </w:r>
+      <w:proofErr w:type="spellStart"/>
+      <w:r>
+        <w:t>ky</w:t>
+      </w:r>
+      <w:proofErr w:type="spellEnd"/>
     </w:p>
     <w:p>
       <w:pPr>
@@ -2683,9 +2911,6 @@
         <w:t xml:space="preserve"> objektů </w:t>
       </w:r>
       <w:r>
-        <w:rPr>
-          <w:lang w:val="en-US"/>
-        </w:rPr>
         <w:t>[2].</w:t>
       </w:r>
     </w:p>
@@ -2703,22 +2928,7 @@
         <w:ind w:left="720"/>
       </w:pPr>
       <w:r>
-        <w:t>Předpoklad, pro využití morfologických operací, je možnost popsat obraz pomocí bodových množin jakékoli dimenze. Například to může být n-dimenzionální euklidovský prostor. Přirozenou doménou pro popsání obrazu je</w:t>
-      </w:r>
-      <w:r>
-        <w:t> euklidovsk</w:t>
-      </w:r>
-      <w:r>
-        <w:t>ý</w:t>
-      </w:r>
-      <w:r>
-        <w:t xml:space="preserve"> dvourozměrn</w:t>
-      </w:r>
-      <w:r>
-        <w:t>ý</w:t>
-      </w:r>
-      <w:r>
-        <w:t xml:space="preserve"> prostor </w:t>
+        <w:t xml:space="preserve">Předpoklad, pro využití morfologických operací, je možnost popsat obraz pomocí bodových množin jakékoli dimenze. Například to může být n-dimenzionální euklidovský prostor. Přirozenou doménou pro popsání obrazu je euklidovský dvourozměrný prostor </w:t>
       </w:r>
       <w:r>
         <w:rPr>
@@ -2778,9 +2988,6 @@
         <w:t xml:space="preserve"> </w:t>
       </w:r>
       <w:r>
-        <w:rPr>
-          <w:lang w:val="en-US"/>
-        </w:rPr>
         <w:t>[2].</w:t>
       </w:r>
     </w:p>
@@ -2822,6 +3029,9 @@
         <w:jc w:val="center"/>
       </w:pPr>
       <w:r>
+        <w:rPr>
+          <w:noProof/>
+        </w:rPr>
         <w:drawing>
           <wp:inline distT="0" distB="0" distL="0" distR="0" wp14:anchorId="03A5B865" wp14:editId="70243FE8">
             <wp:extent cx="2752725" cy="704850"/>
@@ -2873,14 +3083,27 @@
       <w:r>
         <w:t xml:space="preserve">Obrázek </w:t>
       </w:r>
-      <w:fldSimple w:instr=" SEQ Obrázek \* ARABIC ">
-        <w:r>
-          <w:rPr>
-            <w:noProof/>
-          </w:rPr>
-          <w:t>1</w:t>
-        </w:r>
-      </w:fldSimple>
+      <w:r>
+        <w:fldChar w:fldCharType="begin"/>
+      </w:r>
+      <w:r>
+        <w:instrText xml:space="preserve"> SEQ Obrázek \* ARABIC </w:instrText>
+      </w:r>
+      <w:r>
+        <w:fldChar w:fldCharType="separate"/>
+      </w:r>
+      <w:r>
+        <w:rPr>
+          <w:noProof/>
+        </w:rPr>
+        <w:t>1</w:t>
+      </w:r>
+      <w:r>
+        <w:rPr>
+          <w:noProof/>
+        </w:rPr>
+        <w:fldChar w:fldCharType="end"/>
+      </w:r>
       <w:r>
         <w:t xml:space="preserve"> - příklad strukturních elementů</w:t>
       </w:r>
@@ -2960,6 +3183,7 @@
       </w:pPr>
       <w:bookmarkStart w:id="12" w:name="_heading=h.26in1rg" w:colFirst="0" w:colLast="0"/>
       <w:bookmarkEnd w:id="12"/>
+      <w:proofErr w:type="spellStart"/>
       <w:r>
         <w:rPr>
           <w:rFonts w:ascii="Times New Roman" w:eastAsia="Times New Roman" w:hAnsi="Times New Roman" w:cs="Times New Roman"/>
@@ -2971,6 +3195,7 @@
         <w:lastRenderedPageBreak/>
         <w:t>Podpodnadpis</w:t>
       </w:r>
+      <w:proofErr w:type="spellEnd"/>
     </w:p>
     <w:p>
       <w:pPr>
@@ -3029,9 +3254,81 @@
         <w:lastRenderedPageBreak/>
         <w:t>Algoritmus pro vyhledávání nejužších míst</w:t>
       </w:r>
-    </w:p>
-    <w:p>
-      <w:pPr>
+      <w:r>
+        <w:rPr>
+          <w:rFonts w:ascii="Times New Roman" w:eastAsia="Times New Roman" w:hAnsi="Times New Roman" w:cs="Times New Roman"/>
+          <w:b/>
+          <w:smallCaps/>
+          <w:color w:val="000000"/>
+          <w:sz w:val="32"/>
+          <w:szCs w:val="32"/>
+        </w:rPr>
+        <w:t xml:space="preserve"> ve 2D</w:t>
+      </w:r>
+    </w:p>
+    <w:p>
+      <w:pPr>
+        <w:keepNext/>
+        <w:numPr>
+          <w:ilvl w:val="1"/>
+          <w:numId w:val="2"/>
+        </w:numPr>
+        <w:pBdr>
+          <w:top w:val="nil"/>
+          <w:left w:val="nil"/>
+          <w:bottom w:val="nil"/>
+          <w:right w:val="nil"/>
+          <w:between w:val="nil"/>
+        </w:pBdr>
+        <w:spacing w:after="240" w:line="360" w:lineRule="auto"/>
+      </w:pPr>
+      <w:r>
+        <w:t>Otázka</w:t>
+      </w:r>
+      <w:r>
+        <w:t xml:space="preserve"> propustnosti</w:t>
+      </w:r>
+    </w:p>
+    <w:p>
+      <w:pPr>
+        <w:keepNext/>
+        <w:pBdr>
+          <w:top w:val="nil"/>
+          <w:left w:val="nil"/>
+          <w:bottom w:val="nil"/>
+          <w:right w:val="nil"/>
+          <w:between w:val="nil"/>
+        </w:pBdr>
+        <w:spacing w:after="240" w:line="360" w:lineRule="auto"/>
+      </w:pPr>
+      <w:r>
+        <w:t>Důležitá otázka zní, jak definujeme propustný materiál. Pro tuto práci si určíme, že propustný materiál je takový, který umožňuje průchod kapaliny z jednoho konce materiálu na druhý přes vnitřní póry a praskliny. Toto ujasnění propustnosti je důležité, jelikož do jisté míry určuje, jakým způsobem vytvoříme následující algoritmy pro vyhledání nejužších míst v materiálu. V našem případě budeme počítat s tím, že vstupem pro algoritmus budou pouze obrazová data naskenovaného materiálu. Nebudeme vyžadovat vstupní bod (</w:t>
+      </w:r>
+      <w:proofErr w:type="spellStart"/>
+      <w:r>
+        <w:t>seed</w:t>
+      </w:r>
+      <w:proofErr w:type="spellEnd"/>
+      <w:r>
+        <w:t xml:space="preserve">) pro vyplňování, které bude hrát důležitou roli. Raději vyhledáme body, ze kterých jsme schopni určit, zda je materiál propustný. Případně </w:t>
+      </w:r>
+      <w:r>
+        <w:t>další vstup navíc by mohlo být označení</w:t>
+      </w:r>
+      <w:r>
+        <w:t>,</w:t>
+      </w:r>
+      <w:r>
+        <w:t xml:space="preserve"> na které stěně krychle materiálu hledáme body počátku propustnosti. S takovýmto vstupem bychom mohli ještě pracovat.</w:t>
+      </w:r>
+    </w:p>
+    <w:p>
+      <w:pPr>
+        <w:pStyle w:val="ListParagraph"/>
+        <w:numPr>
+          <w:ilvl w:val="1"/>
+          <w:numId w:val="2"/>
+        </w:numPr>
         <w:pBdr>
           <w:top w:val="nil"/>
           <w:left w:val="nil"/>
@@ -3046,14 +3343,12 @@
           <w:color w:val="000000"/>
         </w:rPr>
       </w:pPr>
-      <w:bookmarkStart w:id="14" w:name="_heading=h.35nkun2" w:colFirst="0" w:colLast="0"/>
-      <w:bookmarkEnd w:id="14"/>
-      <w:r>
-        <w:rPr>
-          <w:rFonts w:ascii="Times New Roman" w:eastAsia="Times New Roman" w:hAnsi="Times New Roman" w:cs="Times New Roman"/>
-          <w:color w:val="000000"/>
-        </w:rPr>
-        <w:t>Text</w:t>
+      <w:r>
+        <w:rPr>
+          <w:rFonts w:ascii="Times New Roman" w:eastAsia="Times New Roman" w:hAnsi="Times New Roman" w:cs="Times New Roman"/>
+          <w:color w:val="000000"/>
+        </w:rPr>
+        <w:t>Zamyšlení nad přístupem k problému.</w:t>
       </w:r>
     </w:p>
     <w:p>
@@ -3072,10 +3367,728 @@
           <w:color w:val="000000"/>
         </w:rPr>
       </w:pPr>
+      <w:bookmarkStart w:id="14" w:name="_heading=h.35nkun2" w:colFirst="0" w:colLast="0"/>
+      <w:bookmarkEnd w:id="14"/>
+      <w:r>
+        <w:rPr>
+          <w:rFonts w:ascii="Times New Roman" w:eastAsia="Times New Roman" w:hAnsi="Times New Roman" w:cs="Times New Roman"/>
+          <w:color w:val="000000"/>
+        </w:rPr>
+        <w:t>Způsoby, jak vyhledat nejužší místa v propustném materiálu, můžeme vymyslet více. Nejjednodušší algoritmus, který by se dal použít, by mohl při vyplňování zároveň prohledávat</w:t>
+      </w:r>
+      <w:r>
+        <w:rPr>
+          <w:rFonts w:ascii="Times New Roman" w:eastAsia="Times New Roman" w:hAnsi="Times New Roman" w:cs="Times New Roman"/>
+          <w:color w:val="000000"/>
+        </w:rPr>
+        <w:t xml:space="preserve"> okolní čtyři, nebo osm sousedních pixelů</w:t>
+      </w:r>
+      <w:r>
+        <w:rPr>
+          <w:rFonts w:ascii="Times New Roman" w:eastAsia="Times New Roman" w:hAnsi="Times New Roman" w:cs="Times New Roman"/>
+          <w:color w:val="000000"/>
+        </w:rPr>
+        <w:t xml:space="preserve"> zrovna vyplňovaného pixelového bodu. </w:t>
+      </w:r>
+      <w:r>
+        <w:rPr>
+          <w:rFonts w:ascii="Times New Roman" w:eastAsia="Times New Roman" w:hAnsi="Times New Roman" w:cs="Times New Roman"/>
+          <w:color w:val="000000"/>
+        </w:rPr>
+        <w:t>Narážíme zde ovšem na problematickou situaci při určité konfiguraci hraniční oblasti.</w:t>
+      </w:r>
+    </w:p>
+    <w:p>
+      <w:pPr>
+        <w:keepNext/>
+        <w:pBdr>
+          <w:top w:val="nil"/>
+          <w:left w:val="nil"/>
+          <w:bottom w:val="nil"/>
+          <w:right w:val="nil"/>
+          <w:between w:val="nil"/>
+        </w:pBdr>
+        <w:spacing w:after="120" w:line="360" w:lineRule="auto"/>
+        <w:jc w:val="center"/>
+      </w:pPr>
+      <w:r>
+        <w:rPr>
+          <w:rFonts w:ascii="Times New Roman" w:eastAsia="Times New Roman" w:hAnsi="Times New Roman" w:cs="Times New Roman"/>
+          <w:color w:val="000000"/>
+        </w:rPr>
+        <w:drawing>
+          <wp:inline distT="0" distB="0" distL="0" distR="0" wp14:anchorId="3D88ED01" wp14:editId="48F9063F">
+            <wp:extent cx="1543265" cy="1609950"/>
+            <wp:effectExtent l="0" t="0" r="0" b="9525"/>
+            <wp:docPr id="6" name="Picture 6" descr="Diagram&#10;&#10;Description automatically generated with medium confidence"/>
+            <wp:cNvGraphicFramePr>
+              <a:graphicFrameLocks xmlns:a="http://schemas.openxmlformats.org/drawingml/2006/main" noChangeAspect="1"/>
+            </wp:cNvGraphicFramePr>
+            <a:graphic xmlns:a="http://schemas.openxmlformats.org/drawingml/2006/main">
+              <a:graphicData uri="http://schemas.openxmlformats.org/drawingml/2006/picture">
+                <pic:pic xmlns:pic="http://schemas.openxmlformats.org/drawingml/2006/picture">
+                  <pic:nvPicPr>
+                    <pic:cNvPr id="6" name="Picture 6" descr="Diagram&#10;&#10;Description automatically generated with medium confidence"/>
+                    <pic:cNvPicPr/>
+                  </pic:nvPicPr>
+                  <pic:blipFill>
+                    <a:blip r:embed="rId9"/>
+                    <a:stretch>
+                      <a:fillRect/>
+                    </a:stretch>
+                  </pic:blipFill>
+                  <pic:spPr>
+                    <a:xfrm>
+                      <a:off x="0" y="0"/>
+                      <a:ext cx="1543265" cy="1609950"/>
+                    </a:xfrm>
+                    <a:prstGeom prst="rect">
+                      <a:avLst/>
+                    </a:prstGeom>
+                  </pic:spPr>
+                </pic:pic>
+              </a:graphicData>
+            </a:graphic>
+          </wp:inline>
+        </w:drawing>
+      </w:r>
+      <w:r>
+        <w:t xml:space="preserve">                 </w:t>
+      </w:r>
+      <w:r>
+        <w:rPr>
+          <w:rFonts w:ascii="Times New Roman" w:eastAsia="Times New Roman" w:hAnsi="Times New Roman" w:cs="Times New Roman"/>
+          <w:color w:val="000000"/>
+        </w:rPr>
+        <w:drawing>
+          <wp:inline distT="0" distB="0" distL="0" distR="0" wp14:anchorId="06A12692" wp14:editId="6F51729F">
+            <wp:extent cx="1533739" cy="1533739"/>
+            <wp:effectExtent l="0" t="0" r="9525" b="9525"/>
+            <wp:docPr id="7" name="Picture 7" descr="Qr code&#10;&#10;Description automatically generated"/>
+            <wp:cNvGraphicFramePr>
+              <a:graphicFrameLocks xmlns:a="http://schemas.openxmlformats.org/drawingml/2006/main" noChangeAspect="1"/>
+            </wp:cNvGraphicFramePr>
+            <a:graphic xmlns:a="http://schemas.openxmlformats.org/drawingml/2006/main">
+              <a:graphicData uri="http://schemas.openxmlformats.org/drawingml/2006/picture">
+                <pic:pic xmlns:pic="http://schemas.openxmlformats.org/drawingml/2006/picture">
+                  <pic:nvPicPr>
+                    <pic:cNvPr id="7" name="Picture 7" descr="Qr code&#10;&#10;Description automatically generated"/>
+                    <pic:cNvPicPr/>
+                  </pic:nvPicPr>
+                  <pic:blipFill>
+                    <a:blip r:embed="rId10"/>
+                    <a:stretch>
+                      <a:fillRect/>
+                    </a:stretch>
+                  </pic:blipFill>
+                  <pic:spPr>
+                    <a:xfrm>
+                      <a:off x="0" y="0"/>
+                      <a:ext cx="1533739" cy="1533739"/>
+                    </a:xfrm>
+                    <a:prstGeom prst="rect">
+                      <a:avLst/>
+                    </a:prstGeom>
+                  </pic:spPr>
+                </pic:pic>
+              </a:graphicData>
+            </a:graphic>
+          </wp:inline>
+        </w:drawing>
+      </w:r>
+    </w:p>
+    <w:p>
+      <w:pPr>
+        <w:pStyle w:val="Caption"/>
+        <w:jc w:val="center"/>
+      </w:pPr>
+      <w:r>
+        <w:t xml:space="preserve">Obrázek </w:t>
+      </w:r>
+      <w:r>
+        <w:fldChar w:fldCharType="begin"/>
+      </w:r>
+      <w:r>
+        <w:instrText xml:space="preserve"> SEQ Obrázek \* ARABIC </w:instrText>
+      </w:r>
+      <w:r>
+        <w:fldChar w:fldCharType="separate"/>
+      </w:r>
       <w:r>
         <w:rPr>
           <w:noProof/>
         </w:rPr>
+        <w:t>2</w:t>
+      </w:r>
+      <w:r>
+        <w:fldChar w:fldCharType="end"/>
+      </w:r>
+      <w:r>
+        <w:t xml:space="preserve">: 8 směrů hledání                                  Obrázek </w:t>
+      </w:r>
+      <w:r>
+        <w:fldChar w:fldCharType="begin"/>
+      </w:r>
+      <w:r>
+        <w:instrText xml:space="preserve"> SEQ Obrázek \* ARABIC </w:instrText>
+      </w:r>
+      <w:r>
+        <w:fldChar w:fldCharType="separate"/>
+      </w:r>
+      <w:r>
+        <w:rPr>
+          <w:noProof/>
+        </w:rPr>
+        <w:t>3</w:t>
+      </w:r>
+      <w:r>
+        <w:fldChar w:fldCharType="end"/>
+      </w:r>
+      <w:r>
+        <w:t>: 4 směry hledání</w:t>
+      </w:r>
+    </w:p>
+    <w:p>
+      <w:pPr>
+        <w:rPr>
+          <w:rFonts w:ascii="Times New Roman" w:eastAsia="Times New Roman" w:hAnsi="Times New Roman" w:cs="Times New Roman"/>
+          <w:color w:val="000000"/>
+        </w:rPr>
+      </w:pPr>
+      <w:r>
+        <w:rPr>
+          <w:rFonts w:ascii="Times New Roman" w:eastAsia="Times New Roman" w:hAnsi="Times New Roman" w:cs="Times New Roman"/>
+          <w:color w:val="000000"/>
+        </w:rPr>
+        <w:br w:type="page"/>
+      </w:r>
+    </w:p>
+    <w:p>
+      <w:pPr>
+        <w:pBdr>
+          <w:top w:val="nil"/>
+          <w:left w:val="nil"/>
+          <w:bottom w:val="nil"/>
+          <w:right w:val="nil"/>
+          <w:between w:val="nil"/>
+        </w:pBdr>
+        <w:spacing w:after="120" w:line="360" w:lineRule="auto"/>
+        <w:jc w:val="both"/>
+        <w:rPr>
+          <w:rFonts w:ascii="Times New Roman" w:eastAsia="Times New Roman" w:hAnsi="Times New Roman" w:cs="Times New Roman"/>
+          <w:color w:val="000000"/>
+        </w:rPr>
+      </w:pPr>
+    </w:p>
+    <w:p>
+      <w:pPr>
+        <w:pBdr>
+          <w:top w:val="nil"/>
+          <w:left w:val="nil"/>
+          <w:bottom w:val="nil"/>
+          <w:right w:val="nil"/>
+          <w:between w:val="nil"/>
+        </w:pBdr>
+        <w:spacing w:after="120" w:line="360" w:lineRule="auto"/>
+        <w:jc w:val="both"/>
+        <w:rPr>
+          <w:rFonts w:ascii="Times New Roman" w:eastAsia="Times New Roman" w:hAnsi="Times New Roman" w:cs="Times New Roman"/>
+          <w:color w:val="000000"/>
+        </w:rPr>
+      </w:pPr>
+      <w:r>
+        <w:rPr>
+          <w:rFonts w:ascii="Times New Roman" w:eastAsia="Times New Roman" w:hAnsi="Times New Roman" w:cs="Times New Roman"/>
+          <w:color w:val="000000"/>
+        </w:rPr>
+        <w:t>Problém</w:t>
+      </w:r>
+      <w:r>
+        <w:rPr>
+          <w:rFonts w:ascii="Times New Roman" w:eastAsia="Times New Roman" w:hAnsi="Times New Roman" w:cs="Times New Roman"/>
+          <w:color w:val="000000"/>
+        </w:rPr>
+        <w:t>ové případy</w:t>
+      </w:r>
+      <w:r>
+        <w:rPr>
+          <w:rFonts w:ascii="Times New Roman" w:eastAsia="Times New Roman" w:hAnsi="Times New Roman" w:cs="Times New Roman"/>
+          <w:color w:val="000000"/>
+        </w:rPr>
+        <w:t>:</w:t>
+      </w:r>
+    </w:p>
+    <w:p>
+      <w:pPr>
+        <w:keepNext/>
+        <w:pBdr>
+          <w:top w:val="nil"/>
+          <w:left w:val="nil"/>
+          <w:bottom w:val="nil"/>
+          <w:right w:val="nil"/>
+          <w:between w:val="nil"/>
+        </w:pBdr>
+        <w:spacing w:after="120" w:line="360" w:lineRule="auto"/>
+        <w:jc w:val="center"/>
+      </w:pPr>
+      <w:r>
+        <w:rPr>
+          <w:rFonts w:ascii="Times New Roman" w:eastAsia="Times New Roman" w:hAnsi="Times New Roman" w:cs="Times New Roman"/>
+          <w:color w:val="000000"/>
+        </w:rPr>
+        <w:drawing>
+          <wp:inline distT="0" distB="0" distL="0" distR="0" wp14:anchorId="255ADDE1" wp14:editId="3877370D">
+            <wp:extent cx="2190750" cy="1766734"/>
+            <wp:effectExtent l="0" t="0" r="0" b="5080"/>
+            <wp:docPr id="4" name="Picture 4" descr="Chart, waterfall chart&#10;&#10;Description automatically generated"/>
+            <wp:cNvGraphicFramePr>
+              <a:graphicFrameLocks xmlns:a="http://schemas.openxmlformats.org/drawingml/2006/main" noChangeAspect="1"/>
+            </wp:cNvGraphicFramePr>
+            <a:graphic xmlns:a="http://schemas.openxmlformats.org/drawingml/2006/main">
+              <a:graphicData uri="http://schemas.openxmlformats.org/drawingml/2006/picture">
+                <pic:pic xmlns:pic="http://schemas.openxmlformats.org/drawingml/2006/picture">
+                  <pic:nvPicPr>
+                    <pic:cNvPr id="4" name="Picture 4" descr="Chart, waterfall chart&#10;&#10;Description automatically generated"/>
+                    <pic:cNvPicPr/>
+                  </pic:nvPicPr>
+                  <pic:blipFill>
+                    <a:blip r:embed="rId11"/>
+                    <a:stretch>
+                      <a:fillRect/>
+                    </a:stretch>
+                  </pic:blipFill>
+                  <pic:spPr>
+                    <a:xfrm>
+                      <a:off x="0" y="0"/>
+                      <a:ext cx="2204121" cy="1777517"/>
+                    </a:xfrm>
+                    <a:prstGeom prst="rect">
+                      <a:avLst/>
+                    </a:prstGeom>
+                  </pic:spPr>
+                </pic:pic>
+              </a:graphicData>
+            </a:graphic>
+          </wp:inline>
+        </w:drawing>
+      </w:r>
+      <w:r>
+        <w:t xml:space="preserve">                   </w:t>
+      </w:r>
+      <w:r>
+        <w:rPr>
+          <w:rFonts w:ascii="Times New Roman" w:eastAsia="Times New Roman" w:hAnsi="Times New Roman" w:cs="Times New Roman"/>
+          <w:color w:val="000000"/>
+        </w:rPr>
+        <w:drawing>
+          <wp:inline distT="0" distB="0" distL="0" distR="0" wp14:anchorId="44E8A06A" wp14:editId="5630209D">
+            <wp:extent cx="2476846" cy="1752845"/>
+            <wp:effectExtent l="0" t="0" r="0" b="0"/>
+            <wp:docPr id="5" name="Picture 5" descr="Chart&#10;&#10;Description automatically generated"/>
+            <wp:cNvGraphicFramePr>
+              <a:graphicFrameLocks xmlns:a="http://schemas.openxmlformats.org/drawingml/2006/main" noChangeAspect="1"/>
+            </wp:cNvGraphicFramePr>
+            <a:graphic xmlns:a="http://schemas.openxmlformats.org/drawingml/2006/main">
+              <a:graphicData uri="http://schemas.openxmlformats.org/drawingml/2006/picture">
+                <pic:pic xmlns:pic="http://schemas.openxmlformats.org/drawingml/2006/picture">
+                  <pic:nvPicPr>
+                    <pic:cNvPr id="5" name="Picture 5" descr="Chart&#10;&#10;Description automatically generated"/>
+                    <pic:cNvPicPr/>
+                  </pic:nvPicPr>
+                  <pic:blipFill>
+                    <a:blip r:embed="rId12"/>
+                    <a:stretch>
+                      <a:fillRect/>
+                    </a:stretch>
+                  </pic:blipFill>
+                  <pic:spPr>
+                    <a:xfrm>
+                      <a:off x="0" y="0"/>
+                      <a:ext cx="2476846" cy="1752845"/>
+                    </a:xfrm>
+                    <a:prstGeom prst="rect">
+                      <a:avLst/>
+                    </a:prstGeom>
+                  </pic:spPr>
+                </pic:pic>
+              </a:graphicData>
+            </a:graphic>
+          </wp:inline>
+        </w:drawing>
+      </w:r>
+    </w:p>
+    <w:p>
+      <w:pPr>
+        <w:pStyle w:val="Caption"/>
+        <w:jc w:val="center"/>
+      </w:pPr>
+      <w:r>
+        <w:t xml:space="preserve">     </w:t>
+      </w:r>
+      <w:r>
+        <w:t xml:space="preserve">Obrázek </w:t>
+      </w:r>
+      <w:r>
+        <w:fldChar w:fldCharType="begin"/>
+      </w:r>
+      <w:r>
+        <w:instrText xml:space="preserve"> SEQ Obrázek \* ARABIC </w:instrText>
+      </w:r>
+      <w:r>
+        <w:fldChar w:fldCharType="separate"/>
+      </w:r>
+      <w:r>
+        <w:rPr>
+          <w:noProof/>
+        </w:rPr>
+        <w:t>4</w:t>
+      </w:r>
+      <w:r>
+        <w:fldChar w:fldCharType="end"/>
+      </w:r>
+      <w:r>
+        <w:t xml:space="preserve">: problém 4 směrů hledání                         </w:t>
+      </w:r>
+      <w:r>
+        <w:t xml:space="preserve">                   </w:t>
+      </w:r>
+      <w:r>
+        <w:t xml:space="preserve">Obrázek </w:t>
+      </w:r>
+      <w:r>
+        <w:fldChar w:fldCharType="begin"/>
+      </w:r>
+      <w:r>
+        <w:instrText xml:space="preserve"> SEQ Obrázek \* ARABIC </w:instrText>
+      </w:r>
+      <w:r>
+        <w:fldChar w:fldCharType="separate"/>
+      </w:r>
+      <w:r>
+        <w:rPr>
+          <w:noProof/>
+        </w:rPr>
+        <w:t>5</w:t>
+      </w:r>
+      <w:r>
+        <w:fldChar w:fldCharType="end"/>
+      </w:r>
+      <w:r>
+        <w:t xml:space="preserve">: </w:t>
+      </w:r>
+      <w:r>
+        <w:t>problém 8</w:t>
+      </w:r>
+      <w:r>
+        <w:t xml:space="preserve"> směr</w:t>
+      </w:r>
+      <w:r>
+        <w:t>ů</w:t>
+      </w:r>
+      <w:r>
+        <w:t xml:space="preserve"> hledání</w:t>
+      </w:r>
+    </w:p>
+    <w:p/>
+    <w:p>
+      <w:pPr>
+        <w:pBdr>
+          <w:top w:val="nil"/>
+          <w:left w:val="nil"/>
+          <w:bottom w:val="nil"/>
+          <w:right w:val="nil"/>
+          <w:between w:val="nil"/>
+        </w:pBdr>
+        <w:spacing w:after="120" w:line="360" w:lineRule="auto"/>
+        <w:jc w:val="both"/>
+        <w:rPr>
+          <w:rFonts w:ascii="Times New Roman" w:eastAsia="Times New Roman" w:hAnsi="Times New Roman" w:cs="Times New Roman"/>
+          <w:color w:val="000000"/>
+        </w:rPr>
+      </w:pPr>
+    </w:p>
+    <w:p>
+      <w:pPr>
+        <w:pBdr>
+          <w:top w:val="nil"/>
+          <w:left w:val="nil"/>
+          <w:bottom w:val="nil"/>
+          <w:right w:val="nil"/>
+          <w:between w:val="nil"/>
+        </w:pBdr>
+        <w:spacing w:after="120" w:line="360" w:lineRule="auto"/>
+        <w:jc w:val="both"/>
+        <w:rPr>
+          <w:rFonts w:ascii="Times New Roman" w:eastAsia="Times New Roman" w:hAnsi="Times New Roman" w:cs="Times New Roman"/>
+          <w:color w:val="000000"/>
+        </w:rPr>
+      </w:pPr>
+      <w:r>
+        <w:rPr>
+          <w:rFonts w:ascii="Times New Roman" w:eastAsia="Times New Roman" w:hAnsi="Times New Roman" w:cs="Times New Roman"/>
+          <w:color w:val="000000"/>
+        </w:rPr>
+        <w:t xml:space="preserve">Velký problém, na který narážíme u jednoduchého prohledávání sousedních pixelů je ten, že existují případy, kdy je nejužší místo těžko detekovatelné. Příklad můžeme vidět na obrázcích výše. Pokud bychom vyhledávali pouze do 4 směru, tak nedetekujeme nejužší místo mezi </w:t>
+      </w:r>
+      <w:r>
+        <w:rPr>
+          <w:rFonts w:ascii="Times New Roman" w:eastAsia="Times New Roman" w:hAnsi="Times New Roman" w:cs="Times New Roman"/>
+          <w:color w:val="000000"/>
+        </w:rPr>
+        <w:t xml:space="preserve">dvěma obdélníky. Ovšem i když zařídíme, abychom prohledávali ne do čtyř, ale do osmi směrů, negarantujeme tím úspěšnou detekci. V případě druhého obrázku můžeme vidět, že nejužší místo mezi dvěma trojúhelníky tento přístup neodhalí. Tyto případy jsou tedy důvodem, proč využití této jednoduché metody není dobrý nápad. Další způsoby, jak prohledávat okolí jednoho bodu, jistě existují, ovšem komplexnost začíná růst jak z implementačního hlediska, tak </w:t>
+      </w:r>
+      <w:r>
+        <w:rPr>
+          <w:rFonts w:ascii="Times New Roman" w:eastAsia="Times New Roman" w:hAnsi="Times New Roman" w:cs="Times New Roman"/>
+          <w:color w:val="000000"/>
+        </w:rPr>
+        <w:t>výpočetního</w:t>
+      </w:r>
+      <w:r>
+        <w:rPr>
+          <w:rFonts w:ascii="Times New Roman" w:eastAsia="Times New Roman" w:hAnsi="Times New Roman" w:cs="Times New Roman"/>
+          <w:color w:val="000000"/>
+        </w:rPr>
+        <w:t>. Přesuneme se tedy na další možnost řešení daného problému.</w:t>
+      </w:r>
+    </w:p>
+    <w:p>
+      <w:pPr>
+        <w:keepNext/>
+        <w:numPr>
+          <w:ilvl w:val="1"/>
+          <w:numId w:val="2"/>
+        </w:numPr>
+        <w:pBdr>
+          <w:top w:val="nil"/>
+          <w:left w:val="nil"/>
+          <w:bottom w:val="nil"/>
+          <w:right w:val="nil"/>
+          <w:between w:val="nil"/>
+        </w:pBdr>
+        <w:spacing w:after="240" w:line="360" w:lineRule="auto"/>
+      </w:pPr>
+      <w:r>
+        <w:lastRenderedPageBreak/>
+        <w:t>Základní p</w:t>
+      </w:r>
+      <w:r>
+        <w:t>ostup pro řešení problému</w:t>
+      </w:r>
+    </w:p>
+    <w:p>
+      <w:pPr>
+        <w:pStyle w:val="ListParagraph"/>
+        <w:keepNext/>
+        <w:numPr>
+          <w:ilvl w:val="0"/>
+          <w:numId w:val="5"/>
+        </w:numPr>
+        <w:pBdr>
+          <w:top w:val="nil"/>
+          <w:left w:val="nil"/>
+          <w:bottom w:val="nil"/>
+          <w:right w:val="nil"/>
+          <w:between w:val="nil"/>
+        </w:pBdr>
+        <w:spacing w:after="240" w:line="360" w:lineRule="auto"/>
+      </w:pPr>
+      <w:r>
+        <w:t xml:space="preserve">Nalezení všech unikátních počátečních ploch na stěně materiálu, které propojují jednu </w:t>
+      </w:r>
+      <w:r>
+        <w:t>stěnu materiálu se stěnou opačnou.</w:t>
+      </w:r>
+    </w:p>
+    <w:p>
+      <w:pPr>
+        <w:pStyle w:val="ListParagraph"/>
+        <w:keepNext/>
+        <w:numPr>
+          <w:ilvl w:val="0"/>
+          <w:numId w:val="5"/>
+        </w:numPr>
+        <w:pBdr>
+          <w:top w:val="nil"/>
+          <w:left w:val="nil"/>
+          <w:bottom w:val="nil"/>
+          <w:right w:val="nil"/>
+          <w:between w:val="nil"/>
+        </w:pBdr>
+        <w:spacing w:after="240" w:line="360" w:lineRule="auto"/>
+      </w:pPr>
+      <w:r>
+        <w:t>Extrakce celého propojujícího prostoru mezi stěnami pomocí algoritmu vyplnění.</w:t>
+      </w:r>
+    </w:p>
+    <w:p>
+      <w:pPr>
+        <w:pStyle w:val="ListParagraph"/>
+        <w:keepNext/>
+        <w:numPr>
+          <w:ilvl w:val="0"/>
+          <w:numId w:val="5"/>
+        </w:numPr>
+        <w:pBdr>
+          <w:top w:val="nil"/>
+          <w:left w:val="nil"/>
+          <w:bottom w:val="nil"/>
+          <w:right w:val="nil"/>
+          <w:between w:val="nil"/>
+        </w:pBdr>
+        <w:spacing w:after="240" w:line="360" w:lineRule="auto"/>
+      </w:pPr>
+      <w:r>
+        <w:t>Aplikace algoritmu na vyhledávání nejužších míst.</w:t>
+      </w:r>
+    </w:p>
+    <w:p>
+      <w:pPr>
+        <w:pStyle w:val="ListParagraph"/>
+        <w:keepNext/>
+        <w:numPr>
+          <w:ilvl w:val="0"/>
+          <w:numId w:val="5"/>
+        </w:numPr>
+        <w:pBdr>
+          <w:top w:val="nil"/>
+          <w:left w:val="nil"/>
+          <w:bottom w:val="nil"/>
+          <w:right w:val="nil"/>
+          <w:between w:val="nil"/>
+        </w:pBdr>
+        <w:spacing w:after="240" w:line="360" w:lineRule="auto"/>
+      </w:pPr>
+      <w:r>
+        <w:t>Souřadnicový výstup se zaznačenými nejužšími místy v materiálu.</w:t>
+      </w:r>
+    </w:p>
+    <w:p>
+      <w:pPr>
+        <w:keepNext/>
+        <w:pBdr>
+          <w:top w:val="nil"/>
+          <w:left w:val="nil"/>
+          <w:bottom w:val="nil"/>
+          <w:right w:val="nil"/>
+          <w:between w:val="nil"/>
+        </w:pBdr>
+        <w:spacing w:after="240" w:line="360" w:lineRule="auto"/>
+      </w:pPr>
+    </w:p>
+    <w:p>
+      <w:pPr>
+        <w:pStyle w:val="ListParagraph"/>
+        <w:keepNext/>
+        <w:numPr>
+          <w:ilvl w:val="1"/>
+          <w:numId w:val="2"/>
+        </w:numPr>
+        <w:pBdr>
+          <w:top w:val="nil"/>
+          <w:left w:val="nil"/>
+          <w:bottom w:val="nil"/>
+          <w:right w:val="nil"/>
+          <w:between w:val="nil"/>
+        </w:pBdr>
+        <w:spacing w:after="240" w:line="360" w:lineRule="auto"/>
+      </w:pPr>
+      <w:r>
+        <w:t>Další možné řešení problému</w:t>
+      </w:r>
+    </w:p>
+    <w:p>
+      <w:pPr>
+        <w:keepNext/>
+        <w:pBdr>
+          <w:top w:val="nil"/>
+          <w:left w:val="nil"/>
+          <w:bottom w:val="nil"/>
+          <w:right w:val="nil"/>
+          <w:between w:val="nil"/>
+        </w:pBdr>
+        <w:spacing w:after="240" w:line="360" w:lineRule="auto"/>
+      </w:pPr>
+      <w:r>
+        <w:t>Pokud nejsme reálně schopni využít prohledávání sousedního okolí kolem pixelového bodu, což by byl nejjednodušší přístup, vymyslíme jiný.</w:t>
+      </w:r>
+    </w:p>
+    <w:p>
+      <w:pPr>
+        <w:keepNext/>
+        <w:pBdr>
+          <w:top w:val="nil"/>
+          <w:left w:val="nil"/>
+          <w:bottom w:val="nil"/>
+          <w:right w:val="nil"/>
+          <w:between w:val="nil"/>
+        </w:pBdr>
+        <w:spacing w:after="240" w:line="360" w:lineRule="auto"/>
+      </w:pPr>
+      <w:r>
+        <w:t>Následující přístup využívá teorie matematické morfologie, a to konkrétně dilatace. Myšlenka spočívá v tom, že místo</w:t>
+      </w:r>
+      <w:r>
+        <w:t xml:space="preserve"> toho</w:t>
+      </w:r>
+      <w:r>
+        <w:t xml:space="preserve">, abychom zkoumali jednotlivé pixely, zda </w:t>
+      </w:r>
+      <w:r>
+        <w:t>se nejedná o nejužší místa, raději postupně dilatujeme hraniční body. Tento přístup je méně výhodný v tom, že bude nutné opakované vyplňování zkoumané oblasti, abychom zjistili, zda došlo k uzavření materiálu. Tato operace rozšiřování bude opakována tak dlouho, až dojde k uzavření. Jakmile zjistíme, že již nelze materiálem prostoupit na jeho druhý konec, víme, že jsme zaplnili místo, které je nejužší. Následně stačí si toto místo vyhledat (například pomocí průniku předchozí a poslední vyplněné oblasti před uzavřením) a označit. Tímto způsobem získáme souřadnici (souřadnice, je-li takovýchto míst více) nejužšího místa v propustném materiálu.</w:t>
+      </w:r>
+    </w:p>
+    <w:p>
+      <w:pPr>
+        <w:keepNext/>
+        <w:pBdr>
+          <w:top w:val="nil"/>
+          <w:left w:val="nil"/>
+          <w:bottom w:val="nil"/>
+          <w:right w:val="nil"/>
+          <w:between w:val="nil"/>
+        </w:pBdr>
+        <w:spacing w:after="240" w:line="360" w:lineRule="auto"/>
+      </w:pPr>
+    </w:p>
+    <w:p>
+      <w:pPr>
+        <w:pBdr>
+          <w:top w:val="nil"/>
+          <w:left w:val="nil"/>
+          <w:bottom w:val="nil"/>
+          <w:right w:val="nil"/>
+          <w:between w:val="nil"/>
+        </w:pBdr>
+        <w:spacing w:after="120" w:line="360" w:lineRule="auto"/>
+        <w:jc w:val="both"/>
+        <w:rPr>
+          <w:rFonts w:ascii="Times New Roman" w:eastAsia="Times New Roman" w:hAnsi="Times New Roman" w:cs="Times New Roman"/>
+          <w:color w:val="000000"/>
+        </w:rPr>
+      </w:pPr>
+    </w:p>
+    <w:p>
+      <w:pPr>
+        <w:pBdr>
+          <w:top w:val="nil"/>
+          <w:left w:val="nil"/>
+          <w:bottom w:val="nil"/>
+          <w:right w:val="nil"/>
+          <w:between w:val="nil"/>
+        </w:pBdr>
+        <w:spacing w:after="120" w:line="360" w:lineRule="auto"/>
+        <w:jc w:val="both"/>
+        <w:rPr>
+          <w:rFonts w:ascii="Times New Roman" w:eastAsia="Times New Roman" w:hAnsi="Times New Roman" w:cs="Times New Roman"/>
+          <w:color w:val="000000"/>
+        </w:rPr>
+      </w:pPr>
+      <w:r>
+        <w:rPr>
+          <w:noProof/>
+        </w:rPr>
+        <w:lastRenderedPageBreak/>
         <w:drawing>
           <wp:inline distT="0" distB="0" distL="0" distR="0" wp14:anchorId="147F589A" wp14:editId="7476D825">
             <wp:extent cx="5333333" cy="3980952"/>
@@ -3092,7 +4105,7 @@
                     <pic:cNvPicPr/>
                   </pic:nvPicPr>
                   <pic:blipFill>
-                    <a:blip r:embed="rId9"/>
+                    <a:blip r:embed="rId13"/>
                     <a:stretch>
                       <a:fillRect/>
                     </a:stretch>
@@ -3186,6 +4199,7 @@
       </w:pPr>
       <w:bookmarkStart w:id="17" w:name="_heading=h.2jxsxqh" w:colFirst="0" w:colLast="0"/>
       <w:bookmarkEnd w:id="17"/>
+      <w:proofErr w:type="spellStart"/>
       <w:r>
         <w:rPr>
           <w:rFonts w:ascii="Times New Roman" w:eastAsia="Times New Roman" w:hAnsi="Times New Roman" w:cs="Times New Roman"/>
@@ -3196,6 +4210,7 @@
         </w:rPr>
         <w:t>Podpodnadpis</w:t>
       </w:r>
+      <w:proofErr w:type="spellEnd"/>
     </w:p>
     <w:p>
       <w:pPr>
@@ -3350,6 +4365,7 @@
       </w:pPr>
       <w:bookmarkStart w:id="20" w:name="_heading=h.1y810tw" w:colFirst="0" w:colLast="0"/>
       <w:bookmarkEnd w:id="20"/>
+      <w:proofErr w:type="spellStart"/>
       <w:r>
         <w:rPr>
           <w:rFonts w:ascii="Times New Roman" w:eastAsia="Times New Roman" w:hAnsi="Times New Roman" w:cs="Times New Roman"/>
@@ -3360,6 +4376,7 @@
         </w:rPr>
         <w:t>Podpodnadpis</w:t>
       </w:r>
+      <w:proofErr w:type="spellEnd"/>
     </w:p>
     <w:p>
       <w:pPr>
@@ -3514,6 +4531,7 @@
       </w:pPr>
       <w:bookmarkStart w:id="23" w:name="_heading=h.1ci93xb" w:colFirst="0" w:colLast="0"/>
       <w:bookmarkEnd w:id="23"/>
+      <w:proofErr w:type="spellStart"/>
       <w:r>
         <w:rPr>
           <w:rFonts w:ascii="Times New Roman" w:eastAsia="Times New Roman" w:hAnsi="Times New Roman" w:cs="Times New Roman"/>
@@ -3524,6 +4542,7 @@
         </w:rPr>
         <w:t>Podpodnadpis</w:t>
       </w:r>
+      <w:proofErr w:type="spellEnd"/>
     </w:p>
     <w:p>
       <w:r>
@@ -3698,6 +4717,8 @@
           <w:lang w:val="en-US"/>
         </w:rPr>
       </w:pPr>
+      <w:proofErr w:type="spellStart"/>
+      <w:proofErr w:type="gramStart"/>
       <w:r>
         <w:rPr>
           <w:b/>
@@ -3705,8 +4726,70 @@
           <w:color w:val="000000"/>
           <w:lang w:val="en-US"/>
         </w:rPr>
-        <w:t>S.Haj Ibrahim, J.Skibinski, G.J.Oliver, T.Wejrzanowski</w:t>
-      </w:r>
+        <w:t>S.Haj</w:t>
+      </w:r>
+      <w:proofErr w:type="spellEnd"/>
+      <w:proofErr w:type="gramEnd"/>
+      <w:r>
+        <w:rPr>
+          <w:b/>
+          <w:bCs/>
+          <w:color w:val="000000"/>
+          <w:lang w:val="en-US"/>
+        </w:rPr>
+        <w:t xml:space="preserve"> Ibrahim, </w:t>
+      </w:r>
+      <w:proofErr w:type="spellStart"/>
+      <w:r>
+        <w:rPr>
+          <w:b/>
+          <w:bCs/>
+          <w:color w:val="000000"/>
+          <w:lang w:val="en-US"/>
+        </w:rPr>
+        <w:t>J.Skibinski</w:t>
+      </w:r>
+      <w:proofErr w:type="spellEnd"/>
+      <w:r>
+        <w:rPr>
+          <w:b/>
+          <w:bCs/>
+          <w:color w:val="000000"/>
+          <w:lang w:val="en-US"/>
+        </w:rPr>
+        <w:t xml:space="preserve">, </w:t>
+      </w:r>
+      <w:proofErr w:type="spellStart"/>
+      <w:r>
+        <w:rPr>
+          <w:b/>
+          <w:bCs/>
+          <w:color w:val="000000"/>
+          <w:lang w:val="en-US"/>
+        </w:rPr>
+        <w:t>G.J.Oliver</w:t>
+      </w:r>
+      <w:proofErr w:type="spellEnd"/>
+      <w:r>
+        <w:rPr>
+          <w:b/>
+          <w:bCs/>
+          <w:color w:val="000000"/>
+          <w:lang w:val="en-US"/>
+        </w:rPr>
+        <w:t xml:space="preserve">, </w:t>
+      </w:r>
+      <w:proofErr w:type="spellStart"/>
+      <w:r>
+        <w:rPr>
+          <w:b/>
+          <w:bCs/>
+          <w:color w:val="000000"/>
+          <w:lang w:val="en-US"/>
+        </w:rPr>
+        <w:t>T.Wejrzanowski</w:t>
+      </w:r>
+      <w:proofErr w:type="spellEnd"/>
       <w:r>
         <w:rPr>
           <w:color w:val="000000"/>
@@ -3765,7 +4848,47 @@
           <w:color w:val="000000"/>
           <w:lang w:val="en-US"/>
         </w:rPr>
-        <w:t>M. Šonka, V. Hlaváč, R. Boyle</w:t>
+        <w:t xml:space="preserve">M. </w:t>
+      </w:r>
+      <w:proofErr w:type="spellStart"/>
+      <w:r>
+        <w:rPr>
+          <w:b/>
+          <w:bCs/>
+          <w:color w:val="000000"/>
+          <w:lang w:val="en-US"/>
+        </w:rPr>
+        <w:t>Šonka</w:t>
+      </w:r>
+      <w:proofErr w:type="spellEnd"/>
+      <w:r>
+        <w:rPr>
+          <w:b/>
+          <w:bCs/>
+          <w:color w:val="000000"/>
+          <w:lang w:val="en-US"/>
+        </w:rPr>
+        <w:t xml:space="preserve">, V. </w:t>
+      </w:r>
+      <w:proofErr w:type="spellStart"/>
+      <w:r>
+        <w:rPr>
+          <w:b/>
+          <w:bCs/>
+          <w:color w:val="000000"/>
+          <w:lang w:val="en-US"/>
+        </w:rPr>
+        <w:t>Hlaváč</w:t>
+      </w:r>
+      <w:proofErr w:type="spellEnd"/>
+      <w:r>
+        <w:rPr>
+          <w:b/>
+          <w:bCs/>
+          <w:color w:val="000000"/>
+          <w:lang w:val="en-US"/>
+        </w:rPr>
+        <w:t>, R. Boyle</w:t>
       </w:r>
       <w:r>
         <w:rPr>
@@ -3825,8 +4948,19 @@
           <w:color w:val="000000"/>
           <w:lang w:val="en-US"/>
         </w:rPr>
-        <w:t>P. Grossmanová</w:t>
-      </w:r>
+        <w:t xml:space="preserve">P. </w:t>
+      </w:r>
+      <w:proofErr w:type="spellStart"/>
+      <w:r>
+        <w:rPr>
+          <w:b/>
+          <w:bCs/>
+          <w:color w:val="000000"/>
+          <w:lang w:val="en-US"/>
+        </w:rPr>
+        <w:t>Grossmanová</w:t>
+      </w:r>
+      <w:proofErr w:type="spellEnd"/>
       <w:r>
         <w:rPr>
           <w:color w:val="000000"/>
@@ -3841,8 +4975,19 @@
           <w:color w:val="000000"/>
           <w:lang w:val="en-US"/>
         </w:rPr>
-        <w:t>Model 3D prostoru</w:t>
-      </w:r>
+        <w:t xml:space="preserve">Model 3D </w:t>
+      </w:r>
+      <w:proofErr w:type="spellStart"/>
+      <w:r>
+        <w:rPr>
+          <w:i/>
+          <w:iCs/>
+          <w:color w:val="000000"/>
+          <w:lang w:val="en-US"/>
+        </w:rPr>
+        <w:t>prostoru</w:t>
+      </w:r>
+      <w:proofErr w:type="spellEnd"/>
       <w:r>
         <w:rPr>
           <w:color w:val="000000"/>
@@ -4384,7 +5529,7 @@
       </w:pPr>
     </w:p>
     <w:sectPr>
-      <w:footerReference w:type="default" r:id="rId10"/>
+      <w:footerReference w:type="default" r:id="rId14"/>
       <w:pgSz w:w="11906" w:h="16838"/>
       <w:pgMar w:top="1701" w:right="1134" w:bottom="1134" w:left="1985" w:header="709" w:footer="709" w:gutter="0"/>
       <w:pgNumType w:start="1"/>
@@ -4649,6 +5794,95 @@
     </w:lvl>
   </w:abstractNum>
   <w:abstractNum w:abstractNumId="2" w15:restartNumberingAfterBreak="0">
+    <w:nsid w:val="515453DD"/>
+    <w:multiLevelType w:val="hybridMultilevel"/>
+    <w:tmpl w:val="2EBA1886"/>
+    <w:lvl w:ilvl="0" w:tplc="0405000F">
+      <w:start w:val="1"/>
+      <w:numFmt w:val="decimal"/>
+      <w:lvlText w:val="%1."/>
+      <w:lvlJc w:val="left"/>
+      <w:pPr>
+        <w:ind w:left="720" w:hanging="360"/>
+      </w:pPr>
+      <w:rPr>
+        <w:rFonts w:hint="default"/>
+      </w:rPr>
+    </w:lvl>
+    <w:lvl w:ilvl="1" w:tplc="04050019">
+      <w:start w:val="1"/>
+      <w:numFmt w:val="lowerLetter"/>
+      <w:lvlText w:val="%2."/>
+      <w:lvlJc w:val="left"/>
+      <w:pPr>
+        <w:ind w:left="1440" w:hanging="360"/>
+      </w:pPr>
+    </w:lvl>
+    <w:lvl w:ilvl="2" w:tplc="0405001B">
+      <w:start w:val="1"/>
+      <w:numFmt w:val="lowerRoman"/>
+      <w:lvlText w:val="%3."/>
+      <w:lvlJc w:val="right"/>
+      <w:pPr>
+        <w:ind w:left="2160" w:hanging="180"/>
+      </w:pPr>
+    </w:lvl>
+    <w:lvl w:ilvl="3" w:tplc="0405000F" w:tentative="1">
+      <w:start w:val="1"/>
+      <w:numFmt w:val="decimal"/>
+      <w:lvlText w:val="%4."/>
+      <w:lvlJc w:val="left"/>
+      <w:pPr>
+        <w:ind w:left="2880" w:hanging="360"/>
+      </w:pPr>
+    </w:lvl>
+    <w:lvl w:ilvl="4" w:tplc="04050019" w:tentative="1">
+      <w:start w:val="1"/>
+      <w:numFmt w:val="lowerLetter"/>
+      <w:lvlText w:val="%5."/>
+      <w:lvlJc w:val="left"/>
+      <w:pPr>
+        <w:ind w:left="3600" w:hanging="360"/>
+      </w:pPr>
+    </w:lvl>
+    <w:lvl w:ilvl="5" w:tplc="0405001B" w:tentative="1">
+      <w:start w:val="1"/>
+      <w:numFmt w:val="lowerRoman"/>
+      <w:lvlText w:val="%6."/>
+      <w:lvlJc w:val="right"/>
+      <w:pPr>
+        <w:ind w:left="4320" w:hanging="180"/>
+      </w:pPr>
+    </w:lvl>
+    <w:lvl w:ilvl="6" w:tplc="0405000F" w:tentative="1">
+      <w:start w:val="1"/>
+      <w:numFmt w:val="decimal"/>
+      <w:lvlText w:val="%7."/>
+      <w:lvlJc w:val="left"/>
+      <w:pPr>
+        <w:ind w:left="5040" w:hanging="360"/>
+      </w:pPr>
+    </w:lvl>
+    <w:lvl w:ilvl="7" w:tplc="04050019" w:tentative="1">
+      <w:start w:val="1"/>
+      <w:numFmt w:val="lowerLetter"/>
+      <w:lvlText w:val="%8."/>
+      <w:lvlJc w:val="left"/>
+      <w:pPr>
+        <w:ind w:left="5760" w:hanging="360"/>
+      </w:pPr>
+    </w:lvl>
+    <w:lvl w:ilvl="8" w:tplc="0405001B" w:tentative="1">
+      <w:start w:val="1"/>
+      <w:numFmt w:val="lowerRoman"/>
+      <w:lvlText w:val="%9."/>
+      <w:lvlJc w:val="right"/>
+      <w:pPr>
+        <w:ind w:left="6480" w:hanging="180"/>
+      </w:pPr>
+    </w:lvl>
+  </w:abstractNum>
+  <w:abstractNum w:abstractNumId="3" w15:restartNumberingAfterBreak="0">
     <w:nsid w:val="5A397472"/>
     <w:multiLevelType w:val="multilevel"/>
     <w:tmpl w:val="165ADC44"/>
@@ -4764,7 +5998,7 @@
       </w:pPr>
     </w:lvl>
   </w:abstractNum>
-  <w:abstractNum w:abstractNumId="3" w15:restartNumberingAfterBreak="0">
+  <w:abstractNum w:abstractNumId="4" w15:restartNumberingAfterBreak="0">
     <w:nsid w:val="7116231C"/>
     <w:multiLevelType w:val="hybridMultilevel"/>
     <w:tmpl w:val="459255CE"/>
@@ -4857,10 +6091,13 @@
     <w:abstractNumId w:val="0"/>
   </w:num>
   <w:num w:numId="3" w16cid:durableId="1720933743">
-    <w:abstractNumId w:val="2"/>
+    <w:abstractNumId w:val="3"/>
   </w:num>
   <w:num w:numId="4" w16cid:durableId="147020068">
-    <w:abstractNumId w:val="3"/>
+    <w:abstractNumId w:val="4"/>
+  </w:num>
+  <w:num w:numId="5" w16cid:durableId="1614748286">
+    <w:abstractNumId w:val="2"/>
   </w:num>
 </w:numbering>
 </file>

</xml_diff>

<commit_message>
added simple permeability algorithm
</commit_message>
<xml_diff>
--- a/thesis/Permeabilita - Mrógala.docx
+++ b/thesis/Permeabilita - Mrógala.docx
@@ -284,25 +284,7 @@
                 <w:sz w:val="29"/>
                 <w:szCs w:val="29"/>
               </w:rPr>
-              <w:t xml:space="preserve">Mgr. Alexej </w:t>
-            </w:r>
-            <w:proofErr w:type="spellStart"/>
-            <w:r>
-              <w:rPr>
-                <w:rFonts w:ascii="Arial" w:eastAsia="Arial" w:hAnsi="Arial" w:cs="Arial"/>
-                <w:sz w:val="29"/>
-                <w:szCs w:val="29"/>
-              </w:rPr>
-              <w:t>Kolcun</w:t>
-            </w:r>
-            <w:proofErr w:type="spellEnd"/>
-            <w:r>
-              <w:rPr>
-                <w:rFonts w:ascii="Arial" w:eastAsia="Arial" w:hAnsi="Arial" w:cs="Arial"/>
-                <w:sz w:val="29"/>
-                <w:szCs w:val="29"/>
-              </w:rPr>
-              <w:t>, CSc.</w:t>
+              <w:t>Mgr. Alexej Kolcun, CSc.</w:t>
             </w:r>
           </w:p>
           <w:p>
@@ -411,7 +393,6 @@
                 <w:szCs w:val="29"/>
               </w:rPr>
             </w:pPr>
-            <w:proofErr w:type="gramStart"/>
             <w:r>
               <w:rPr>
                 <w:rFonts w:ascii="Arial" w:eastAsia="Arial" w:hAnsi="Arial" w:cs="Arial"/>
@@ -420,17 +401,7 @@
                 <w:szCs w:val="29"/>
               </w:rPr>
               <w:lastRenderedPageBreak/>
-              <w:t>UNIVERSITY</w:t>
-            </w:r>
-            <w:proofErr w:type="gramEnd"/>
-            <w:r>
-              <w:rPr>
-                <w:rFonts w:ascii="Arial" w:eastAsia="Arial" w:hAnsi="Arial" w:cs="Arial"/>
-                <w:color w:val="000000"/>
-                <w:sz w:val="29"/>
-                <w:szCs w:val="29"/>
-              </w:rPr>
-              <w:t xml:space="preserve"> OF OSTRAVA</w:t>
+              <w:t>UNIVERSITY OF OSTRAVA</w:t>
             </w:r>
           </w:p>
           <w:p>
@@ -513,106 +484,14 @@
                 <w:szCs w:val="48"/>
               </w:rPr>
             </w:pPr>
-            <w:proofErr w:type="spellStart"/>
             <w:r>
               <w:rPr>
                 <w:rFonts w:ascii="Arial" w:eastAsia="Arial" w:hAnsi="Arial" w:cs="Arial"/>
                 <w:sz w:val="48"/>
                 <w:szCs w:val="48"/>
               </w:rPr>
-              <w:t>Material</w:t>
-            </w:r>
-            <w:proofErr w:type="spellEnd"/>
-            <w:r>
-              <w:rPr>
-                <w:rFonts w:ascii="Arial" w:eastAsia="Arial" w:hAnsi="Arial" w:cs="Arial"/>
-                <w:sz w:val="48"/>
-                <w:szCs w:val="48"/>
-              </w:rPr>
-              <w:t xml:space="preserve"> permeability </w:t>
-            </w:r>
-            <w:proofErr w:type="spellStart"/>
-            <w:r>
-              <w:rPr>
-                <w:rFonts w:ascii="Arial" w:eastAsia="Arial" w:hAnsi="Arial" w:cs="Arial"/>
-                <w:sz w:val="48"/>
-                <w:szCs w:val="48"/>
-              </w:rPr>
-              <w:t>quantification</w:t>
-            </w:r>
-            <w:proofErr w:type="spellEnd"/>
-            <w:r>
-              <w:rPr>
-                <w:rFonts w:ascii="Arial" w:eastAsia="Arial" w:hAnsi="Arial" w:cs="Arial"/>
-                <w:sz w:val="48"/>
-                <w:szCs w:val="48"/>
-              </w:rPr>
-              <w:t xml:space="preserve"> </w:t>
-            </w:r>
-            <w:proofErr w:type="spellStart"/>
-            <w:r>
-              <w:rPr>
-                <w:rFonts w:ascii="Arial" w:eastAsia="Arial" w:hAnsi="Arial" w:cs="Arial"/>
-                <w:sz w:val="48"/>
-                <w:szCs w:val="48"/>
-              </w:rPr>
-              <w:t>algorithms</w:t>
-            </w:r>
-            <w:proofErr w:type="spellEnd"/>
-            <w:r>
-              <w:rPr>
-                <w:rFonts w:ascii="Arial" w:eastAsia="Arial" w:hAnsi="Arial" w:cs="Arial"/>
-                <w:sz w:val="48"/>
-                <w:szCs w:val="48"/>
-              </w:rPr>
-              <w:t xml:space="preserve"> </w:t>
-            </w:r>
-            <w:proofErr w:type="spellStart"/>
-            <w:r>
-              <w:rPr>
-                <w:rFonts w:ascii="Arial" w:eastAsia="Arial" w:hAnsi="Arial" w:cs="Arial"/>
-                <w:sz w:val="48"/>
-                <w:szCs w:val="48"/>
-              </w:rPr>
-              <w:t>for</w:t>
-            </w:r>
-            <w:proofErr w:type="spellEnd"/>
-            <w:r>
-              <w:rPr>
-                <w:rFonts w:ascii="Arial" w:eastAsia="Arial" w:hAnsi="Arial" w:cs="Arial"/>
-                <w:sz w:val="48"/>
-                <w:szCs w:val="48"/>
-              </w:rPr>
-              <w:t xml:space="preserve"> </w:t>
-            </w:r>
-            <w:proofErr w:type="gramStart"/>
-            <w:r>
-              <w:rPr>
-                <w:rFonts w:ascii="Arial" w:eastAsia="Arial" w:hAnsi="Arial" w:cs="Arial"/>
-                <w:sz w:val="48"/>
-                <w:szCs w:val="48"/>
-              </w:rPr>
-              <w:t>3D</w:t>
-            </w:r>
-            <w:proofErr w:type="gramEnd"/>
-            <w:r>
-              <w:rPr>
-                <w:rFonts w:ascii="Arial" w:eastAsia="Arial" w:hAnsi="Arial" w:cs="Arial"/>
-                <w:sz w:val="48"/>
-                <w:szCs w:val="48"/>
-              </w:rPr>
-              <w:t xml:space="preserve"> </w:t>
-            </w:r>
-            <w:proofErr w:type="spellStart"/>
-            <w:r>
-              <w:rPr>
-                <w:rFonts w:ascii="Arial" w:eastAsia="Arial" w:hAnsi="Arial" w:cs="Arial"/>
-                <w:sz w:val="48"/>
-                <w:szCs w:val="48"/>
-              </w:rPr>
-              <w:t>raster</w:t>
-            </w:r>
-            <w:proofErr w:type="spellEnd"/>
+              <w:t>Material permeability quantification algorithms for 3D raster</w:t>
+            </w:r>
           </w:p>
           <w:p>
             <w:pPr>
@@ -670,23 +549,13 @@
             <w:tcW w:w="8787" w:type="dxa"/>
           </w:tcPr>
           <w:p>
-            <w:proofErr w:type="spellStart"/>
             <w:r>
               <w:rPr>
                 <w:rFonts w:ascii="Arial" w:eastAsia="Arial" w:hAnsi="Arial" w:cs="Arial"/>
                 <w:sz w:val="29"/>
                 <w:szCs w:val="29"/>
               </w:rPr>
-              <w:t>Author</w:t>
-            </w:r>
-            <w:proofErr w:type="spellEnd"/>
-            <w:r>
-              <w:rPr>
-                <w:rFonts w:ascii="Arial" w:eastAsia="Arial" w:hAnsi="Arial" w:cs="Arial"/>
-                <w:sz w:val="29"/>
-                <w:szCs w:val="29"/>
-              </w:rPr>
-              <w:t xml:space="preserve">: </w:t>
+              <w:t xml:space="preserve">Author: </w:t>
             </w:r>
             <w:bookmarkStart w:id="0" w:name="bookmark=id.gjdgxs" w:colFirst="0" w:colLast="0"/>
             <w:bookmarkEnd w:id="0"/>
@@ -750,25 +619,7 @@
                 <w:sz w:val="29"/>
                 <w:szCs w:val="29"/>
               </w:rPr>
-              <w:t xml:space="preserve">Mgr. Alexej </w:t>
-            </w:r>
-            <w:proofErr w:type="spellStart"/>
-            <w:r>
-              <w:rPr>
-                <w:rFonts w:ascii="Arial" w:eastAsia="Arial" w:hAnsi="Arial" w:cs="Arial"/>
-                <w:sz w:val="29"/>
-                <w:szCs w:val="29"/>
-              </w:rPr>
-              <w:t>Kolcun</w:t>
-            </w:r>
-            <w:proofErr w:type="spellEnd"/>
-            <w:r>
-              <w:rPr>
-                <w:rFonts w:ascii="Arial" w:eastAsia="Arial" w:hAnsi="Arial" w:cs="Arial"/>
-                <w:sz w:val="29"/>
-                <w:szCs w:val="29"/>
-              </w:rPr>
-              <w:t>, CSc.</w:t>
+              <w:t>Mgr. Alexej Kolcun, CSc.</w:t>
             </w:r>
           </w:p>
           <w:p>
@@ -1014,61 +865,11 @@
           <w:rFonts w:ascii="Times New Roman" w:eastAsia="Times New Roman" w:hAnsi="Times New Roman" w:cs="Times New Roman"/>
         </w:rPr>
       </w:pPr>
-      <w:proofErr w:type="spellStart"/>
-      <w:r>
-        <w:rPr>
-          <w:rFonts w:ascii="Times New Roman" w:eastAsia="Times New Roman" w:hAnsi="Times New Roman" w:cs="Times New Roman"/>
-        </w:rPr>
-        <w:t>The</w:t>
-      </w:r>
-      <w:proofErr w:type="spellEnd"/>
-      <w:r>
-        <w:rPr>
-          <w:rFonts w:ascii="Times New Roman" w:eastAsia="Times New Roman" w:hAnsi="Times New Roman" w:cs="Times New Roman"/>
-        </w:rPr>
-        <w:t xml:space="preserve"> text </w:t>
-      </w:r>
-      <w:proofErr w:type="spellStart"/>
-      <w:r>
-        <w:rPr>
-          <w:rFonts w:ascii="Times New Roman" w:eastAsia="Times New Roman" w:hAnsi="Times New Roman" w:cs="Times New Roman"/>
-        </w:rPr>
-        <w:t>of</w:t>
-      </w:r>
-      <w:proofErr w:type="spellEnd"/>
-      <w:r>
-        <w:rPr>
-          <w:rFonts w:ascii="Times New Roman" w:eastAsia="Times New Roman" w:hAnsi="Times New Roman" w:cs="Times New Roman"/>
-        </w:rPr>
-        <w:t xml:space="preserve"> </w:t>
-      </w:r>
-      <w:proofErr w:type="spellStart"/>
-      <w:r>
-        <w:rPr>
-          <w:rFonts w:ascii="Times New Roman" w:eastAsia="Times New Roman" w:hAnsi="Times New Roman" w:cs="Times New Roman"/>
-        </w:rPr>
-        <w:t>the</w:t>
-      </w:r>
-      <w:proofErr w:type="spellEnd"/>
-      <w:r>
-        <w:rPr>
-          <w:rFonts w:ascii="Times New Roman" w:eastAsia="Times New Roman" w:hAnsi="Times New Roman" w:cs="Times New Roman"/>
-        </w:rPr>
-        <w:t xml:space="preserve"> </w:t>
-      </w:r>
-      <w:proofErr w:type="spellStart"/>
-      <w:r>
-        <w:rPr>
-          <w:rFonts w:ascii="Times New Roman" w:eastAsia="Times New Roman" w:hAnsi="Times New Roman" w:cs="Times New Roman"/>
-        </w:rPr>
-        <w:t>abstract</w:t>
-      </w:r>
-      <w:proofErr w:type="spellEnd"/>
-      <w:r>
-        <w:rPr>
-          <w:rFonts w:ascii="Times New Roman" w:eastAsia="Times New Roman" w:hAnsi="Times New Roman" w:cs="Times New Roman"/>
-        </w:rPr>
-        <w:t>.</w:t>
+      <w:r>
+        <w:rPr>
+          <w:rFonts w:ascii="Times New Roman" w:eastAsia="Times New Roman" w:hAnsi="Times New Roman" w:cs="Times New Roman"/>
+        </w:rPr>
+        <w:t>The text of the abstract.</w:t>
       </w:r>
     </w:p>
     <w:p>
@@ -1079,19 +880,11 @@
           <w:i/>
         </w:rPr>
       </w:pPr>
-      <w:proofErr w:type="spellStart"/>
       <w:r>
         <w:rPr>
           <w:i/>
         </w:rPr>
-        <w:t>Keywords</w:t>
-      </w:r>
-      <w:proofErr w:type="spellEnd"/>
-      <w:r>
-        <w:rPr>
-          <w:i/>
-        </w:rPr>
-        <w:t>:</w:t>
+        <w:t>Keywords:</w:t>
       </w:r>
     </w:p>
     <w:p>
@@ -1187,23 +980,7 @@
           <w:rFonts w:ascii="Times New Roman" w:eastAsia="Times New Roman" w:hAnsi="Times New Roman" w:cs="Times New Roman"/>
           <w:color w:val="000000"/>
         </w:rPr>
-        <w:t>Já, níže podepsaný/á student/</w:t>
-      </w:r>
-      <w:proofErr w:type="spellStart"/>
-      <w:r>
-        <w:rPr>
-          <w:rFonts w:ascii="Times New Roman" w:eastAsia="Times New Roman" w:hAnsi="Times New Roman" w:cs="Times New Roman"/>
-          <w:color w:val="000000"/>
-        </w:rPr>
-        <w:t>ka</w:t>
-      </w:r>
-      <w:proofErr w:type="spellEnd"/>
-      <w:r>
-        <w:rPr>
-          <w:rFonts w:ascii="Times New Roman" w:eastAsia="Times New Roman" w:hAnsi="Times New Roman" w:cs="Times New Roman"/>
-          <w:color w:val="000000"/>
-        </w:rPr>
-        <w:t>, tímto čestně prohlašuji, že text mnou odevzdané závěrečné práce v písemné podobě je totožný s textem závěrečné práce vloženým v databázi DIPL2.</w:t>
+        <w:t>Já, níže podepsaný/á student/ka, tímto čestně prohlašuji, že text mnou odevzdané závěrečné práce v písemné podobě je totožný s textem závěrečné práce vloženým v databázi DIPL2.</w:t>
       </w:r>
     </w:p>
     <w:p>
@@ -1227,13 +1004,8 @@
     </w:p>
     <w:p>
       <w:r>
-        <w:t>podpis studenta/</w:t>
-      </w:r>
-      <w:proofErr w:type="spellStart"/>
-      <w:r>
-        <w:t>ky</w:t>
-      </w:r>
-      <w:proofErr w:type="spellEnd"/>
+        <w:t>podpis studenta/ky</w:t>
+      </w:r>
     </w:p>
     <w:p>
       <w:pPr>
@@ -3083,27 +2855,14 @@
       <w:r>
         <w:t xml:space="preserve">Obrázek </w:t>
       </w:r>
-      <w:r>
-        <w:fldChar w:fldCharType="begin"/>
-      </w:r>
-      <w:r>
-        <w:instrText xml:space="preserve"> SEQ Obrázek \* ARABIC </w:instrText>
-      </w:r>
-      <w:r>
-        <w:fldChar w:fldCharType="separate"/>
-      </w:r>
-      <w:r>
-        <w:rPr>
-          <w:noProof/>
-        </w:rPr>
-        <w:t>1</w:t>
-      </w:r>
-      <w:r>
-        <w:rPr>
-          <w:noProof/>
-        </w:rPr>
-        <w:fldChar w:fldCharType="end"/>
-      </w:r>
+      <w:fldSimple w:instr=" SEQ Obrázek \* ARABIC ">
+        <w:r>
+          <w:rPr>
+            <w:noProof/>
+          </w:rPr>
+          <w:t>1</w:t>
+        </w:r>
+      </w:fldSimple>
       <w:r>
         <w:t xml:space="preserve"> - příklad strukturních elementů</w:t>
       </w:r>
@@ -3183,7 +2942,6 @@
       </w:pPr>
       <w:bookmarkStart w:id="12" w:name="_heading=h.26in1rg" w:colFirst="0" w:colLast="0"/>
       <w:bookmarkEnd w:id="12"/>
-      <w:proofErr w:type="spellStart"/>
       <w:r>
         <w:rPr>
           <w:rFonts w:ascii="Times New Roman" w:eastAsia="Times New Roman" w:hAnsi="Times New Roman" w:cs="Times New Roman"/>
@@ -3195,7 +2953,6 @@
         <w:lastRenderedPageBreak/>
         <w:t>Podpodnadpis</w:t>
       </w:r>
-      <w:proofErr w:type="spellEnd"/>
     </w:p>
     <w:p>
       <w:pPr>
@@ -3302,15 +3059,7 @@
         <w:spacing w:after="240" w:line="360" w:lineRule="auto"/>
       </w:pPr>
       <w:r>
-        <w:t>Důležitá otázka zní, jak definujeme propustný materiál. Pro tuto práci si určíme, že propustný materiál je takový, který umožňuje průchod kapaliny z jednoho konce materiálu na druhý přes vnitřní póry a praskliny. Toto ujasnění propustnosti je důležité, jelikož do jisté míry určuje, jakým způsobem vytvoříme následující algoritmy pro vyhledání nejužších míst v materiálu. V našem případě budeme počítat s tím, že vstupem pro algoritmus budou pouze obrazová data naskenovaného materiálu. Nebudeme vyžadovat vstupní bod (</w:t>
-      </w:r>
-      <w:proofErr w:type="spellStart"/>
-      <w:r>
-        <w:t>seed</w:t>
-      </w:r>
-      <w:proofErr w:type="spellEnd"/>
-      <w:r>
-        <w:t xml:space="preserve">) pro vyplňování, které bude hrát důležitou roli. Raději vyhledáme body, ze kterých jsme schopni určit, zda je materiál propustný. Případně </w:t>
+        <w:t xml:space="preserve">Důležitá otázka zní, jak definujeme propustný materiál. Pro tuto práci si určíme, že propustný materiál je takový, který umožňuje průchod z jednoho konce materiálu na druhý přes vnitřní póry a praskliny. Toto ujasnění propustnosti je důležité, jelikož do jisté míry určuje, jakým způsobem vytvoříme následující algoritmy pro vyhledání nejužších míst v materiálu. V našem případě budeme počítat s tím, že vstupem pro algoritmus budou pouze obrazová data naskenovaného materiálu. Nebudeme vyžadovat vstupní bod (seed) pro vyplňování, které bude hrát důležitou roli. Raději vyhledáme body, ze kterých jsme schopni určit, zda je materiál propustný. Případně </w:t>
       </w:r>
       <w:r>
         <w:t>další vstup navíc by mohlo být označení</w:t>
@@ -3414,6 +3163,7 @@
       <w:r>
         <w:rPr>
           <w:rFonts w:ascii="Times New Roman" w:eastAsia="Times New Roman" w:hAnsi="Times New Roman" w:cs="Times New Roman"/>
+          <w:noProof/>
           <w:color w:val="000000"/>
         </w:rPr>
         <w:drawing>
@@ -3458,6 +3208,7 @@
       <w:r>
         <w:rPr>
           <w:rFonts w:ascii="Times New Roman" w:eastAsia="Times New Roman" w:hAnsi="Times New Roman" w:cs="Times New Roman"/>
+          <w:noProof/>
           <w:color w:val="000000"/>
         </w:rPr>
         <w:drawing>
@@ -3505,45 +3256,25 @@
       <w:r>
         <w:t xml:space="preserve">Obrázek </w:t>
       </w:r>
-      <w:r>
-        <w:fldChar w:fldCharType="begin"/>
-      </w:r>
-      <w:r>
-        <w:instrText xml:space="preserve"> SEQ Obrázek \* ARABIC </w:instrText>
-      </w:r>
-      <w:r>
-        <w:fldChar w:fldCharType="separate"/>
-      </w:r>
-      <w:r>
-        <w:rPr>
-          <w:noProof/>
-        </w:rPr>
-        <w:t>2</w:t>
-      </w:r>
-      <w:r>
-        <w:fldChar w:fldCharType="end"/>
-      </w:r>
+      <w:fldSimple w:instr=" SEQ Obrázek \* ARABIC ">
+        <w:r>
+          <w:rPr>
+            <w:noProof/>
+          </w:rPr>
+          <w:t>2</w:t>
+        </w:r>
+      </w:fldSimple>
       <w:r>
         <w:t xml:space="preserve">: 8 směrů hledání                                  Obrázek </w:t>
       </w:r>
-      <w:r>
-        <w:fldChar w:fldCharType="begin"/>
-      </w:r>
-      <w:r>
-        <w:instrText xml:space="preserve"> SEQ Obrázek \* ARABIC </w:instrText>
-      </w:r>
-      <w:r>
-        <w:fldChar w:fldCharType="separate"/>
-      </w:r>
-      <w:r>
-        <w:rPr>
-          <w:noProof/>
-        </w:rPr>
-        <w:t>3</w:t>
-      </w:r>
-      <w:r>
-        <w:fldChar w:fldCharType="end"/>
-      </w:r>
+      <w:fldSimple w:instr=" SEQ Obrázek \* ARABIC ">
+        <w:r>
+          <w:rPr>
+            <w:noProof/>
+          </w:rPr>
+          <w:t>3</w:t>
+        </w:r>
+      </w:fldSimple>
       <w:r>
         <w:t>: 4 směry hledání</w:t>
       </w:r>
@@ -3634,6 +3365,7 @@
       <w:r>
         <w:rPr>
           <w:rFonts w:ascii="Times New Roman" w:eastAsia="Times New Roman" w:hAnsi="Times New Roman" w:cs="Times New Roman"/>
+          <w:noProof/>
           <w:color w:val="000000"/>
         </w:rPr>
         <w:drawing>
@@ -3678,6 +3410,7 @@
       <w:r>
         <w:rPr>
           <w:rFonts w:ascii="Times New Roman" w:eastAsia="Times New Roman" w:hAnsi="Times New Roman" w:cs="Times New Roman"/>
+          <w:noProof/>
           <w:color w:val="000000"/>
         </w:rPr>
         <w:drawing>
@@ -3728,24 +3461,14 @@
       <w:r>
         <w:t xml:space="preserve">Obrázek </w:t>
       </w:r>
-      <w:r>
-        <w:fldChar w:fldCharType="begin"/>
-      </w:r>
-      <w:r>
-        <w:instrText xml:space="preserve"> SEQ Obrázek \* ARABIC </w:instrText>
-      </w:r>
-      <w:r>
-        <w:fldChar w:fldCharType="separate"/>
-      </w:r>
-      <w:r>
-        <w:rPr>
-          <w:noProof/>
-        </w:rPr>
-        <w:t>4</w:t>
-      </w:r>
-      <w:r>
-        <w:fldChar w:fldCharType="end"/>
-      </w:r>
+      <w:fldSimple w:instr=" SEQ Obrázek \* ARABIC ">
+        <w:r>
+          <w:rPr>
+            <w:noProof/>
+          </w:rPr>
+          <w:t>4</w:t>
+        </w:r>
+      </w:fldSimple>
       <w:r>
         <w:t xml:space="preserve">: problém 4 směrů hledání                         </w:t>
       </w:r>
@@ -3755,24 +3478,14 @@
       <w:r>
         <w:t xml:space="preserve">Obrázek </w:t>
       </w:r>
-      <w:r>
-        <w:fldChar w:fldCharType="begin"/>
-      </w:r>
-      <w:r>
-        <w:instrText xml:space="preserve"> SEQ Obrázek \* ARABIC </w:instrText>
-      </w:r>
-      <w:r>
-        <w:fldChar w:fldCharType="separate"/>
-      </w:r>
-      <w:r>
-        <w:rPr>
-          <w:noProof/>
-        </w:rPr>
-        <w:t>5</w:t>
-      </w:r>
-      <w:r>
-        <w:fldChar w:fldCharType="end"/>
-      </w:r>
+      <w:fldSimple w:instr=" SEQ Obrázek \* ARABIC ">
+        <w:r>
+          <w:rPr>
+            <w:noProof/>
+          </w:rPr>
+          <w:t>5</w:t>
+        </w:r>
+      </w:fldSimple>
       <w:r>
         <w:t xml:space="preserve">: </w:t>
       </w:r>
@@ -4199,7 +3912,6 @@
       </w:pPr>
       <w:bookmarkStart w:id="17" w:name="_heading=h.2jxsxqh" w:colFirst="0" w:colLast="0"/>
       <w:bookmarkEnd w:id="17"/>
-      <w:proofErr w:type="spellStart"/>
       <w:r>
         <w:rPr>
           <w:rFonts w:ascii="Times New Roman" w:eastAsia="Times New Roman" w:hAnsi="Times New Roman" w:cs="Times New Roman"/>
@@ -4210,7 +3922,6 @@
         </w:rPr>
         <w:t>Podpodnadpis</w:t>
       </w:r>
-      <w:proofErr w:type="spellEnd"/>
     </w:p>
     <w:p>
       <w:pPr>
@@ -4365,7 +4076,6 @@
       </w:pPr>
       <w:bookmarkStart w:id="20" w:name="_heading=h.1y810tw" w:colFirst="0" w:colLast="0"/>
       <w:bookmarkEnd w:id="20"/>
-      <w:proofErr w:type="spellStart"/>
       <w:r>
         <w:rPr>
           <w:rFonts w:ascii="Times New Roman" w:eastAsia="Times New Roman" w:hAnsi="Times New Roman" w:cs="Times New Roman"/>
@@ -4376,7 +4086,6 @@
         </w:rPr>
         <w:t>Podpodnadpis</w:t>
       </w:r>
-      <w:proofErr w:type="spellEnd"/>
     </w:p>
     <w:p>
       <w:pPr>
@@ -4531,7 +4240,6 @@
       </w:pPr>
       <w:bookmarkStart w:id="23" w:name="_heading=h.1ci93xb" w:colFirst="0" w:colLast="0"/>
       <w:bookmarkEnd w:id="23"/>
-      <w:proofErr w:type="spellStart"/>
       <w:r>
         <w:rPr>
           <w:rFonts w:ascii="Times New Roman" w:eastAsia="Times New Roman" w:hAnsi="Times New Roman" w:cs="Times New Roman"/>
@@ -4542,7 +4250,6 @@
         </w:rPr>
         <w:t>Podpodnadpis</w:t>
       </w:r>
-      <w:proofErr w:type="spellEnd"/>
     </w:p>
     <w:p>
       <w:r>
@@ -4717,8 +4424,6 @@
           <w:lang w:val="en-US"/>
         </w:rPr>
       </w:pPr>
-      <w:proofErr w:type="spellStart"/>
-      <w:proofErr w:type="gramStart"/>
       <w:r>
         <w:rPr>
           <w:b/>
@@ -4726,70 +4431,8 @@
           <w:color w:val="000000"/>
           <w:lang w:val="en-US"/>
         </w:rPr>
-        <w:t>S.Haj</w:t>
-      </w:r>
-      <w:proofErr w:type="spellEnd"/>
-      <w:proofErr w:type="gramEnd"/>
-      <w:r>
-        <w:rPr>
-          <w:b/>
-          <w:bCs/>
-          <w:color w:val="000000"/>
-          <w:lang w:val="en-US"/>
-        </w:rPr>
-        <w:t xml:space="preserve"> Ibrahim, </w:t>
-      </w:r>
-      <w:proofErr w:type="spellStart"/>
-      <w:r>
-        <w:rPr>
-          <w:b/>
-          <w:bCs/>
-          <w:color w:val="000000"/>
-          <w:lang w:val="en-US"/>
-        </w:rPr>
-        <w:t>J.Skibinski</w:t>
-      </w:r>
-      <w:proofErr w:type="spellEnd"/>
-      <w:r>
-        <w:rPr>
-          <w:b/>
-          <w:bCs/>
-          <w:color w:val="000000"/>
-          <w:lang w:val="en-US"/>
-        </w:rPr>
-        <w:t xml:space="preserve">, </w:t>
-      </w:r>
-      <w:proofErr w:type="spellStart"/>
-      <w:r>
-        <w:rPr>
-          <w:b/>
-          <w:bCs/>
-          <w:color w:val="000000"/>
-          <w:lang w:val="en-US"/>
-        </w:rPr>
-        <w:t>G.J.Oliver</w:t>
-      </w:r>
-      <w:proofErr w:type="spellEnd"/>
-      <w:r>
-        <w:rPr>
-          <w:b/>
-          <w:bCs/>
-          <w:color w:val="000000"/>
-          <w:lang w:val="en-US"/>
-        </w:rPr>
-        <w:t xml:space="preserve">, </w:t>
-      </w:r>
-      <w:proofErr w:type="spellStart"/>
-      <w:r>
-        <w:rPr>
-          <w:b/>
-          <w:bCs/>
-          <w:color w:val="000000"/>
-          <w:lang w:val="en-US"/>
-        </w:rPr>
-        <w:t>T.Wejrzanowski</w:t>
-      </w:r>
-      <w:proofErr w:type="spellEnd"/>
+        <w:t>S.Haj Ibrahim, J.Skibinski, G.J.Oliver, T.Wejrzanowski</w:t>
+      </w:r>
       <w:r>
         <w:rPr>
           <w:color w:val="000000"/>
@@ -4848,47 +4491,7 @@
           <w:color w:val="000000"/>
           <w:lang w:val="en-US"/>
         </w:rPr>
-        <w:t xml:space="preserve">M. </w:t>
-      </w:r>
-      <w:proofErr w:type="spellStart"/>
-      <w:r>
-        <w:rPr>
-          <w:b/>
-          <w:bCs/>
-          <w:color w:val="000000"/>
-          <w:lang w:val="en-US"/>
-        </w:rPr>
-        <w:t>Šonka</w:t>
-      </w:r>
-      <w:proofErr w:type="spellEnd"/>
-      <w:r>
-        <w:rPr>
-          <w:b/>
-          <w:bCs/>
-          <w:color w:val="000000"/>
-          <w:lang w:val="en-US"/>
-        </w:rPr>
-        <w:t xml:space="preserve">, V. </w:t>
-      </w:r>
-      <w:proofErr w:type="spellStart"/>
-      <w:r>
-        <w:rPr>
-          <w:b/>
-          <w:bCs/>
-          <w:color w:val="000000"/>
-          <w:lang w:val="en-US"/>
-        </w:rPr>
-        <w:t>Hlaváč</w:t>
-      </w:r>
-      <w:proofErr w:type="spellEnd"/>
-      <w:r>
-        <w:rPr>
-          <w:b/>
-          <w:bCs/>
-          <w:color w:val="000000"/>
-          <w:lang w:val="en-US"/>
-        </w:rPr>
-        <w:t>, R. Boyle</w:t>
+        <w:t>M. Šonka, V. Hlaváč, R. Boyle</w:t>
       </w:r>
       <w:r>
         <w:rPr>
@@ -4948,19 +4551,8 @@
           <w:color w:val="000000"/>
           <w:lang w:val="en-US"/>
         </w:rPr>
-        <w:t xml:space="preserve">P. </w:t>
-      </w:r>
-      <w:proofErr w:type="spellStart"/>
-      <w:r>
-        <w:rPr>
-          <w:b/>
-          <w:bCs/>
-          <w:color w:val="000000"/>
-          <w:lang w:val="en-US"/>
-        </w:rPr>
-        <w:t>Grossmanová</w:t>
-      </w:r>
-      <w:proofErr w:type="spellEnd"/>
+        <w:t>P. Grossmanová</w:t>
+      </w:r>
       <w:r>
         <w:rPr>
           <w:color w:val="000000"/>
@@ -4975,19 +4567,8 @@
           <w:color w:val="000000"/>
           <w:lang w:val="en-US"/>
         </w:rPr>
-        <w:t xml:space="preserve">Model 3D </w:t>
-      </w:r>
-      <w:proofErr w:type="spellStart"/>
-      <w:r>
-        <w:rPr>
-          <w:i/>
-          <w:iCs/>
-          <w:color w:val="000000"/>
-          <w:lang w:val="en-US"/>
-        </w:rPr>
-        <w:t>prostoru</w:t>
-      </w:r>
-      <w:proofErr w:type="spellEnd"/>
+        <w:t>Model 3D prostoru</w:t>
+      </w:r>
       <w:r>
         <w:rPr>
           <w:color w:val="000000"/>

</xml_diff>

<commit_message>
added widest space algorithm
</commit_message>
<xml_diff>
--- a/thesis/Permeabilita - Mrógala.docx
+++ b/thesis/Permeabilita - Mrógala.docx
@@ -284,7 +284,25 @@
                 <w:sz w:val="29"/>
                 <w:szCs w:val="29"/>
               </w:rPr>
-              <w:t>Mgr. Alexej Kolcun, CSc.</w:t>
+              <w:t xml:space="preserve">Mgr. Alexej </w:t>
+            </w:r>
+            <w:proofErr w:type="spellStart"/>
+            <w:r>
+              <w:rPr>
+                <w:rFonts w:ascii="Arial" w:eastAsia="Arial" w:hAnsi="Arial" w:cs="Arial"/>
+                <w:sz w:val="29"/>
+                <w:szCs w:val="29"/>
+              </w:rPr>
+              <w:t>Kolcun</w:t>
+            </w:r>
+            <w:proofErr w:type="spellEnd"/>
+            <w:r>
+              <w:rPr>
+                <w:rFonts w:ascii="Arial" w:eastAsia="Arial" w:hAnsi="Arial" w:cs="Arial"/>
+                <w:sz w:val="29"/>
+                <w:szCs w:val="29"/>
+              </w:rPr>
+              <w:t>, CSc.</w:t>
             </w:r>
           </w:p>
           <w:p>
@@ -393,6 +411,7 @@
                 <w:szCs w:val="29"/>
               </w:rPr>
             </w:pPr>
+            <w:proofErr w:type="gramStart"/>
             <w:r>
               <w:rPr>
                 <w:rFonts w:ascii="Arial" w:eastAsia="Arial" w:hAnsi="Arial" w:cs="Arial"/>
@@ -401,7 +420,17 @@
                 <w:szCs w:val="29"/>
               </w:rPr>
               <w:lastRenderedPageBreak/>
-              <w:t>UNIVERSITY OF OSTRAVA</w:t>
+              <w:t>UNIVERSITY</w:t>
+            </w:r>
+            <w:proofErr w:type="gramEnd"/>
+            <w:r>
+              <w:rPr>
+                <w:rFonts w:ascii="Arial" w:eastAsia="Arial" w:hAnsi="Arial" w:cs="Arial"/>
+                <w:color w:val="000000"/>
+                <w:sz w:val="29"/>
+                <w:szCs w:val="29"/>
+              </w:rPr>
+              <w:t xml:space="preserve"> OF OSTRAVA</w:t>
             </w:r>
           </w:p>
           <w:p>
@@ -484,14 +513,106 @@
                 <w:szCs w:val="48"/>
               </w:rPr>
             </w:pPr>
+            <w:proofErr w:type="spellStart"/>
             <w:r>
               <w:rPr>
                 <w:rFonts w:ascii="Arial" w:eastAsia="Arial" w:hAnsi="Arial" w:cs="Arial"/>
                 <w:sz w:val="48"/>
                 <w:szCs w:val="48"/>
               </w:rPr>
-              <w:t>Material permeability quantification algorithms for 3D raster</w:t>
-            </w:r>
+              <w:t>Material</w:t>
+            </w:r>
+            <w:proofErr w:type="spellEnd"/>
+            <w:r>
+              <w:rPr>
+                <w:rFonts w:ascii="Arial" w:eastAsia="Arial" w:hAnsi="Arial" w:cs="Arial"/>
+                <w:sz w:val="48"/>
+                <w:szCs w:val="48"/>
+              </w:rPr>
+              <w:t xml:space="preserve"> permeability </w:t>
+            </w:r>
+            <w:proofErr w:type="spellStart"/>
+            <w:r>
+              <w:rPr>
+                <w:rFonts w:ascii="Arial" w:eastAsia="Arial" w:hAnsi="Arial" w:cs="Arial"/>
+                <w:sz w:val="48"/>
+                <w:szCs w:val="48"/>
+              </w:rPr>
+              <w:t>quantification</w:t>
+            </w:r>
+            <w:proofErr w:type="spellEnd"/>
+            <w:r>
+              <w:rPr>
+                <w:rFonts w:ascii="Arial" w:eastAsia="Arial" w:hAnsi="Arial" w:cs="Arial"/>
+                <w:sz w:val="48"/>
+                <w:szCs w:val="48"/>
+              </w:rPr>
+              <w:t xml:space="preserve"> </w:t>
+            </w:r>
+            <w:proofErr w:type="spellStart"/>
+            <w:r>
+              <w:rPr>
+                <w:rFonts w:ascii="Arial" w:eastAsia="Arial" w:hAnsi="Arial" w:cs="Arial"/>
+                <w:sz w:val="48"/>
+                <w:szCs w:val="48"/>
+              </w:rPr>
+              <w:t>algorithms</w:t>
+            </w:r>
+            <w:proofErr w:type="spellEnd"/>
+            <w:r>
+              <w:rPr>
+                <w:rFonts w:ascii="Arial" w:eastAsia="Arial" w:hAnsi="Arial" w:cs="Arial"/>
+                <w:sz w:val="48"/>
+                <w:szCs w:val="48"/>
+              </w:rPr>
+              <w:t xml:space="preserve"> </w:t>
+            </w:r>
+            <w:proofErr w:type="spellStart"/>
+            <w:r>
+              <w:rPr>
+                <w:rFonts w:ascii="Arial" w:eastAsia="Arial" w:hAnsi="Arial" w:cs="Arial"/>
+                <w:sz w:val="48"/>
+                <w:szCs w:val="48"/>
+              </w:rPr>
+              <w:t>for</w:t>
+            </w:r>
+            <w:proofErr w:type="spellEnd"/>
+            <w:r>
+              <w:rPr>
+                <w:rFonts w:ascii="Arial" w:eastAsia="Arial" w:hAnsi="Arial" w:cs="Arial"/>
+                <w:sz w:val="48"/>
+                <w:szCs w:val="48"/>
+              </w:rPr>
+              <w:t xml:space="preserve"> </w:t>
+            </w:r>
+            <w:proofErr w:type="gramStart"/>
+            <w:r>
+              <w:rPr>
+                <w:rFonts w:ascii="Arial" w:eastAsia="Arial" w:hAnsi="Arial" w:cs="Arial"/>
+                <w:sz w:val="48"/>
+                <w:szCs w:val="48"/>
+              </w:rPr>
+              <w:t>3D</w:t>
+            </w:r>
+            <w:proofErr w:type="gramEnd"/>
+            <w:r>
+              <w:rPr>
+                <w:rFonts w:ascii="Arial" w:eastAsia="Arial" w:hAnsi="Arial" w:cs="Arial"/>
+                <w:sz w:val="48"/>
+                <w:szCs w:val="48"/>
+              </w:rPr>
+              <w:t xml:space="preserve"> </w:t>
+            </w:r>
+            <w:proofErr w:type="spellStart"/>
+            <w:r>
+              <w:rPr>
+                <w:rFonts w:ascii="Arial" w:eastAsia="Arial" w:hAnsi="Arial" w:cs="Arial"/>
+                <w:sz w:val="48"/>
+                <w:szCs w:val="48"/>
+              </w:rPr>
+              <w:t>raster</w:t>
+            </w:r>
+            <w:proofErr w:type="spellEnd"/>
           </w:p>
           <w:p>
             <w:pPr>
@@ -549,13 +670,23 @@
             <w:tcW w:w="8787" w:type="dxa"/>
           </w:tcPr>
           <w:p>
+            <w:proofErr w:type="spellStart"/>
             <w:r>
               <w:rPr>
                 <w:rFonts w:ascii="Arial" w:eastAsia="Arial" w:hAnsi="Arial" w:cs="Arial"/>
                 <w:sz w:val="29"/>
                 <w:szCs w:val="29"/>
               </w:rPr>
-              <w:t xml:space="preserve">Author: </w:t>
+              <w:t>Author</w:t>
+            </w:r>
+            <w:proofErr w:type="spellEnd"/>
+            <w:r>
+              <w:rPr>
+                <w:rFonts w:ascii="Arial" w:eastAsia="Arial" w:hAnsi="Arial" w:cs="Arial"/>
+                <w:sz w:val="29"/>
+                <w:szCs w:val="29"/>
+              </w:rPr>
+              <w:t xml:space="preserve">: </w:t>
             </w:r>
             <w:bookmarkStart w:id="0" w:name="bookmark=id.gjdgxs" w:colFirst="0" w:colLast="0"/>
             <w:bookmarkEnd w:id="0"/>
@@ -619,7 +750,25 @@
                 <w:sz w:val="29"/>
                 <w:szCs w:val="29"/>
               </w:rPr>
-              <w:t>Mgr. Alexej Kolcun, CSc.</w:t>
+              <w:t xml:space="preserve">Mgr. Alexej </w:t>
+            </w:r>
+            <w:proofErr w:type="spellStart"/>
+            <w:r>
+              <w:rPr>
+                <w:rFonts w:ascii="Arial" w:eastAsia="Arial" w:hAnsi="Arial" w:cs="Arial"/>
+                <w:sz w:val="29"/>
+                <w:szCs w:val="29"/>
+              </w:rPr>
+              <w:t>Kolcun</w:t>
+            </w:r>
+            <w:proofErr w:type="spellEnd"/>
+            <w:r>
+              <w:rPr>
+                <w:rFonts w:ascii="Arial" w:eastAsia="Arial" w:hAnsi="Arial" w:cs="Arial"/>
+                <w:sz w:val="29"/>
+                <w:szCs w:val="29"/>
+              </w:rPr>
+              <w:t>, CSc.</w:t>
             </w:r>
           </w:p>
           <w:p>
@@ -865,11 +1014,61 @@
           <w:rFonts w:ascii="Times New Roman" w:eastAsia="Times New Roman" w:hAnsi="Times New Roman" w:cs="Times New Roman"/>
         </w:rPr>
       </w:pPr>
-      <w:r>
-        <w:rPr>
-          <w:rFonts w:ascii="Times New Roman" w:eastAsia="Times New Roman" w:hAnsi="Times New Roman" w:cs="Times New Roman"/>
-        </w:rPr>
-        <w:t>The text of the abstract.</w:t>
+      <w:proofErr w:type="spellStart"/>
+      <w:r>
+        <w:rPr>
+          <w:rFonts w:ascii="Times New Roman" w:eastAsia="Times New Roman" w:hAnsi="Times New Roman" w:cs="Times New Roman"/>
+        </w:rPr>
+        <w:t>The</w:t>
+      </w:r>
+      <w:proofErr w:type="spellEnd"/>
+      <w:r>
+        <w:rPr>
+          <w:rFonts w:ascii="Times New Roman" w:eastAsia="Times New Roman" w:hAnsi="Times New Roman" w:cs="Times New Roman"/>
+        </w:rPr>
+        <w:t xml:space="preserve"> text </w:t>
+      </w:r>
+      <w:proofErr w:type="spellStart"/>
+      <w:r>
+        <w:rPr>
+          <w:rFonts w:ascii="Times New Roman" w:eastAsia="Times New Roman" w:hAnsi="Times New Roman" w:cs="Times New Roman"/>
+        </w:rPr>
+        <w:t>of</w:t>
+      </w:r>
+      <w:proofErr w:type="spellEnd"/>
+      <w:r>
+        <w:rPr>
+          <w:rFonts w:ascii="Times New Roman" w:eastAsia="Times New Roman" w:hAnsi="Times New Roman" w:cs="Times New Roman"/>
+        </w:rPr>
+        <w:t xml:space="preserve"> </w:t>
+      </w:r>
+      <w:proofErr w:type="spellStart"/>
+      <w:r>
+        <w:rPr>
+          <w:rFonts w:ascii="Times New Roman" w:eastAsia="Times New Roman" w:hAnsi="Times New Roman" w:cs="Times New Roman"/>
+        </w:rPr>
+        <w:t>the</w:t>
+      </w:r>
+      <w:proofErr w:type="spellEnd"/>
+      <w:r>
+        <w:rPr>
+          <w:rFonts w:ascii="Times New Roman" w:eastAsia="Times New Roman" w:hAnsi="Times New Roman" w:cs="Times New Roman"/>
+        </w:rPr>
+        <w:t xml:space="preserve"> </w:t>
+      </w:r>
+      <w:proofErr w:type="spellStart"/>
+      <w:r>
+        <w:rPr>
+          <w:rFonts w:ascii="Times New Roman" w:eastAsia="Times New Roman" w:hAnsi="Times New Roman" w:cs="Times New Roman"/>
+        </w:rPr>
+        <w:t>abstract</w:t>
+      </w:r>
+      <w:proofErr w:type="spellEnd"/>
+      <w:r>
+        <w:rPr>
+          <w:rFonts w:ascii="Times New Roman" w:eastAsia="Times New Roman" w:hAnsi="Times New Roman" w:cs="Times New Roman"/>
+        </w:rPr>
+        <w:t>.</w:t>
       </w:r>
     </w:p>
     <w:p>
@@ -880,11 +1079,19 @@
           <w:i/>
         </w:rPr>
       </w:pPr>
+      <w:proofErr w:type="spellStart"/>
       <w:r>
         <w:rPr>
           <w:i/>
         </w:rPr>
-        <w:t>Keywords:</w:t>
+        <w:t>Keywords</w:t>
+      </w:r>
+      <w:proofErr w:type="spellEnd"/>
+      <w:r>
+        <w:rPr>
+          <w:i/>
+        </w:rPr>
+        <w:t>:</w:t>
       </w:r>
     </w:p>
     <w:p>
@@ -980,7 +1187,23 @@
           <w:rFonts w:ascii="Times New Roman" w:eastAsia="Times New Roman" w:hAnsi="Times New Roman" w:cs="Times New Roman"/>
           <w:color w:val="000000"/>
         </w:rPr>
-        <w:t>Já, níže podepsaný/á student/ka, tímto čestně prohlašuji, že text mnou odevzdané závěrečné práce v písemné podobě je totožný s textem závěrečné práce vloženým v databázi DIPL2.</w:t>
+        <w:t>Já, níže podepsaný/á student/</w:t>
+      </w:r>
+      <w:proofErr w:type="spellStart"/>
+      <w:r>
+        <w:rPr>
+          <w:rFonts w:ascii="Times New Roman" w:eastAsia="Times New Roman" w:hAnsi="Times New Roman" w:cs="Times New Roman"/>
+          <w:color w:val="000000"/>
+        </w:rPr>
+        <w:t>ka</w:t>
+      </w:r>
+      <w:proofErr w:type="spellEnd"/>
+      <w:r>
+        <w:rPr>
+          <w:rFonts w:ascii="Times New Roman" w:eastAsia="Times New Roman" w:hAnsi="Times New Roman" w:cs="Times New Roman"/>
+          <w:color w:val="000000"/>
+        </w:rPr>
+        <w:t>, tímto čestně prohlašuji, že text mnou odevzdané závěrečné práce v písemné podobě je totožný s textem závěrečné práce vloženým v databázi DIPL2.</w:t>
       </w:r>
     </w:p>
     <w:p>
@@ -1004,8 +1227,13 @@
     </w:p>
     <w:p>
       <w:r>
-        <w:t>podpis studenta/ky</w:t>
-      </w:r>
+        <w:t>podpis studenta/</w:t>
+      </w:r>
+      <w:proofErr w:type="spellStart"/>
+      <w:r>
+        <w:t>ky</w:t>
+      </w:r>
+      <w:proofErr w:type="spellEnd"/>
     </w:p>
     <w:p>
       <w:pPr>
@@ -2603,6 +2831,7 @@
         <w:spacing w:before="360" w:after="240" w:line="360" w:lineRule="auto"/>
       </w:pPr>
       <w:bookmarkStart w:id="8" w:name="_heading=h.4d34og8" w:colFirst="0" w:colLast="0"/>
+      <w:bookmarkStart w:id="9" w:name="_Hlk130411531"/>
       <w:bookmarkEnd w:id="8"/>
       <w:r>
         <w:rPr>
@@ -2883,10 +3112,11 @@
         </w:pBdr>
         <w:spacing w:before="360" w:after="240" w:line="360" w:lineRule="auto"/>
       </w:pPr>
-      <w:bookmarkStart w:id="9" w:name="_heading=h.2s8eyo1" w:colFirst="0" w:colLast="0"/>
-      <w:bookmarkStart w:id="10" w:name="_heading=h.17dp8vu" w:colFirst="0" w:colLast="0"/>
+      <w:bookmarkStart w:id="10" w:name="_heading=h.2s8eyo1" w:colFirst="0" w:colLast="0"/>
+      <w:bookmarkStart w:id="11" w:name="_heading=h.17dp8vu" w:colFirst="0" w:colLast="0"/>
       <w:bookmarkEnd w:id="9"/>
       <w:bookmarkEnd w:id="10"/>
+      <w:bookmarkEnd w:id="11"/>
       <w:r>
         <w:rPr>
           <w:rFonts w:ascii="Times New Roman" w:eastAsia="Times New Roman" w:hAnsi="Times New Roman" w:cs="Times New Roman"/>
@@ -2914,8 +3144,8 @@
           <w:color w:val="000000"/>
         </w:rPr>
       </w:pPr>
-      <w:bookmarkStart w:id="11" w:name="_heading=h.3rdcrjn" w:colFirst="0" w:colLast="0"/>
-      <w:bookmarkEnd w:id="11"/>
+      <w:bookmarkStart w:id="12" w:name="_heading=h.3rdcrjn" w:colFirst="0" w:colLast="0"/>
+      <w:bookmarkEnd w:id="12"/>
       <w:r>
         <w:rPr>
           <w:rFonts w:ascii="Times New Roman" w:eastAsia="Times New Roman" w:hAnsi="Times New Roman" w:cs="Times New Roman"/>
@@ -2940,8 +3170,9 @@
         </w:pBdr>
         <w:spacing w:before="360" w:after="240" w:line="360" w:lineRule="auto"/>
       </w:pPr>
-      <w:bookmarkStart w:id="12" w:name="_heading=h.26in1rg" w:colFirst="0" w:colLast="0"/>
-      <w:bookmarkEnd w:id="12"/>
+      <w:bookmarkStart w:id="13" w:name="_heading=h.26in1rg" w:colFirst="0" w:colLast="0"/>
+      <w:bookmarkEnd w:id="13"/>
+      <w:proofErr w:type="spellStart"/>
       <w:r>
         <w:rPr>
           <w:rFonts w:ascii="Times New Roman" w:eastAsia="Times New Roman" w:hAnsi="Times New Roman" w:cs="Times New Roman"/>
@@ -2953,6 +3184,7 @@
         <w:lastRenderedPageBreak/>
         <w:t>Podpodnadpis</w:t>
       </w:r>
+      <w:proofErr w:type="spellEnd"/>
     </w:p>
     <w:p>
       <w:pPr>
@@ -2994,11 +3226,12 @@
         </w:pBdr>
         <w:spacing w:after="240" w:line="360" w:lineRule="auto"/>
       </w:pPr>
-      <w:bookmarkStart w:id="13" w:name="_heading=h.lnxbz9" w:colFirst="0" w:colLast="0"/>
-      <w:bookmarkEnd w:id="13"/>
+      <w:bookmarkStart w:id="14" w:name="_heading=h.lnxbz9" w:colFirst="0" w:colLast="0"/>
+      <w:bookmarkEnd w:id="14"/>
       <w:r>
         <w:br w:type="page"/>
       </w:r>
+      <w:bookmarkStart w:id="15" w:name="_Hlk130411304"/>
       <w:r>
         <w:rPr>
           <w:rFonts w:ascii="Times New Roman" w:eastAsia="Times New Roman" w:hAnsi="Times New Roman" w:cs="Times New Roman"/>
@@ -3059,7 +3292,33 @@
         <w:spacing w:after="240" w:line="360" w:lineRule="auto"/>
       </w:pPr>
       <w:r>
-        <w:t xml:space="preserve">Důležitá otázka zní, jak definujeme propustný materiál. Pro tuto práci si určíme, že propustný materiál je takový, který umožňuje průchod z jednoho konce materiálu na druhý přes vnitřní póry a praskliny. Toto ujasnění propustnosti je důležité, jelikož do jisté míry určuje, jakým způsobem vytvoříme následující algoritmy pro vyhledání nejužších míst v materiálu. V našem případě budeme počítat s tím, že vstupem pro algoritmus budou pouze obrazová data naskenovaného materiálu. Nebudeme vyžadovat vstupní bod (seed) pro vyplňování, které bude hrát důležitou roli. Raději vyhledáme body, ze kterých jsme schopni určit, zda je materiál propustný. Případně </w:t>
+        <w:t>Důležitá otázka zní, jak definujeme propustný materiál. Pro tuto práci si určíme, že propustný materiál je takový, který umožňuje průchod z jednoho konce materiálu na druhý přes vnitřní póry a praskliny. Toto ujasnění propustnosti je důležité, jelikož do jisté míry určuje, jakým způsobem vytvoříme následující algoritmy pro vyhledání nejužších míst v materiálu. V našem případě budeme počítat s tím, že vstupem pro algoritmus budou pouze obrazová data naskenovaného materiálu. Nebudeme vyžadovat</w:t>
+      </w:r>
+      <w:r>
+        <w:t xml:space="preserve"> od uživatele</w:t>
+      </w:r>
+      <w:r>
+        <w:t xml:space="preserve"> vstupní bod (</w:t>
+      </w:r>
+      <w:proofErr w:type="spellStart"/>
+      <w:r>
+        <w:t>seed</w:t>
+      </w:r>
+      <w:proofErr w:type="spellEnd"/>
+      <w:r>
+        <w:t>) pro vyplňování</w:t>
+      </w:r>
+      <w:r>
+        <w:t xml:space="preserve">. </w:t>
+      </w:r>
+      <w:r>
+        <w:t>Raději vyhledáme body</w:t>
+      </w:r>
+      <w:r>
+        <w:t xml:space="preserve"> na okraji materiálu</w:t>
+      </w:r>
+      <w:r>
+        <w:t xml:space="preserve">, ze kterých jsme schopni určit, zda je materiál propustný. Případně </w:t>
       </w:r>
       <w:r>
         <w:t>další vstup navíc by mohlo být označení</w:t>
@@ -3116,8 +3375,8 @@
           <w:color w:val="000000"/>
         </w:rPr>
       </w:pPr>
-      <w:bookmarkStart w:id="14" w:name="_heading=h.35nkun2" w:colFirst="0" w:colLast="0"/>
-      <w:bookmarkEnd w:id="14"/>
+      <w:bookmarkStart w:id="16" w:name="_heading=h.35nkun2" w:colFirst="0" w:colLast="0"/>
+      <w:bookmarkEnd w:id="16"/>
       <w:r>
         <w:rPr>
           <w:rFonts w:ascii="Times New Roman" w:eastAsia="Times New Roman" w:hAnsi="Times New Roman" w:cs="Times New Roman"/>
@@ -3144,7 +3403,49 @@
           <w:rFonts w:ascii="Times New Roman" w:eastAsia="Times New Roman" w:hAnsi="Times New Roman" w:cs="Times New Roman"/>
           <w:color w:val="000000"/>
         </w:rPr>
-        <w:t>Narážíme zde ovšem na problematickou situaci při určité konfiguraci hraniční oblasti.</w:t>
+        <w:t>Narážíme zde ovšem na</w:t>
+      </w:r>
+      <w:r>
+        <w:rPr>
+          <w:rFonts w:ascii="Times New Roman" w:eastAsia="Times New Roman" w:hAnsi="Times New Roman" w:cs="Times New Roman"/>
+          <w:color w:val="000000"/>
+        </w:rPr>
+        <w:t xml:space="preserve"> více problémů. Ten první je, že by nestačilo prosté kontrolování sousedního okolí pixelu, ale bylo by nutné prohledávat větší oblast, jelikož nemůžeme předpokládat, že v materiálu je nejužší místo velikosti 1 pixelu. Další</w:t>
+      </w:r>
+      <w:r>
+        <w:rPr>
+          <w:rFonts w:ascii="Times New Roman" w:eastAsia="Times New Roman" w:hAnsi="Times New Roman" w:cs="Times New Roman"/>
+          <w:color w:val="000000"/>
+        </w:rPr>
+        <w:t xml:space="preserve"> problematick</w:t>
+      </w:r>
+      <w:r>
+        <w:rPr>
+          <w:rFonts w:ascii="Times New Roman" w:eastAsia="Times New Roman" w:hAnsi="Times New Roman" w:cs="Times New Roman"/>
+          <w:color w:val="000000"/>
+        </w:rPr>
+        <w:t>á</w:t>
+      </w:r>
+      <w:r>
+        <w:rPr>
+          <w:rFonts w:ascii="Times New Roman" w:eastAsia="Times New Roman" w:hAnsi="Times New Roman" w:cs="Times New Roman"/>
+          <w:color w:val="000000"/>
+        </w:rPr>
+        <w:t xml:space="preserve"> situac</w:t>
+      </w:r>
+      <w:r>
+        <w:rPr>
+          <w:rFonts w:ascii="Times New Roman" w:eastAsia="Times New Roman" w:hAnsi="Times New Roman" w:cs="Times New Roman"/>
+          <w:color w:val="000000"/>
+        </w:rPr>
+        <w:t xml:space="preserve">e nastává </w:t>
+      </w:r>
+      <w:r>
+        <w:rPr>
+          <w:rFonts w:ascii="Times New Roman" w:eastAsia="Times New Roman" w:hAnsi="Times New Roman" w:cs="Times New Roman"/>
+          <w:color w:val="000000"/>
+        </w:rPr>
+        <w:t>při určité konfiguraci hraniční oblasti.</w:t>
       </w:r>
     </w:p>
     <w:p>
@@ -3265,7 +3566,19 @@
         </w:r>
       </w:fldSimple>
       <w:r>
-        <w:t xml:space="preserve">: 8 směrů hledání                                  Obrázek </w:t>
+        <w:t xml:space="preserve">: </w:t>
+      </w:r>
+      <w:r>
+        <w:t>4</w:t>
+      </w:r>
+      <w:r>
+        <w:t xml:space="preserve"> směr</w:t>
+      </w:r>
+      <w:r>
+        <w:t>y</w:t>
+      </w:r>
+      <w:r>
+        <w:t xml:space="preserve"> hledání                                  Obrázek </w:t>
       </w:r>
       <w:fldSimple w:instr=" SEQ Obrázek \* ARABIC ">
         <w:r>
@@ -3276,7 +3589,19 @@
         </w:r>
       </w:fldSimple>
       <w:r>
-        <w:t>: 4 směry hledání</w:t>
+        <w:t xml:space="preserve">: </w:t>
+      </w:r>
+      <w:r>
+        <w:t>8</w:t>
+      </w:r>
+      <w:r>
+        <w:t xml:space="preserve"> směr</w:t>
+      </w:r>
+      <w:r>
+        <w:t>ů</w:t>
+      </w:r>
+      <w:r>
+        <w:t xml:space="preserve"> hledání</w:t>
       </w:r>
     </w:p>
     <w:p>
@@ -3737,6 +4062,10 @@
           <w:between w:val="nil"/>
         </w:pBdr>
         <w:spacing w:after="240" w:line="360" w:lineRule="auto"/>
+        <w:rPr>
+          <w:rFonts w:hint="eastAsia"/>
+          <w:lang w:eastAsia="ja-JP"/>
+        </w:rPr>
       </w:pPr>
       <w:r>
         <w:t>Následující přístup využívá teorie matematické morfologie, a to konkrétně dilatace. Myšlenka spočívá v tom, že místo</w:t>
@@ -3749,6 +4078,15 @@
       </w:r>
       <w:r>
         <w:t>se nejedná o nejužší místa, raději postupně dilatujeme hraniční body. Tento přístup je méně výhodný v tom, že bude nutné opakované vyplňování zkoumané oblasti, abychom zjistili, zda došlo k uzavření materiálu. Tato operace rozšiřování bude opakována tak dlouho, až dojde k uzavření. Jakmile zjistíme, že již nelze materiálem prostoupit na jeho druhý konec, víme, že jsme zaplnili místo, které je nejužší. Následně stačí si toto místo vyhledat (například pomocí průniku předchozí a poslední vyplněné oblasti před uzavřením) a označit. Tímto způsobem získáme souřadnici (souřadnice, je-li takovýchto míst více) nejužšího místa v propustném materiálu.</w:t>
+      </w:r>
+      <w:r>
+        <w:t xml:space="preserve"> Problémem tohoto přístupu je ovšem to, že nalezneme nejužší místa, které nemusejí být zásadní pro celkovou propustnost materiálu. Jinak řečeno, výsledkem by byly i souřadnice úzkých míst, vedoucích do různých </w:t>
+      </w:r>
+      <w:r>
+        <w:rPr>
+          <w:lang w:eastAsia="ja-JP"/>
+        </w:rPr>
+        <w:t>“kapes“ v materiálu. My ovšem stojíme pouze o úzká místa, která ovlivňují pouze celkovou propustnost materiálu.</w:t>
       </w:r>
     </w:p>
     <w:p>
@@ -3855,8 +4193,8 @@
         </w:pBdr>
         <w:spacing w:before="360" w:after="240" w:line="360" w:lineRule="auto"/>
       </w:pPr>
-      <w:bookmarkStart w:id="15" w:name="_heading=h.1ksv4uv" w:colFirst="0" w:colLast="0"/>
-      <w:bookmarkEnd w:id="15"/>
+      <w:bookmarkStart w:id="17" w:name="_heading=h.1ksv4uv" w:colFirst="0" w:colLast="0"/>
+      <w:bookmarkEnd w:id="17"/>
       <w:r>
         <w:rPr>
           <w:rFonts w:ascii="Times New Roman" w:eastAsia="Times New Roman" w:hAnsi="Times New Roman" w:cs="Times New Roman"/>
@@ -3884,8 +4222,9 @@
           <w:color w:val="000000"/>
         </w:rPr>
       </w:pPr>
-      <w:bookmarkStart w:id="16" w:name="_heading=h.44sinio" w:colFirst="0" w:colLast="0"/>
-      <w:bookmarkEnd w:id="16"/>
+      <w:bookmarkStart w:id="18" w:name="_heading=h.44sinio" w:colFirst="0" w:colLast="0"/>
+      <w:bookmarkEnd w:id="15"/>
+      <w:bookmarkEnd w:id="18"/>
       <w:r>
         <w:rPr>
           <w:rFonts w:ascii="Times New Roman" w:eastAsia="Times New Roman" w:hAnsi="Times New Roman" w:cs="Times New Roman"/>
@@ -3910,8 +4249,9 @@
         </w:pBdr>
         <w:spacing w:before="360" w:after="240" w:line="360" w:lineRule="auto"/>
       </w:pPr>
-      <w:bookmarkStart w:id="17" w:name="_heading=h.2jxsxqh" w:colFirst="0" w:colLast="0"/>
-      <w:bookmarkEnd w:id="17"/>
+      <w:bookmarkStart w:id="19" w:name="_heading=h.2jxsxqh" w:colFirst="0" w:colLast="0"/>
+      <w:bookmarkEnd w:id="19"/>
+      <w:proofErr w:type="spellStart"/>
       <w:r>
         <w:rPr>
           <w:rFonts w:ascii="Times New Roman" w:eastAsia="Times New Roman" w:hAnsi="Times New Roman" w:cs="Times New Roman"/>
@@ -3922,6 +4262,7 @@
         </w:rPr>
         <w:t>Podpodnadpis</w:t>
       </w:r>
+      <w:proofErr w:type="spellEnd"/>
     </w:p>
     <w:p>
       <w:pPr>
@@ -3963,8 +4304,8 @@
         </w:pBdr>
         <w:spacing w:after="240" w:line="360" w:lineRule="auto"/>
       </w:pPr>
-      <w:bookmarkStart w:id="18" w:name="_heading=h.z337ya" w:colFirst="0" w:colLast="0"/>
-      <w:bookmarkEnd w:id="18"/>
+      <w:bookmarkStart w:id="20" w:name="_heading=h.z337ya" w:colFirst="0" w:colLast="0"/>
+      <w:bookmarkEnd w:id="20"/>
       <w:r>
         <w:br w:type="page"/>
       </w:r>
@@ -4021,8 +4362,8 @@
         </w:pBdr>
         <w:spacing w:before="360" w:after="240" w:line="360" w:lineRule="auto"/>
       </w:pPr>
-      <w:bookmarkStart w:id="19" w:name="_heading=h.3j2qqm3" w:colFirst="0" w:colLast="0"/>
-      <w:bookmarkEnd w:id="19"/>
+      <w:bookmarkStart w:id="21" w:name="_heading=h.3j2qqm3" w:colFirst="0" w:colLast="0"/>
+      <w:bookmarkEnd w:id="21"/>
       <w:r>
         <w:rPr>
           <w:rFonts w:ascii="Times New Roman" w:eastAsia="Times New Roman" w:hAnsi="Times New Roman" w:cs="Times New Roman"/>
@@ -4074,8 +4415,9 @@
         </w:pBdr>
         <w:spacing w:before="360" w:after="240" w:line="360" w:lineRule="auto"/>
       </w:pPr>
-      <w:bookmarkStart w:id="20" w:name="_heading=h.1y810tw" w:colFirst="0" w:colLast="0"/>
-      <w:bookmarkEnd w:id="20"/>
+      <w:bookmarkStart w:id="22" w:name="_heading=h.1y810tw" w:colFirst="0" w:colLast="0"/>
+      <w:bookmarkEnd w:id="22"/>
+      <w:proofErr w:type="spellStart"/>
       <w:r>
         <w:rPr>
           <w:rFonts w:ascii="Times New Roman" w:eastAsia="Times New Roman" w:hAnsi="Times New Roman" w:cs="Times New Roman"/>
@@ -4086,6 +4428,7 @@
         </w:rPr>
         <w:t>Podpodnadpis</w:t>
       </w:r>
+      <w:proofErr w:type="spellEnd"/>
     </w:p>
     <w:p>
       <w:pPr>
@@ -4127,8 +4470,8 @@
         </w:pBdr>
         <w:spacing w:after="240" w:line="360" w:lineRule="auto"/>
       </w:pPr>
-      <w:bookmarkStart w:id="21" w:name="_heading=h.4i7ojhp" w:colFirst="0" w:colLast="0"/>
-      <w:bookmarkEnd w:id="21"/>
+      <w:bookmarkStart w:id="23" w:name="_heading=h.4i7ojhp" w:colFirst="0" w:colLast="0"/>
+      <w:bookmarkEnd w:id="23"/>
       <w:r>
         <w:br w:type="page"/>
       </w:r>
@@ -4185,8 +4528,8 @@
         </w:pBdr>
         <w:spacing w:before="360" w:after="240" w:line="360" w:lineRule="auto"/>
       </w:pPr>
-      <w:bookmarkStart w:id="22" w:name="_heading=h.2xcytpi" w:colFirst="0" w:colLast="0"/>
-      <w:bookmarkEnd w:id="22"/>
+      <w:bookmarkStart w:id="24" w:name="_heading=h.2xcytpi" w:colFirst="0" w:colLast="0"/>
+      <w:bookmarkEnd w:id="24"/>
       <w:r>
         <w:rPr>
           <w:rFonts w:ascii="Times New Roman" w:eastAsia="Times New Roman" w:hAnsi="Times New Roman" w:cs="Times New Roman"/>
@@ -4238,8 +4581,9 @@
         </w:pBdr>
         <w:spacing w:before="360" w:after="240" w:line="360" w:lineRule="auto"/>
       </w:pPr>
-      <w:bookmarkStart w:id="23" w:name="_heading=h.1ci93xb" w:colFirst="0" w:colLast="0"/>
-      <w:bookmarkEnd w:id="23"/>
+      <w:bookmarkStart w:id="25" w:name="_heading=h.1ci93xb" w:colFirst="0" w:colLast="0"/>
+      <w:bookmarkEnd w:id="25"/>
+      <w:proofErr w:type="spellStart"/>
       <w:r>
         <w:rPr>
           <w:rFonts w:ascii="Times New Roman" w:eastAsia="Times New Roman" w:hAnsi="Times New Roman" w:cs="Times New Roman"/>
@@ -4250,6 +4594,7 @@
         </w:rPr>
         <w:t>Podpodnadpis</w:t>
       </w:r>
+      <w:proofErr w:type="spellEnd"/>
     </w:p>
     <w:p>
       <w:r>
@@ -4275,8 +4620,8 @@
           <w:szCs w:val="32"/>
         </w:rPr>
       </w:pPr>
-      <w:bookmarkStart w:id="24" w:name="_heading=h.3whwml4" w:colFirst="0" w:colLast="0"/>
-      <w:bookmarkEnd w:id="24"/>
+      <w:bookmarkStart w:id="26" w:name="_heading=h.3whwml4" w:colFirst="0" w:colLast="0"/>
+      <w:bookmarkEnd w:id="26"/>
       <w:r>
         <w:br w:type="page"/>
       </w:r>
@@ -4312,8 +4657,8 @@
           <w:szCs w:val="32"/>
         </w:rPr>
       </w:pPr>
-      <w:bookmarkStart w:id="25" w:name="_heading=h.2bn6wsx" w:colFirst="0" w:colLast="0"/>
-      <w:bookmarkEnd w:id="25"/>
+      <w:bookmarkStart w:id="27" w:name="_heading=h.2bn6wsx" w:colFirst="0" w:colLast="0"/>
+      <w:bookmarkEnd w:id="27"/>
       <w:r>
         <w:br w:type="page"/>
       </w:r>
@@ -4349,8 +4694,8 @@
           <w:szCs w:val="32"/>
         </w:rPr>
       </w:pPr>
-      <w:bookmarkStart w:id="26" w:name="_heading=h.qsh70q" w:colFirst="0" w:colLast="0"/>
-      <w:bookmarkEnd w:id="26"/>
+      <w:bookmarkStart w:id="28" w:name="_heading=h.qsh70q" w:colFirst="0" w:colLast="0"/>
+      <w:bookmarkEnd w:id="28"/>
       <w:r>
         <w:br w:type="page"/>
       </w:r>
@@ -4386,8 +4731,8 @@
           <w:szCs w:val="32"/>
         </w:rPr>
       </w:pPr>
-      <w:bookmarkStart w:id="27" w:name="_heading=h.3as4poj" w:colFirst="0" w:colLast="0"/>
-      <w:bookmarkEnd w:id="27"/>
+      <w:bookmarkStart w:id="29" w:name="_heading=h.3as4poj" w:colFirst="0" w:colLast="0"/>
+      <w:bookmarkEnd w:id="29"/>
       <w:r>
         <w:br w:type="page"/>
       </w:r>
@@ -4424,6 +4769,8 @@
           <w:lang w:val="en-US"/>
         </w:rPr>
       </w:pPr>
+      <w:proofErr w:type="spellStart"/>
+      <w:proofErr w:type="gramStart"/>
       <w:r>
         <w:rPr>
           <w:b/>
@@ -4431,8 +4778,70 @@
           <w:color w:val="000000"/>
           <w:lang w:val="en-US"/>
         </w:rPr>
-        <w:t>S.Haj Ibrahim, J.Skibinski, G.J.Oliver, T.Wejrzanowski</w:t>
-      </w:r>
+        <w:t>S.Haj</w:t>
+      </w:r>
+      <w:proofErr w:type="spellEnd"/>
+      <w:proofErr w:type="gramEnd"/>
+      <w:r>
+        <w:rPr>
+          <w:b/>
+          <w:bCs/>
+          <w:color w:val="000000"/>
+          <w:lang w:val="en-US"/>
+        </w:rPr>
+        <w:t xml:space="preserve"> Ibrahim, </w:t>
+      </w:r>
+      <w:proofErr w:type="spellStart"/>
+      <w:r>
+        <w:rPr>
+          <w:b/>
+          <w:bCs/>
+          <w:color w:val="000000"/>
+          <w:lang w:val="en-US"/>
+        </w:rPr>
+        <w:t>J.Skibinski</w:t>
+      </w:r>
+      <w:proofErr w:type="spellEnd"/>
+      <w:r>
+        <w:rPr>
+          <w:b/>
+          <w:bCs/>
+          <w:color w:val="000000"/>
+          <w:lang w:val="en-US"/>
+        </w:rPr>
+        <w:t xml:space="preserve">, </w:t>
+      </w:r>
+      <w:proofErr w:type="spellStart"/>
+      <w:r>
+        <w:rPr>
+          <w:b/>
+          <w:bCs/>
+          <w:color w:val="000000"/>
+          <w:lang w:val="en-US"/>
+        </w:rPr>
+        <w:t>G.J.Oliver</w:t>
+      </w:r>
+      <w:proofErr w:type="spellEnd"/>
+      <w:r>
+        <w:rPr>
+          <w:b/>
+          <w:bCs/>
+          <w:color w:val="000000"/>
+          <w:lang w:val="en-US"/>
+        </w:rPr>
+        <w:t xml:space="preserve">, </w:t>
+      </w:r>
+      <w:proofErr w:type="spellStart"/>
+      <w:r>
+        <w:rPr>
+          <w:b/>
+          <w:bCs/>
+          <w:color w:val="000000"/>
+          <w:lang w:val="en-US"/>
+        </w:rPr>
+        <w:t>T.Wejrzanowski</w:t>
+      </w:r>
+      <w:proofErr w:type="spellEnd"/>
       <w:r>
         <w:rPr>
           <w:color w:val="000000"/>
@@ -4491,7 +4900,47 @@
           <w:color w:val="000000"/>
           <w:lang w:val="en-US"/>
         </w:rPr>
-        <w:t>M. Šonka, V. Hlaváč, R. Boyle</w:t>
+        <w:t xml:space="preserve">M. </w:t>
+      </w:r>
+      <w:proofErr w:type="spellStart"/>
+      <w:r>
+        <w:rPr>
+          <w:b/>
+          <w:bCs/>
+          <w:color w:val="000000"/>
+          <w:lang w:val="en-US"/>
+        </w:rPr>
+        <w:t>Šonka</w:t>
+      </w:r>
+      <w:proofErr w:type="spellEnd"/>
+      <w:r>
+        <w:rPr>
+          <w:b/>
+          <w:bCs/>
+          <w:color w:val="000000"/>
+          <w:lang w:val="en-US"/>
+        </w:rPr>
+        <w:t xml:space="preserve">, V. </w:t>
+      </w:r>
+      <w:proofErr w:type="spellStart"/>
+      <w:r>
+        <w:rPr>
+          <w:b/>
+          <w:bCs/>
+          <w:color w:val="000000"/>
+          <w:lang w:val="en-US"/>
+        </w:rPr>
+        <w:t>Hlaváč</w:t>
+      </w:r>
+      <w:proofErr w:type="spellEnd"/>
+      <w:r>
+        <w:rPr>
+          <w:b/>
+          <w:bCs/>
+          <w:color w:val="000000"/>
+          <w:lang w:val="en-US"/>
+        </w:rPr>
+        <w:t>, R. Boyle</w:t>
       </w:r>
       <w:r>
         <w:rPr>
@@ -4551,8 +5000,19 @@
           <w:color w:val="000000"/>
           <w:lang w:val="en-US"/>
         </w:rPr>
-        <w:t>P. Grossmanová</w:t>
-      </w:r>
+        <w:t xml:space="preserve">P. </w:t>
+      </w:r>
+      <w:proofErr w:type="spellStart"/>
+      <w:r>
+        <w:rPr>
+          <w:b/>
+          <w:bCs/>
+          <w:color w:val="000000"/>
+          <w:lang w:val="en-US"/>
+        </w:rPr>
+        <w:t>Grossmanová</w:t>
+      </w:r>
+      <w:proofErr w:type="spellEnd"/>
       <w:r>
         <w:rPr>
           <w:color w:val="000000"/>
@@ -4567,8 +5027,19 @@
           <w:color w:val="000000"/>
           <w:lang w:val="en-US"/>
         </w:rPr>
-        <w:t>Model 3D prostoru</w:t>
-      </w:r>
+        <w:t xml:space="preserve">Model 3D </w:t>
+      </w:r>
+      <w:proofErr w:type="spellStart"/>
+      <w:r>
+        <w:rPr>
+          <w:i/>
+          <w:iCs/>
+          <w:color w:val="000000"/>
+          <w:lang w:val="en-US"/>
+        </w:rPr>
+        <w:t>prostoru</w:t>
+      </w:r>
+      <w:proofErr w:type="spellEnd"/>
       <w:r>
         <w:rPr>
           <w:color w:val="000000"/>
@@ -4603,8 +5074,8 @@
           <w:szCs w:val="32"/>
         </w:rPr>
       </w:pPr>
-      <w:bookmarkStart w:id="28" w:name="_heading=h.1pxezwc" w:colFirst="0" w:colLast="0"/>
-      <w:bookmarkEnd w:id="28"/>
+      <w:bookmarkStart w:id="30" w:name="_heading=h.1pxezwc" w:colFirst="0" w:colLast="0"/>
+      <w:bookmarkEnd w:id="30"/>
       <w:r>
         <w:br w:type="page"/>
       </w:r>
@@ -4997,8 +5468,8 @@
           <w:szCs w:val="32"/>
         </w:rPr>
       </w:pPr>
-      <w:bookmarkStart w:id="29" w:name="_heading=h.49x2ik5" w:colFirst="0" w:colLast="0"/>
-      <w:bookmarkEnd w:id="29"/>
+      <w:bookmarkStart w:id="31" w:name="_heading=h.49x2ik5" w:colFirst="0" w:colLast="0"/>
+      <w:bookmarkEnd w:id="31"/>
       <w:r>
         <w:br w:type="page"/>
       </w:r>
@@ -5034,8 +5505,8 @@
           <w:szCs w:val="32"/>
         </w:rPr>
       </w:pPr>
-      <w:bookmarkStart w:id="30" w:name="_heading=h.2p2csry" w:colFirst="0" w:colLast="0"/>
-      <w:bookmarkEnd w:id="30"/>
+      <w:bookmarkStart w:id="32" w:name="_heading=h.2p2csry" w:colFirst="0" w:colLast="0"/>
+      <w:bookmarkEnd w:id="32"/>
       <w:r>
         <w:br w:type="page"/>
       </w:r>
@@ -5071,8 +5542,8 @@
           <w:szCs w:val="32"/>
         </w:rPr>
       </w:pPr>
-      <w:bookmarkStart w:id="31" w:name="_heading=h.147n2zr" w:colFirst="0" w:colLast="0"/>
-      <w:bookmarkEnd w:id="31"/>
+      <w:bookmarkStart w:id="33" w:name="_heading=h.147n2zr" w:colFirst="0" w:colLast="0"/>
+      <w:bookmarkEnd w:id="33"/>
       <w:r>
         <w:br w:type="page"/>
       </w:r>
@@ -5688,7 +6159,7 @@
   <w:docDefaults>
     <w:rPrDefault>
       <w:rPr>
-        <w:rFonts w:ascii="Times" w:eastAsia="Times" w:hAnsi="Times" w:cs="Times"/>
+        <w:rFonts w:ascii="Times" w:eastAsiaTheme="minorEastAsia" w:hAnsi="Times" w:cs="Times"/>
         <w:sz w:val="24"/>
         <w:szCs w:val="24"/>
         <w:lang w:val="cs-CZ" w:eastAsia="cs-CZ" w:bidi="ar-SA"/>

</xml_diff>

<commit_message>
added chapter about graph theory
</commit_message>
<xml_diff>
--- a/thesis/Permeabilita - Mrógala.docx
+++ b/thesis/Permeabilita - Mrógala.docx
@@ -283,7 +283,25 @@
                 <w:sz w:val="29"/>
                 <w:szCs w:val="29"/>
               </w:rPr>
-              <w:t>Mgr. Alexej Kolcun, CSc.</w:t>
+              <w:t xml:space="preserve">Mgr. Alexej </w:t>
+            </w:r>
+            <w:proofErr w:type="spellStart"/>
+            <w:r>
+              <w:rPr>
+                <w:rFonts w:ascii="Arial" w:eastAsia="Arial" w:hAnsi="Arial" w:cs="Arial"/>
+                <w:sz w:val="29"/>
+                <w:szCs w:val="29"/>
+              </w:rPr>
+              <w:t>Kolcun</w:t>
+            </w:r>
+            <w:proofErr w:type="spellEnd"/>
+            <w:r>
+              <w:rPr>
+                <w:rFonts w:ascii="Arial" w:eastAsia="Arial" w:hAnsi="Arial" w:cs="Arial"/>
+                <w:sz w:val="29"/>
+                <w:szCs w:val="29"/>
+              </w:rPr>
+              <w:t>, CSc.</w:t>
             </w:r>
           </w:p>
           <w:p>
@@ -492,14 +510,88 @@
                 <w:szCs w:val="48"/>
               </w:rPr>
             </w:pPr>
+            <w:proofErr w:type="spellStart"/>
             <w:r>
               <w:rPr>
                 <w:rFonts w:ascii="Arial" w:eastAsia="Arial" w:hAnsi="Arial" w:cs="Arial"/>
                 <w:sz w:val="48"/>
                 <w:szCs w:val="48"/>
               </w:rPr>
-              <w:t>Material permeability quantification algorithms for 3D raster</w:t>
+              <w:t>Material</w:t>
             </w:r>
+            <w:proofErr w:type="spellEnd"/>
+            <w:r>
+              <w:rPr>
+                <w:rFonts w:ascii="Arial" w:eastAsia="Arial" w:hAnsi="Arial" w:cs="Arial"/>
+                <w:sz w:val="48"/>
+                <w:szCs w:val="48"/>
+              </w:rPr>
+              <w:t xml:space="preserve"> permeability </w:t>
+            </w:r>
+            <w:proofErr w:type="spellStart"/>
+            <w:r>
+              <w:rPr>
+                <w:rFonts w:ascii="Arial" w:eastAsia="Arial" w:hAnsi="Arial" w:cs="Arial"/>
+                <w:sz w:val="48"/>
+                <w:szCs w:val="48"/>
+              </w:rPr>
+              <w:t>quantification</w:t>
+            </w:r>
+            <w:proofErr w:type="spellEnd"/>
+            <w:r>
+              <w:rPr>
+                <w:rFonts w:ascii="Arial" w:eastAsia="Arial" w:hAnsi="Arial" w:cs="Arial"/>
+                <w:sz w:val="48"/>
+                <w:szCs w:val="48"/>
+              </w:rPr>
+              <w:t xml:space="preserve"> </w:t>
+            </w:r>
+            <w:proofErr w:type="spellStart"/>
+            <w:r>
+              <w:rPr>
+                <w:rFonts w:ascii="Arial" w:eastAsia="Arial" w:hAnsi="Arial" w:cs="Arial"/>
+                <w:sz w:val="48"/>
+                <w:szCs w:val="48"/>
+              </w:rPr>
+              <w:t>algorithms</w:t>
+            </w:r>
+            <w:proofErr w:type="spellEnd"/>
+            <w:r>
+              <w:rPr>
+                <w:rFonts w:ascii="Arial" w:eastAsia="Arial" w:hAnsi="Arial" w:cs="Arial"/>
+                <w:sz w:val="48"/>
+                <w:szCs w:val="48"/>
+              </w:rPr>
+              <w:t xml:space="preserve"> </w:t>
+            </w:r>
+            <w:proofErr w:type="spellStart"/>
+            <w:r>
+              <w:rPr>
+                <w:rFonts w:ascii="Arial" w:eastAsia="Arial" w:hAnsi="Arial" w:cs="Arial"/>
+                <w:sz w:val="48"/>
+                <w:szCs w:val="48"/>
+              </w:rPr>
+              <w:t>for</w:t>
+            </w:r>
+            <w:proofErr w:type="spellEnd"/>
+            <w:r>
+              <w:rPr>
+                <w:rFonts w:ascii="Arial" w:eastAsia="Arial" w:hAnsi="Arial" w:cs="Arial"/>
+                <w:sz w:val="48"/>
+                <w:szCs w:val="48"/>
+              </w:rPr>
+              <w:t xml:space="preserve"> 3D </w:t>
+            </w:r>
+            <w:proofErr w:type="spellStart"/>
+            <w:r>
+              <w:rPr>
+                <w:rFonts w:ascii="Arial" w:eastAsia="Arial" w:hAnsi="Arial" w:cs="Arial"/>
+                <w:sz w:val="48"/>
+                <w:szCs w:val="48"/>
+              </w:rPr>
+              <w:t>raster</w:t>
+            </w:r>
+            <w:proofErr w:type="spellEnd"/>
           </w:p>
           <w:p>
             <w:pPr>
@@ -557,13 +649,23 @@
             <w:tcW w:w="8787" w:type="dxa"/>
           </w:tcPr>
           <w:p>
+            <w:proofErr w:type="spellStart"/>
             <w:r>
               <w:rPr>
                 <w:rFonts w:ascii="Arial" w:eastAsia="Arial" w:hAnsi="Arial" w:cs="Arial"/>
                 <w:sz w:val="29"/>
                 <w:szCs w:val="29"/>
               </w:rPr>
-              <w:t xml:space="preserve">Author: </w:t>
+              <w:t>Author</w:t>
+            </w:r>
+            <w:proofErr w:type="spellEnd"/>
+            <w:r>
+              <w:rPr>
+                <w:rFonts w:ascii="Arial" w:eastAsia="Arial" w:hAnsi="Arial" w:cs="Arial"/>
+                <w:sz w:val="29"/>
+                <w:szCs w:val="29"/>
+              </w:rPr>
+              <w:t xml:space="preserve">: </w:t>
             </w:r>
             <w:bookmarkStart w:id="0" w:name="bookmark=id.gjdgxs" w:colFirst="0" w:colLast="0"/>
             <w:bookmarkEnd w:id="0"/>
@@ -627,7 +729,25 @@
                 <w:sz w:val="29"/>
                 <w:szCs w:val="29"/>
               </w:rPr>
-              <w:t>Mgr. Alexej Kolcun, CSc.</w:t>
+              <w:t xml:space="preserve">Mgr. Alexej </w:t>
+            </w:r>
+            <w:proofErr w:type="spellStart"/>
+            <w:r>
+              <w:rPr>
+                <w:rFonts w:ascii="Arial" w:eastAsia="Arial" w:hAnsi="Arial" w:cs="Arial"/>
+                <w:sz w:val="29"/>
+                <w:szCs w:val="29"/>
+              </w:rPr>
+              <w:t>Kolcun</w:t>
+            </w:r>
+            <w:proofErr w:type="spellEnd"/>
+            <w:r>
+              <w:rPr>
+                <w:rFonts w:ascii="Arial" w:eastAsia="Arial" w:hAnsi="Arial" w:cs="Arial"/>
+                <w:sz w:val="29"/>
+                <w:szCs w:val="29"/>
+              </w:rPr>
+              <w:t>, CSc.</w:t>
             </w:r>
           </w:p>
           <w:p>
@@ -844,11 +964,61 @@
           <w:rFonts w:ascii="Times New Roman" w:eastAsia="Times New Roman" w:hAnsi="Times New Roman" w:cs="Times New Roman"/>
         </w:rPr>
       </w:pPr>
+      <w:proofErr w:type="spellStart"/>
       <w:r>
         <w:rPr>
           <w:rFonts w:ascii="Times New Roman" w:eastAsia="Times New Roman" w:hAnsi="Times New Roman" w:cs="Times New Roman"/>
         </w:rPr>
-        <w:t>The text of the abstract.</w:t>
+        <w:t>The</w:t>
+      </w:r>
+      <w:proofErr w:type="spellEnd"/>
+      <w:r>
+        <w:rPr>
+          <w:rFonts w:ascii="Times New Roman" w:eastAsia="Times New Roman" w:hAnsi="Times New Roman" w:cs="Times New Roman"/>
+        </w:rPr>
+        <w:t xml:space="preserve"> text </w:t>
+      </w:r>
+      <w:proofErr w:type="spellStart"/>
+      <w:r>
+        <w:rPr>
+          <w:rFonts w:ascii="Times New Roman" w:eastAsia="Times New Roman" w:hAnsi="Times New Roman" w:cs="Times New Roman"/>
+        </w:rPr>
+        <w:t>of</w:t>
+      </w:r>
+      <w:proofErr w:type="spellEnd"/>
+      <w:r>
+        <w:rPr>
+          <w:rFonts w:ascii="Times New Roman" w:eastAsia="Times New Roman" w:hAnsi="Times New Roman" w:cs="Times New Roman"/>
+        </w:rPr>
+        <w:t xml:space="preserve"> </w:t>
+      </w:r>
+      <w:proofErr w:type="spellStart"/>
+      <w:r>
+        <w:rPr>
+          <w:rFonts w:ascii="Times New Roman" w:eastAsia="Times New Roman" w:hAnsi="Times New Roman" w:cs="Times New Roman"/>
+        </w:rPr>
+        <w:t>the</w:t>
+      </w:r>
+      <w:proofErr w:type="spellEnd"/>
+      <w:r>
+        <w:rPr>
+          <w:rFonts w:ascii="Times New Roman" w:eastAsia="Times New Roman" w:hAnsi="Times New Roman" w:cs="Times New Roman"/>
+        </w:rPr>
+        <w:t xml:space="preserve"> </w:t>
+      </w:r>
+      <w:proofErr w:type="spellStart"/>
+      <w:r>
+        <w:rPr>
+          <w:rFonts w:ascii="Times New Roman" w:eastAsia="Times New Roman" w:hAnsi="Times New Roman" w:cs="Times New Roman"/>
+        </w:rPr>
+        <w:t>abstract</w:t>
+      </w:r>
+      <w:proofErr w:type="spellEnd"/>
+      <w:r>
+        <w:rPr>
+          <w:rFonts w:ascii="Times New Roman" w:eastAsia="Times New Roman" w:hAnsi="Times New Roman" w:cs="Times New Roman"/>
+        </w:rPr>
+        <w:t>.</w:t>
       </w:r>
     </w:p>
     <w:p>
@@ -859,11 +1029,19 @@
           <w:i/>
         </w:rPr>
       </w:pPr>
+      <w:proofErr w:type="spellStart"/>
       <w:r>
         <w:rPr>
           <w:i/>
         </w:rPr>
-        <w:t>Keywords:</w:t>
+        <w:t>Keywords</w:t>
+      </w:r>
+      <w:proofErr w:type="spellEnd"/>
+      <w:r>
+        <w:rPr>
+          <w:i/>
+        </w:rPr>
+        <w:t>:</w:t>
       </w:r>
     </w:p>
     <w:p>
@@ -924,7 +1102,15 @@
         <w:pStyle w:val="normlntext"/>
       </w:pPr>
       <w:r>
-        <w:t>Já, níže podepsaný/á student/ka, tímto čestně prohlašuji, že text mnou odevzdané závěrečné práce v písemné podobě je totožný s textem závěrečné práce vloženým v databázi DIPL2.</w:t>
+        <w:t>Já, níže podepsaný/á student/</w:t>
+      </w:r>
+      <w:proofErr w:type="spellStart"/>
+      <w:r>
+        <w:t>ka</w:t>
+      </w:r>
+      <w:proofErr w:type="spellEnd"/>
+      <w:r>
+        <w:t>, tímto čestně prohlašuji, že text mnou odevzdané závěrečné práce v písemné podobě je totožný s textem závěrečné práce vloženým v databázi DIPL2.</w:t>
       </w:r>
     </w:p>
     <w:p>
@@ -948,8 +1134,13 @@
     </w:p>
     <w:p>
       <w:r>
-        <w:t>podpis studenta/ky</w:t>
-      </w:r>
+        <w:t>podpis studenta/</w:t>
+      </w:r>
+      <w:proofErr w:type="spellStart"/>
+      <w:r>
+        <w:t>ky</w:t>
+      </w:r>
+      <w:proofErr w:type="spellEnd"/>
     </w:p>
     <w:p>
       <w:pPr>
@@ -1096,7 +1287,7 @@
     </w:p>
     <w:p>
       <w:pPr>
-        <w:pStyle w:val="Obsah1"/>
+        <w:pStyle w:val="TOC1"/>
         <w:tabs>
           <w:tab w:val="right" w:pos="8777"/>
         </w:tabs>
@@ -1113,7 +1304,7 @@
       <w:hyperlink w:anchor="_Toc132174469" w:history="1">
         <w:r>
           <w:rPr>
-            <w:rStyle w:val="Hypertextovodkaz"/>
+            <w:rStyle w:val="Hyperlink"/>
             <w:noProof/>
           </w:rPr>
           <w:t>ÚVOD</w:t>
@@ -1170,7 +1361,7 @@
     </w:p>
     <w:p>
       <w:pPr>
-        <w:pStyle w:val="Obsah1"/>
+        <w:pStyle w:val="TOC1"/>
         <w:tabs>
           <w:tab w:val="left" w:pos="482"/>
           <w:tab w:val="right" w:pos="8777"/>
@@ -1188,7 +1379,7 @@
       <w:hyperlink w:anchor="_Toc132174470" w:history="1">
         <w:r>
           <w:rPr>
-            <w:rStyle w:val="Hypertextovodkaz"/>
+            <w:rStyle w:val="Hyperlink"/>
             <w:noProof/>
           </w:rPr>
           <w:t>1</w:t>
@@ -1207,7 +1398,7 @@
         </w:r>
         <w:r>
           <w:rPr>
-            <w:rStyle w:val="Hypertextovodkaz"/>
+            <w:rStyle w:val="Hyperlink"/>
             <w:noProof/>
           </w:rPr>
           <w:t>Cíle práce</w:t>
@@ -1264,7 +1455,7 @@
     </w:p>
     <w:p>
       <w:pPr>
-        <w:pStyle w:val="Obsah2"/>
+        <w:pStyle w:val="TOC2"/>
         <w:tabs>
           <w:tab w:val="left" w:pos="880"/>
           <w:tab w:val="right" w:pos="8777"/>
@@ -1280,7 +1471,7 @@
       <w:hyperlink w:anchor="_Toc132174471" w:history="1">
         <w:r>
           <w:rPr>
-            <w:rStyle w:val="Hypertextovodkaz"/>
+            <w:rStyle w:val="Hyperlink"/>
             <w:noProof/>
           </w:rPr>
           <w:t>1.1</w:t>
@@ -1297,7 +1488,7 @@
         </w:r>
         <w:r>
           <w:rPr>
-            <w:rStyle w:val="Hypertextovodkaz"/>
+            <w:rStyle w:val="Hyperlink"/>
             <w:noProof/>
           </w:rPr>
           <w:t>Definice pojmů</w:t>
@@ -1354,7 +1545,7 @@
     </w:p>
     <w:p>
       <w:pPr>
-        <w:pStyle w:val="Obsah3"/>
+        <w:pStyle w:val="TOC3"/>
         <w:tabs>
           <w:tab w:val="left" w:pos="1320"/>
           <w:tab w:val="right" w:pos="8777"/>
@@ -1370,7 +1561,7 @@
       <w:hyperlink w:anchor="_Toc132174472" w:history="1">
         <w:r>
           <w:rPr>
-            <w:rStyle w:val="Hypertextovodkaz"/>
+            <w:rStyle w:val="Hyperlink"/>
             <w:noProof/>
           </w:rPr>
           <w:t>1.1.1</w:t>
@@ -1387,7 +1578,7 @@
         </w:r>
         <w:r>
           <w:rPr>
-            <w:rStyle w:val="Hypertextovodkaz"/>
+            <w:rStyle w:val="Hyperlink"/>
             <w:noProof/>
           </w:rPr>
           <w:t>Propustnost</w:t>
@@ -1444,7 +1635,7 @@
     </w:p>
     <w:p>
       <w:pPr>
-        <w:pStyle w:val="Obsah3"/>
+        <w:pStyle w:val="TOC3"/>
         <w:tabs>
           <w:tab w:val="left" w:pos="1320"/>
           <w:tab w:val="right" w:pos="8777"/>
@@ -1460,7 +1651,7 @@
       <w:hyperlink w:anchor="_Toc132174473" w:history="1">
         <w:r>
           <w:rPr>
-            <w:rStyle w:val="Hypertextovodkaz"/>
+            <w:rStyle w:val="Hyperlink"/>
             <w:noProof/>
           </w:rPr>
           <w:t>1.1.2</w:t>
@@ -1477,7 +1668,7 @@
         </w:r>
         <w:r>
           <w:rPr>
-            <w:rStyle w:val="Hypertextovodkaz"/>
+            <w:rStyle w:val="Hyperlink"/>
             <w:noProof/>
             <w:lang w:eastAsia="ja-JP"/>
           </w:rPr>
@@ -1535,7 +1726,7 @@
     </w:p>
     <w:p>
       <w:pPr>
-        <w:pStyle w:val="Obsah3"/>
+        <w:pStyle w:val="TOC3"/>
         <w:tabs>
           <w:tab w:val="left" w:pos="1320"/>
           <w:tab w:val="right" w:pos="8777"/>
@@ -1551,7 +1742,7 @@
       <w:hyperlink w:anchor="_Toc132174474" w:history="1">
         <w:r>
           <w:rPr>
-            <w:rStyle w:val="Hypertextovodkaz"/>
+            <w:rStyle w:val="Hyperlink"/>
             <w:noProof/>
           </w:rPr>
           <w:t>1.1.3</w:t>
@@ -1568,7 +1759,7 @@
         </w:r>
         <w:r>
           <w:rPr>
-            <w:rStyle w:val="Hypertextovodkaz"/>
+            <w:rStyle w:val="Hyperlink"/>
             <w:noProof/>
             <w:lang w:eastAsia="ja-JP"/>
           </w:rPr>
@@ -1626,7 +1817,7 @@
     </w:p>
     <w:p>
       <w:pPr>
-        <w:pStyle w:val="Obsah3"/>
+        <w:pStyle w:val="TOC3"/>
         <w:tabs>
           <w:tab w:val="left" w:pos="1320"/>
           <w:tab w:val="right" w:pos="8777"/>
@@ -1642,7 +1833,7 @@
       <w:hyperlink w:anchor="_Toc132174475" w:history="1">
         <w:r>
           <w:rPr>
-            <w:rStyle w:val="Hypertextovodkaz"/>
+            <w:rStyle w:val="Hyperlink"/>
             <w:noProof/>
           </w:rPr>
           <w:t>1.1.4</w:t>
@@ -1659,7 +1850,7 @@
         </w:r>
         <w:r>
           <w:rPr>
-            <w:rStyle w:val="Hypertextovodkaz"/>
+            <w:rStyle w:val="Hyperlink"/>
             <w:noProof/>
             <w:lang w:eastAsia="ja-JP"/>
           </w:rPr>
@@ -1717,7 +1908,7 @@
     </w:p>
     <w:p>
       <w:pPr>
-        <w:pStyle w:val="Obsah1"/>
+        <w:pStyle w:val="TOC1"/>
         <w:tabs>
           <w:tab w:val="left" w:pos="482"/>
           <w:tab w:val="right" w:pos="8777"/>
@@ -1735,7 +1926,7 @@
       <w:hyperlink w:anchor="_Toc132174476" w:history="1">
         <w:r>
           <w:rPr>
-            <w:rStyle w:val="Hypertextovodkaz"/>
+            <w:rStyle w:val="Hyperlink"/>
             <w:noProof/>
           </w:rPr>
           <w:t>2</w:t>
@@ -1754,7 +1945,7 @@
         </w:r>
         <w:r>
           <w:rPr>
-            <w:rStyle w:val="Hypertextovodkaz"/>
+            <w:rStyle w:val="Hyperlink"/>
             <w:noProof/>
           </w:rPr>
           <w:t>Analýza kritických míst</w:t>
@@ -1811,7 +2002,7 @@
     </w:p>
     <w:p>
       <w:pPr>
-        <w:pStyle w:val="Obsah2"/>
+        <w:pStyle w:val="TOC2"/>
         <w:tabs>
           <w:tab w:val="left" w:pos="880"/>
           <w:tab w:val="right" w:pos="8777"/>
@@ -1827,7 +2018,7 @@
       <w:hyperlink w:anchor="_Toc132174477" w:history="1">
         <w:r>
           <w:rPr>
-            <w:rStyle w:val="Hypertextovodkaz"/>
+            <w:rStyle w:val="Hyperlink"/>
             <w:noProof/>
             <w:lang w:eastAsia="ja-JP"/>
           </w:rPr>
@@ -1845,7 +2036,7 @@
         </w:r>
         <w:r>
           <w:rPr>
-            <w:rStyle w:val="Hypertextovodkaz"/>
+            <w:rStyle w:val="Hyperlink"/>
             <w:noProof/>
             <w:lang w:eastAsia="ja-JP"/>
           </w:rPr>
@@ -1903,7 +2094,7 @@
     </w:p>
     <w:p>
       <w:pPr>
-        <w:pStyle w:val="Obsah3"/>
+        <w:pStyle w:val="TOC3"/>
         <w:tabs>
           <w:tab w:val="left" w:pos="1320"/>
           <w:tab w:val="right" w:pos="8777"/>
@@ -1919,7 +2110,7 @@
       <w:hyperlink w:anchor="_Toc132174478" w:history="1">
         <w:r>
           <w:rPr>
-            <w:rStyle w:val="Hypertextovodkaz"/>
+            <w:rStyle w:val="Hyperlink"/>
             <w:noProof/>
           </w:rPr>
           <w:t>2.1.1</w:t>
@@ -1936,14 +2127,14 @@
         </w:r>
         <w:r>
           <w:rPr>
-            <w:rStyle w:val="Hypertextovodkaz"/>
+            <w:rStyle w:val="Hyperlink"/>
             <w:noProof/>
           </w:rPr>
           <w:t xml:space="preserve">Vyplňování slepých konců </w:t>
         </w:r>
         <w:r>
           <w:rPr>
-            <w:rStyle w:val="Hypertextovodkaz"/>
+            <w:rStyle w:val="Hyperlink"/>
             <w:noProof/>
             <w:lang w:eastAsia="ja-JP"/>
           </w:rPr>
@@ -1951,14 +2142,14 @@
         </w:r>
         <w:r>
           <w:rPr>
-            <w:rStyle w:val="Hypertextovodkaz"/>
+            <w:rStyle w:val="Hyperlink"/>
             <w:noProof/>
           </w:rPr>
           <w:t>breadth-first search</w:t>
         </w:r>
         <w:r>
           <w:rPr>
-            <w:rStyle w:val="Hypertextovodkaz"/>
+            <w:rStyle w:val="Hyperlink"/>
             <w:noProof/>
             <w:lang w:eastAsia="ja-JP"/>
           </w:rPr>
@@ -2016,7 +2207,7 @@
     </w:p>
     <w:p>
       <w:pPr>
-        <w:pStyle w:val="Obsah3"/>
+        <w:pStyle w:val="TOC3"/>
         <w:tabs>
           <w:tab w:val="left" w:pos="1320"/>
           <w:tab w:val="right" w:pos="8777"/>
@@ -2032,7 +2223,7 @@
       <w:hyperlink w:anchor="_Toc132174479" w:history="1">
         <w:r>
           <w:rPr>
-            <w:rStyle w:val="Hypertextovodkaz"/>
+            <w:rStyle w:val="Hyperlink"/>
             <w:noProof/>
           </w:rPr>
           <w:t>2.1.2</w:t>
@@ -2049,7 +2240,7 @@
         </w:r>
         <w:r>
           <w:rPr>
-            <w:rStyle w:val="Hypertextovodkaz"/>
+            <w:rStyle w:val="Hyperlink"/>
             <w:noProof/>
           </w:rPr>
           <w:t>Prohledávání do hloubky (depth-first search)</w:t>
@@ -2106,7 +2297,7 @@
     </w:p>
     <w:p>
       <w:pPr>
-        <w:pStyle w:val="Obsah1"/>
+        <w:pStyle w:val="TOC1"/>
         <w:tabs>
           <w:tab w:val="left" w:pos="482"/>
           <w:tab w:val="right" w:pos="8777"/>
@@ -2124,7 +2315,7 @@
       <w:hyperlink w:anchor="_Toc132174480" w:history="1">
         <w:r>
           <w:rPr>
-            <w:rStyle w:val="Hypertextovodkaz"/>
+            <w:rStyle w:val="Hyperlink"/>
             <w:noProof/>
           </w:rPr>
           <w:t>3</w:t>
@@ -2143,7 +2334,7 @@
         </w:r>
         <w:r>
           <w:rPr>
-            <w:rStyle w:val="Hypertextovodkaz"/>
+            <w:rStyle w:val="Hyperlink"/>
             <w:noProof/>
           </w:rPr>
           <w:t>Analýza kvality propustnosti</w:t>
@@ -2200,7 +2391,7 @@
     </w:p>
     <w:p>
       <w:pPr>
-        <w:pStyle w:val="Obsah1"/>
+        <w:pStyle w:val="TOC1"/>
         <w:tabs>
           <w:tab w:val="left" w:pos="482"/>
           <w:tab w:val="right" w:pos="8777"/>
@@ -2218,7 +2409,7 @@
       <w:hyperlink w:anchor="_Toc132174481" w:history="1">
         <w:r>
           <w:rPr>
-            <w:rStyle w:val="Hypertextovodkaz"/>
+            <w:rStyle w:val="Hyperlink"/>
             <w:noProof/>
           </w:rPr>
           <w:t>4</w:t>
@@ -2237,7 +2428,7 @@
         </w:r>
         <w:r>
           <w:rPr>
-            <w:rStyle w:val="Hypertextovodkaz"/>
+            <w:rStyle w:val="Hyperlink"/>
             <w:noProof/>
           </w:rPr>
           <w:t>Matematická morfologie</w:t>
@@ -2294,7 +2485,7 @@
     </w:p>
     <w:p>
       <w:pPr>
-        <w:pStyle w:val="Obsah1"/>
+        <w:pStyle w:val="TOC1"/>
         <w:tabs>
           <w:tab w:val="left" w:pos="482"/>
           <w:tab w:val="right" w:pos="8777"/>
@@ -2312,7 +2503,7 @@
       <w:hyperlink w:anchor="_Toc132174482" w:history="1">
         <w:r>
           <w:rPr>
-            <w:rStyle w:val="Hypertextovodkaz"/>
+            <w:rStyle w:val="Hyperlink"/>
             <w:noProof/>
           </w:rPr>
           <w:t>5</w:t>
@@ -2331,7 +2522,7 @@
         </w:r>
         <w:r>
           <w:rPr>
-            <w:rStyle w:val="Hypertextovodkaz"/>
+            <w:rStyle w:val="Hyperlink"/>
             <w:noProof/>
           </w:rPr>
           <w:t>Podobnost mezi algoritmy vyplňování a řešení bludiště</w:t>
@@ -2388,7 +2579,7 @@
     </w:p>
     <w:p>
       <w:pPr>
-        <w:pStyle w:val="Obsah1"/>
+        <w:pStyle w:val="TOC1"/>
         <w:tabs>
           <w:tab w:val="left" w:pos="482"/>
           <w:tab w:val="right" w:pos="8777"/>
@@ -2406,7 +2597,7 @@
       <w:hyperlink w:anchor="_Toc132174483" w:history="1">
         <w:r>
           <w:rPr>
-            <w:rStyle w:val="Hypertextovodkaz"/>
+            <w:rStyle w:val="Hyperlink"/>
             <w:noProof/>
           </w:rPr>
           <w:t>6</w:t>
@@ -2425,7 +2616,7 @@
         </w:r>
         <w:r>
           <w:rPr>
-            <w:rStyle w:val="Hypertextovodkaz"/>
+            <w:rStyle w:val="Hyperlink"/>
             <w:noProof/>
           </w:rPr>
           <w:t>Algoritmus pro vyhledávání kritických míst propustnosti ve 2D</w:t>
@@ -2482,7 +2673,7 @@
     </w:p>
     <w:p>
       <w:pPr>
-        <w:pStyle w:val="Obsah2"/>
+        <w:pStyle w:val="TOC2"/>
         <w:tabs>
           <w:tab w:val="left" w:pos="880"/>
           <w:tab w:val="right" w:pos="8777"/>
@@ -2498,7 +2689,7 @@
       <w:hyperlink w:anchor="_Toc132174484" w:history="1">
         <w:r>
           <w:rPr>
-            <w:rStyle w:val="Hypertextovodkaz"/>
+            <w:rStyle w:val="Hyperlink"/>
             <w:noProof/>
           </w:rPr>
           <w:t>6.1</w:t>
@@ -2515,7 +2706,7 @@
         </w:r>
         <w:r>
           <w:rPr>
-            <w:rStyle w:val="Hypertextovodkaz"/>
+            <w:rStyle w:val="Hyperlink"/>
             <w:noProof/>
           </w:rPr>
           <w:t>Zamyšlení nad přístupem k problému.</w:t>
@@ -2572,7 +2763,7 @@
     </w:p>
     <w:p>
       <w:pPr>
-        <w:pStyle w:val="Obsah2"/>
+        <w:pStyle w:val="TOC2"/>
         <w:tabs>
           <w:tab w:val="left" w:pos="880"/>
           <w:tab w:val="right" w:pos="8777"/>
@@ -2588,7 +2779,7 @@
       <w:hyperlink w:anchor="_Toc132174485" w:history="1">
         <w:r>
           <w:rPr>
-            <w:rStyle w:val="Hypertextovodkaz"/>
+            <w:rStyle w:val="Hyperlink"/>
             <w:noProof/>
           </w:rPr>
           <w:t>6.2</w:t>
@@ -2605,7 +2796,7 @@
         </w:r>
         <w:r>
           <w:rPr>
-            <w:rStyle w:val="Hypertextovodkaz"/>
+            <w:rStyle w:val="Hyperlink"/>
             <w:noProof/>
           </w:rPr>
           <w:t>Základní postup pro řešení problému</w:t>
@@ -2662,7 +2853,7 @@
     </w:p>
     <w:p>
       <w:pPr>
-        <w:pStyle w:val="Obsah2"/>
+        <w:pStyle w:val="TOC2"/>
         <w:tabs>
           <w:tab w:val="left" w:pos="880"/>
           <w:tab w:val="right" w:pos="8777"/>
@@ -2678,7 +2869,7 @@
       <w:hyperlink w:anchor="_Toc132174486" w:history="1">
         <w:r>
           <w:rPr>
-            <w:rStyle w:val="Hypertextovodkaz"/>
+            <w:rStyle w:val="Hyperlink"/>
             <w:noProof/>
           </w:rPr>
           <w:t>6.3</w:t>
@@ -2695,7 +2886,7 @@
         </w:r>
         <w:r>
           <w:rPr>
-            <w:rStyle w:val="Hypertextovodkaz"/>
+            <w:rStyle w:val="Hyperlink"/>
             <w:noProof/>
           </w:rPr>
           <w:t>Další možné řešení problému</w:t>
@@ -2752,7 +2943,7 @@
     </w:p>
     <w:p>
       <w:pPr>
-        <w:pStyle w:val="Obsah1"/>
+        <w:pStyle w:val="TOC1"/>
         <w:tabs>
           <w:tab w:val="right" w:pos="8777"/>
         </w:tabs>
@@ -2769,7 +2960,7 @@
       <w:hyperlink w:anchor="_Toc132174487" w:history="1">
         <w:r>
           <w:rPr>
-            <w:rStyle w:val="Hypertextovodkaz"/>
+            <w:rStyle w:val="Hyperlink"/>
             <w:noProof/>
           </w:rPr>
           <w:t>ZÁVĚR</w:t>
@@ -2826,7 +3017,7 @@
     </w:p>
     <w:p>
       <w:pPr>
-        <w:pStyle w:val="Obsah1"/>
+        <w:pStyle w:val="TOC1"/>
         <w:tabs>
           <w:tab w:val="right" w:pos="8777"/>
         </w:tabs>
@@ -2843,7 +3034,7 @@
       <w:hyperlink w:anchor="_Toc132174488" w:history="1">
         <w:r>
           <w:rPr>
-            <w:rStyle w:val="Hypertextovodkaz"/>
+            <w:rStyle w:val="Hyperlink"/>
             <w:noProof/>
           </w:rPr>
           <w:t>RESUMÉ</w:t>
@@ -2900,7 +3091,7 @@
     </w:p>
     <w:p>
       <w:pPr>
-        <w:pStyle w:val="Obsah1"/>
+        <w:pStyle w:val="TOC1"/>
         <w:tabs>
           <w:tab w:val="right" w:pos="8777"/>
         </w:tabs>
@@ -2917,7 +3108,7 @@
       <w:hyperlink w:anchor="_Toc132174489" w:history="1">
         <w:r>
           <w:rPr>
-            <w:rStyle w:val="Hypertextovodkaz"/>
+            <w:rStyle w:val="Hyperlink"/>
             <w:noProof/>
           </w:rPr>
           <w:t>SUMMARY</w:t>
@@ -2974,7 +3165,7 @@
     </w:p>
     <w:p>
       <w:pPr>
-        <w:pStyle w:val="Obsah1"/>
+        <w:pStyle w:val="TOC1"/>
         <w:tabs>
           <w:tab w:val="right" w:pos="8777"/>
         </w:tabs>
@@ -2991,7 +3182,7 @@
       <w:hyperlink w:anchor="_Toc132174490" w:history="1">
         <w:r>
           <w:rPr>
-            <w:rStyle w:val="Hypertextovodkaz"/>
+            <w:rStyle w:val="Hyperlink"/>
             <w:noProof/>
           </w:rPr>
           <w:t>SEZNAM POUŽITÉ LITERATURY</w:t>
@@ -3048,7 +3239,7 @@
     </w:p>
     <w:p>
       <w:pPr>
-        <w:pStyle w:val="Obsah1"/>
+        <w:pStyle w:val="TOC1"/>
         <w:tabs>
           <w:tab w:val="right" w:pos="8777"/>
         </w:tabs>
@@ -3065,7 +3256,7 @@
       <w:hyperlink w:anchor="_Toc132174491" w:history="1">
         <w:r>
           <w:rPr>
-            <w:rStyle w:val="Hypertextovodkaz"/>
+            <w:rStyle w:val="Hyperlink"/>
             <w:noProof/>
           </w:rPr>
           <w:t>SEZNAM OBRÁZKŮ</w:t>
@@ -3122,7 +3313,7 @@
     </w:p>
     <w:p>
       <w:pPr>
-        <w:pStyle w:val="Obsah1"/>
+        <w:pStyle w:val="TOC1"/>
         <w:tabs>
           <w:tab w:val="right" w:pos="8777"/>
         </w:tabs>
@@ -3139,7 +3330,7 @@
       <w:hyperlink w:anchor="_Toc132174492" w:history="1">
         <w:r>
           <w:rPr>
-            <w:rStyle w:val="Hypertextovodkaz"/>
+            <w:rStyle w:val="Hyperlink"/>
             <w:noProof/>
           </w:rPr>
           <w:t>SEZNAM TABULEK</w:t>
@@ -3196,7 +3387,7 @@
     </w:p>
     <w:p>
       <w:pPr>
-        <w:pStyle w:val="Obsah1"/>
+        <w:pStyle w:val="TOC1"/>
         <w:tabs>
           <w:tab w:val="right" w:pos="8777"/>
         </w:tabs>
@@ -3213,7 +3404,7 @@
       <w:hyperlink w:anchor="_Toc132174493" w:history="1">
         <w:r>
           <w:rPr>
-            <w:rStyle w:val="Hypertextovodkaz"/>
+            <w:rStyle w:val="Hyperlink"/>
             <w:noProof/>
           </w:rPr>
           <w:t>SEZNAM PŘÍLOH</w:t>
@@ -3330,7 +3521,25 @@
         <w:pStyle w:val="normlntext"/>
       </w:pPr>
       <w:r>
-        <w:t>Tato práce navazuje na mou bakalářskou práci, která se věnovala algoritmům pro vyplňování 3D rastru [4]. Předchozí práce se zaměřila na popis a porovnání různých vyplňovacích algoritmů, zatímco tato práce se soustředí na jejich využití při řešení konkrétního problému – permeability materiálu.</w:t>
+        <w:t>Tato práce navazuje na mou bakalářskou práci, která se věnovala algoritmům pro vyplňování 3D rastru [</w:t>
+      </w:r>
+      <w:r>
+        <w:fldChar w:fldCharType="begin"/>
+      </w:r>
+      <w:r>
+        <w:instrText xml:space="preserve"> REF _Ref132336405 \r \h </w:instrText>
+      </w:r>
+      <w:r>
+        <w:fldChar w:fldCharType="separate"/>
+      </w:r>
+      <w:r>
+        <w:t>4</w:t>
+      </w:r>
+      <w:r>
+        <w:fldChar w:fldCharType="end"/>
+      </w:r>
+      <w:r>
+        <w:t>]. Předchozí práce se zaměřila na popis a porovnání různých vyplňovacích algoritmů, zatímco tato práce se soustředí na jejich využití při řešení konkrétního problému – permeability materiálu.</w:t>
       </w:r>
     </w:p>
     <w:p>
@@ -3373,7 +3582,7 @@
       <w:bookmarkStart w:id="15" w:name="_heading=h.1t3h5sf" w:colFirst="0" w:colLast="0"/>
       <w:bookmarkEnd w:id="15"/>
       <w:r>
-        <w:t>Hlavním cílem této práce je nalezení způsobu, jak vyhodnotit permeabilitu propustného pórovitého materiálu. Důležitou roli pro vyřešení tohoto problému hrají právě vyplňovací algoritmy.</w:t>
+        <w:t>Hlavním cílem této práce je nalezení způsobu, jak vyhodnotit permeabilitu propustného pórovitého materiálu. Důležitou roli pro vyřešení tohoto problému hrají vyplňovací algoritmy.</w:t>
       </w:r>
     </w:p>
     <w:p>
@@ -3495,7 +3704,49 @@
         <w:rPr>
           <w:lang w:eastAsia="ja-JP"/>
         </w:rPr>
-        <w:t>Chápejme propustnost materiálu v našem případě jako cestu z bodu A do bodu B přes oblast C. Pro ujasnění chápejme tyto body jako pixely v rastrové mřížce, zde je takto znázorňujeme pouze pro zjednodušení.</w:t>
+        <w:t xml:space="preserve">Chápejme propustnost materiálu v našem případě jako cestu z bodu </w:t>
+      </w:r>
+      <w:r>
+        <w:rPr>
+          <w:b/>
+          <w:bCs/>
+          <w:lang w:eastAsia="ja-JP"/>
+        </w:rPr>
+        <w:t>A</w:t>
+      </w:r>
+      <w:r>
+        <w:rPr>
+          <w:lang w:eastAsia="ja-JP"/>
+        </w:rPr>
+        <w:t xml:space="preserve"> do bodu </w:t>
+      </w:r>
+      <w:r>
+        <w:rPr>
+          <w:b/>
+          <w:bCs/>
+          <w:lang w:eastAsia="ja-JP"/>
+        </w:rPr>
+        <w:t>B</w:t>
+      </w:r>
+      <w:r>
+        <w:rPr>
+          <w:lang w:eastAsia="ja-JP"/>
+        </w:rPr>
+        <w:t xml:space="preserve"> přes oblast </w:t>
+      </w:r>
+      <w:r>
+        <w:rPr>
+          <w:b/>
+          <w:bCs/>
+          <w:lang w:eastAsia="ja-JP"/>
+        </w:rPr>
+        <w:t>C</w:t>
+      </w:r>
+      <w:r>
+        <w:rPr>
+          <w:lang w:eastAsia="ja-JP"/>
+        </w:rPr>
+        <w:t>. Pro ujasnění chápejme tyto body jako pixely v rastrové mřížce, zde je takto znázorňujeme pouze pro zjednodušení.</w:t>
       </w:r>
     </w:p>
     <w:p>
@@ -3596,33 +3847,20 @@
     </w:p>
     <w:p>
       <w:pPr>
-        <w:pStyle w:val="Titulek"/>
+        <w:pStyle w:val="Caption"/>
         <w:jc w:val="center"/>
       </w:pPr>
       <w:r>
         <w:t xml:space="preserve">Obrázek </w:t>
       </w:r>
-      <w:r>
-        <w:fldChar w:fldCharType="begin"/>
-      </w:r>
-      <w:r>
-        <w:instrText xml:space="preserve"> SEQ Obrázek \* ARABIC </w:instrText>
-      </w:r>
-      <w:r>
-        <w:fldChar w:fldCharType="separate"/>
-      </w:r>
-      <w:r>
-        <w:rPr>
-          <w:noProof/>
-        </w:rPr>
-        <w:t>1</w:t>
-      </w:r>
-      <w:r>
-        <w:rPr>
-          <w:noProof/>
-        </w:rPr>
-        <w:fldChar w:fldCharType="end"/>
-      </w:r>
+      <w:fldSimple w:instr=" SEQ Obrázek \* ARABIC ">
+        <w:r>
+          <w:rPr>
+            <w:noProof/>
+          </w:rPr>
+          <w:t>1</w:t>
+        </w:r>
+      </w:fldSimple>
       <w:r>
         <w:t>- znázornění propustnosti materiálu</w:t>
       </w:r>
@@ -3640,7 +3878,7 @@
     </w:p>
     <w:p>
       <w:pPr>
-        <w:pStyle w:val="Titulek"/>
+        <w:pStyle w:val="Caption"/>
         <w:jc w:val="center"/>
         <w:rPr>
           <w:rFonts w:ascii="Times New Roman" w:hAnsi="Times New Roman" w:cs="Times New Roman"/>
@@ -3673,21 +3911,49 @@
         <w:rPr>
           <w:lang w:eastAsia="ja-JP"/>
         </w:rPr>
-        <w:t xml:space="preserve">Pro úplnou propustnost platí, že z bodu A existuje v dané oblasti cesta jak do bodu </w:t>
-      </w:r>
-      <w:proofErr w:type="gramStart"/>
-      <w:r>
-        <w:rPr>
-          <w:lang w:eastAsia="ja-JP"/>
-        </w:rPr>
-        <w:t>B</w:t>
-      </w:r>
-      <w:proofErr w:type="gramEnd"/>
-      <w:r>
-        <w:rPr>
-          <w:lang w:eastAsia="ja-JP"/>
-        </w:rPr>
-        <w:t xml:space="preserve"> tak do bodu C.</w:t>
+        <w:t xml:space="preserve">Pro úplnou propustnost platí, že z bodu </w:t>
+      </w:r>
+      <w:r>
+        <w:rPr>
+          <w:b/>
+          <w:bCs/>
+          <w:lang w:eastAsia="ja-JP"/>
+        </w:rPr>
+        <w:t>A</w:t>
+      </w:r>
+      <w:r>
+        <w:rPr>
+          <w:lang w:eastAsia="ja-JP"/>
+        </w:rPr>
+        <w:t xml:space="preserve"> existuje v dané oblasti cesta jak do bodu </w:t>
+      </w:r>
+      <w:r>
+        <w:rPr>
+          <w:b/>
+          <w:bCs/>
+          <w:lang w:eastAsia="ja-JP"/>
+        </w:rPr>
+        <w:t>B,</w:t>
+      </w:r>
+      <w:r>
+        <w:rPr>
+          <w:lang w:eastAsia="ja-JP"/>
+        </w:rPr>
+        <w:t xml:space="preserve"> tak do bodu </w:t>
+      </w:r>
+      <w:r>
+        <w:rPr>
+          <w:b/>
+          <w:bCs/>
+          <w:lang w:eastAsia="ja-JP"/>
+        </w:rPr>
+        <w:t>C</w:t>
+      </w:r>
+      <w:r>
+        <w:rPr>
+          <w:lang w:eastAsia="ja-JP"/>
+        </w:rPr>
+        <w:t>.</w:t>
       </w:r>
     </w:p>
     <w:p>
@@ -3785,33 +4051,20 @@
     </w:p>
     <w:p>
       <w:pPr>
-        <w:pStyle w:val="Titulek"/>
+        <w:pStyle w:val="Caption"/>
         <w:jc w:val="center"/>
       </w:pPr>
       <w:r>
         <w:t xml:space="preserve">Obrázek </w:t>
       </w:r>
-      <w:r>
-        <w:fldChar w:fldCharType="begin"/>
-      </w:r>
-      <w:r>
-        <w:instrText xml:space="preserve"> SEQ Obrázek \* ARABIC </w:instrText>
-      </w:r>
-      <w:r>
-        <w:fldChar w:fldCharType="separate"/>
-      </w:r>
-      <w:r>
-        <w:rPr>
-          <w:noProof/>
-        </w:rPr>
-        <w:t>2</w:t>
-      </w:r>
-      <w:r>
-        <w:rPr>
-          <w:noProof/>
-        </w:rPr>
-        <w:fldChar w:fldCharType="end"/>
-      </w:r>
+      <w:fldSimple w:instr=" SEQ Obrázek \* ARABIC ">
+        <w:r>
+          <w:rPr>
+            <w:noProof/>
+          </w:rPr>
+          <w:t>2</w:t>
+        </w:r>
+      </w:fldSimple>
       <w:r>
         <w:t>- znázornění úplné propustnosti</w:t>
       </w:r>
@@ -3832,7 +4085,7 @@
     </w:p>
     <w:p>
       <w:pPr>
-        <w:pStyle w:val="Titulek"/>
+        <w:pStyle w:val="Caption"/>
         <w:jc w:val="center"/>
         <w:rPr>
           <w:rFonts w:ascii="Times New Roman" w:hAnsi="Times New Roman" w:cs="Times New Roman"/>
@@ -3865,7 +4118,91 @@
         <w:rPr>
           <w:lang w:eastAsia="ja-JP"/>
         </w:rPr>
-        <w:t>Mějme hlavní oblast G obsahující podoblasti E a F, které nejsou propojeny. Částečná propustnost nastává, když z bodu A existuje cesta do bodu B, ovšem nikoli do bodu D.</w:t>
+        <w:t xml:space="preserve">Mějme hlavní oblast </w:t>
+      </w:r>
+      <w:r>
+        <w:rPr>
+          <w:b/>
+          <w:bCs/>
+          <w:lang w:eastAsia="ja-JP"/>
+        </w:rPr>
+        <w:t>G</w:t>
+      </w:r>
+      <w:r>
+        <w:rPr>
+          <w:lang w:eastAsia="ja-JP"/>
+        </w:rPr>
+        <w:t xml:space="preserve"> obsahující podoblasti </w:t>
+      </w:r>
+      <w:r>
+        <w:rPr>
+          <w:b/>
+          <w:bCs/>
+          <w:lang w:eastAsia="ja-JP"/>
+        </w:rPr>
+        <w:t>E</w:t>
+      </w:r>
+      <w:r>
+        <w:rPr>
+          <w:lang w:eastAsia="ja-JP"/>
+        </w:rPr>
+        <w:t xml:space="preserve"> a </w:t>
+      </w:r>
+      <w:r>
+        <w:rPr>
+          <w:b/>
+          <w:bCs/>
+          <w:lang w:eastAsia="ja-JP"/>
+        </w:rPr>
+        <w:t>F</w:t>
+      </w:r>
+      <w:r>
+        <w:rPr>
+          <w:lang w:eastAsia="ja-JP"/>
+        </w:rPr>
+        <w:t xml:space="preserve">, které nejsou propojeny. Částečná propustnost nastává, když z bodu </w:t>
+      </w:r>
+      <w:r>
+        <w:rPr>
+          <w:b/>
+          <w:bCs/>
+          <w:lang w:eastAsia="ja-JP"/>
+        </w:rPr>
+        <w:t>A</w:t>
+      </w:r>
+      <w:r>
+        <w:rPr>
+          <w:lang w:eastAsia="ja-JP"/>
+        </w:rPr>
+        <w:t xml:space="preserve"> existuje cesta do bodu </w:t>
+      </w:r>
+      <w:r>
+        <w:rPr>
+          <w:b/>
+          <w:bCs/>
+          <w:lang w:eastAsia="ja-JP"/>
+        </w:rPr>
+        <w:t>B</w:t>
+      </w:r>
+      <w:r>
+        <w:rPr>
+          <w:lang w:eastAsia="ja-JP"/>
+        </w:rPr>
+        <w:t xml:space="preserve">, ovšem nikoli do bodu </w:t>
+      </w:r>
+      <w:r>
+        <w:rPr>
+          <w:b/>
+          <w:bCs/>
+          <w:lang w:eastAsia="ja-JP"/>
+        </w:rPr>
+        <w:t>D</w:t>
+      </w:r>
+      <w:r>
+        <w:rPr>
+          <w:lang w:eastAsia="ja-JP"/>
+        </w:rPr>
+        <w:t>.</w:t>
       </w:r>
     </w:p>
     <w:p>
@@ -3894,7 +4231,7 @@
         </w:rPr>
         <w:pict w14:anchorId="3D27E650">
           <v:shape id="_x0000_s1103" type="#_x0000_t202" style="position:absolute;left:0;text-align:left;margin-left:291.5pt;margin-top:24.45pt;width:18.75pt;height:21.35pt;z-index:8" strokecolor="white">
-            <v:textbox>
+            <v:textbox style="mso-next-textbox:#_x0000_s1103">
               <w:txbxContent>
                 <w:p>
                   <w:r>
@@ -4050,33 +4387,20 @@
     </w:p>
     <w:p>
       <w:pPr>
-        <w:pStyle w:val="Titulek"/>
+        <w:pStyle w:val="Caption"/>
         <w:jc w:val="center"/>
       </w:pPr>
       <w:r>
         <w:t xml:space="preserve">Obrázek </w:t>
       </w:r>
-      <w:r>
-        <w:fldChar w:fldCharType="begin"/>
-      </w:r>
-      <w:r>
-        <w:instrText xml:space="preserve"> SEQ Obrázek \* ARABIC </w:instrText>
-      </w:r>
-      <w:r>
-        <w:fldChar w:fldCharType="separate"/>
-      </w:r>
-      <w:r>
-        <w:rPr>
-          <w:noProof/>
-        </w:rPr>
-        <w:t>3</w:t>
-      </w:r>
-      <w:r>
-        <w:rPr>
-          <w:noProof/>
-        </w:rPr>
-        <w:fldChar w:fldCharType="end"/>
-      </w:r>
+      <w:fldSimple w:instr=" SEQ Obrázek \* ARABIC ">
+        <w:r>
+          <w:rPr>
+            <w:noProof/>
+          </w:rPr>
+          <w:t>3</w:t>
+        </w:r>
+      </w:fldSimple>
       <w:r>
         <w:t>- znázornění částečné propustnosti</w:t>
       </w:r>
@@ -4094,7 +4418,7 @@
     </w:p>
     <w:p>
       <w:pPr>
-        <w:pStyle w:val="Titulek"/>
+        <w:pStyle w:val="Caption"/>
         <w:jc w:val="center"/>
         <w:rPr>
           <w:rFonts w:ascii="Times New Roman" w:hAnsi="Times New Roman" w:cs="Times New Roman"/>
@@ -4128,19 +4452,75 @@
         <w:rPr>
           <w:lang w:eastAsia="ja-JP"/>
         </w:rPr>
-        <w:t xml:space="preserve">Pokud v oblasti C existuje místo D, které po uzavření znemožňuje propustnost </w:t>
-      </w:r>
-      <w:r>
-        <w:rPr>
-          <w:lang w:eastAsia="ja-JP"/>
-        </w:rPr>
-        <w:t>zároveň</w:t>
-      </w:r>
-      <w:r>
-        <w:rPr>
-          <w:lang w:eastAsia="ja-JP"/>
-        </w:rPr>
-        <w:t xml:space="preserve"> z bodu A do bodu B, jedná se o kritické místo v dané oblasti.</w:t>
+        <w:t xml:space="preserve">Pokud v oblasti </w:t>
+      </w:r>
+      <w:r>
+        <w:rPr>
+          <w:b/>
+          <w:bCs/>
+          <w:lang w:eastAsia="ja-JP"/>
+        </w:rPr>
+        <w:t>C</w:t>
+      </w:r>
+      <w:r>
+        <w:rPr>
+          <w:lang w:eastAsia="ja-JP"/>
+        </w:rPr>
+        <w:t xml:space="preserve"> existuje místo </w:t>
+      </w:r>
+      <w:r>
+        <w:rPr>
+          <w:b/>
+          <w:bCs/>
+          <w:lang w:eastAsia="ja-JP"/>
+        </w:rPr>
+        <w:t>D</w:t>
+      </w:r>
+      <w:r>
+        <w:rPr>
+          <w:lang w:eastAsia="ja-JP"/>
+        </w:rPr>
+        <w:t xml:space="preserve">, které po uzavření znemožňuje propustnost z bodu </w:t>
+      </w:r>
+      <w:r>
+        <w:rPr>
+          <w:b/>
+          <w:bCs/>
+          <w:lang w:eastAsia="ja-JP"/>
+        </w:rPr>
+        <w:t>A</w:t>
+      </w:r>
+      <w:r>
+        <w:rPr>
+          <w:lang w:eastAsia="ja-JP"/>
+        </w:rPr>
+        <w:t xml:space="preserve"> do bodu </w:t>
+      </w:r>
+      <w:r>
+        <w:rPr>
+          <w:b/>
+          <w:bCs/>
+          <w:lang w:eastAsia="ja-JP"/>
+        </w:rPr>
+        <w:t>B</w:t>
+      </w:r>
+      <w:r>
+        <w:rPr>
+          <w:lang w:eastAsia="ja-JP"/>
+        </w:rPr>
+        <w:t>, jedná se o kritické místo</w:t>
+      </w:r>
+      <w:r>
+        <w:rPr>
+          <w:lang w:eastAsia="ja-JP"/>
+        </w:rPr>
+        <w:t xml:space="preserve"> propustnosti</w:t>
+      </w:r>
+      <w:r>
+        <w:rPr>
+          <w:lang w:eastAsia="ja-JP"/>
+        </w:rPr>
+        <w:t xml:space="preserve"> v dané oblasti.</w:t>
       </w:r>
     </w:p>
     <w:bookmarkEnd w:id="23"/>
@@ -4241,313 +4621,408 @@
     </w:p>
     <w:p>
       <w:pPr>
-        <w:pStyle w:val="Titulek"/>
+        <w:pStyle w:val="Caption"/>
         <w:jc w:val="center"/>
       </w:pPr>
       <w:r>
         <w:t xml:space="preserve">Obrázek </w:t>
       </w:r>
-      <w:r>
+      <w:fldSimple w:instr=" SEQ Obrázek \* ARABIC ">
+        <w:r>
+          <w:rPr>
+            <w:noProof/>
+          </w:rPr>
+          <w:t>4</w:t>
+        </w:r>
+      </w:fldSimple>
+      <w:r>
+        <w:t>- znázornění kritického místa propustnosti</w:t>
+      </w:r>
+    </w:p>
+    <w:p>
+      <w:bookmarkStart w:id="24" w:name="_Hlk130411531"/>
+    </w:p>
+    <w:p>
+      <w:r>
+        <w:br w:type="page"/>
+      </w:r>
+    </w:p>
+    <w:p>
+      <w:pPr>
+        <w:pStyle w:val="NadpisA"/>
+      </w:pPr>
+      <w:bookmarkStart w:id="25" w:name="_Toc132174476"/>
+      <w:r>
+        <w:t>teorie grafů</w:t>
+      </w:r>
+    </w:p>
+    <w:p>
+      <w:pPr>
+        <w:pStyle w:val="normlntext"/>
+      </w:pPr>
+      <w:r>
+        <w:t>I přes</w:t>
+      </w:r>
+      <w:r>
+        <w:t xml:space="preserve"> </w:t>
+      </w:r>
+      <w:r>
+        <w:t xml:space="preserve">to, že se tato práce </w:t>
+      </w:r>
+      <w:r>
+        <w:t>na obor teorie grafů</w:t>
+      </w:r>
+      <w:r>
+        <w:t xml:space="preserve"> nezaměřuje, je dobré si zde uvést širší souvislosti a uvědomit určité paralely, které jsou přítomny jak v problematice teorie grafů, tak hledání propustnosti v rastrovém obraze (ať už 2D či 3D).</w:t>
+      </w:r>
+    </w:p>
+    <w:p>
+      <w:pPr>
+        <w:pStyle w:val="normlntext"/>
+      </w:pPr>
+      <w:r>
+        <w:t xml:space="preserve">Konkrétně můžeme v teorii grafů nalézt několik algoritmů, které </w:t>
+      </w:r>
+      <w:r>
+        <w:t>se zaobírají</w:t>
+      </w:r>
+      <w:r>
+        <w:t xml:space="preserve"> </w:t>
+      </w:r>
+      <w:r>
+        <w:t>buď nalezení</w:t>
+      </w:r>
+      <w:r>
+        <w:t>m</w:t>
+      </w:r>
+      <w:r>
+        <w:t xml:space="preserve"> cesty z jednoho bodu do druhého (</w:t>
+      </w:r>
+      <w:proofErr w:type="spellStart"/>
+      <w:r>
+        <w:t>Dijkstrův</w:t>
+      </w:r>
+      <w:proofErr w:type="spellEnd"/>
+      <w:r>
+        <w:t xml:space="preserve"> algoritmus), nebo největší</w:t>
+      </w:r>
+      <w:r>
+        <w:t>m</w:t>
+      </w:r>
+      <w:r>
+        <w:t xml:space="preserve"> tok</w:t>
+      </w:r>
+      <w:r>
+        <w:t>em</w:t>
+      </w:r>
+      <w:r>
+        <w:t xml:space="preserve"> sítí (maximální tok). Tyto problémy jsou analogické k</w:t>
+      </w:r>
+      <w:r>
+        <w:t xml:space="preserve"> našemu řešení problému </w:t>
+      </w:r>
+      <w:r>
+        <w:t>hledání permeability v obrazovém rastru, ovšem jedná se o jiný kontext (rastrová mřížka x ohodnocený graf).</w:t>
+      </w:r>
+    </w:p>
+    <w:p>
+      <w:pPr>
+        <w:pStyle w:val="normlntext"/>
+      </w:pPr>
+      <w:r>
+        <w:t>Uveďme nyní krátký úvod do teorie grafů:</w:t>
+      </w:r>
+    </w:p>
+    <w:p>
+      <w:pPr>
+        <w:pStyle w:val="NadpisB"/>
+        <w:rPr>
+          <w:lang w:eastAsia="ja-JP"/>
+        </w:rPr>
+      </w:pPr>
+      <w:r>
+        <w:rPr>
+          <w:lang w:eastAsia="ja-JP"/>
+        </w:rPr>
+        <w:t>Eulerovský graf</w:t>
+      </w:r>
+    </w:p>
+    <w:p>
+      <w:pPr>
+        <w:rPr>
+          <w:lang w:eastAsia="ja-JP"/>
+        </w:rPr>
+      </w:pPr>
+      <w:r>
+        <w:rPr>
+          <w:lang w:eastAsia="ja-JP"/>
+        </w:rPr>
+        <w:t>Jiří Sedláček v jeho knize Úvod do teorie grafů</w:t>
+      </w:r>
+      <w:r>
+        <w:rPr>
+          <w:lang w:eastAsia="ja-JP"/>
+        </w:rPr>
+        <w:t xml:space="preserve"> definuje eulerovský graf následovně: </w:t>
+      </w:r>
+    </w:p>
+    <w:p>
+      <w:pPr>
+        <w:rPr>
+          <w:lang w:eastAsia="ja-JP"/>
+        </w:rPr>
+      </w:pPr>
+    </w:p>
+    <w:p>
+      <w:pPr>
+        <w:rPr>
+          <w:rFonts w:hint="eastAsia"/>
+          <w:lang w:eastAsia="ja-JP"/>
+        </w:rPr>
+      </w:pPr>
+      <w:r>
+        <w:rPr>
+          <w:lang w:eastAsia="ja-JP"/>
+        </w:rPr>
+        <w:t>„</w:t>
+      </w:r>
+      <w:r>
+        <w:rPr>
+          <w:i/>
+          <w:iCs/>
+          <w:lang w:eastAsia="ja-JP"/>
+        </w:rPr>
+        <w:t xml:space="preserve">Tahem v daném grafu budeme rozumět takový sled, na kterém se každá hrana našeho grafu vyskytne nejvýše jednou. Říkáme, že konečný graf </w:t>
+      </w:r>
+      <w:r>
+        <w:rPr>
+          <w:b/>
+          <w:bCs/>
+          <w:i/>
+          <w:iCs/>
+          <w:lang w:eastAsia="ja-JP"/>
+        </w:rPr>
+        <w:t>G</w:t>
+      </w:r>
+      <w:r>
+        <w:rPr>
+          <w:i/>
+          <w:iCs/>
+          <w:lang w:eastAsia="ja-JP"/>
+        </w:rPr>
+        <w:t xml:space="preserve"> je možno sestrojit jedním tahem, jestliže existuje v grafu </w:t>
+      </w:r>
+      <w:r>
+        <w:rPr>
+          <w:b/>
+          <w:bCs/>
+          <w:i/>
+          <w:iCs/>
+          <w:lang w:eastAsia="ja-JP"/>
+        </w:rPr>
+        <w:t>G</w:t>
+      </w:r>
+      <w:r>
+        <w:rPr>
+          <w:i/>
+          <w:iCs/>
+          <w:lang w:eastAsia="ja-JP"/>
+        </w:rPr>
+        <w:t xml:space="preserve"> sled </w:t>
+      </w:r>
+      <w:r>
+        <w:rPr>
+          <w:b/>
+          <w:bCs/>
+          <w:i/>
+          <w:iCs/>
+          <w:lang w:eastAsia="ja-JP"/>
+        </w:rPr>
+        <w:t>S</w:t>
+      </w:r>
+      <w:r>
+        <w:rPr>
+          <w:i/>
+          <w:iCs/>
+          <w:lang w:eastAsia="ja-JP"/>
+        </w:rPr>
+        <w:t xml:space="preserve">, na kterém se každá hrana grafu </w:t>
+      </w:r>
+      <w:r>
+        <w:rPr>
+          <w:b/>
+          <w:bCs/>
+          <w:i/>
+          <w:iCs/>
+          <w:lang w:eastAsia="ja-JP"/>
+        </w:rPr>
+        <w:t>G</w:t>
+      </w:r>
+      <w:r>
+        <w:rPr>
+          <w:i/>
+          <w:iCs/>
+          <w:lang w:eastAsia="ja-JP"/>
+        </w:rPr>
+        <w:t xml:space="preserve"> vyskytuje právě jednou. Přitom sled </w:t>
+      </w:r>
+      <w:r>
+        <w:rPr>
+          <w:b/>
+          <w:bCs/>
+          <w:i/>
+          <w:iCs/>
+          <w:lang w:eastAsia="ja-JP"/>
+        </w:rPr>
+        <w:t>S</w:t>
+      </w:r>
+      <w:r>
+        <w:rPr>
+          <w:i/>
+          <w:iCs/>
+          <w:lang w:eastAsia="ja-JP"/>
+        </w:rPr>
+        <w:t xml:space="preserve"> může buď začínat a končit v témž uzlu nebo je uzel, v němž </w:t>
+      </w:r>
+      <w:r>
+        <w:rPr>
+          <w:b/>
+          <w:bCs/>
+          <w:i/>
+          <w:iCs/>
+          <w:lang w:eastAsia="ja-JP"/>
+        </w:rPr>
+        <w:t>S</w:t>
+      </w:r>
+      <w:r>
+        <w:rPr>
+          <w:i/>
+          <w:iCs/>
+          <w:lang w:eastAsia="ja-JP"/>
+        </w:rPr>
+        <w:t xml:space="preserve"> začíná, jiný než ten, ve kterém </w:t>
+      </w:r>
+      <w:r>
+        <w:rPr>
+          <w:b/>
+          <w:bCs/>
+          <w:i/>
+          <w:iCs/>
+          <w:lang w:eastAsia="ja-JP"/>
+        </w:rPr>
+        <w:t>S</w:t>
+      </w:r>
+      <w:r>
+        <w:rPr>
+          <w:i/>
+          <w:iCs/>
+          <w:lang w:eastAsia="ja-JP"/>
+        </w:rPr>
+        <w:t> </w:t>
+      </w:r>
+      <w:proofErr w:type="gramStart"/>
+      <w:r>
+        <w:rPr>
+          <w:i/>
+          <w:iCs/>
+          <w:lang w:eastAsia="ja-JP"/>
+        </w:rPr>
+        <w:t>končí</w:t>
+      </w:r>
+      <w:proofErr w:type="gramEnd"/>
+      <w:r>
+        <w:rPr>
+          <w:i/>
+          <w:iCs/>
+          <w:lang w:eastAsia="ja-JP"/>
+        </w:rPr>
+        <w:t>. V prvním případě mluvíme o uzavřeném tahu, v druhém pak o tahu otevřeném.</w:t>
+      </w:r>
+      <w:r>
+        <w:rPr>
+          <w:lang w:eastAsia="ja-JP"/>
+        </w:rPr>
+        <w:t xml:space="preserve">“ </w:t>
+      </w:r>
+      <w:r>
+        <w:rPr>
+          <w:rFonts w:hint="eastAsia"/>
+          <w:lang w:eastAsia="ja-JP"/>
+        </w:rPr>
+        <w:t>[</w:t>
+      </w:r>
+      <w:r>
+        <w:rPr>
+          <w:lang w:eastAsia="ja-JP"/>
+        </w:rPr>
         <w:fldChar w:fldCharType="begin"/>
       </w:r>
       <w:r>
-        <w:instrText xml:space="preserve"> SEQ Obrázek \* ARABIC </w:instrText>
-      </w:r>
-      <w:r>
+        <w:rPr>
+          <w:lang w:eastAsia="ja-JP"/>
+        </w:rPr>
+        <w:instrText xml:space="preserve"> </w:instrText>
+      </w:r>
+      <w:r>
+        <w:rPr>
+          <w:rFonts w:hint="eastAsia"/>
+          <w:lang w:eastAsia="ja-JP"/>
+        </w:rPr>
+        <w:instrText>REF _Ref132427097 \r \h</w:instrText>
+      </w:r>
+      <w:r>
+        <w:rPr>
+          <w:lang w:eastAsia="ja-JP"/>
+        </w:rPr>
+        <w:instrText xml:space="preserve"> </w:instrText>
+      </w:r>
+      <w:r>
+        <w:rPr>
+          <w:lang w:eastAsia="ja-JP"/>
+        </w:rPr>
+      </w:r>
+      <w:r>
+        <w:rPr>
+          <w:lang w:eastAsia="ja-JP"/>
+        </w:rPr>
         <w:fldChar w:fldCharType="separate"/>
       </w:r>
       <w:r>
         <w:rPr>
-          <w:noProof/>
-        </w:rPr>
-        <w:t>4</w:t>
-      </w:r>
-      <w:r>
-        <w:rPr>
-          <w:noProof/>
+          <w:lang w:eastAsia="ja-JP"/>
+        </w:rPr>
+        <w:t>6</w:t>
+      </w:r>
+      <w:r>
+        <w:rPr>
+          <w:lang w:eastAsia="ja-JP"/>
         </w:rPr>
         <w:fldChar w:fldCharType="end"/>
       </w:r>
       <w:r>
-        <w:t>- znázornění kritického místa propustnosti</w:t>
-      </w:r>
-    </w:p>
-    <w:p>
-      <w:bookmarkStart w:id="24" w:name="_Hlk130411531"/>
-    </w:p>
-    <w:p>
-      <w:r>
-        <w:br w:type="page"/>
-      </w:r>
-    </w:p>
-    <w:p>
-      <w:pPr>
-        <w:pStyle w:val="NadpisA"/>
-      </w:pPr>
-      <w:bookmarkStart w:id="25" w:name="_Toc132174476"/>
-      <w:r>
-        <w:t>Analýza kritických míst</w:t>
-      </w:r>
-      <w:bookmarkEnd w:id="25"/>
-    </w:p>
-    <w:p>
-      <w:pPr>
-        <w:pStyle w:val="normlntext"/>
-        <w:rPr>
-          <w:lang w:eastAsia="ja-JP"/>
-        </w:rPr>
-      </w:pPr>
-      <w:r>
-        <w:rPr>
-          <w:lang w:eastAsia="ja-JP"/>
-        </w:rPr>
-        <w:t xml:space="preserve">Zásadním pojmem, který jsme si definovali, bylo kritické místo propustnosti. Abychom mohli analyzovat vlastnosti </w:t>
-      </w:r>
-      <w:r>
-        <w:rPr>
-          <w:lang w:eastAsia="ja-JP"/>
-        </w:rPr>
-        <w:t xml:space="preserve">tohoto místa, musíme nejdříve nalézt cestu mezi body A a B. </w:t>
-      </w:r>
-      <w:r>
-        <w:rPr>
-          <w:lang w:eastAsia="ja-JP"/>
-        </w:rPr>
-        <w:t>V našem případě využíváme vyplňovací algoritm</w:t>
-      </w:r>
-      <w:r>
-        <w:rPr>
-          <w:lang w:eastAsia="ja-JP"/>
-        </w:rPr>
-        <w:t>y</w:t>
-      </w:r>
-      <w:r>
-        <w:rPr>
-          <w:lang w:eastAsia="ja-JP"/>
-        </w:rPr>
-        <w:t>, ovšem m</w:t>
-      </w:r>
-      <w:r>
-        <w:rPr>
-          <w:lang w:eastAsia="ja-JP"/>
-        </w:rPr>
-        <w:t xml:space="preserve">ůžeme na to </w:t>
-      </w:r>
-      <w:r>
-        <w:rPr>
-          <w:lang w:eastAsia="ja-JP"/>
-        </w:rPr>
-        <w:t xml:space="preserve">taktéž </w:t>
-      </w:r>
-      <w:r>
-        <w:rPr>
-          <w:lang w:eastAsia="ja-JP"/>
-        </w:rPr>
-        <w:t>nahlížet</w:t>
-      </w:r>
-      <w:r>
-        <w:rPr>
-          <w:lang w:eastAsia="ja-JP"/>
-        </w:rPr>
-        <w:t xml:space="preserve"> </w:t>
-      </w:r>
-      <w:r>
-        <w:rPr>
-          <w:lang w:eastAsia="ja-JP"/>
-        </w:rPr>
-        <w:t>jako na</w:t>
-      </w:r>
-      <w:r>
-        <w:rPr>
-          <w:lang w:eastAsia="ja-JP"/>
-        </w:rPr>
-        <w:t xml:space="preserve"> problém</w:t>
-      </w:r>
-      <w:r>
-        <w:rPr>
-          <w:lang w:eastAsia="ja-JP"/>
-        </w:rPr>
-        <w:t xml:space="preserve"> hledání cesty bludištěm</w:t>
-      </w:r>
-      <w:r>
-        <w:t>.</w:t>
-      </w:r>
-      <w:r>
-        <w:rPr>
-          <w:lang w:eastAsia="ja-JP"/>
-        </w:rPr>
-        <w:t xml:space="preserve"> </w:t>
-      </w:r>
-    </w:p>
-    <w:p>
-      <w:pPr>
-        <w:pStyle w:val="NadpisB"/>
-        <w:rPr>
-          <w:lang w:eastAsia="ja-JP"/>
-        </w:rPr>
-      </w:pPr>
-      <w:bookmarkStart w:id="26" w:name="_Toc132174477"/>
-      <w:r>
-        <w:rPr>
-          <w:lang w:eastAsia="ja-JP"/>
-        </w:rPr>
-        <w:t>Algoritmy hledání cesty v</w:t>
-      </w:r>
-      <w:r>
-        <w:rPr>
-          <w:lang w:eastAsia="ja-JP"/>
-        </w:rPr>
-        <w:t> </w:t>
-      </w:r>
-      <w:r>
-        <w:rPr>
-          <w:lang w:eastAsia="ja-JP"/>
-        </w:rPr>
-        <w:t>bludišti</w:t>
-      </w:r>
-      <w:bookmarkEnd w:id="26"/>
-    </w:p>
-    <w:p>
-      <w:pPr>
-        <w:pStyle w:val="normlntext"/>
-      </w:pPr>
-      <w:r>
-        <w:t xml:space="preserve">Za vyřešení bludiště se dá považovat </w:t>
-      </w:r>
-      <w:r>
-        <w:t>nalezení cesty z počáteční buňky bludiště do cíle. Případně nás může zajímat nalezená cesta.</w:t>
-      </w:r>
-    </w:p>
-    <w:p>
-      <w:pPr>
-        <w:pStyle w:val="normlntext"/>
-      </w:pPr>
-      <w:r>
-        <w:t xml:space="preserve">Základní rozdělení těchto algoritmů je podle toho, zda </w:t>
-      </w:r>
-      <w:r>
-        <w:t>řešící algoritmus pracuje s</w:t>
-      </w:r>
-      <w:r>
-        <w:t> </w:t>
-      </w:r>
-      <w:r>
-        <w:t>celým</w:t>
-      </w:r>
-      <w:r>
-        <w:t xml:space="preserve"> </w:t>
-      </w:r>
-      <w:r>
-        <w:t>bludištěm, nebo pouze „simuluje“ průchod bludištěm</w:t>
-      </w:r>
-      <w:r>
-        <w:t xml:space="preserve"> za určitých pravidel</w:t>
-      </w:r>
-      <w:r>
-        <w:t>.</w:t>
-      </w:r>
-      <w:r>
-        <w:t xml:space="preserve"> </w:t>
-      </w:r>
-      <w:r>
-        <w:rPr>
-          <w:rFonts w:hint="eastAsia"/>
-        </w:rPr>
-        <w:t>[</w:t>
-      </w:r>
-      <w:r>
-        <w:t>5]</w:t>
-      </w:r>
-    </w:p>
-    <w:p>
-      <w:pPr>
-        <w:pStyle w:val="normlntext"/>
-      </w:pPr>
-      <w:r>
-        <w:t>Pro lepší představu zmíníme několik existujících algoritmů, a jejich princip</w:t>
-      </w:r>
-      <w:r>
-        <w:t>y</w:t>
-      </w:r>
-      <w:r>
-        <w:t>.</w:t>
-      </w:r>
-    </w:p>
-    <w:p>
-      <w:pPr>
-        <w:pStyle w:val="NadpisC"/>
-      </w:pPr>
-      <w:bookmarkStart w:id="27" w:name="_Toc132174478"/>
-      <w:r>
-        <w:t>Vyplňování slepých konců</w:t>
-      </w:r>
-      <w:r>
-        <w:t xml:space="preserve"> </w:t>
-      </w:r>
-      <w:r>
-        <w:rPr>
-          <w:rFonts w:hint="eastAsia"/>
-          <w:lang w:eastAsia="ja-JP"/>
-        </w:rPr>
-        <w:t>(</w:t>
-      </w:r>
-      <w:r>
-        <w:t>breadth-first search</w:t>
-      </w:r>
-      <w:r>
-        <w:rPr>
-          <w:lang w:eastAsia="ja-JP"/>
-        </w:rPr>
-        <w:t>)</w:t>
-      </w:r>
-      <w:bookmarkEnd w:id="27"/>
-    </w:p>
-    <w:p>
-      <w:pPr>
-        <w:pStyle w:val="normlntext"/>
-      </w:pPr>
-      <w:r>
-        <w:t>Algoritmus pracuje tak, že začne od vstupu do bludiště a postupně prochází jednotlivé chodby. Algoritmus označuje (vyplňuje) slepé cesty, které nevedou k cíli. Následně se vrací na poslední navštívenou křižovatku, ze které se na slepou cestu vydal. Poté pokračuje po jiné nevyzkoušené cestě a opakuje tento postup, dokud nenajde cestu k východu z bludiště.</w:t>
-      </w:r>
-      <w:r>
-        <w:t xml:space="preserve"> [5]</w:t>
-      </w:r>
-    </w:p>
-    <w:p>
-      <w:pPr>
-        <w:pStyle w:val="normlntext"/>
-      </w:pPr>
-      <w:r>
-        <w:t>Jedná se o jednoduchý algoritmus, za jehož největší nevýhodu můžeme pokládat nutnost prohledat celé bludiště.</w:t>
-      </w:r>
-    </w:p>
-    <w:p>
-      <w:pPr>
-        <w:pStyle w:val="normlntext"/>
-      </w:pPr>
-      <w:r>
-        <w:br w:type="page"/>
-      </w:r>
-    </w:p>
-    <w:p>
-      <w:pPr>
-        <w:pStyle w:val="normlntext"/>
-      </w:pPr>
-      <w:r>
-        <w:t>U tohoto algoritmu můžeme pozorovat podobnost s řádkovým semínkovým vyplňováním právě ve využití zapamatování křižovatky (kritického pixelu), ke kterému se algoritmus vrací.</w:t>
-      </w:r>
-    </w:p>
+        <w:rPr>
+          <w:lang w:eastAsia="ja-JP"/>
+        </w:rPr>
+        <w:t>]</w:t>
+      </w:r>
+    </w:p>
+    <w:p/>
     <w:p>
       <w:pPr>
         <w:keepNext/>
         <w:jc w:val="center"/>
       </w:pPr>
       <w:r>
-        <w:rPr>
-          <w:rFonts w:ascii="Times New Roman" w:hAnsi="Times New Roman" w:cs="Times New Roman"/>
-          <w:noProof/>
-        </w:rPr>
-        <w:pict w14:anchorId="3771F441">
+        <w:fldChar w:fldCharType="begin"/>
+      </w:r>
+      <w:r>
+        <w:instrText xml:space="preserve"> INCLUDEPICTURE "https://upload.wikimedia.org/wikipedia/commons/thumb/7/72/Labelled_Eulergraph.svg/1200px-Labelled_Eulergraph.svg.png" \* MERGEFORMATINET </w:instrText>
+      </w:r>
+      <w:r>
+        <w:fldChar w:fldCharType="separate"/>
+      </w:r>
+      <w:r>
+        <w:pict w14:anchorId="188FE874">
           <v:shapetype id="_x0000_t75" coordsize="21600,21600" o:spt="75" o:preferrelative="t" path="m@4@5l@4@11@9@11@9@5xe" filled="f" stroked="f">
             <v:stroke joinstyle="miter"/>
             <v:formulas>
@@ -4567,44 +5042,445 @@
             <v:path o:extrusionok="f" gradientshapeok="t" o:connecttype="rect"/>
             <o:lock v:ext="edit" aspectratio="t"/>
           </v:shapetype>
-          <v:shape id="_x0000_i1029" type="#_x0000_t75" style="width:348pt;height:166.8pt;visibility:visible;mso-wrap-style:square">
-            <v:imagedata r:id="rId8" o:title=""/>
+          <v:shape id="_x0000_i1053" type="#_x0000_t75" alt="Eulerovský graf – Wikipedie" style="width:189.75pt;height:202.5pt">
+            <v:imagedata r:id="rId8" r:href="rId9"/>
           </v:shape>
         </w:pict>
       </w:r>
-    </w:p>
-    <w:p>
-      <w:pPr>
-        <w:pStyle w:val="Titulek"/>
+      <w:r>
+        <w:fldChar w:fldCharType="end"/>
+      </w:r>
+    </w:p>
+    <w:p>
+      <w:pPr>
+        <w:pStyle w:val="Caption"/>
         <w:jc w:val="center"/>
+      </w:pPr>
+      <w:r>
+        <w:t xml:space="preserve">Obrázek </w:t>
+      </w:r>
+      <w:fldSimple w:instr=" SEQ Obrázek \* ARABIC ">
+        <w:r>
+          <w:rPr>
+            <w:noProof/>
+          </w:rPr>
+          <w:t>5</w:t>
+        </w:r>
+      </w:fldSimple>
+      <w:r>
+        <w:t>- příklad Eulerovského grafu, převzato z</w:t>
+      </w:r>
+    </w:p>
+    <w:p>
+      <w:pPr>
+        <w:pStyle w:val="Caption"/>
+        <w:jc w:val="center"/>
+      </w:pPr>
+      <w:r>
+        <w:rPr>
+          <w:rFonts w:hint="eastAsia"/>
+          <w:lang w:eastAsia="ja-JP"/>
+        </w:rPr>
+        <w:t>[</w:t>
+      </w:r>
+      <w:r>
+        <w:t>https://cs.wikipedia.org/wiki/Eulerovsk%C3%BD_graf</w:t>
+      </w:r>
+      <w:r>
+        <w:t>]</w:t>
+      </w:r>
+    </w:p>
+    <w:p>
+      <w:pPr>
+        <w:pStyle w:val="NadpisB"/>
+      </w:pPr>
+      <w:proofErr w:type="spellStart"/>
+      <w:r>
+        <w:lastRenderedPageBreak/>
+        <w:t>Dijkstrův</w:t>
+      </w:r>
+      <w:proofErr w:type="spellEnd"/>
+      <w:r>
+        <w:t xml:space="preserve"> algoritmus</w:t>
+      </w:r>
+    </w:p>
+    <w:p>
+      <w:pPr>
+        <w:pStyle w:val="normlntext"/>
+      </w:pPr>
+      <w:proofErr w:type="spellStart"/>
+      <w:r>
+        <w:t>Dijkstrův</w:t>
+      </w:r>
+      <w:proofErr w:type="spellEnd"/>
+      <w:r>
+        <w:t xml:space="preserve"> algoritmus je algoritmus pro hledání nejkratší cesty v grafu s nezápornými hranami. Algoritmus postupuje tak, že pro každý vrchol grafu si udržuje aktuální délku nejkratší cesty z počátečního vrcholu do tohoto vrcholu a postupně aktualizuje tyto délky v závislosti na nově získaných informacích o nejkratší cestě.</w:t>
+      </w:r>
+    </w:p>
+    <w:p>
+      <w:pPr>
+        <w:pStyle w:val="NadpisB"/>
+      </w:pPr>
+      <w:r>
+        <w:t>Maximální t</w:t>
+      </w:r>
+      <w:r>
+        <w:t>ok</w:t>
+      </w:r>
+      <w:r>
+        <w:t xml:space="preserve"> a minimální řez</w:t>
+      </w:r>
+    </w:p>
+    <w:p>
+      <w:pPr>
+        <w:pStyle w:val="normlntext"/>
+        <w:rPr>
+          <w:rFonts w:eastAsia="Times New Roman" w:cs="Times New Roman"/>
+          <w:lang w:eastAsia="ja-JP"/>
+        </w:rPr>
+      </w:pPr>
+      <w:r>
+        <w:t>Maximální tok a minimální řez jsou dva základní koncepty v teorii grafů a teorii sítí.</w:t>
+      </w:r>
+    </w:p>
+    <w:p>
+      <w:pPr>
+        <w:pStyle w:val="normlntext"/>
+      </w:pPr>
+      <w:r>
+        <w:t>Maximální tok v síti představuje maximální množství "nákladu" nebo "informace", které může projít ze zdroje do cíle přes danou síť. Tento tok může být omezen kapacitou jednotlivých hran v síti. Cílem je najít největší tok, který může být přepraven z jednoho bodu do druhého.</w:t>
+      </w:r>
+    </w:p>
+    <w:p>
+      <w:pPr>
+        <w:pStyle w:val="normlntext"/>
+      </w:pPr>
+      <w:r>
+        <w:t>Minimální řez je pak naopak nejmenší množina hran, kterou je nutné odstranit ze sítě, aby bylo dosaženo omezení maximálního toku. Jinými slovy, je to nejmenší množina hran, která odděluje zdrojový uzel od cílového uzlu a zabraňuje toku nákladu mezi nimi. Minimální řez může být také definován jako hranová množina, která rozděluje síť na dvě disjunktní podmnožiny, z nichž jedna obsahuje zdrojový uzel a druhá obsahuje cílový uzel.</w:t>
+      </w:r>
+    </w:p>
+    <w:p>
+      <w:pPr>
+        <w:pStyle w:val="normlntext"/>
+      </w:pPr>
+    </w:p>
+    <w:p>
+      <w:pPr>
+        <w:pStyle w:val="NadpisA"/>
+      </w:pPr>
+      <w:r>
+        <w:t>Analýza kritických míst</w:t>
+      </w:r>
+      <w:bookmarkEnd w:id="25"/>
+    </w:p>
+    <w:p>
+      <w:pPr>
+        <w:pStyle w:val="normlntext"/>
+        <w:rPr>
+          <w:lang w:eastAsia="ja-JP"/>
+        </w:rPr>
+      </w:pPr>
+      <w:r>
+        <w:rPr>
+          <w:lang w:eastAsia="ja-JP"/>
+        </w:rPr>
+        <w:t xml:space="preserve">Zásadním pojmem, který jsme si definovali, bylo kritické místo propustnosti. Abychom mohli analyzovat vlastnosti </w:t>
+      </w:r>
+      <w:r>
+        <w:rPr>
+          <w:lang w:eastAsia="ja-JP"/>
+        </w:rPr>
+        <w:t xml:space="preserve">tohoto místa, musíme nejdříve nalézt cestu mezi body A </w:t>
+      </w:r>
+      <w:proofErr w:type="spellStart"/>
+      <w:r>
+        <w:rPr>
+          <w:lang w:eastAsia="ja-JP"/>
+        </w:rPr>
+        <w:t>a</w:t>
+      </w:r>
+      <w:proofErr w:type="spellEnd"/>
+      <w:r>
+        <w:rPr>
+          <w:lang w:eastAsia="ja-JP"/>
+        </w:rPr>
+        <w:t xml:space="preserve"> B. </w:t>
+      </w:r>
+      <w:r>
+        <w:rPr>
+          <w:lang w:eastAsia="ja-JP"/>
+        </w:rPr>
+        <w:t>V našem případě využíváme vyplňovací algoritm</w:t>
+      </w:r>
+      <w:r>
+        <w:rPr>
+          <w:lang w:eastAsia="ja-JP"/>
+        </w:rPr>
+        <w:t>y</w:t>
+      </w:r>
+      <w:r>
+        <w:rPr>
+          <w:lang w:eastAsia="ja-JP"/>
+        </w:rPr>
+        <w:t>, ovšem m</w:t>
+      </w:r>
+      <w:r>
+        <w:rPr>
+          <w:lang w:eastAsia="ja-JP"/>
+        </w:rPr>
+        <w:t xml:space="preserve">ůžeme na to </w:t>
+      </w:r>
+      <w:r>
+        <w:rPr>
+          <w:lang w:eastAsia="ja-JP"/>
+        </w:rPr>
+        <w:t xml:space="preserve">taktéž </w:t>
+      </w:r>
+      <w:r>
+        <w:rPr>
+          <w:lang w:eastAsia="ja-JP"/>
+        </w:rPr>
+        <w:t>nahlížet</w:t>
+      </w:r>
+      <w:r>
+        <w:rPr>
+          <w:lang w:eastAsia="ja-JP"/>
+        </w:rPr>
+        <w:t xml:space="preserve"> </w:t>
+      </w:r>
+      <w:r>
+        <w:rPr>
+          <w:lang w:eastAsia="ja-JP"/>
+        </w:rPr>
+        <w:t>jako na</w:t>
+      </w:r>
+      <w:r>
+        <w:rPr>
+          <w:lang w:eastAsia="ja-JP"/>
+        </w:rPr>
+        <w:t xml:space="preserve"> problém</w:t>
+      </w:r>
+      <w:r>
+        <w:rPr>
+          <w:lang w:eastAsia="ja-JP"/>
+        </w:rPr>
+        <w:t xml:space="preserve"> hledání cesty bludištěm</w:t>
+      </w:r>
+      <w:r>
+        <w:t>.</w:t>
+      </w:r>
+      <w:r>
+        <w:rPr>
+          <w:lang w:eastAsia="ja-JP"/>
+        </w:rPr>
+        <w:t xml:space="preserve"> </w:t>
+      </w:r>
+    </w:p>
+    <w:p>
+      <w:pPr>
+        <w:pStyle w:val="NadpisB"/>
+        <w:rPr>
+          <w:lang w:eastAsia="ja-JP"/>
+        </w:rPr>
+      </w:pPr>
+      <w:bookmarkStart w:id="26" w:name="_Toc132174477"/>
+      <w:r>
+        <w:rPr>
+          <w:lang w:eastAsia="ja-JP"/>
+        </w:rPr>
+        <w:t>Algoritmy hledání cesty v</w:t>
+      </w:r>
+      <w:r>
+        <w:rPr>
+          <w:lang w:eastAsia="ja-JP"/>
+        </w:rPr>
+        <w:t> </w:t>
+      </w:r>
+      <w:r>
+        <w:rPr>
+          <w:lang w:eastAsia="ja-JP"/>
+        </w:rPr>
+        <w:t>bludišti</w:t>
+      </w:r>
+      <w:bookmarkEnd w:id="26"/>
+    </w:p>
+    <w:p>
+      <w:pPr>
+        <w:pStyle w:val="normlntext"/>
+      </w:pPr>
+      <w:r>
+        <w:t xml:space="preserve">Za vyřešení bludiště se dá považovat </w:t>
+      </w:r>
+      <w:r>
+        <w:t>nalezení cesty z počáteční buňky bludiště do cíle. Případně nás může zajímat nalezená cesta.</w:t>
+      </w:r>
+    </w:p>
+    <w:p>
+      <w:pPr>
+        <w:pStyle w:val="normlntext"/>
+      </w:pPr>
+      <w:r>
+        <w:t xml:space="preserve">Základní rozdělení těchto algoritmů je podle toho, zda </w:t>
+      </w:r>
+      <w:r>
+        <w:t>řešící algoritmus pracuje s</w:t>
+      </w:r>
+      <w:r>
+        <w:t> </w:t>
+      </w:r>
+      <w:r>
+        <w:t>celým</w:t>
+      </w:r>
+      <w:r>
+        <w:t xml:space="preserve"> </w:t>
+      </w:r>
+      <w:r>
+        <w:t>bludištěm, nebo pouze „simuluje“ průchod bludištěm</w:t>
+      </w:r>
+      <w:r>
+        <w:t xml:space="preserve"> za určitých pravidel</w:t>
+      </w:r>
+      <w:r>
+        <w:t>.</w:t>
+      </w:r>
+      <w:r>
+        <w:t xml:space="preserve"> </w:t>
+      </w:r>
+      <w:r>
+        <w:rPr>
+          <w:rFonts w:hint="eastAsia"/>
+        </w:rPr>
+        <w:t>[</w:t>
+      </w:r>
+      <w:r>
+        <w:t>5]</w:t>
+      </w:r>
+    </w:p>
+    <w:p>
+      <w:pPr>
+        <w:pStyle w:val="normlntext"/>
+      </w:pPr>
+      <w:r>
+        <w:lastRenderedPageBreak/>
+        <w:t>Pro lepší představu zmíníme několik existujících algoritmů, a jejich princip</w:t>
+      </w:r>
+      <w:r>
+        <w:t>y</w:t>
+      </w:r>
+      <w:r>
+        <w:t>.</w:t>
+      </w:r>
+    </w:p>
+    <w:p>
+      <w:pPr>
+        <w:pStyle w:val="NadpisC"/>
+      </w:pPr>
+      <w:bookmarkStart w:id="27" w:name="_Toc132174478"/>
+      <w:r>
+        <w:t>Vyplňování slepých konců</w:t>
+      </w:r>
+      <w:r>
+        <w:t xml:space="preserve"> </w:t>
+      </w:r>
+      <w:r>
+        <w:rPr>
+          <w:rFonts w:hint="eastAsia"/>
+          <w:lang w:eastAsia="ja-JP"/>
+        </w:rPr>
+        <w:t>(</w:t>
+      </w:r>
+      <w:proofErr w:type="spellStart"/>
+      <w:r>
+        <w:t>breadth-first</w:t>
+      </w:r>
+      <w:proofErr w:type="spellEnd"/>
+      <w:r>
+        <w:t xml:space="preserve"> </w:t>
+      </w:r>
+      <w:proofErr w:type="spellStart"/>
+      <w:r>
+        <w:t>search</w:t>
+      </w:r>
+      <w:proofErr w:type="spellEnd"/>
+      <w:r>
+        <w:rPr>
+          <w:lang w:eastAsia="ja-JP"/>
+        </w:rPr>
+        <w:t>)</w:t>
+      </w:r>
+      <w:bookmarkEnd w:id="27"/>
+    </w:p>
+    <w:p>
+      <w:pPr>
+        <w:pStyle w:val="normlntext"/>
+      </w:pPr>
+      <w:r>
+        <w:t>Algoritmus pracuje tak, že začne od vstupu do bludiště a postupně prochází jednotlivé chodby. Algoritmus označuje (vyplňuje) slepé cesty, které nevedou k cíli. Následně se vrací na poslední navštívenou křižovatku, ze které se na slepou cestu vydal. Poté pokračuje po jiné nevyzkoušené cestě a opakuje tento postup, dokud nenajde cestu k východu z bludiště.</w:t>
+      </w:r>
+      <w:r>
+        <w:t xml:space="preserve"> [5]</w:t>
+      </w:r>
+    </w:p>
+    <w:p>
+      <w:pPr>
+        <w:pStyle w:val="normlntext"/>
+      </w:pPr>
+      <w:r>
+        <w:t>Jedná se o jednoduchý algoritmus, za jehož největší nevýhodu můžeme pokládat nutnost prohledat celé bludiště.</w:t>
+      </w:r>
+    </w:p>
+    <w:p>
+      <w:pPr>
+        <w:pStyle w:val="normlntext"/>
+      </w:pPr>
+      <w:r>
+        <w:br w:type="page"/>
+      </w:r>
+    </w:p>
+    <w:p>
+      <w:pPr>
+        <w:pStyle w:val="normlntext"/>
+      </w:pPr>
+      <w:r>
+        <w:t>U tohoto algoritmu můžeme pozorovat podobnost s řádkovým semínkovým vyplňováním právě ve využití zapamatování křižovatky (kritického pixelu), ke kterému se algoritmus vrací.</w:t>
+      </w:r>
+    </w:p>
+    <w:p>
+      <w:pPr>
+        <w:keepNext/>
+        <w:jc w:val="center"/>
+      </w:pPr>
+      <w:r>
         <w:rPr>
           <w:rFonts w:ascii="Times New Roman" w:hAnsi="Times New Roman" w:cs="Times New Roman"/>
+          <w:noProof/>
+        </w:rPr>
+        <w:pict w14:anchorId="3771F441">
+          <v:shape id="_x0000_i1029" type="#_x0000_t75" style="width:348pt;height:166.5pt;visibility:visible;mso-wrap-style:square">
+            <v:imagedata r:id="rId10" o:title=""/>
+          </v:shape>
+        </w:pict>
+      </w:r>
+    </w:p>
+    <w:p>
+      <w:pPr>
+        <w:pStyle w:val="Caption"/>
+        <w:jc w:val="center"/>
+        <w:rPr>
+          <w:rFonts w:ascii="Times New Roman" w:hAnsi="Times New Roman" w:cs="Times New Roman"/>
         </w:rPr>
       </w:pPr>
       <w:r>
         <w:t xml:space="preserve">Obrázek </w:t>
       </w:r>
-      <w:r>
-        <w:fldChar w:fldCharType="begin"/>
-      </w:r>
-      <w:r>
-        <w:instrText xml:space="preserve"> SEQ Obrázek \* ARABIC </w:instrText>
-      </w:r>
-      <w:r>
-        <w:fldChar w:fldCharType="separate"/>
-      </w:r>
-      <w:r>
-        <w:rPr>
-          <w:noProof/>
-        </w:rPr>
-        <w:t>5</w:t>
-      </w:r>
-      <w:r>
-        <w:rPr>
-          <w:noProof/>
-        </w:rPr>
-        <w:fldChar w:fldCharType="end"/>
-      </w:r>
+      <w:fldSimple w:instr=" SEQ Obrázek \* ARABIC ">
+        <w:r>
+          <w:rPr>
+            <w:noProof/>
+          </w:rPr>
+          <w:t>6</w:t>
+        </w:r>
+      </w:fldSimple>
       <w:r>
         <w:t>- průběh algoritmu slepých konců, převzato z [5]</w:t>
       </w:r>
@@ -4639,7 +5515,23 @@
         <w:t>Prohledávání do hloubky</w:t>
       </w:r>
       <w:r>
-        <w:t xml:space="preserve"> (depth-first search)</w:t>
+        <w:t xml:space="preserve"> (</w:t>
+      </w:r>
+      <w:proofErr w:type="spellStart"/>
+      <w:r>
+        <w:t>depth-first</w:t>
+      </w:r>
+      <w:proofErr w:type="spellEnd"/>
+      <w:r>
+        <w:t xml:space="preserve"> </w:t>
+      </w:r>
+      <w:proofErr w:type="spellStart"/>
+      <w:r>
+        <w:t>search</w:t>
+      </w:r>
+      <w:proofErr w:type="spellEnd"/>
+      <w:r>
+        <w:t>)</w:t>
       </w:r>
       <w:bookmarkEnd w:id="28"/>
     </w:p>
@@ -4716,9 +5608,27 @@
         <w:fldChar w:fldCharType="separate"/>
       </w:r>
       <w:r>
+        <w:fldChar w:fldCharType="begin"/>
+      </w:r>
+      <w:r>
+        <w:instrText xml:space="preserve"> INCLUDEPICTURE  "https://www.simplilearn.com/ice9/free_resources_article_thumb/DFS-Algorithm-Soni/what-is-depth-first-search-algorithm.png" \* MERGEFORMATINET </w:instrText>
+      </w:r>
+      <w:r>
+        <w:fldChar w:fldCharType="separate"/>
+      </w:r>
+      <w:r>
+        <w:fldChar w:fldCharType="begin"/>
+      </w:r>
+      <w:r>
+        <w:instrText xml:space="preserve"> INCLUDEPICTURE  "https://www.simplilearn.com/ice9/free_resources_article_thumb/DFS-Algorithm-Soni/what-is-depth-first-search-algorithm.png" \* MERGEFORMATINET </w:instrText>
+      </w:r>
+      <w:r>
+        <w:fldChar w:fldCharType="separate"/>
+      </w:r>
+      <w:r>
         <w:pict w14:anchorId="61F48CCB">
-          <v:shape id="_x0000_i1030" type="#_x0000_t75" alt="what-is-depth-first-search-algorithm" style="width:396pt;height:222.6pt">
-            <v:imagedata r:id="rId9" r:href="rId10"/>
+          <v:shape id="_x0000_i1030" type="#_x0000_t75" alt="what-is-depth-first-search-algorithm" style="width:396pt;height:222.75pt">
+            <v:imagedata r:id="rId11" r:href="rId12"/>
           </v:shape>
         </w:pict>
       </w:r>
@@ -4731,49 +5641,42 @@
       <w:r>
         <w:fldChar w:fldCharType="end"/>
       </w:r>
-    </w:p>
-    <w:p>
-      <w:pPr>
-        <w:pStyle w:val="Titulek"/>
+      <w:r>
+        <w:fldChar w:fldCharType="end"/>
+      </w:r>
+      <w:r>
+        <w:fldChar w:fldCharType="end"/>
+      </w:r>
+    </w:p>
+    <w:p>
+      <w:pPr>
+        <w:pStyle w:val="Caption"/>
         <w:jc w:val="center"/>
       </w:pPr>
       <w:r>
         <w:t xml:space="preserve">Obrázek </w:t>
       </w:r>
-      <w:r>
-        <w:fldChar w:fldCharType="begin"/>
-      </w:r>
-      <w:r>
-        <w:instrText xml:space="preserve"> SEQ Obrázek \* ARABIC </w:instrText>
-      </w:r>
-      <w:r>
-        <w:fldChar w:fldCharType="separate"/>
-      </w:r>
-      <w:r>
-        <w:rPr>
-          <w:noProof/>
-        </w:rPr>
-        <w:t>6</w:t>
-      </w:r>
-      <w:r>
-        <w:rPr>
-          <w:noProof/>
-        </w:rPr>
-        <w:fldChar w:fldCharType="end"/>
-      </w:r>
+      <w:fldSimple w:instr=" SEQ Obrázek \* ARABIC ">
+        <w:r>
+          <w:rPr>
+            <w:noProof/>
+          </w:rPr>
+          <w:t>7</w:t>
+        </w:r>
+      </w:fldSimple>
       <w:r>
         <w:t xml:space="preserve">- Postup prohledávání do hloubky, převzato z </w:t>
       </w:r>
     </w:p>
     <w:p>
       <w:pPr>
-        <w:pStyle w:val="Titulek"/>
+        <w:pStyle w:val="Caption"/>
         <w:jc w:val="center"/>
       </w:pPr>
-      <w:hyperlink r:id="rId11" w:history="1">
-        <w:r>
-          <w:rPr>
-            <w:rStyle w:val="Hypertextovodkaz"/>
+      <w:hyperlink r:id="rId13" w:history="1">
+        <w:r>
+          <w:rPr>
+            <w:rStyle w:val="Hyperlink"/>
           </w:rPr>
           <w:t>https://www.simplilearn.com/tutorials/data-structure-tutorial/dfs-algorithm</w:t>
         </w:r>
@@ -4803,6 +5706,7 @@
       <w:r>
         <w:t xml:space="preserve">Zmínka o </w:t>
       </w:r>
+      <w:proofErr w:type="spellStart"/>
       <w:r>
         <w:rPr>
           <w:b/>
@@ -4810,25 +5714,42 @@
         </w:rPr>
         <w:t>dijkstrově</w:t>
       </w:r>
+      <w:proofErr w:type="spellEnd"/>
       <w:r>
         <w:t xml:space="preserve"> algoritmu, jak je reprezentován grafem, ale my graf nepoužijeme. Něco čerpat z wikipedie. Sedláček teorie grafů – 71, eulerovské grafy, využití silně</w:t>
       </w:r>
       <w:r>
-        <w:t>. Zmínit teorii grafů ještě před bludištěm. Zmínit od pavly g. Reprezentaci.  jakub černý – toky v sítích a další věci o reprezentaci grafů – maximální tok, minimální řez – to je to co dělám, ale v jiném kontextu</w:t>
+        <w:t xml:space="preserve">. Zmínit teorii grafů ještě před bludištěm. Zmínit od </w:t>
+      </w:r>
+      <w:proofErr w:type="spellStart"/>
+      <w:r>
+        <w:t>pavly</w:t>
+      </w:r>
+      <w:proofErr w:type="spellEnd"/>
+      <w:r>
+        <w:t xml:space="preserve"> g. Reprezentaci.  </w:t>
+      </w:r>
+      <w:proofErr w:type="spellStart"/>
+      <w:r>
+        <w:t>jakub</w:t>
+      </w:r>
+      <w:proofErr w:type="spellEnd"/>
+      <w:r>
+        <w:t xml:space="preserve"> černý – toky v sítích a další věci o reprezentaci grafů – maximální tok, minimální řez – to je to co dělám, ale v jiném kontextu</w:t>
       </w:r>
       <w:r>
         <w:t xml:space="preserve"> </w:t>
       </w:r>
-      <w:hyperlink r:id="rId12" w:history="1">
-        <w:r>
-          <w:rPr>
-            <w:rStyle w:val="Hypertextovodkaz"/>
+      <w:hyperlink r:id="rId14" w:history="1">
+        <w:r>
+          <w:rPr>
+            <w:rStyle w:val="Hyperlink"/>
           </w:rPr>
           <w:t>http:</w:t>
         </w:r>
         <w:r>
           <w:rPr>
-            <w:rStyle w:val="Hypertextovodkaz"/>
+            <w:rStyle w:val="Hyperlink"/>
             <w:rFonts w:hint="eastAsia"/>
             <w:lang w:eastAsia="ja-JP"/>
           </w:rPr>
@@ -4836,7 +5757,7 @@
         </w:r>
         <w:r>
           <w:rPr>
-            <w:rStyle w:val="Hypertextovodkaz"/>
+            <w:rStyle w:val="Hyperlink"/>
             <w:lang w:eastAsia="ja-JP"/>
           </w:rPr>
           <w:t>/kam.mff.cuni.cz/~kuba/ka/toky.pdf</w:t>
@@ -4846,27 +5767,119 @@
         <w:rPr>
           <w:lang w:eastAsia="ja-JP"/>
         </w:rPr>
-        <w:t xml:space="preserve"> - kuba</w:t>
-      </w:r>
-    </w:p>
-    <w:p>
-      <w:pPr>
-        <w:rPr>
-          <w:lang w:eastAsia="ja-JP"/>
-        </w:rPr>
-      </w:pPr>
-    </w:p>
-    <w:p>
-      <w:pPr>
-        <w:rPr>
-          <w:lang w:eastAsia="ja-JP"/>
-        </w:rPr>
-      </w:pPr>
-      <w:r>
-        <w:rPr>
-          <w:lang w:eastAsia="ja-JP"/>
-        </w:rPr>
-        <w:t>V praktické ještě rozlišovat mezi dílčímí propustnostmi, od někud z leva se dostaneme do prava. Potom možná od někud z leva do všech v pravo, případně pokud jsou ty v levo propojené</w:t>
+        <w:t xml:space="preserve"> - </w:t>
+      </w:r>
+      <w:proofErr w:type="spellStart"/>
+      <w:r>
+        <w:rPr>
+          <w:lang w:eastAsia="ja-JP"/>
+        </w:rPr>
+        <w:t>kuba</w:t>
+      </w:r>
+      <w:proofErr w:type="spellEnd"/>
+    </w:p>
+    <w:p>
+      <w:pPr>
+        <w:rPr>
+          <w:lang w:eastAsia="ja-JP"/>
+        </w:rPr>
+      </w:pPr>
+    </w:p>
+    <w:p>
+      <w:pPr>
+        <w:rPr>
+          <w:lang w:eastAsia="ja-JP"/>
+        </w:rPr>
+      </w:pPr>
+      <w:r>
+        <w:rPr>
+          <w:lang w:eastAsia="ja-JP"/>
+        </w:rPr>
+        <w:t xml:space="preserve">V praktické ještě rozlišovat mezi </w:t>
+      </w:r>
+      <w:proofErr w:type="spellStart"/>
+      <w:r>
+        <w:rPr>
+          <w:lang w:eastAsia="ja-JP"/>
+        </w:rPr>
+        <w:t>dílčímí</w:t>
+      </w:r>
+      <w:proofErr w:type="spellEnd"/>
+      <w:r>
+        <w:rPr>
+          <w:lang w:eastAsia="ja-JP"/>
+        </w:rPr>
+        <w:t xml:space="preserve"> propustnostmi, od </w:t>
+      </w:r>
+      <w:proofErr w:type="spellStart"/>
+      <w:r>
+        <w:rPr>
+          <w:lang w:eastAsia="ja-JP"/>
+        </w:rPr>
+        <w:t>někud</w:t>
+      </w:r>
+      <w:proofErr w:type="spellEnd"/>
+      <w:r>
+        <w:rPr>
+          <w:lang w:eastAsia="ja-JP"/>
+        </w:rPr>
+        <w:t xml:space="preserve"> z leva se dostaneme do </w:t>
+      </w:r>
+      <w:proofErr w:type="spellStart"/>
+      <w:r>
+        <w:rPr>
+          <w:lang w:eastAsia="ja-JP"/>
+        </w:rPr>
+        <w:t>prava</w:t>
+      </w:r>
+      <w:proofErr w:type="spellEnd"/>
+      <w:r>
+        <w:rPr>
+          <w:lang w:eastAsia="ja-JP"/>
+        </w:rPr>
+        <w:t xml:space="preserve">. Potom možná od </w:t>
+      </w:r>
+      <w:proofErr w:type="spellStart"/>
+      <w:r>
+        <w:rPr>
+          <w:lang w:eastAsia="ja-JP"/>
+        </w:rPr>
+        <w:t>někud</w:t>
+      </w:r>
+      <w:proofErr w:type="spellEnd"/>
+      <w:r>
+        <w:rPr>
+          <w:lang w:eastAsia="ja-JP"/>
+        </w:rPr>
+        <w:t xml:space="preserve"> z leva do všech v </w:t>
+      </w:r>
+      <w:proofErr w:type="spellStart"/>
+      <w:r>
+        <w:rPr>
+          <w:lang w:eastAsia="ja-JP"/>
+        </w:rPr>
+        <w:t>pravo</w:t>
+      </w:r>
+      <w:proofErr w:type="spellEnd"/>
+      <w:r>
+        <w:rPr>
+          <w:lang w:eastAsia="ja-JP"/>
+        </w:rPr>
+        <w:t>, případně pokud jsou ty v </w:t>
+      </w:r>
+      <w:proofErr w:type="spellStart"/>
+      <w:r>
+        <w:rPr>
+          <w:lang w:eastAsia="ja-JP"/>
+        </w:rPr>
+        <w:t>levo</w:t>
+      </w:r>
+      <w:proofErr w:type="spellEnd"/>
+      <w:r>
+        <w:rPr>
+          <w:lang w:eastAsia="ja-JP"/>
+        </w:rPr>
+        <w:t xml:space="preserve"> propojené</w:t>
       </w:r>
     </w:p>
     <w:p>
@@ -4892,7 +5905,6 @@
     <w:p>
       <w:pPr>
         <w:rPr>
-          <w:rFonts w:hint="eastAsia"/>
           <w:lang w:eastAsia="ja-JP"/>
         </w:rPr>
       </w:pPr>
@@ -4910,8 +5922,8 @@
           <w:lang w:eastAsia="ja-JP"/>
         </w:rPr>
         <w:pict w14:anchorId="6A0360AD">
-          <v:shape id="Obrázek 1" o:spid="_x0000_i1036" type="#_x0000_t75" style="width:439.2pt;height:4in;visibility:visible;mso-wrap-style:square">
-            <v:imagedata r:id="rId13" o:title=""/>
+          <v:shape id="Obrázek 1" o:spid="_x0000_i1031" type="#_x0000_t75" style="width:439.5pt;height:4in;visibility:visible;mso-wrap-style:square">
+            <v:imagedata r:id="rId15" o:title=""/>
           </v:shape>
         </w:pict>
       </w:r>
@@ -4968,7 +5980,23 @@
         <w:ind w:left="720"/>
       </w:pPr>
       <w:r>
-        <w:t>Matematická morfologie je matematická teorie, která se zabývá analýzou geometrických transformací, jako jsou eroze, dilatace, otevření a uzavření, aplikovaných na obrazy nebo jiné geometrické objekty. Tato teorie byla poprvé navržena Georgesem Matheronem v roce 1962 a později rozvinuta Jeanem Serra v 70. letech 20. století.</w:t>
+        <w:t xml:space="preserve">Matematická morfologie je matematická teorie, která se zabývá analýzou geometrických transformací, jako jsou eroze, dilatace, otevření a uzavření, aplikovaných na obrazy nebo jiné geometrické objekty. Tato teorie byla poprvé navržena Georgesem </w:t>
+      </w:r>
+      <w:proofErr w:type="spellStart"/>
+      <w:r>
+        <w:t>Matheronem</w:t>
+      </w:r>
+      <w:proofErr w:type="spellEnd"/>
+      <w:r>
+        <w:t xml:space="preserve"> v roce 1962 a později rozvinuta Jeanem </w:t>
+      </w:r>
+      <w:proofErr w:type="spellStart"/>
+      <w:r>
+        <w:t>Serra</w:t>
+      </w:r>
+      <w:proofErr w:type="spellEnd"/>
+      <w:r>
+        <w:t xml:space="preserve"> v 70. letech 20. století.</w:t>
       </w:r>
     </w:p>
     <w:p>
@@ -5027,7 +6055,23 @@
         <w:ind w:left="720"/>
       </w:pPr>
       <w:r>
-        <w:t>Matematická morfologie může být také použita pro segmentaci obrazů, což znamená rozdělení obrazu na samostatné objekty nebo regiony. K tomuto účelu se používají různé techniky, jako je thresholding, který rozděluje obraz na základě intenzity pixelů, nebo watershed transformace, která rozděluje obraz na základě topografických vlastností.</w:t>
+        <w:t xml:space="preserve">Matematická morfologie může být také použita pro segmentaci obrazů, což znamená rozdělení obrazu na samostatné objekty nebo regiony. K tomuto účelu se používají různé techniky, jako je </w:t>
+      </w:r>
+      <w:proofErr w:type="spellStart"/>
+      <w:r>
+        <w:t>thresholding</w:t>
+      </w:r>
+      <w:proofErr w:type="spellEnd"/>
+      <w:r>
+        <w:t xml:space="preserve">, který rozděluje obraz na základě intenzity pixelů, nebo </w:t>
+      </w:r>
+      <w:proofErr w:type="spellStart"/>
+      <w:r>
+        <w:t>watershed</w:t>
+      </w:r>
+      <w:proofErr w:type="spellEnd"/>
+      <w:r>
+        <w:t xml:space="preserve"> transformace, která rozděluje obraz na základě topografických vlastností.</w:t>
       </w:r>
     </w:p>
     <w:p>
@@ -5129,15 +6173,15 @@
           <w:noProof/>
         </w:rPr>
         <w:pict w14:anchorId="4CE0EF32">
-          <v:shape id="Picture 1" o:spid="_x0000_i1031" type="#_x0000_t75" alt="A picture containing shape&#10;&#10;Description automatically generated" style="width:216.6pt;height:55.8pt;visibility:visible;mso-wrap-style:square">
-            <v:imagedata r:id="rId14" o:title="A picture containing shape&#10;&#10;Description automatically generated"/>
+          <v:shape id="Picture 1" o:spid="_x0000_i1032" type="#_x0000_t75" alt="A picture containing shape&#10;&#10;Description automatically generated" style="width:216.75pt;height:55.5pt;visibility:visible;mso-wrap-style:square">
+            <v:imagedata r:id="rId16" o:title="A picture containing shape&#10;&#10;Description automatically generated"/>
           </v:shape>
         </w:pict>
       </w:r>
     </w:p>
     <w:p>
       <w:pPr>
-        <w:pStyle w:val="Titulek"/>
+        <w:pStyle w:val="Caption"/>
         <w:jc w:val="center"/>
         <w:rPr>
           <w:lang w:eastAsia="ja-JP"/>
@@ -5146,27 +6190,14 @@
       <w:r>
         <w:t xml:space="preserve">Obrázek </w:t>
       </w:r>
-      <w:r>
-        <w:fldChar w:fldCharType="begin"/>
-      </w:r>
-      <w:r>
-        <w:instrText xml:space="preserve"> SEQ Obrázek \* ARABIC </w:instrText>
-      </w:r>
-      <w:r>
-        <w:fldChar w:fldCharType="separate"/>
-      </w:r>
-      <w:r>
-        <w:rPr>
-          <w:noProof/>
-        </w:rPr>
-        <w:t>7</w:t>
-      </w:r>
-      <w:r>
-        <w:rPr>
-          <w:noProof/>
-        </w:rPr>
-        <w:fldChar w:fldCharType="end"/>
-      </w:r>
+      <w:fldSimple w:instr=" SEQ Obrázek \* ARABIC ">
+        <w:r>
+          <w:rPr>
+            <w:noProof/>
+          </w:rPr>
+          <w:t>8</w:t>
+        </w:r>
+      </w:fldSimple>
       <w:r>
         <w:t xml:space="preserve"> - příklad strukturních elementů </w:t>
       </w:r>
@@ -5204,7 +6235,7 @@
     </w:p>
     <w:p>
       <w:pPr>
-        <w:pStyle w:val="Titulek"/>
+        <w:pStyle w:val="Caption"/>
         <w:jc w:val="center"/>
         <w:rPr>
           <w:lang w:eastAsia="ja-JP"/>
@@ -5339,7 +6370,23 @@
           <w:rFonts w:ascii="Times New Roman" w:eastAsia="Times New Roman" w:hAnsi="Times New Roman" w:cs="Times New Roman"/>
           <w:color w:val="000000"/>
         </w:rPr>
-        <w:t>Existují však také některé klíčové rozdíly mezi algoritmy řešení bludiště a výplně vybrané oblasti. Algoritmy řešení bludiště se obvykle zaměřují na nalezení jediné cesty z počátečního bodu do koncového bodu, zatímco algoritmy výplně vybrané oblasti se zaměřují na vyplnění celé oblasti zájmu. Algoritmy řešení bludiště mohou také zahrnovat složitější vyhledávací strategie, jako je například A* nebo Dijkstrův algoritmus, pro nalezení optimální cesty, zatímco algoritmy výplně vybrané oblasti mohou používat jednodušší kritéria, jako je práh barvy nebo intenzity.</w:t>
+        <w:t xml:space="preserve">Existují však také některé klíčové rozdíly mezi algoritmy řešení bludiště a výplně vybrané oblasti. Algoritmy řešení bludiště se obvykle zaměřují na nalezení jediné cesty z počátečního bodu do koncového bodu, zatímco algoritmy výplně vybrané oblasti se zaměřují na vyplnění celé oblasti zájmu. Algoritmy řešení bludiště mohou také zahrnovat složitější vyhledávací strategie, jako je například A* nebo </w:t>
+      </w:r>
+      <w:proofErr w:type="spellStart"/>
+      <w:r>
+        <w:rPr>
+          <w:rFonts w:ascii="Times New Roman" w:eastAsia="Times New Roman" w:hAnsi="Times New Roman" w:cs="Times New Roman"/>
+          <w:color w:val="000000"/>
+        </w:rPr>
+        <w:t>Dijkstrův</w:t>
+      </w:r>
+      <w:proofErr w:type="spellEnd"/>
+      <w:r>
+        <w:rPr>
+          <w:rFonts w:ascii="Times New Roman" w:eastAsia="Times New Roman" w:hAnsi="Times New Roman" w:cs="Times New Roman"/>
+          <w:color w:val="000000"/>
+        </w:rPr>
+        <w:t xml:space="preserve"> algoritmus, pro nalezení optimální cesty, zatímco algoritmy výplně vybrané oblasti mohou používat jednodušší kritéria, jako je práh barvy nebo intenzity.</w:t>
       </w:r>
     </w:p>
     <w:p>
@@ -5413,8 +6460,8 @@
           <w:color w:val="000000"/>
         </w:rPr>
         <w:pict w14:anchorId="26EB8CEE">
-          <v:shape id="Picture 6" o:spid="_x0000_i1032" type="#_x0000_t75" alt="Diagram&#10;&#10;Description automatically generated with medium confidence" style="width:121.8pt;height:126.6pt;visibility:visible;mso-wrap-style:square">
-            <v:imagedata r:id="rId15" o:title="Diagram&#10;&#10;Description automatically generated with medium confidence"/>
+          <v:shape id="Picture 6" o:spid="_x0000_i1033" type="#_x0000_t75" alt="Diagram&#10;&#10;Description automatically generated with medium confidence" style="width:121.5pt;height:126.75pt;visibility:visible;mso-wrap-style:square">
+            <v:imagedata r:id="rId17" o:title="Diagram&#10;&#10;Description automatically generated with medium confidence"/>
           </v:shape>
         </w:pict>
       </w:r>
@@ -5428,65 +6475,39 @@
           <w:color w:val="000000"/>
         </w:rPr>
         <w:pict w14:anchorId="6F878A95">
-          <v:shape id="Picture 7" o:spid="_x0000_i1033" type="#_x0000_t75" alt="Qr code&#10;&#10;Description automatically generated" style="width:120.6pt;height:120.6pt;visibility:visible;mso-wrap-style:square">
-            <v:imagedata r:id="rId16" o:title="Qr code&#10;&#10;Description automatically generated"/>
+          <v:shape id="Picture 7" o:spid="_x0000_i1034" type="#_x0000_t75" alt="Qr code&#10;&#10;Description automatically generated" style="width:120.75pt;height:120.75pt;visibility:visible;mso-wrap-style:square">
+            <v:imagedata r:id="rId18" o:title="Qr code&#10;&#10;Description automatically generated"/>
           </v:shape>
         </w:pict>
       </w:r>
     </w:p>
     <w:p>
       <w:pPr>
-        <w:pStyle w:val="Titulek"/>
+        <w:pStyle w:val="Caption"/>
         <w:jc w:val="center"/>
       </w:pPr>
       <w:r>
         <w:t xml:space="preserve">Obrázek </w:t>
       </w:r>
-      <w:r>
-        <w:fldChar w:fldCharType="begin"/>
-      </w:r>
-      <w:r>
-        <w:instrText xml:space="preserve"> SEQ Obrázek \* ARABIC </w:instrText>
-      </w:r>
-      <w:r>
-        <w:fldChar w:fldCharType="separate"/>
-      </w:r>
-      <w:r>
-        <w:rPr>
-          <w:noProof/>
-        </w:rPr>
-        <w:t>8</w:t>
-      </w:r>
-      <w:r>
-        <w:rPr>
-          <w:noProof/>
-        </w:rPr>
-        <w:fldChar w:fldCharType="end"/>
-      </w:r>
+      <w:fldSimple w:instr=" SEQ Obrázek \* ARABIC ">
+        <w:r>
+          <w:rPr>
+            <w:noProof/>
+          </w:rPr>
+          <w:t>9</w:t>
+        </w:r>
+      </w:fldSimple>
       <w:r>
         <w:t xml:space="preserve">: 4 směry hledání                                  Obrázek </w:t>
       </w:r>
-      <w:r>
-        <w:fldChar w:fldCharType="begin"/>
-      </w:r>
-      <w:r>
-        <w:instrText xml:space="preserve"> SEQ Obrázek \* ARABIC </w:instrText>
-      </w:r>
-      <w:r>
-        <w:fldChar w:fldCharType="separate"/>
-      </w:r>
-      <w:r>
-        <w:rPr>
-          <w:noProof/>
-        </w:rPr>
-        <w:t>9</w:t>
-      </w:r>
-      <w:r>
-        <w:rPr>
-          <w:noProof/>
-        </w:rPr>
-        <w:fldChar w:fldCharType="end"/>
-      </w:r>
+      <w:fldSimple w:instr=" SEQ Obrázek \* ARABIC ">
+        <w:r>
+          <w:rPr>
+            <w:noProof/>
+          </w:rPr>
+          <w:t>10</w:t>
+        </w:r>
+      </w:fldSimple>
       <w:r>
         <w:t>: 8 směrů hledání</w:t>
       </w:r>
@@ -5567,8 +6588,8 @@
           <w:color w:val="000000"/>
         </w:rPr>
         <w:pict w14:anchorId="39D3D2FE">
-          <v:shape id="Picture 4" o:spid="_x0000_i1034" type="#_x0000_t75" alt="Chart, waterfall chart&#10;&#10;Description automatically generated" style="width:172.8pt;height:138.6pt;visibility:visible;mso-wrap-style:square">
-            <v:imagedata r:id="rId17" o:title="Chart, waterfall chart&#10;&#10;Description automatically generated"/>
+          <v:shape id="Picture 4" o:spid="_x0000_i1035" type="#_x0000_t75" alt="Chart, waterfall chart&#10;&#10;Description automatically generated" style="width:172.5pt;height:138.75pt;visibility:visible;mso-wrap-style:square">
+            <v:imagedata r:id="rId19" o:title="Chart, waterfall chart&#10;&#10;Description automatically generated"/>
           </v:shape>
         </w:pict>
       </w:r>
@@ -5578,33 +6599,20 @@
     </w:p>
     <w:p>
       <w:pPr>
-        <w:pStyle w:val="Titulek"/>
+        <w:pStyle w:val="Caption"/>
         <w:jc w:val="center"/>
       </w:pPr>
       <w:r>
         <w:t xml:space="preserve">     Obrázek </w:t>
       </w:r>
-      <w:r>
-        <w:fldChar w:fldCharType="begin"/>
-      </w:r>
-      <w:r>
-        <w:instrText xml:space="preserve"> SEQ Obrázek \* ARABIC </w:instrText>
-      </w:r>
-      <w:r>
-        <w:fldChar w:fldCharType="separate"/>
-      </w:r>
-      <w:r>
-        <w:rPr>
-          <w:noProof/>
-        </w:rPr>
-        <w:t>10</w:t>
-      </w:r>
-      <w:r>
-        <w:rPr>
-          <w:noProof/>
-        </w:rPr>
-        <w:fldChar w:fldCharType="end"/>
-      </w:r>
+      <w:fldSimple w:instr=" SEQ Obrázek \* ARABIC ">
+        <w:r>
+          <w:rPr>
+            <w:noProof/>
+          </w:rPr>
+          <w:t>11</w:t>
+        </w:r>
+      </w:fldSimple>
       <w:r>
         <w:t xml:space="preserve">: problém 4 směrů hledání                                            </w:t>
       </w:r>
@@ -5664,7 +6672,7 @@
     </w:p>
     <w:p>
       <w:pPr>
-        <w:pStyle w:val="Odstavecseseznamem"/>
+        <w:pStyle w:val="ListParagraph"/>
         <w:keepNext/>
         <w:numPr>
           <w:ilvl w:val="0"/>
@@ -5685,7 +6693,7 @@
     </w:p>
     <w:p>
       <w:pPr>
-        <w:pStyle w:val="Odstavecseseznamem"/>
+        <w:pStyle w:val="ListParagraph"/>
         <w:keepNext/>
         <w:numPr>
           <w:ilvl w:val="0"/>
@@ -5706,7 +6714,7 @@
     </w:p>
     <w:p>
       <w:pPr>
-        <w:pStyle w:val="Odstavecseseznamem"/>
+        <w:pStyle w:val="ListParagraph"/>
         <w:keepNext/>
         <w:numPr>
           <w:ilvl w:val="0"/>
@@ -5727,7 +6735,7 @@
     </w:p>
     <w:p>
       <w:pPr>
-        <w:pStyle w:val="Odstavecseseznamem"/>
+        <w:pStyle w:val="ListParagraph"/>
         <w:keepNext/>
         <w:numPr>
           <w:ilvl w:val="0"/>
@@ -5859,41 +6867,28 @@
         </w:rPr>
         <w:lastRenderedPageBreak/>
         <w:pict w14:anchorId="62B3BFDD">
-          <v:shape id="Picture 2" o:spid="_x0000_i1035" type="#_x0000_t75" alt="Chart, diagram&#10;&#10;Description automatically generated" style="width:420pt;height:313.2pt;visibility:visible;mso-wrap-style:square">
-            <v:imagedata r:id="rId18" o:title="Chart, diagram&#10;&#10;Description automatically generated"/>
+          <v:shape id="Picture 2" o:spid="_x0000_i1036" type="#_x0000_t75" alt="Chart, diagram&#10;&#10;Description automatically generated" style="width:420pt;height:313.5pt;visibility:visible;mso-wrap-style:square">
+            <v:imagedata r:id="rId20" o:title="Chart, diagram&#10;&#10;Description automatically generated"/>
           </v:shape>
         </w:pict>
       </w:r>
     </w:p>
     <w:p>
       <w:pPr>
-        <w:pStyle w:val="Titulek"/>
+        <w:pStyle w:val="Caption"/>
         <w:jc w:val="center"/>
       </w:pPr>
       <w:r>
         <w:t xml:space="preserve">Obrázek </w:t>
       </w:r>
-      <w:r>
-        <w:fldChar w:fldCharType="begin"/>
-      </w:r>
-      <w:r>
-        <w:instrText xml:space="preserve"> SEQ Obrázek \* ARABIC </w:instrText>
-      </w:r>
-      <w:r>
-        <w:fldChar w:fldCharType="separate"/>
-      </w:r>
-      <w:r>
-        <w:rPr>
-          <w:noProof/>
-        </w:rPr>
-        <w:t>11</w:t>
-      </w:r>
-      <w:r>
-        <w:rPr>
-          <w:noProof/>
-        </w:rPr>
-        <w:fldChar w:fldCharType="end"/>
-      </w:r>
+      <w:fldSimple w:instr=" SEQ Obrázek \* ARABIC ">
+        <w:r>
+          <w:rPr>
+            <w:noProof/>
+          </w:rPr>
+          <w:t>12</w:t>
+        </w:r>
+      </w:fldSimple>
       <w:r>
         <w:t>- průběh navrhované metody hledání kritických míst</w:t>
       </w:r>
@@ -5901,7 +6896,55 @@
     </w:p>
     <w:p>
       <w:r>
-        <w:t>Poznámka: Analýza kritických míst, můžeme se na to podívat jako hledání cesty bludistem. Začínáme z bodu A do bodu B. Existuje uplna nebo castecna propustnost. Zmínit práce na algoritmy hledání bludiště. Naše řešení bude trochu jiné a bude spočívat v tom, že aplikujeme vyplňovací algoritmus. Dát to do konextu až po tom. Hledání cesty můžeme chápuat jako variantu vyplňovacích algoritmů. Problém je vlastně hledání cesty. K vyplnění jsou použity výsledky mé bc práce.</w:t>
+        <w:t xml:space="preserve">Poznámka: Analýza kritických míst, můžeme se na to podívat jako hledání cesty </w:t>
+      </w:r>
+      <w:proofErr w:type="spellStart"/>
+      <w:r>
+        <w:t>bludistem</w:t>
+      </w:r>
+      <w:proofErr w:type="spellEnd"/>
+      <w:r>
+        <w:t xml:space="preserve">. Začínáme z bodu A do bodu B. Existuje </w:t>
+      </w:r>
+      <w:proofErr w:type="spellStart"/>
+      <w:r>
+        <w:t>uplna</w:t>
+      </w:r>
+      <w:proofErr w:type="spellEnd"/>
+      <w:r>
+        <w:t xml:space="preserve"> nebo </w:t>
+      </w:r>
+      <w:proofErr w:type="spellStart"/>
+      <w:r>
+        <w:t>castecna</w:t>
+      </w:r>
+      <w:proofErr w:type="spellEnd"/>
+      <w:r>
+        <w:t xml:space="preserve"> propustnost. Zmínit práce na algoritmy hledání bludiště. Naše řešení bude trochu jiné a bude spočívat v tom, že aplikujeme vyplňovací algoritmus. Dát to do </w:t>
+      </w:r>
+      <w:proofErr w:type="spellStart"/>
+      <w:r>
+        <w:t>konextu</w:t>
+      </w:r>
+      <w:proofErr w:type="spellEnd"/>
+      <w:r>
+        <w:t xml:space="preserve"> až po tom. Hledání cesty můžeme </w:t>
+      </w:r>
+      <w:proofErr w:type="spellStart"/>
+      <w:r>
+        <w:t>chápuat</w:t>
+      </w:r>
+      <w:proofErr w:type="spellEnd"/>
+      <w:r>
+        <w:t xml:space="preserve"> jako variantu vyplňovacích algoritmů. Problém je vlastně hledání cesty. K vyplnění jsou použity výsledky mé </w:t>
+      </w:r>
+      <w:proofErr w:type="spellStart"/>
+      <w:r>
+        <w:t>bc</w:t>
+      </w:r>
+      <w:proofErr w:type="spellEnd"/>
+      <w:r>
+        <w:t xml:space="preserve"> práce.</w:t>
       </w:r>
     </w:p>
     <w:p>
@@ -5911,7 +6954,15 @@
     </w:p>
     <w:p>
       <w:r>
-        <w:t>Jít více do hloubky k věcem které používáme v mat morfologii, uvést kdyžtak na konec. Popsat ty operace, které používám a zmínit, že octave to má. Vztah mezi dilatací a erozí, zmínit že nejsou vzájemně inverzní. Urychlení procesu. Přemýšlet nad vztahem mezi pamatováním kroků a potom zkusit erozi. Morfologické operace kvůli síly propustnosti</w:t>
+        <w:t xml:space="preserve">Jít více do hloubky k věcem které používáme v mat morfologii, uvést kdyžtak na konec. Popsat ty operace, které používám a zmínit, že </w:t>
+      </w:r>
+      <w:proofErr w:type="spellStart"/>
+      <w:r>
+        <w:t>octave</w:t>
+      </w:r>
+      <w:proofErr w:type="spellEnd"/>
+      <w:r>
+        <w:t xml:space="preserve"> to má. Vztah mezi dilatací a erozí, zmínit že nejsou vzájemně inverzní. Urychlení procesu. Přemýšlet nad vztahem mezi pamatováním kroků a potom zkusit erozi. Morfologické operace kvůli síly propustnosti</w:t>
       </w:r>
     </w:p>
     <w:p>
@@ -5978,7 +7029,7 @@
     </w:p>
     <w:p>
       <w:pPr>
-        <w:pStyle w:val="Odstavecseseznamem"/>
+        <w:pStyle w:val="ListParagraph"/>
         <w:numPr>
           <w:ilvl w:val="0"/>
           <w:numId w:val="19"/>
@@ -6032,6 +7083,7 @@
         </w:rPr>
         <w:t xml:space="preserve"> </w:t>
       </w:r>
+      <w:proofErr w:type="spellStart"/>
       <w:r>
         <w:rPr>
           <w:b/>
@@ -6039,8 +7091,9 @@
           <w:color w:val="000000"/>
           <w:lang w:val="en-US"/>
         </w:rPr>
-        <w:t>Skibinski, G.</w:t>
-      </w:r>
+        <w:t>Skibinski</w:t>
+      </w:r>
+      <w:proofErr w:type="spellEnd"/>
       <w:r>
         <w:rPr>
           <w:b/>
@@ -6048,7 +7101,7 @@
           <w:color w:val="000000"/>
           <w:lang w:val="en-US"/>
         </w:rPr>
-        <w:t xml:space="preserve"> </w:t>
+        <w:t>, G.</w:t>
       </w:r>
       <w:r>
         <w:rPr>
@@ -6057,7 +7110,7 @@
           <w:color w:val="000000"/>
           <w:lang w:val="en-US"/>
         </w:rPr>
-        <w:t>J.</w:t>
+        <w:t xml:space="preserve"> </w:t>
       </w:r>
       <w:r>
         <w:rPr>
@@ -6066,7 +7119,7 @@
           <w:color w:val="000000"/>
           <w:lang w:val="en-US"/>
         </w:rPr>
-        <w:t xml:space="preserve"> </w:t>
+        <w:t>J.</w:t>
       </w:r>
       <w:r>
         <w:rPr>
@@ -6075,7 +7128,7 @@
           <w:color w:val="000000"/>
           <w:lang w:val="en-US"/>
         </w:rPr>
-        <w:t>Oliver, T.</w:t>
+        <w:t xml:space="preserve"> </w:t>
       </w:r>
       <w:r>
         <w:rPr>
@@ -6084,7 +7137,7 @@
           <w:color w:val="000000"/>
           <w:lang w:val="en-US"/>
         </w:rPr>
-        <w:t xml:space="preserve"> </w:t>
+        <w:t>Oliver, T.</w:t>
       </w:r>
       <w:r>
         <w:rPr>
@@ -6093,8 +7146,19 @@
           <w:color w:val="000000"/>
           <w:lang w:val="en-US"/>
         </w:rPr>
+        <w:t xml:space="preserve"> </w:t>
+      </w:r>
+      <w:proofErr w:type="spellStart"/>
+      <w:r>
+        <w:rPr>
+          <w:b/>
+          <w:bCs/>
+          <w:color w:val="000000"/>
+          <w:lang w:val="en-US"/>
+        </w:rPr>
         <w:t>Wejrzanowski</w:t>
       </w:r>
+      <w:proofErr w:type="spellEnd"/>
       <w:r>
         <w:rPr>
           <w:color w:val="000000"/>
@@ -6128,7 +7192,7 @@
     </w:p>
     <w:p>
       <w:pPr>
-        <w:pStyle w:val="Odstavecseseznamem"/>
+        <w:pStyle w:val="ListParagraph"/>
         <w:numPr>
           <w:ilvl w:val="0"/>
           <w:numId w:val="19"/>
@@ -6153,7 +7217,47 @@
           <w:color w:val="000000"/>
           <w:lang w:val="en-US"/>
         </w:rPr>
-        <w:t>M. Šonka, V. Hlaváč, R. Boyle</w:t>
+        <w:t xml:space="preserve">M. </w:t>
+      </w:r>
+      <w:proofErr w:type="spellStart"/>
+      <w:r>
+        <w:rPr>
+          <w:b/>
+          <w:bCs/>
+          <w:color w:val="000000"/>
+          <w:lang w:val="en-US"/>
+        </w:rPr>
+        <w:t>Šonka</w:t>
+      </w:r>
+      <w:proofErr w:type="spellEnd"/>
+      <w:r>
+        <w:rPr>
+          <w:b/>
+          <w:bCs/>
+          <w:color w:val="000000"/>
+          <w:lang w:val="en-US"/>
+        </w:rPr>
+        <w:t xml:space="preserve">, V. </w:t>
+      </w:r>
+      <w:proofErr w:type="spellStart"/>
+      <w:r>
+        <w:rPr>
+          <w:b/>
+          <w:bCs/>
+          <w:color w:val="000000"/>
+          <w:lang w:val="en-US"/>
+        </w:rPr>
+        <w:t>Hlaváč</w:t>
+      </w:r>
+      <w:proofErr w:type="spellEnd"/>
+      <w:r>
+        <w:rPr>
+          <w:b/>
+          <w:bCs/>
+          <w:color w:val="000000"/>
+          <w:lang w:val="en-US"/>
+        </w:rPr>
+        <w:t>, R. Boyle</w:t>
       </w:r>
       <w:r>
         <w:rPr>
@@ -6188,7 +7292,7 @@
     </w:p>
     <w:p>
       <w:pPr>
-        <w:pStyle w:val="Odstavecseseznamem"/>
+        <w:pStyle w:val="ListParagraph"/>
         <w:numPr>
           <w:ilvl w:val="0"/>
           <w:numId w:val="19"/>
@@ -6213,8 +7317,19 @@
           <w:color w:val="000000"/>
           <w:lang w:val="en-US"/>
         </w:rPr>
-        <w:t>P. Grossmanová</w:t>
-      </w:r>
+        <w:t xml:space="preserve">P. </w:t>
+      </w:r>
+      <w:proofErr w:type="spellStart"/>
+      <w:r>
+        <w:rPr>
+          <w:b/>
+          <w:bCs/>
+          <w:color w:val="000000"/>
+          <w:lang w:val="en-US"/>
+        </w:rPr>
+        <w:t>Grossmanová</w:t>
+      </w:r>
+      <w:proofErr w:type="spellEnd"/>
       <w:r>
         <w:rPr>
           <w:color w:val="000000"/>
@@ -6236,13 +7351,24 @@
           <w:color w:val="000000"/>
           <w:lang w:val="en-US"/>
         </w:rPr>
-        <w:t>Model 3D prostoru</w:t>
-      </w:r>
-      <w:r>
-        <w:rPr>
+        <w:t xml:space="preserve">Model 3D </w:t>
+      </w:r>
+      <w:proofErr w:type="spellStart"/>
+      <w:r>
+        <w:rPr>
+          <w:i/>
+          <w:iCs/>
           <w:color w:val="000000"/>
           <w:lang w:val="en-US"/>
         </w:rPr>
+        <w:t>prostoru</w:t>
+      </w:r>
+      <w:proofErr w:type="spellEnd"/>
+      <w:r>
+        <w:rPr>
+          <w:color w:val="000000"/>
+          <w:lang w:val="en-US"/>
+        </w:rPr>
         <w:t xml:space="preserve">. </w:t>
       </w:r>
       <w:r>
@@ -6254,7 +7380,7 @@
     </w:p>
     <w:p>
       <w:pPr>
-        <w:pStyle w:val="Odstavecseseznamem"/>
+        <w:pStyle w:val="ListParagraph"/>
         <w:numPr>
           <w:ilvl w:val="0"/>
           <w:numId w:val="19"/>
@@ -6268,6 +7394,7 @@
         </w:pBdr>
         <w:spacing w:line="360" w:lineRule="auto"/>
       </w:pPr>
+      <w:bookmarkStart w:id="42" w:name="_Ref132336405"/>
       <w:r>
         <w:rPr>
           <w:b/>
@@ -6291,6 +7418,7 @@
         </w:rPr>
         <w:t xml:space="preserve"> </w:t>
       </w:r>
+      <w:proofErr w:type="spellStart"/>
       <w:r>
         <w:rPr>
           <w:i/>
@@ -6298,13 +7426,54 @@
           <w:color w:val="000000"/>
           <w:lang w:val="en-US"/>
         </w:rPr>
-        <w:t>Algoritmy vyplňování pro 3D rastr</w:t>
-      </w:r>
-      <w:r>
-        <w:rPr>
+        <w:t>Algoritmy</w:t>
+      </w:r>
+      <w:proofErr w:type="spellEnd"/>
+      <w:r>
+        <w:rPr>
+          <w:i/>
+          <w:iCs/>
           <w:color w:val="000000"/>
           <w:lang w:val="en-US"/>
         </w:rPr>
+        <w:t xml:space="preserve"> </w:t>
+      </w:r>
+      <w:proofErr w:type="spellStart"/>
+      <w:r>
+        <w:rPr>
+          <w:i/>
+          <w:iCs/>
+          <w:color w:val="000000"/>
+          <w:lang w:val="en-US"/>
+        </w:rPr>
+        <w:t>vyplňování</w:t>
+      </w:r>
+      <w:proofErr w:type="spellEnd"/>
+      <w:r>
+        <w:rPr>
+          <w:i/>
+          <w:iCs/>
+          <w:color w:val="000000"/>
+          <w:lang w:val="en-US"/>
+        </w:rPr>
+        <w:t xml:space="preserve"> pro 3D </w:t>
+      </w:r>
+      <w:proofErr w:type="spellStart"/>
+      <w:r>
+        <w:rPr>
+          <w:i/>
+          <w:iCs/>
+          <w:color w:val="000000"/>
+          <w:lang w:val="en-US"/>
+        </w:rPr>
+        <w:t>rastr</w:t>
+      </w:r>
+      <w:proofErr w:type="spellEnd"/>
+      <w:r>
+        <w:rPr>
+          <w:color w:val="000000"/>
+          <w:lang w:val="en-US"/>
+        </w:rPr>
         <w:t xml:space="preserve">. </w:t>
       </w:r>
       <w:r>
@@ -6313,10 +7482,11 @@
         </w:rPr>
         <w:t>Ostrava, 2021. Bakalářská práce. Ostravská univerzita. Přírodovědecká fakulta. Katedra informatiky a počítačů.</w:t>
       </w:r>
-    </w:p>
-    <w:p>
-      <w:pPr>
-        <w:pStyle w:val="Odstavecseseznamem"/>
+      <w:bookmarkEnd w:id="42"/>
+    </w:p>
+    <w:p>
+      <w:pPr>
+        <w:pStyle w:val="ListParagraph"/>
         <w:numPr>
           <w:ilvl w:val="0"/>
           <w:numId w:val="19"/>
@@ -6350,6 +7520,92 @@
       <w:r>
         <w:t>. Brno, 2012. Diplomová práce. Masarykova univerzita. Fakulta informatiky.</w:t>
       </w:r>
+    </w:p>
+    <w:p>
+      <w:pPr>
+        <w:pStyle w:val="ListParagraph"/>
+        <w:numPr>
+          <w:ilvl w:val="0"/>
+          <w:numId w:val="19"/>
+        </w:numPr>
+        <w:pBdr>
+          <w:top w:val="nil"/>
+          <w:left w:val="nil"/>
+          <w:bottom w:val="nil"/>
+          <w:right w:val="nil"/>
+          <w:between w:val="nil"/>
+        </w:pBdr>
+        <w:spacing w:line="360" w:lineRule="auto"/>
+      </w:pPr>
+      <w:bookmarkStart w:id="43" w:name="_Ref132427097"/>
+      <w:r>
+        <w:rPr>
+          <w:b/>
+          <w:bCs/>
+        </w:rPr>
+        <w:t>J. Sedláček</w:t>
+      </w:r>
+      <w:r>
+        <w:t>.</w:t>
+      </w:r>
+      <w:r>
+        <w:t xml:space="preserve"> </w:t>
+      </w:r>
+      <w:r>
+        <w:rPr>
+          <w:i/>
+          <w:iCs/>
+        </w:rPr>
+        <w:t>Úvod do teorie grafů</w:t>
+      </w:r>
+      <w:r>
+        <w:t>.</w:t>
+      </w:r>
+      <w:r>
+        <w:t xml:space="preserve"> Academia</w:t>
+      </w:r>
+      <w:r>
+        <w:t xml:space="preserve">, </w:t>
+      </w:r>
+      <w:r>
+        <w:t>Praha,</w:t>
+      </w:r>
+      <w:r>
+        <w:t xml:space="preserve"> </w:t>
+      </w:r>
+      <w:r>
+        <w:t>19</w:t>
+      </w:r>
+      <w:r>
+        <w:t>77</w:t>
+      </w:r>
+      <w:r>
+        <w:t>. ISBN 5</w:t>
+      </w:r>
+      <w:r>
+        <w:t>10</w:t>
+      </w:r>
+      <w:r>
+        <w:t>-21-826</w:t>
+      </w:r>
+      <w:bookmarkEnd w:id="43"/>
+    </w:p>
+    <w:p>
+      <w:pPr>
+        <w:pStyle w:val="ListParagraph"/>
+        <w:numPr>
+          <w:ilvl w:val="0"/>
+          <w:numId w:val="19"/>
+        </w:numPr>
+        <w:pBdr>
+          <w:top w:val="nil"/>
+          <w:left w:val="nil"/>
+          <w:bottom w:val="nil"/>
+          <w:right w:val="nil"/>
+          <w:between w:val="nil"/>
+        </w:pBdr>
+        <w:spacing w:line="360" w:lineRule="auto"/>
+      </w:pPr>
       <w:r>
         <w:br w:type="page"/>
       </w:r>
@@ -6806,12 +8062,12 @@
       <w:r>
         <w:br w:type="page"/>
       </w:r>
-      <w:bookmarkStart w:id="42" w:name="_Toc132174491"/>
+      <w:bookmarkStart w:id="44" w:name="_Toc132174491"/>
       <w:r>
         <w:lastRenderedPageBreak/>
         <w:t>SEZNAM OBRÁZKŮ</w:t>
       </w:r>
-      <w:bookmarkEnd w:id="42"/>
+      <w:bookmarkEnd w:id="44"/>
     </w:p>
     <w:p>
       <w:pPr>
@@ -6820,12 +8076,12 @@
       <w:r>
         <w:br w:type="page"/>
       </w:r>
-      <w:bookmarkStart w:id="43" w:name="_Toc132174492"/>
+      <w:bookmarkStart w:id="45" w:name="_Toc132174492"/>
       <w:r>
         <w:lastRenderedPageBreak/>
         <w:t>SEZNAM TABULEK</w:t>
       </w:r>
-      <w:bookmarkEnd w:id="43"/>
+      <w:bookmarkEnd w:id="45"/>
     </w:p>
     <w:p>
       <w:pPr>
@@ -6834,12 +8090,12 @@
       <w:r>
         <w:br w:type="page"/>
       </w:r>
-      <w:bookmarkStart w:id="44" w:name="_Toc132174493"/>
+      <w:bookmarkStart w:id="46" w:name="_Toc132174493"/>
       <w:r>
         <w:lastRenderedPageBreak/>
         <w:t>SEZNAM PŘÍLOH</w:t>
       </w:r>
-      <w:bookmarkEnd w:id="44"/>
+      <w:bookmarkEnd w:id="46"/>
     </w:p>
     <w:p>
       <w:pPr>
@@ -6863,8 +8119,8 @@
     </w:p>
     <w:p/>
     <w:sectPr>
-      <w:headerReference w:type="default" r:id="rId19"/>
-      <w:footerReference w:type="default" r:id="rId20"/>
+      <w:headerReference w:type="default" r:id="rId21"/>
+      <w:footerReference w:type="default" r:id="rId22"/>
       <w:pgSz w:w="11906" w:h="16838"/>
       <w:pgMar w:top="1701" w:right="1134" w:bottom="1134" w:left="1985" w:header="708" w:footer="708" w:gutter="0"/>
       <w:cols w:space="708"/>
@@ -6897,7 +8153,7 @@
 <w:ftr xmlns:wpc="http://schemas.microsoft.com/office/word/2010/wordprocessingCanvas" xmlns:cx="http://schemas.microsoft.com/office/drawing/2014/chartex" xmlns:cx1="http://schemas.microsoft.com/office/drawing/2015/9/8/chartex" xmlns:cx2="http://schemas.microsoft.com/office/drawing/2015/10/21/chartex" xmlns:cx3="http://schemas.microsoft.com/office/drawing/2016/5/9/chartex" xmlns:cx4="http://schemas.microsoft.com/office/drawing/2016/5/10/chartex" xmlns:cx5="http://schemas.microsoft.com/office/drawing/2016/5/11/chartex" xmlns:cx6="http://schemas.microsoft.com/office/drawing/2016/5/12/chartex" xmlns:cx7="http://schemas.microsoft.com/office/drawing/2016/5/13/chartex" xmlns:cx8="http://schemas.microsoft.com/office/drawing/2016/5/14/chartex" xmlns:mc="http://schemas.openxmlformats.org/markup-compatibility/2006" xmlns:aink="http://schemas.microsoft.com/office/drawing/2016/ink" xmlns:am3d="http://schemas.microsoft.com/office/drawing/2017/model3d" xmlns:o="urn:schemas-microsoft-com:office:office" xmlns:oel="http://schemas.microsoft.com/office/2019/extlst" xmlns:r="http://schemas.openxmlformats.org/officeDocument/2006/relationships" xmlns:m="http://schemas.openxmlformats.org/officeDocument/2006/math" xmlns:v="urn:schemas-microsoft-com:vml" xmlns:wp14="http://schemas.microsoft.com/office/word/2010/wordprocessingDrawing" xmlns:wp="http://schemas.openxmlformats.org/drawingml/2006/wordprocessingDrawing" xmlns:w10="urn:schemas-microsoft-com:office:word" xmlns:w="http://schemas.openxmlformats.org/wordprocessingml/2006/main" xmlns:w14="http://schemas.microsoft.com/office/word/2010/wordml" xmlns:w15="http://schemas.microsoft.com/office/word/2012/wordml" xmlns:w16cex="http://schemas.microsoft.com/office/word/2018/wordml/cex" xmlns:w16cid="http://schemas.microsoft.com/office/word/2016/wordml/cid" xmlns:w16="http://schemas.microsoft.com/office/word/2018/wordml" xmlns:w16sdtdh="http://schemas.microsoft.com/office/word/2020/wordml/sdtdatahash" xmlns:w16se="http://schemas.microsoft.com/office/word/2015/wordml/symex" xmlns:wpg="http://schemas.microsoft.com/office/word/2010/wordprocessingGroup" xmlns:wpi="http://schemas.microsoft.com/office/word/2010/wordprocessingInk" xmlns:wne="http://schemas.microsoft.com/office/word/2006/wordml" xmlns:wps="http://schemas.microsoft.com/office/word/2010/wordprocessingShape" mc:Ignorable="w14 w15 w16se w16cid w16 w16cex w16sdtdh wp14">
   <w:p>
     <w:pPr>
-      <w:pStyle w:val="Zpat"/>
+      <w:pStyle w:val="Footer"/>
       <w:jc w:val="right"/>
     </w:pPr>
     <w:r>
@@ -6921,7 +8177,7 @@
   </w:p>
   <w:p>
     <w:pPr>
-      <w:pStyle w:val="Zpat"/>
+      <w:pStyle w:val="Footer"/>
     </w:pPr>
   </w:p>
 </w:ftr>
@@ -6950,7 +8206,7 @@
 <w:hdr xmlns:wpc="http://schemas.microsoft.com/office/word/2010/wordprocessingCanvas" xmlns:cx="http://schemas.microsoft.com/office/drawing/2014/chartex" xmlns:cx1="http://schemas.microsoft.com/office/drawing/2015/9/8/chartex" xmlns:cx2="http://schemas.microsoft.com/office/drawing/2015/10/21/chartex" xmlns:cx3="http://schemas.microsoft.com/office/drawing/2016/5/9/chartex" xmlns:cx4="http://schemas.microsoft.com/office/drawing/2016/5/10/chartex" xmlns:cx5="http://schemas.microsoft.com/office/drawing/2016/5/11/chartex" xmlns:cx6="http://schemas.microsoft.com/office/drawing/2016/5/12/chartex" xmlns:cx7="http://schemas.microsoft.com/office/drawing/2016/5/13/chartex" xmlns:cx8="http://schemas.microsoft.com/office/drawing/2016/5/14/chartex" xmlns:mc="http://schemas.openxmlformats.org/markup-compatibility/2006" xmlns:aink="http://schemas.microsoft.com/office/drawing/2016/ink" xmlns:am3d="http://schemas.microsoft.com/office/drawing/2017/model3d" xmlns:o="urn:schemas-microsoft-com:office:office" xmlns:oel="http://schemas.microsoft.com/office/2019/extlst" xmlns:r="http://schemas.openxmlformats.org/officeDocument/2006/relationships" xmlns:m="http://schemas.openxmlformats.org/officeDocument/2006/math" xmlns:v="urn:schemas-microsoft-com:vml" xmlns:wp14="http://schemas.microsoft.com/office/word/2010/wordprocessingDrawing" xmlns:wp="http://schemas.openxmlformats.org/drawingml/2006/wordprocessingDrawing" xmlns:w10="urn:schemas-microsoft-com:office:word" xmlns:w="http://schemas.openxmlformats.org/wordprocessingml/2006/main" xmlns:w14="http://schemas.microsoft.com/office/word/2010/wordml" xmlns:w15="http://schemas.microsoft.com/office/word/2012/wordml" xmlns:w16cex="http://schemas.microsoft.com/office/word/2018/wordml/cex" xmlns:w16cid="http://schemas.microsoft.com/office/word/2016/wordml/cid" xmlns:w16="http://schemas.microsoft.com/office/word/2018/wordml" xmlns:w16sdtdh="http://schemas.microsoft.com/office/word/2020/wordml/sdtdatahash" xmlns:w16se="http://schemas.microsoft.com/office/word/2015/wordml/symex" xmlns:wpg="http://schemas.microsoft.com/office/word/2010/wordprocessingGroup" xmlns:wpi="http://schemas.microsoft.com/office/word/2010/wordprocessingInk" xmlns:wne="http://schemas.microsoft.com/office/word/2006/wordml" xmlns:wps="http://schemas.microsoft.com/office/word/2010/wordprocessingShape" mc:Ignorable="w14 w15 w16se w16cid w16 w16cex w16sdtdh wp14">
   <w:p>
     <w:pPr>
-      <w:pStyle w:val="Zhlav"/>
+      <w:pStyle w:val="Header"/>
       <w:rPr>
         <w:rFonts w:hint="eastAsia"/>
       </w:rPr>
@@ -9195,7 +10451,7 @@
     <w:rPrDefault>
       <w:rPr>
         <w:rFonts w:ascii="Times New (W1)" w:eastAsia="MS Mincho" w:hAnsi="Times New (W1)" w:cs="Times New Roman"/>
-        <w:lang w:val="en-US" w:eastAsia="ja-JP" w:bidi="ar-SA"/>
+        <w:lang w:val="cs-CZ" w:eastAsia="ja-JP" w:bidi="ar-SA"/>
       </w:rPr>
     </w:rPrDefault>
     <w:pPrDefault/>
@@ -9221,6 +10477,7 @@
     <w:lsdException w:name="Hyperlink" w:uiPriority="99"/>
     <w:lsdException w:name="Strong" w:qFormat="1"/>
     <w:lsdException w:name="Emphasis" w:qFormat="1"/>
+    <w:lsdException w:name="Normal (Web)" w:uiPriority="99"/>
     <w:lsdException w:name="Normal Table" w:semiHidden="1" w:unhideWhenUsed="1"/>
     <w:lsdException w:name="Table Simple 1" w:semiHidden="1" w:unhideWhenUsed="1"/>
     <w:lsdException w:name="Table Simple 2" w:semiHidden="1" w:unhideWhenUsed="1"/>
@@ -9486,7 +10743,7 @@
     <w:lsdException w:name="Unresolved Mention" w:semiHidden="1" w:uiPriority="99" w:unhideWhenUsed="1"/>
     <w:lsdException w:name="Smart Link" w:semiHidden="1" w:uiPriority="99" w:unhideWhenUsed="1"/>
   </w:latentStyles>
-  <w:style w:type="paragraph" w:default="1" w:styleId="Normln">
+  <w:style w:type="paragraph" w:default="1" w:styleId="Normal">
     <w:name w:val="Normal"/>
     <w:qFormat/>
     <w:rsid w:val="001C2A53"/>
@@ -9494,14 +10751,14 @@
       <w:rFonts w:ascii="Times" w:eastAsia="Yu Mincho" w:hAnsi="Times" w:cs="Times"/>
       <w:sz w:val="24"/>
       <w:szCs w:val="24"/>
-      <w:lang w:val="cs-CZ" w:eastAsia="cs-CZ"/>
+      <w:lang w:eastAsia="cs-CZ"/>
     </w:rPr>
   </w:style>
-  <w:style w:type="paragraph" w:styleId="Nadpis1">
+  <w:style w:type="paragraph" w:styleId="Heading1">
     <w:name w:val="heading 1"/>
-    <w:basedOn w:val="Normln"/>
-    <w:next w:val="Normln"/>
-    <w:link w:val="Nadpis1Char"/>
+    <w:basedOn w:val="Normal"/>
+    <w:next w:val="Normal"/>
+    <w:link w:val="Heading1Char"/>
     <w:uiPriority w:val="9"/>
     <w:qFormat/>
     <w:rsid w:val="00CA61B2"/>
@@ -9519,10 +10776,10 @@
       <w:szCs w:val="32"/>
     </w:rPr>
   </w:style>
-  <w:style w:type="paragraph" w:styleId="Nadpis2">
+  <w:style w:type="paragraph" w:styleId="Heading2">
     <w:name w:val="heading 2"/>
-    <w:basedOn w:val="Normln"/>
-    <w:next w:val="Normln"/>
+    <w:basedOn w:val="Normal"/>
+    <w:next w:val="Normal"/>
     <w:qFormat/>
     <w:rsid w:val="00CA61B2"/>
     <w:pPr>
@@ -9540,10 +10797,10 @@
       <w:szCs w:val="28"/>
     </w:rPr>
   </w:style>
-  <w:style w:type="paragraph" w:styleId="Nadpis3">
+  <w:style w:type="paragraph" w:styleId="Heading3">
     <w:name w:val="heading 3"/>
-    <w:basedOn w:val="Normln"/>
-    <w:next w:val="Normln"/>
+    <w:basedOn w:val="Normal"/>
+    <w:next w:val="Normal"/>
     <w:qFormat/>
     <w:rsid w:val="00CA61B2"/>
     <w:pPr>
@@ -9559,13 +10816,13 @@
       <w:szCs w:val="26"/>
     </w:rPr>
   </w:style>
-  <w:style w:type="character" w:default="1" w:styleId="Standardnpsmoodstavce">
+  <w:style w:type="character" w:default="1" w:styleId="DefaultParagraphFont">
     <w:name w:val="Default Paragraph Font"/>
     <w:uiPriority w:val="1"/>
     <w:semiHidden/>
     <w:unhideWhenUsed/>
   </w:style>
-  <w:style w:type="table" w:default="1" w:styleId="Normlntabulka">
+  <w:style w:type="table" w:default="1" w:styleId="TableNormal">
     <w:name w:val="Normal Table"/>
     <w:uiPriority w:val="99"/>
     <w:semiHidden/>
@@ -9580,7 +10837,7 @@
       </w:tblCellMar>
     </w:tblPr>
   </w:style>
-  <w:style w:type="numbering" w:default="1" w:styleId="Bezseznamu">
+  <w:style w:type="numbering" w:default="1" w:styleId="NoList">
     <w:name w:val="No List"/>
     <w:uiPriority w:val="99"/>
     <w:semiHidden/>
@@ -9588,7 +10845,7 @@
   </w:style>
   <w:style w:type="paragraph" w:customStyle="1" w:styleId="StylArial145bzarovnnnasted">
     <w:name w:val="Styl Arial 145 b. zarovnání na střed"/>
-    <w:basedOn w:val="Normln"/>
+    <w:basedOn w:val="Normal"/>
     <w:link w:val="StylArial145bzarovnnnastedChar"/>
     <w:rsid w:val="00AE73A9"/>
     <w:pPr>
@@ -9602,7 +10859,7 @@
   </w:style>
   <w:style w:type="paragraph" w:customStyle="1" w:styleId="nazevprace">
     <w:name w:val="nazev prace"/>
-    <w:basedOn w:val="Normln"/>
+    <w:basedOn w:val="Normal"/>
     <w:autoRedefine/>
     <w:rsid w:val="00C547A0"/>
     <w:pPr>
@@ -9624,9 +10881,9 @@
       <w:lang w:val="cs-CZ" w:eastAsia="cs-CZ" w:bidi="ar-SA"/>
     </w:rPr>
   </w:style>
-  <w:style w:type="table" w:styleId="Mkatabulky">
+  <w:style w:type="table" w:styleId="TableGrid">
     <w:name w:val="Table Grid"/>
-    <w:basedOn w:val="Normlntabulka"/>
+    <w:basedOn w:val="TableNormal"/>
     <w:rsid w:val="00951047"/>
     <w:tblPr>
       <w:tblBorders>
@@ -9639,10 +10896,10 @@
       </w:tblBorders>
     </w:tblPr>
   </w:style>
-  <w:style w:type="paragraph" w:styleId="Obsah1">
+  <w:style w:type="paragraph" w:styleId="TOC1">
     <w:name w:val="toc 1"/>
-    <w:basedOn w:val="Normln"/>
-    <w:next w:val="Normln"/>
+    <w:basedOn w:val="Normal"/>
+    <w:next w:val="Normal"/>
     <w:autoRedefine/>
     <w:uiPriority w:val="39"/>
     <w:rsid w:val="000E19A8"/>
@@ -9654,10 +10911,10 @@
       <w:caps/>
     </w:rPr>
   </w:style>
-  <w:style w:type="paragraph" w:styleId="Obsah2">
+  <w:style w:type="paragraph" w:styleId="TOC2">
     <w:name w:val="toc 2"/>
-    <w:basedOn w:val="Normln"/>
-    <w:next w:val="Normln"/>
+    <w:basedOn w:val="Normal"/>
+    <w:next w:val="Normal"/>
     <w:autoRedefine/>
     <w:uiPriority w:val="39"/>
     <w:rsid w:val="000E19A8"/>
@@ -9666,10 +10923,10 @@
       <w:ind w:left="238"/>
     </w:pPr>
   </w:style>
-  <w:style w:type="paragraph" w:styleId="Obsah3">
+  <w:style w:type="paragraph" w:styleId="TOC3">
     <w:name w:val="toc 3"/>
-    <w:basedOn w:val="Normln"/>
-    <w:next w:val="Normln"/>
+    <w:basedOn w:val="Normal"/>
+    <w:next w:val="Normal"/>
     <w:autoRedefine/>
     <w:uiPriority w:val="39"/>
     <w:rsid w:val="000E19A8"/>
@@ -9678,7 +10935,7 @@
       <w:ind w:left="482"/>
     </w:pPr>
   </w:style>
-  <w:style w:type="character" w:styleId="Hypertextovodkaz">
+  <w:style w:type="character" w:styleId="Hyperlink">
     <w:name w:val="Hyperlink"/>
     <w:uiPriority w:val="99"/>
     <w:rsid w:val="00C00E28"/>
@@ -9689,7 +10946,7 @@
   </w:style>
   <w:style w:type="paragraph" w:customStyle="1" w:styleId="Text">
     <w:name w:val="Text"/>
-    <w:basedOn w:val="Normln"/>
+    <w:basedOn w:val="Normal"/>
     <w:rsid w:val="009C1B8E"/>
     <w:pPr>
       <w:spacing w:before="120" w:line="360" w:lineRule="auto"/>
@@ -9707,7 +10964,7 @@
   </w:style>
   <w:style w:type="paragraph" w:customStyle="1" w:styleId="StylKurzvaPed6bZa42b">
     <w:name w:val="Styl Kurzíva Před:  6 b. Za:  42 b."/>
-    <w:basedOn w:val="Normln"/>
+    <w:basedOn w:val="Normal"/>
     <w:rsid w:val="00C547A0"/>
     <w:pPr>
       <w:spacing w:before="120" w:after="1200"/>
@@ -9720,7 +10977,7 @@
   </w:style>
   <w:style w:type="paragraph" w:customStyle="1" w:styleId="Nadpisy">
     <w:name w:val="Nadpisy"/>
-    <w:basedOn w:val="Nzev"/>
+    <w:basedOn w:val="Title"/>
     <w:link w:val="NadpisyChar"/>
     <w:qFormat/>
     <w:rsid w:val="00C33F40"/>
@@ -9735,7 +10992,7 @@
   </w:style>
   <w:style w:type="paragraph" w:customStyle="1" w:styleId="normlntext">
     <w:name w:val="normální text"/>
-    <w:basedOn w:val="Normln"/>
+    <w:basedOn w:val="Normal"/>
     <w:qFormat/>
     <w:rsid w:val="00B70E26"/>
     <w:pPr>
@@ -9748,7 +11005,7 @@
   </w:style>
   <w:style w:type="paragraph" w:customStyle="1" w:styleId="normlntextkurzva">
     <w:name w:val="normální text kurzíva"/>
-    <w:basedOn w:val="Normln"/>
+    <w:basedOn w:val="Normal"/>
     <w:qFormat/>
     <w:rsid w:val="00C33F40"/>
     <w:pPr>
@@ -9759,11 +11016,11 @@
       <w:i/>
     </w:rPr>
   </w:style>
-  <w:style w:type="paragraph" w:styleId="Nzev">
+  <w:style w:type="paragraph" w:styleId="Title">
     <w:name w:val="Title"/>
-    <w:basedOn w:val="Normln"/>
-    <w:next w:val="Normln"/>
-    <w:link w:val="NzevChar"/>
+    <w:basedOn w:val="Normal"/>
+    <w:next w:val="Normal"/>
+    <w:link w:val="TitleChar"/>
     <w:qFormat/>
     <w:rsid w:val="00C33F40"/>
     <w:pPr>
@@ -9780,9 +11037,9 @@
       <w:szCs w:val="32"/>
     </w:rPr>
   </w:style>
-  <w:style w:type="character" w:customStyle="1" w:styleId="NzevChar">
-    <w:name w:val="Název Char"/>
-    <w:link w:val="Nzev"/>
+  <w:style w:type="character" w:customStyle="1" w:styleId="TitleChar">
+    <w:name w:val="Title Char"/>
+    <w:link w:val="Title"/>
     <w:rsid w:val="00C33F40"/>
     <w:rPr>
       <w:rFonts w:ascii="Cambria" w:eastAsia="Times New Roman" w:hAnsi="Cambria" w:cs="Times New Roman"/>
@@ -9793,10 +11050,10 @@
       <w:szCs w:val="32"/>
     </w:rPr>
   </w:style>
-  <w:style w:type="paragraph" w:styleId="Zhlav">
+  <w:style w:type="paragraph" w:styleId="Header">
     <w:name w:val="header"/>
-    <w:basedOn w:val="Normln"/>
-    <w:link w:val="ZhlavChar"/>
+    <w:basedOn w:val="Normal"/>
+    <w:link w:val="HeaderChar"/>
     <w:rsid w:val="0092160D"/>
     <w:pPr>
       <w:tabs>
@@ -9808,9 +11065,9 @@
       <w:rFonts w:ascii="Times New (W1)" w:hAnsi="Times New (W1)"/>
     </w:rPr>
   </w:style>
-  <w:style w:type="character" w:customStyle="1" w:styleId="ZhlavChar">
-    <w:name w:val="Záhlaví Char"/>
-    <w:link w:val="Zhlav"/>
+  <w:style w:type="character" w:customStyle="1" w:styleId="HeaderChar">
+    <w:name w:val="Header Char"/>
+    <w:link w:val="Header"/>
     <w:rsid w:val="0092160D"/>
     <w:rPr>
       <w:rFonts w:ascii="Times New (W1)" w:hAnsi="Times New (W1)"/>
@@ -9820,8 +11077,8 @@
   </w:style>
   <w:style w:type="paragraph" w:customStyle="1" w:styleId="NadpisA">
     <w:name w:val="Nadpis A"/>
-    <w:basedOn w:val="Nadpis1"/>
-    <w:next w:val="Normln"/>
+    <w:basedOn w:val="Heading1"/>
+    <w:next w:val="Normal"/>
     <w:qFormat/>
     <w:rsid w:val="003F2BF4"/>
     <w:pPr>
@@ -9837,8 +11094,8 @@
   </w:style>
   <w:style w:type="paragraph" w:customStyle="1" w:styleId="NadpisB">
     <w:name w:val="Nadpis B"/>
-    <w:basedOn w:val="Nadpis2"/>
-    <w:next w:val="Normln"/>
+    <w:basedOn w:val="Heading2"/>
+    <w:next w:val="Normal"/>
     <w:qFormat/>
     <w:rsid w:val="0092160D"/>
     <w:pPr>
@@ -9856,8 +11113,8 @@
   </w:style>
   <w:style w:type="paragraph" w:customStyle="1" w:styleId="NadpisC">
     <w:name w:val="Nadpis C"/>
-    <w:basedOn w:val="Nadpis3"/>
-    <w:next w:val="Normln"/>
+    <w:basedOn w:val="Heading3"/>
+    <w:next w:val="Normal"/>
     <w:qFormat/>
     <w:rsid w:val="0092160D"/>
     <w:pPr>
@@ -9872,10 +11129,10 @@
       <w:sz w:val="28"/>
     </w:rPr>
   </w:style>
-  <w:style w:type="paragraph" w:styleId="Zpat">
+  <w:style w:type="paragraph" w:styleId="Footer">
     <w:name w:val="footer"/>
-    <w:basedOn w:val="Normln"/>
-    <w:link w:val="ZpatChar"/>
+    <w:basedOn w:val="Normal"/>
+    <w:link w:val="FooterChar"/>
     <w:uiPriority w:val="99"/>
     <w:rsid w:val="000E19A8"/>
     <w:pPr>
@@ -9885,9 +11142,9 @@
       </w:tabs>
     </w:pPr>
   </w:style>
-  <w:style w:type="character" w:customStyle="1" w:styleId="ZpatChar">
-    <w:name w:val="Zápatí Char"/>
-    <w:link w:val="Zpat"/>
+  <w:style w:type="character" w:customStyle="1" w:styleId="FooterChar">
+    <w:name w:val="Footer Char"/>
+    <w:link w:val="Footer"/>
     <w:uiPriority w:val="99"/>
     <w:rsid w:val="000E19A8"/>
     <w:rPr>
@@ -9897,7 +11154,7 @@
   </w:style>
   <w:style w:type="paragraph" w:customStyle="1" w:styleId="Bezodstavce">
     <w:name w:val="Bez odstavce"/>
-    <w:basedOn w:val="Normln"/>
+    <w:basedOn w:val="Normal"/>
     <w:rsid w:val="00D70095"/>
     <w:pPr>
       <w:spacing w:after="120" w:line="360" w:lineRule="auto"/>
@@ -9906,7 +11163,7 @@
   </w:style>
   <w:style w:type="paragraph" w:customStyle="1" w:styleId="Literatura">
     <w:name w:val="Literatura"/>
-    <w:basedOn w:val="Normln"/>
+    <w:basedOn w:val="Normal"/>
     <w:rsid w:val="00D70095"/>
     <w:pPr>
       <w:tabs>
@@ -9928,9 +11185,9 @@
       <w:szCs w:val="28"/>
     </w:rPr>
   </w:style>
-  <w:style w:type="character" w:customStyle="1" w:styleId="Nadpis1Char">
-    <w:name w:val="Nadpis 1 Char"/>
-    <w:link w:val="Nadpis1"/>
+  <w:style w:type="character" w:customStyle="1" w:styleId="Heading1Char">
+    <w:name w:val="Heading 1 Char"/>
+    <w:link w:val="Heading1"/>
     <w:uiPriority w:val="9"/>
     <w:rsid w:val="00EF5E0F"/>
     <w:rPr>
@@ -9970,17 +11227,17 @@
       <w:szCs w:val="28"/>
     </w:rPr>
   </w:style>
-  <w:style w:type="paragraph" w:styleId="Bibliografie">
+  <w:style w:type="paragraph" w:styleId="Bibliography">
     <w:name w:val="Bibliography"/>
-    <w:basedOn w:val="Normln"/>
-    <w:next w:val="Normln"/>
+    <w:basedOn w:val="Normal"/>
+    <w:next w:val="Normal"/>
     <w:uiPriority w:val="37"/>
     <w:unhideWhenUsed/>
     <w:rsid w:val="00EF5E0F"/>
   </w:style>
-  <w:style w:type="paragraph" w:styleId="Odstavecseseznamem">
+  <w:style w:type="paragraph" w:styleId="ListParagraph">
     <w:name w:val="List Paragraph"/>
-    <w:basedOn w:val="Normln"/>
+    <w:basedOn w:val="Normal"/>
     <w:uiPriority w:val="34"/>
     <w:qFormat/>
     <w:rsid w:val="001C2A53"/>
@@ -9989,10 +11246,10 @@
       <w:contextualSpacing/>
     </w:pPr>
   </w:style>
-  <w:style w:type="paragraph" w:styleId="Titulek">
+  <w:style w:type="paragraph" w:styleId="Caption">
     <w:name w:val="caption"/>
-    <w:basedOn w:val="Normln"/>
-    <w:next w:val="Normln"/>
+    <w:basedOn w:val="Normal"/>
+    <w:next w:val="Normal"/>
     <w:uiPriority w:val="35"/>
     <w:unhideWhenUsed/>
     <w:qFormat/>
@@ -10008,7 +11265,7 @@
       <w:szCs w:val="18"/>
     </w:rPr>
   </w:style>
-  <w:style w:type="character" w:styleId="Nevyeenzmnka">
+  <w:style w:type="character" w:styleId="UnresolvedMention">
     <w:name w:val="Unresolved Mention"/>
     <w:uiPriority w:val="99"/>
     <w:semiHidden/>
@@ -10017,6 +11274,28 @@
     <w:rPr>
       <w:color w:val="605E5C"/>
       <w:shd w:val="clear" w:color="auto" w:fill="E1DFDD"/>
+    </w:rPr>
+  </w:style>
+  <w:style w:type="character" w:styleId="FollowedHyperlink">
+    <w:name w:val="FollowedHyperlink"/>
+    <w:rsid w:val="003B5EC8"/>
+    <w:rPr>
+      <w:color w:val="954F72"/>
+      <w:u w:val="single"/>
+    </w:rPr>
+  </w:style>
+  <w:style w:type="paragraph" w:styleId="NormalWeb">
+    <w:name w:val="Normal (Web)"/>
+    <w:basedOn w:val="Normal"/>
+    <w:uiPriority w:val="99"/>
+    <w:unhideWhenUsed/>
+    <w:rsid w:val="0013201E"/>
+    <w:pPr>
+      <w:spacing w:before="100" w:beforeAutospacing="1" w:after="100" w:afterAutospacing="1"/>
+    </w:pPr>
+    <w:rPr>
+      <w:rFonts w:ascii="Times New Roman" w:eastAsia="Times New Roman" w:hAnsi="Times New Roman" w:cs="Times New Roman"/>
+      <w:lang w:eastAsia="ja-JP"/>
     </w:rPr>
   </w:style>
 </w:styles>

</xml_diff>

<commit_message>
thesis chapter + code
</commit_message>
<xml_diff>
--- a/thesis/Permeabilita - Mrógala.docx
+++ b/thesis/Permeabilita - Mrógala.docx
@@ -5771,6 +5771,15 @@
         <w:fldChar w:fldCharType="separate"/>
       </w:r>
       <w:r>
+        <w:fldChar w:fldCharType="begin"/>
+      </w:r>
+      <w:r>
+        <w:instrText xml:space="preserve"> INCLUDEPICTURE  "https://upload.wikimedia.org/wikipedia/commons/thumb/7/72/Labelled_Eulergraph.svg/1200px-Labelled_Eulergraph.svg.png" \* MERGEFORMATINET </w:instrText>
+      </w:r>
+      <w:r>
+        <w:fldChar w:fldCharType="separate"/>
+      </w:r>
+      <w:r>
         <w:pict w14:anchorId="188FE874">
           <v:shapetype id="_x0000_t75" coordsize="21600,21600" o:spt="75" o:preferrelative="t" path="m@4@5l@4@11@9@11@9@5xe" filled="f" stroked="f">
             <v:stroke joinstyle="miter"/>
@@ -5791,10 +5800,13 @@
             <v:path o:extrusionok="f" gradientshapeok="t" o:connecttype="rect"/>
             <o:lock v:ext="edit" aspectratio="t"/>
           </v:shapetype>
-          <v:shape id="_x0000_i1144" type="#_x0000_t75" alt="Eulerovský graf – Wikipedie" style="width:171pt;height:224.25pt">
+          <v:shape id="_x0000_i1029" type="#_x0000_t75" alt="Eulerovský graf – Wikipedie" style="width:171pt;height:224.25pt">
             <v:imagedata r:id="rId8" r:href="rId9" croptop="-9815f" cropbottom="-4908f"/>
           </v:shape>
         </w:pict>
+      </w:r>
+      <w:r>
+        <w:fldChar w:fldCharType="end"/>
       </w:r>
       <w:r>
         <w:fldChar w:fldCharType="end"/>
@@ -7604,7 +7616,10 @@
       </w:pPr>
       <w:bookmarkStart w:id="46" w:name="_Toc132777779"/>
       <w:r>
-        <w:t>minimální řez</w:t>
+        <w:t>M</w:t>
+      </w:r>
+      <w:r>
+        <w:t>inimální řez</w:t>
       </w:r>
       <w:bookmarkEnd w:id="46"/>
     </w:p>
@@ -7888,7 +7903,7 @@
         </w:rPr>
         <w:lastRenderedPageBreak/>
         <w:pict w14:anchorId="3771F441">
-          <v:shape id="_x0000_i1145" type="#_x0000_t75" style="width:360.75pt;height:195.75pt;visibility:visible;mso-wrap-style:square">
+          <v:shape id="_x0000_i1030" type="#_x0000_t75" style="width:360.75pt;height:195.75pt;visibility:visible;mso-wrap-style:square">
             <v:imagedata r:id="rId11" o:title="" cropbottom="-8923f"/>
           </v:shape>
         </w:pict>
@@ -8096,8 +8111,17 @@
         <w:fldChar w:fldCharType="separate"/>
       </w:r>
       <w:r>
+        <w:fldChar w:fldCharType="begin"/>
+      </w:r>
+      <w:r>
+        <w:instrText xml:space="preserve"> INCLUDEPICTURE  "https://www.simplilearn.com/ice9/free_resources_article_thumb/DFS-Algorithm-Soni/what-is-depth-first-search-algorithm.png" \* MERGEFORMATINET </w:instrText>
+      </w:r>
+      <w:r>
+        <w:fldChar w:fldCharType="separate"/>
+      </w:r>
+      <w:r>
         <w:pict w14:anchorId="61F48CCB">
-          <v:shape id="_x0000_i1146" type="#_x0000_t75" alt="what-is-depth-first-search-algorithm" style="width:393.75pt;height:170.25pt">
+          <v:shape id="_x0000_i1031" type="#_x0000_t75" alt="what-is-depth-first-search-algorithm" style="width:393.75pt;height:170.25pt">
             <v:imagedata r:id="rId12" r:href="rId13" cropbottom="15446f" cropleft="249f"/>
           </v:shape>
         </w:pict>
@@ -8126,6 +8150,9 @@
       <w:r>
         <w:fldChar w:fldCharType="end"/>
       </w:r>
+      <w:r>
+        <w:fldChar w:fldCharType="end"/>
+      </w:r>
     </w:p>
     <w:p>
       <w:pPr>
@@ -8216,7 +8243,6 @@
       <w:pPr>
         <w:pStyle w:val="normlntext"/>
         <w:rPr>
-          <w:rFonts w:hint="eastAsia"/>
           <w:lang w:eastAsia="ja-JP"/>
         </w:rPr>
       </w:pPr>
@@ -8343,7 +8369,7 @@
           <w:noProof/>
         </w:rPr>
         <w:pict w14:anchorId="4CE0EF32">
-          <v:shape id="Picture 1" o:spid="_x0000_i1147" type="#_x0000_t75" alt="A picture containing shape&#10;&#10;Description automatically generated" style="width:216.75pt;height:55.5pt;visibility:visible;mso-wrap-style:square">
+          <v:shape id="Picture 1" o:spid="_x0000_i1032" type="#_x0000_t75" alt="A picture containing shape&#10;&#10;Description automatically generated" style="width:216.75pt;height:55.5pt;visibility:visible;mso-wrap-style:square">
             <v:imagedata r:id="rId15" o:title="A picture containing shape&#10;&#10;Description automatically generated"/>
           </v:shape>
         </w:pict>
@@ -8461,6 +8487,22 @@
         <w:t>Podobnost mezi algoritmy vyplňování a řešení bludiště</w:t>
       </w:r>
       <w:bookmarkEnd w:id="54"/>
+    </w:p>
+    <w:p>
+      <w:pPr>
+        <w:pStyle w:val="normlntext"/>
+      </w:pPr>
+      <w:r>
+        <w:t>Oba algoritmy, řešení bludiště i výplně vybrané oblasti, zahrnují průchod dvourozměrným prostorem a prozkoumávání sousedních buněk nebo pixelů. Oba také zahrnují použití datových struktur, jako jsou zásobníky nebo fronty, pro udržování navštívených buněk nebo pixelů a pro řízení procesu prohledávání nebo výplně.</w:t>
+      </w:r>
+    </w:p>
+    <w:p>
+      <w:pPr>
+        <w:pStyle w:val="normlntext"/>
+      </w:pPr>
+      <w:r>
+        <w:t>Existují však také některé klíčové rozdíly mezi algoritmy řešení bludiště a výplně vybrané oblasti. Algoritmy řešení bludiště se obvykle zaměřují na nalezení jediné cesty z počátečního bodu do koncového bodu, zatímco algoritmy výplně vybrané oblasti se zaměřují na vyplnění celé oblasti zájmu.</w:t>
+      </w:r>
     </w:p>
     <w:p>
       <w:pPr>
@@ -8478,12 +8520,349 @@
           <w:color w:val="000000"/>
         </w:rPr>
       </w:pPr>
-      <w:r>
-        <w:rPr>
-          <w:rFonts w:ascii="Times New Roman" w:eastAsia="Times New Roman" w:hAnsi="Times New Roman" w:cs="Times New Roman"/>
-          <w:color w:val="000000"/>
-        </w:rPr>
-        <w:t>Oba algoritmy, řešení bludiště i výplně vybrané oblasti, zahrnují průchod dvourozměrným prostorem a prozkoumávání sousedních buněk nebo pixelů. Oba také zahrnují použití datových struktur, jako jsou zásobníky nebo fronty, pro udržování navštívených buněk nebo pixelů a pro řízení procesu prohledávání nebo výplně.</w:t>
+    </w:p>
+    <w:p>
+      <w:pPr>
+        <w:pStyle w:val="NadpisA"/>
+      </w:pPr>
+      <w:bookmarkStart w:id="55" w:name="_Toc132777788"/>
+      <w:r>
+        <w:t>Jiné metody a přístupy k řešení propustnosti materiálu (Rešerše)</w:t>
+      </w:r>
+      <w:bookmarkEnd w:id="55"/>
+    </w:p>
+    <w:p>
+      <w:pPr>
+        <w:pStyle w:val="normlntext"/>
+      </w:pPr>
+      <w:r>
+        <w:t xml:space="preserve">Problém propustnosti materiálu je ve vědecké komunitě většinou řešen </w:t>
+      </w:r>
+      <w:r>
+        <w:t>odlišnými</w:t>
+      </w:r>
+      <w:r>
+        <w:t xml:space="preserve"> způsoby než tato práce. Konkrétně je nejčastější laboratorní</w:t>
+      </w:r>
+      <w:r>
+        <w:t>, či fyzikální,</w:t>
+      </w:r>
+      <w:r>
+        <w:t xml:space="preserve"> přístup, případně modelování chování proudění kapaliny v propustném materiále.</w:t>
+      </w:r>
+    </w:p>
+    <w:p>
+      <w:pPr>
+        <w:pStyle w:val="normlntext"/>
+      </w:pPr>
+      <w:r>
+        <w:t>Jedna z prací, kter</w:t>
+      </w:r>
+      <w:r>
+        <w:t>ou</w:t>
+      </w:r>
+      <w:r>
+        <w:t xml:space="preserve"> můžeme na toto téma nalézt, kombinuje laboratorní přístup s</w:t>
+      </w:r>
+      <w:r>
+        <w:t> modelováním.</w:t>
+      </w:r>
+    </w:p>
+    <w:p>
+      <w:pPr>
+        <w:pStyle w:val="normlntext"/>
+      </w:pPr>
+      <w:r>
+        <w:t xml:space="preserve">Uveďme si zde, o čem se tato práce s názvem </w:t>
+      </w:r>
+      <w:r>
+        <w:rPr>
+          <w:lang w:eastAsia="ja-JP"/>
+        </w:rPr>
+        <w:t>„</w:t>
+      </w:r>
+      <w:r>
+        <w:rPr>
+          <w:i/>
+          <w:iCs/>
+          <w:lang w:val="en-US"/>
+        </w:rPr>
+        <w:t>Microstructure effect on the permeability of the tape-cast open-porous materials</w:t>
+      </w:r>
+      <w:r>
+        <w:rPr>
+          <w:i/>
+          <w:iCs/>
+          <w:lang w:val="en-US"/>
+        </w:rPr>
+        <w:t>”</w:t>
+      </w:r>
+      <w:r>
+        <w:t xml:space="preserve"> zabývá:</w:t>
+      </w:r>
+    </w:p>
+    <w:p>
+      <w:pPr>
+        <w:pStyle w:val="normlntext"/>
+        <w:rPr>
+          <w:rFonts w:hint="eastAsia"/>
+          <w:lang w:eastAsia="ja-JP"/>
+        </w:rPr>
+      </w:pPr>
+      <w:r>
+        <w:t xml:space="preserve">Autoři kombinovali pokročilé techniky charakterizace a modelování k analýze mikrostruktury otevřeně porézních páskově litých materiálů a jejich vlivu na propustnost. Byly vyrobeny čtyři vzorky s různým obsahem </w:t>
+      </w:r>
+      <w:proofErr w:type="spellStart"/>
+      <w:r>
+        <w:t>porogenu</w:t>
+      </w:r>
+      <w:proofErr w:type="spellEnd"/>
+      <w:r>
+        <w:t xml:space="preserve"> pomocí metody páskového lití. Následné vypalování vyrobených zelených pásek umožnilo získat otevřeně porézní struktury s porozitou v rozmezí 45–50%.</w:t>
+      </w:r>
+      <w:r>
+        <w:t xml:space="preserve"> </w:t>
+      </w:r>
+      <w:r>
+        <w:rPr>
+          <w:rFonts w:hint="eastAsia"/>
+          <w:lang w:eastAsia="ja-JP"/>
+        </w:rPr>
+        <w:t>[</w:t>
+      </w:r>
+      <w:r>
+        <w:rPr>
+          <w:lang w:eastAsia="ja-JP"/>
+        </w:rPr>
+        <w:fldChar w:fldCharType="begin"/>
+      </w:r>
+      <w:r>
+        <w:rPr>
+          <w:lang w:eastAsia="ja-JP"/>
+        </w:rPr>
+        <w:instrText xml:space="preserve"> </w:instrText>
+      </w:r>
+      <w:r>
+        <w:rPr>
+          <w:rFonts w:hint="eastAsia"/>
+          <w:lang w:eastAsia="ja-JP"/>
+        </w:rPr>
+        <w:instrText>REF _Ref132860393 \r \h</w:instrText>
+      </w:r>
+      <w:r>
+        <w:rPr>
+          <w:lang w:eastAsia="ja-JP"/>
+        </w:rPr>
+        <w:instrText xml:space="preserve"> </w:instrText>
+      </w:r>
+      <w:r>
+        <w:rPr>
+          <w:lang w:eastAsia="ja-JP"/>
+        </w:rPr>
+      </w:r>
+      <w:r>
+        <w:rPr>
+          <w:lang w:eastAsia="ja-JP"/>
+        </w:rPr>
+        <w:fldChar w:fldCharType="separate"/>
+      </w:r>
+      <w:r>
+        <w:rPr>
+          <w:lang w:eastAsia="ja-JP"/>
+        </w:rPr>
+        <w:t>1</w:t>
+      </w:r>
+      <w:r>
+        <w:rPr>
+          <w:lang w:eastAsia="ja-JP"/>
+        </w:rPr>
+        <w:fldChar w:fldCharType="end"/>
+      </w:r>
+      <w:r>
+        <w:rPr>
+          <w:lang w:eastAsia="ja-JP"/>
+        </w:rPr>
+        <w:t>]</w:t>
+      </w:r>
+    </w:p>
+    <w:p>
+      <w:pPr>
+        <w:pStyle w:val="normlntext"/>
+      </w:pPr>
+      <w:r>
+        <w:t xml:space="preserve">Byla provedena kvantitativní analýza obrazu 3D mikro-počítačové tomografie a byly získány podrobné charakteristiky porézní mikrostruktury. Na základě získaných dat byl </w:t>
+      </w:r>
+      <w:r>
+        <w:lastRenderedPageBreak/>
+        <w:t>vyvinut reprezentativní model otevřeně porézní mikrostruktury. Metoda konečných objemů byla použita k výpočtu propustnosti různých scénářů mikrostruktury.</w:t>
+      </w:r>
+      <w:r>
+        <w:rPr>
+          <w:rFonts w:hint="eastAsia"/>
+          <w:lang w:eastAsia="ja-JP"/>
+        </w:rPr>
+        <w:t xml:space="preserve"> </w:t>
+      </w:r>
+      <w:r>
+        <w:rPr>
+          <w:rFonts w:hint="eastAsia"/>
+          <w:lang w:eastAsia="ja-JP"/>
+        </w:rPr>
+        <w:t>[</w:t>
+      </w:r>
+      <w:r>
+        <w:rPr>
+          <w:lang w:eastAsia="ja-JP"/>
+        </w:rPr>
+        <w:fldChar w:fldCharType="begin"/>
+      </w:r>
+      <w:r>
+        <w:rPr>
+          <w:lang w:eastAsia="ja-JP"/>
+        </w:rPr>
+        <w:instrText xml:space="preserve"> </w:instrText>
+      </w:r>
+      <w:r>
+        <w:rPr>
+          <w:rFonts w:hint="eastAsia"/>
+          <w:lang w:eastAsia="ja-JP"/>
+        </w:rPr>
+        <w:instrText>REF _Ref132860393 \r \h</w:instrText>
+      </w:r>
+      <w:r>
+        <w:rPr>
+          <w:lang w:eastAsia="ja-JP"/>
+        </w:rPr>
+        <w:instrText xml:space="preserve"> </w:instrText>
+      </w:r>
+      <w:r>
+        <w:rPr>
+          <w:lang w:eastAsia="ja-JP"/>
+        </w:rPr>
+      </w:r>
+      <w:r>
+        <w:rPr>
+          <w:lang w:eastAsia="ja-JP"/>
+        </w:rPr>
+        <w:fldChar w:fldCharType="separate"/>
+      </w:r>
+      <w:r>
+        <w:rPr>
+          <w:lang w:eastAsia="ja-JP"/>
+        </w:rPr>
+        <w:t>1</w:t>
+      </w:r>
+      <w:r>
+        <w:rPr>
+          <w:lang w:eastAsia="ja-JP"/>
+        </w:rPr>
+        <w:fldChar w:fldCharType="end"/>
+      </w:r>
+      <w:r>
+        <w:rPr>
+          <w:lang w:eastAsia="ja-JP"/>
+        </w:rPr>
+        <w:t>]</w:t>
+      </w:r>
+    </w:p>
+    <w:p>
+      <w:pPr>
+        <w:pStyle w:val="normlntext"/>
+      </w:pPr>
+      <w:r>
+        <w:t xml:space="preserve">Získané výsledky ukazují, že porozita, průměrná velikost pórů a </w:t>
+      </w:r>
+      <w:proofErr w:type="spellStart"/>
+      <w:r>
+        <w:t>konstriktivita</w:t>
+      </w:r>
+      <w:proofErr w:type="spellEnd"/>
+      <w:r>
+        <w:t xml:space="preserve"> přímo ovlivňují vlastnosti proudění kapalin. Významné změny v </w:t>
+      </w:r>
+      <w:proofErr w:type="spellStart"/>
+      <w:r>
+        <w:t>konstriktivitě</w:t>
+      </w:r>
+      <w:proofErr w:type="spellEnd"/>
+      <w:r>
+        <w:t xml:space="preserve"> a výsledné propustnosti mohou být způsobeny významným přídavkem </w:t>
+      </w:r>
+      <w:proofErr w:type="spellStart"/>
+      <w:r>
+        <w:t>porogenu</w:t>
+      </w:r>
+      <w:proofErr w:type="spellEnd"/>
+      <w:r>
+        <w:t>, pro který se mění propojení pórů a tvorba (nebo její absence) volných cest ovlivňuje proudění kapalin.</w:t>
+      </w:r>
+      <w:r>
+        <w:rPr>
+          <w:rFonts w:hint="eastAsia"/>
+          <w:lang w:eastAsia="ja-JP"/>
+        </w:rPr>
+        <w:t xml:space="preserve"> </w:t>
+      </w:r>
+      <w:r>
+        <w:rPr>
+          <w:rFonts w:hint="eastAsia"/>
+          <w:lang w:eastAsia="ja-JP"/>
+        </w:rPr>
+        <w:t>[</w:t>
+      </w:r>
+      <w:r>
+        <w:rPr>
+          <w:lang w:eastAsia="ja-JP"/>
+        </w:rPr>
+        <w:fldChar w:fldCharType="begin"/>
+      </w:r>
+      <w:r>
+        <w:rPr>
+          <w:lang w:eastAsia="ja-JP"/>
+        </w:rPr>
+        <w:instrText xml:space="preserve"> </w:instrText>
+      </w:r>
+      <w:r>
+        <w:rPr>
+          <w:rFonts w:hint="eastAsia"/>
+          <w:lang w:eastAsia="ja-JP"/>
+        </w:rPr>
+        <w:instrText>REF _Ref132860393 \r \h</w:instrText>
+      </w:r>
+      <w:r>
+        <w:rPr>
+          <w:lang w:eastAsia="ja-JP"/>
+        </w:rPr>
+        <w:instrText xml:space="preserve"> </w:instrText>
+      </w:r>
+      <w:r>
+        <w:rPr>
+          <w:lang w:eastAsia="ja-JP"/>
+        </w:rPr>
+      </w:r>
+      <w:r>
+        <w:rPr>
+          <w:lang w:eastAsia="ja-JP"/>
+        </w:rPr>
+        <w:fldChar w:fldCharType="separate"/>
+      </w:r>
+      <w:r>
+        <w:rPr>
+          <w:lang w:eastAsia="ja-JP"/>
+        </w:rPr>
+        <w:t>1</w:t>
+      </w:r>
+      <w:r>
+        <w:rPr>
+          <w:lang w:eastAsia="ja-JP"/>
+        </w:rPr>
+        <w:fldChar w:fldCharType="end"/>
+      </w:r>
+      <w:r>
+        <w:rPr>
+          <w:lang w:eastAsia="ja-JP"/>
+        </w:rPr>
+        <w:t>]</w:t>
       </w:r>
     </w:p>
     <w:p>
@@ -8502,82 +8881,31 @@
           <w:color w:val="000000"/>
         </w:rPr>
       </w:pPr>
-      <w:r>
-        <w:rPr>
-          <w:rFonts w:ascii="Times New Roman" w:eastAsia="Times New Roman" w:hAnsi="Times New Roman" w:cs="Times New Roman"/>
-          <w:color w:val="000000"/>
-        </w:rPr>
-        <w:t>Existují však také některé klíčové rozdíly mezi algoritmy řešení bludiště a výplně vybrané oblasti. Algoritmy řešení bludiště se obvykle zaměřují na nalezení jediné cesty z počátečního bodu do koncového bodu, zatímco algoritmy výplně vybrané oblasti se zaměřují na vyplnění celé oblasti zájmu.</w:t>
-      </w:r>
-    </w:p>
-    <w:p>
-      <w:pPr>
-        <w:pBdr>
-          <w:top w:val="nil"/>
-          <w:left w:val="nil"/>
-          <w:bottom w:val="nil"/>
-          <w:right w:val="nil"/>
-          <w:between w:val="nil"/>
-        </w:pBdr>
-        <w:spacing w:after="120" w:line="360" w:lineRule="auto"/>
-        <w:jc w:val="both"/>
-        <w:rPr>
-          <w:rFonts w:ascii="Times New Roman" w:eastAsia="Times New Roman" w:hAnsi="Times New Roman" w:cs="Times New Roman"/>
-          <w:color w:val="000000"/>
-        </w:rPr>
-      </w:pPr>
     </w:p>
     <w:p>
       <w:pPr>
         <w:pStyle w:val="NadpisA"/>
       </w:pPr>
-      <w:bookmarkStart w:id="55" w:name="_Toc132777788"/>
-      <w:r>
-        <w:t>Jiné metody a přístupy k řešení propustnosti materiálu (Rešerše)</w:t>
-      </w:r>
-      <w:bookmarkEnd w:id="55"/>
-    </w:p>
-    <w:p>
-      <w:pPr>
-        <w:pBdr>
-          <w:top w:val="nil"/>
-          <w:left w:val="nil"/>
-          <w:bottom w:val="nil"/>
-          <w:right w:val="nil"/>
-          <w:between w:val="nil"/>
-        </w:pBdr>
-        <w:spacing w:after="120" w:line="360" w:lineRule="auto"/>
-        <w:jc w:val="both"/>
-        <w:rPr>
-          <w:rFonts w:ascii="Times New Roman" w:eastAsia="Times New Roman" w:hAnsi="Times New Roman" w:cs="Times New Roman"/>
-          <w:color w:val="000000"/>
-        </w:rPr>
-      </w:pPr>
+      <w:bookmarkStart w:id="56" w:name="_Toc132777789"/>
+      <w:r>
+        <w:t>Otázka grafické reprezentace</w:t>
+      </w:r>
+      <w:bookmarkEnd w:id="56"/>
     </w:p>
     <w:p>
       <w:pPr>
         <w:pStyle w:val="NadpisA"/>
       </w:pPr>
-      <w:bookmarkStart w:id="56" w:name="_Toc132777789"/>
-      <w:r>
-        <w:t>Otázka grafické reprezentace</w:t>
-      </w:r>
-      <w:bookmarkEnd w:id="56"/>
-    </w:p>
-    <w:p>
-      <w:pPr>
-        <w:pStyle w:val="NadpisA"/>
-      </w:pPr>
       <w:r>
         <w:br w:type="page"/>
       </w:r>
-      <w:bookmarkStart w:id="57" w:name="_Hlk130411304"/>
-      <w:bookmarkStart w:id="58" w:name="_Toc132777790"/>
+      <w:bookmarkStart w:id="57" w:name="_Toc132777790"/>
+      <w:bookmarkStart w:id="58" w:name="_Hlk130411304"/>
       <w:r>
         <w:lastRenderedPageBreak/>
         <w:t>Algoritmus pro vyhledávání kritických míst propustnosti ve 2D</w:t>
       </w:r>
-      <w:bookmarkEnd w:id="58"/>
+      <w:bookmarkEnd w:id="57"/>
     </w:p>
     <w:p>
       <w:pPr>
@@ -8652,7 +8980,7 @@
           <w:color w:val="000000"/>
         </w:rPr>
         <w:pict w14:anchorId="26EB8CEE">
-          <v:shape id="Picture 6" o:spid="_x0000_i1148" type="#_x0000_t75" alt="Diagram&#10;&#10;Description automatically generated with medium confidence" style="width:121.5pt;height:126.75pt;visibility:visible;mso-wrap-style:square">
+          <v:shape id="Picture 6" o:spid="_x0000_i1033" type="#_x0000_t75" alt="Diagram&#10;&#10;Description automatically generated with medium confidence" style="width:121.5pt;height:126.75pt;visibility:visible;mso-wrap-style:square">
             <v:imagedata r:id="rId16" o:title="Diagram&#10;&#10;Description automatically generated with medium confidence"/>
           </v:shape>
         </w:pict>
@@ -8754,7 +9082,7 @@
           <w:color w:val="000000"/>
         </w:rPr>
         <w:pict w14:anchorId="39D3D2FE">
-          <v:shape id="Picture 4" o:spid="_x0000_i1150" type="#_x0000_t75" alt="Chart, waterfall chart&#10;&#10;Description automatically generated" style="width:172.5pt;height:138.75pt;visibility:visible;mso-wrap-style:square">
+          <v:shape id="Picture 4" o:spid="_x0000_i1034" type="#_x0000_t75" alt="Chart, waterfall chart&#10;&#10;Description automatically generated" style="width:172.5pt;height:138.75pt;visibility:visible;mso-wrap-style:square">
             <v:imagedata r:id="rId17" o:title="Chart, waterfall chart&#10;&#10;Description automatically generated"/>
           </v:shape>
         </w:pict>
@@ -8925,7 +9253,7 @@
         <w:t>Následující přístup využívá teorie matematické morfologie, a to konkrétně dilatace. Myšlenka spočívá v tom, že místo toho, abychom zkoumali jednotlivé pixely, zda se nejedná o kritické místa, raději postupně dilatujeme hraniční body. Tento přístup je méně výhodný v tom, že bude nutné opakované vyplňování zkoumané oblasti, abychom zjistili, zda došlo k uzavření materiálu. Tato operace rozšiřování bude opakována tak dlouho, až dojde k uzavření. Jakmile zjistíme, že již nelze materiálem prostoupit na jeho druhý konec, víme, že jsme zaplnili místo, které je kritické.</w:t>
       </w:r>
     </w:p>
-    <w:bookmarkEnd w:id="57"/>
+    <w:bookmarkEnd w:id="58"/>
     <w:p>
       <w:pPr>
         <w:pStyle w:val="Nadpisy"/>
@@ -8999,6 +9327,7 @@
           <w:lang w:val="en-US"/>
         </w:rPr>
       </w:pPr>
+      <w:bookmarkStart w:id="66" w:name="_Ref132860393"/>
       <w:r>
         <w:rPr>
           <w:b/>
@@ -9125,6 +9454,7 @@
         </w:rPr>
         <w:t>. Materials &amp; Design Vol. 167, April 2019</w:t>
       </w:r>
+      <w:bookmarkEnd w:id="66"/>
     </w:p>
     <w:p>
       <w:pPr>
@@ -9137,7 +9467,7 @@
           <w:lang w:val="en-US"/>
         </w:rPr>
       </w:pPr>
-      <w:bookmarkStart w:id="66" w:name="_Ref132776697"/>
+      <w:bookmarkStart w:id="67" w:name="_Ref132776697"/>
       <w:r>
         <w:rPr>
           <w:b/>
@@ -9208,7 +9538,7 @@
         </w:rPr>
         <w:t>. Springer 2015.</w:t>
       </w:r>
-      <w:bookmarkEnd w:id="66"/>
+      <w:bookmarkEnd w:id="67"/>
     </w:p>
     <w:p>
       <w:pPr>
@@ -9287,7 +9617,7 @@
           <w:numId w:val="23"/>
         </w:numPr>
       </w:pPr>
-      <w:bookmarkStart w:id="67" w:name="_Ref132336405"/>
+      <w:bookmarkStart w:id="68" w:name="_Ref132336405"/>
       <w:r>
         <w:rPr>
           <w:b/>
@@ -9363,7 +9693,7 @@
       <w:r>
         <w:t>Ostrava, 2021. Bakalářská práce. Ostravská univerzita. Přírodovědecká fakulta. Katedra informatiky a počítačů.</w:t>
       </w:r>
-      <w:bookmarkEnd w:id="67"/>
+      <w:bookmarkEnd w:id="68"/>
     </w:p>
     <w:p>
       <w:pPr>
@@ -9373,7 +9703,7 @@
           <w:numId w:val="23"/>
         </w:numPr>
       </w:pPr>
-      <w:bookmarkStart w:id="68" w:name="_Ref132584247"/>
+      <w:bookmarkStart w:id="69" w:name="_Ref132584247"/>
       <w:r>
         <w:rPr>
           <w:b/>
@@ -9394,7 +9724,7 @@
       <w:r>
         <w:t>. Brno, 2012. Diplomová práce. Masarykova univerzita. Fakulta informatiky.</w:t>
       </w:r>
-      <w:bookmarkEnd w:id="68"/>
+      <w:bookmarkEnd w:id="69"/>
     </w:p>
     <w:p>
       <w:pPr>
@@ -9404,7 +9734,7 @@
           <w:numId w:val="23"/>
         </w:numPr>
       </w:pPr>
-      <w:bookmarkStart w:id="69" w:name="_Ref132427097"/>
+      <w:bookmarkStart w:id="70" w:name="_Ref132427097"/>
       <w:r>
         <w:rPr>
           <w:b/>
@@ -9455,7 +9785,7 @@
       <w:r>
         <w:t>-21-826</w:t>
       </w:r>
-      <w:bookmarkEnd w:id="69"/>
+      <w:bookmarkEnd w:id="70"/>
     </w:p>
     <w:p>
       <w:pPr>
@@ -9465,7 +9795,7 @@
           <w:numId w:val="23"/>
         </w:numPr>
       </w:pPr>
-      <w:bookmarkStart w:id="70" w:name="_Ref132584008"/>
+      <w:bookmarkStart w:id="71" w:name="_Ref132584008"/>
       <w:r>
         <w:rPr>
           <w:b/>
@@ -9543,7 +9873,78 @@
       <w:r>
         <w:t xml:space="preserve"> UP Olomouc, 2006.</w:t>
       </w:r>
-      <w:bookmarkEnd w:id="70"/>
+      <w:bookmarkEnd w:id="71"/>
+    </w:p>
+    <w:p>
+      <w:pPr>
+        <w:pStyle w:val="normlntext"/>
+        <w:numPr>
+          <w:ilvl w:val="0"/>
+          <w:numId w:val="23"/>
+        </w:numPr>
+      </w:pPr>
+      <w:r>
+        <w:rPr>
+          <w:b/>
+          <w:bCs/>
+        </w:rPr>
+        <w:t>J. Černý</w:t>
+      </w:r>
+      <w:r>
+        <w:t xml:space="preserve">. </w:t>
+      </w:r>
+      <w:r>
+        <w:rPr>
+          <w:i/>
+          <w:iCs/>
+        </w:rPr>
+        <w:t>Z</w:t>
+      </w:r>
+      <w:r>
+        <w:rPr>
+          <w:i/>
+          <w:iCs/>
+        </w:rPr>
+        <w:t>á</w:t>
+      </w:r>
+      <w:r>
+        <w:rPr>
+          <w:i/>
+          <w:iCs/>
+        </w:rPr>
+        <w:t>kladn</w:t>
+      </w:r>
+      <w:r>
+        <w:rPr>
+          <w:i/>
+          <w:iCs/>
+        </w:rPr>
+        <w:t>í</w:t>
+      </w:r>
+      <w:r>
+        <w:rPr>
+          <w:i/>
+          <w:iCs/>
+        </w:rPr>
+        <w:t xml:space="preserve"> grafov</w:t>
+      </w:r>
+      <w:r>
+        <w:rPr>
+          <w:i/>
+          <w:iCs/>
+        </w:rPr>
+        <w:t>é</w:t>
+      </w:r>
+      <w:r>
+        <w:rPr>
+          <w:i/>
+          <w:iCs/>
+        </w:rPr>
+        <w:t xml:space="preserve"> algoritmy</w:t>
+      </w:r>
+      <w:r>
+        <w:t>. Praha, 2010. KAM, MFF UK.</w:t>
+      </w:r>
     </w:p>
     <w:p>
       <w:pPr>
@@ -10017,12 +10418,12 @@
       <w:r>
         <w:br w:type="page"/>
       </w:r>
-      <w:bookmarkStart w:id="71" w:name="_Toc132777797"/>
+      <w:bookmarkStart w:id="72" w:name="_Toc132777797"/>
       <w:r>
         <w:lastRenderedPageBreak/>
         <w:t>SEZNAM OBRÁZKŮ</w:t>
       </w:r>
-      <w:bookmarkEnd w:id="71"/>
+      <w:bookmarkEnd w:id="72"/>
     </w:p>
     <w:p>
       <w:pPr>
@@ -10031,12 +10432,12 @@
       <w:r>
         <w:br w:type="page"/>
       </w:r>
-      <w:bookmarkStart w:id="72" w:name="_Toc132777798"/>
+      <w:bookmarkStart w:id="73" w:name="_Toc132777798"/>
       <w:r>
         <w:lastRenderedPageBreak/>
         <w:t>SEZNAM TABULEK</w:t>
       </w:r>
-      <w:bookmarkEnd w:id="72"/>
+      <w:bookmarkEnd w:id="73"/>
     </w:p>
     <w:p>
       <w:pPr>
@@ -10045,12 +10446,12 @@
       <w:r>
         <w:br w:type="page"/>
       </w:r>
-      <w:bookmarkStart w:id="73" w:name="_Toc132777799"/>
+      <w:bookmarkStart w:id="74" w:name="_Toc132777799"/>
       <w:r>
         <w:lastRenderedPageBreak/>
         <w:t>SEZNAM PŘÍLOH</w:t>
       </w:r>
-      <w:bookmarkEnd w:id="73"/>
+      <w:bookmarkEnd w:id="74"/>
     </w:p>
     <w:p>
       <w:pPr>
@@ -12027,7 +12428,7 @@
   <w:abstractNum w:abstractNumId="17" w15:restartNumberingAfterBreak="0">
     <w:nsid w:val="6E592DE5"/>
     <w:multiLevelType w:val="hybridMultilevel"/>
-    <w:tmpl w:val="F1000BEC"/>
+    <w:tmpl w:val="D908C314"/>
     <w:lvl w:ilvl="0" w:tplc="0405000F">
       <w:start w:val="1"/>
       <w:numFmt w:val="decimal"/>

</xml_diff>

<commit_message>
3D visualization images of algorithm
</commit_message>
<xml_diff>
--- a/thesis/Permeabilita - Mrógala.docx
+++ b/thesis/Permeabilita - Mrógala.docx
@@ -1323,7 +1323,7 @@
     </w:p>
     <w:p>
       <w:pPr>
-        <w:pStyle w:val="Obsah1"/>
+        <w:pStyle w:val="TOC1"/>
         <w:tabs>
           <w:tab w:val="right" w:leader="dot" w:pos="8777"/>
         </w:tabs>
@@ -1340,7 +1340,7 @@
       <w:hyperlink w:anchor="_Toc132777767" w:history="1">
         <w:r>
           <w:rPr>
-            <w:rStyle w:val="Hypertextovodkaz"/>
+            <w:rStyle w:val="Hyperlink"/>
             <w:noProof/>
           </w:rPr>
           <w:t>ÚVOD</w:t>
@@ -1397,7 +1397,7 @@
     </w:p>
     <w:p>
       <w:pPr>
-        <w:pStyle w:val="Obsah1"/>
+        <w:pStyle w:val="TOC1"/>
         <w:tabs>
           <w:tab w:val="left" w:pos="482"/>
           <w:tab w:val="right" w:leader="dot" w:pos="8777"/>
@@ -1415,7 +1415,7 @@
       <w:hyperlink w:anchor="_Toc132777768" w:history="1">
         <w:r>
           <w:rPr>
-            <w:rStyle w:val="Hypertextovodkaz"/>
+            <w:rStyle w:val="Hyperlink"/>
             <w:noProof/>
           </w:rPr>
           <w:t>1</w:t>
@@ -1434,7 +1434,7 @@
         </w:r>
         <w:r>
           <w:rPr>
-            <w:rStyle w:val="Hypertextovodkaz"/>
+            <w:rStyle w:val="Hyperlink"/>
             <w:noProof/>
           </w:rPr>
           <w:t>Cíle práce</w:t>
@@ -1491,7 +1491,7 @@
     </w:p>
     <w:p>
       <w:pPr>
-        <w:pStyle w:val="Obsah1"/>
+        <w:pStyle w:val="TOC1"/>
         <w:tabs>
           <w:tab w:val="left" w:pos="482"/>
           <w:tab w:val="right" w:leader="dot" w:pos="8777"/>
@@ -1509,7 +1509,7 @@
       <w:hyperlink w:anchor="_Toc132777769" w:history="1">
         <w:r>
           <w:rPr>
-            <w:rStyle w:val="Hypertextovodkaz"/>
+            <w:rStyle w:val="Hyperlink"/>
             <w:noProof/>
           </w:rPr>
           <w:t>2</w:t>
@@ -1528,7 +1528,7 @@
         </w:r>
         <w:r>
           <w:rPr>
-            <w:rStyle w:val="Hypertextovodkaz"/>
+            <w:rStyle w:val="Hyperlink"/>
             <w:noProof/>
           </w:rPr>
           <w:t>Definice pojmů</w:t>
@@ -1585,7 +1585,7 @@
     </w:p>
     <w:p>
       <w:pPr>
-        <w:pStyle w:val="Obsah2"/>
+        <w:pStyle w:val="TOC2"/>
         <w:tabs>
           <w:tab w:val="left" w:pos="880"/>
           <w:tab w:val="right" w:leader="dot" w:pos="8777"/>
@@ -1601,7 +1601,7 @@
       <w:hyperlink w:anchor="_Toc132777770" w:history="1">
         <w:r>
           <w:rPr>
-            <w:rStyle w:val="Hypertextovodkaz"/>
+            <w:rStyle w:val="Hyperlink"/>
             <w:noProof/>
           </w:rPr>
           <w:t>2.1</w:t>
@@ -1618,7 +1618,7 @@
         </w:r>
         <w:r>
           <w:rPr>
-            <w:rStyle w:val="Hypertextovodkaz"/>
+            <w:rStyle w:val="Hyperlink"/>
             <w:noProof/>
           </w:rPr>
           <w:t>Propustnost</w:t>
@@ -1675,7 +1675,7 @@
     </w:p>
     <w:p>
       <w:pPr>
-        <w:pStyle w:val="Obsah2"/>
+        <w:pStyle w:val="TOC2"/>
         <w:tabs>
           <w:tab w:val="left" w:pos="880"/>
           <w:tab w:val="right" w:leader="dot" w:pos="8777"/>
@@ -1691,7 +1691,7 @@
       <w:hyperlink w:anchor="_Toc132777771" w:history="1">
         <w:r>
           <w:rPr>
-            <w:rStyle w:val="Hypertextovodkaz"/>
+            <w:rStyle w:val="Hyperlink"/>
             <w:noProof/>
           </w:rPr>
           <w:t>2.2</w:t>
@@ -1708,7 +1708,7 @@
         </w:r>
         <w:r>
           <w:rPr>
-            <w:rStyle w:val="Hypertextovodkaz"/>
+            <w:rStyle w:val="Hyperlink"/>
             <w:noProof/>
             <w:lang w:eastAsia="ja-JP"/>
           </w:rPr>
@@ -1766,7 +1766,7 @@
     </w:p>
     <w:p>
       <w:pPr>
-        <w:pStyle w:val="Obsah2"/>
+        <w:pStyle w:val="TOC2"/>
         <w:tabs>
           <w:tab w:val="left" w:pos="880"/>
           <w:tab w:val="right" w:leader="dot" w:pos="8777"/>
@@ -1782,7 +1782,7 @@
       <w:hyperlink w:anchor="_Toc132777772" w:history="1">
         <w:r>
           <w:rPr>
-            <w:rStyle w:val="Hypertextovodkaz"/>
+            <w:rStyle w:val="Hyperlink"/>
             <w:noProof/>
           </w:rPr>
           <w:t>2.3</w:t>
@@ -1799,7 +1799,7 @@
         </w:r>
         <w:r>
           <w:rPr>
-            <w:rStyle w:val="Hypertextovodkaz"/>
+            <w:rStyle w:val="Hyperlink"/>
             <w:noProof/>
             <w:lang w:eastAsia="ja-JP"/>
           </w:rPr>
@@ -1857,7 +1857,7 @@
     </w:p>
     <w:p>
       <w:pPr>
-        <w:pStyle w:val="Obsah2"/>
+        <w:pStyle w:val="TOC2"/>
         <w:tabs>
           <w:tab w:val="left" w:pos="880"/>
           <w:tab w:val="right" w:leader="dot" w:pos="8777"/>
@@ -1873,7 +1873,7 @@
       <w:hyperlink w:anchor="_Toc132777773" w:history="1">
         <w:r>
           <w:rPr>
-            <w:rStyle w:val="Hypertextovodkaz"/>
+            <w:rStyle w:val="Hyperlink"/>
             <w:noProof/>
           </w:rPr>
           <w:t>2.4</w:t>
@@ -1890,7 +1890,7 @@
         </w:r>
         <w:r>
           <w:rPr>
-            <w:rStyle w:val="Hypertextovodkaz"/>
+            <w:rStyle w:val="Hyperlink"/>
             <w:noProof/>
             <w:lang w:eastAsia="ja-JP"/>
           </w:rPr>
@@ -1948,7 +1948,7 @@
     </w:p>
     <w:p>
       <w:pPr>
-        <w:pStyle w:val="Obsah1"/>
+        <w:pStyle w:val="TOC1"/>
         <w:tabs>
           <w:tab w:val="left" w:pos="482"/>
           <w:tab w:val="right" w:leader="dot" w:pos="8777"/>
@@ -1966,7 +1966,7 @@
       <w:hyperlink w:anchor="_Toc132777774" w:history="1">
         <w:r>
           <w:rPr>
-            <w:rStyle w:val="Hypertextovodkaz"/>
+            <w:rStyle w:val="Hyperlink"/>
             <w:noProof/>
           </w:rPr>
           <w:t>3</w:t>
@@ -1985,7 +1985,7 @@
         </w:r>
         <w:r>
           <w:rPr>
-            <w:rStyle w:val="Hypertextovodkaz"/>
+            <w:rStyle w:val="Hyperlink"/>
             <w:noProof/>
           </w:rPr>
           <w:t>teorie grafů</w:t>
@@ -2042,7 +2042,7 @@
     </w:p>
     <w:p>
       <w:pPr>
-        <w:pStyle w:val="Obsah2"/>
+        <w:pStyle w:val="TOC2"/>
         <w:tabs>
           <w:tab w:val="left" w:pos="880"/>
           <w:tab w:val="right" w:leader="dot" w:pos="8777"/>
@@ -2058,7 +2058,7 @@
       <w:hyperlink w:anchor="_Toc132777775" w:history="1">
         <w:r>
           <w:rPr>
-            <w:rStyle w:val="Hypertextovodkaz"/>
+            <w:rStyle w:val="Hyperlink"/>
             <w:noProof/>
             <w:lang w:eastAsia="ja-JP"/>
           </w:rPr>
@@ -2076,7 +2076,7 @@
         </w:r>
         <w:r>
           <w:rPr>
-            <w:rStyle w:val="Hypertextovodkaz"/>
+            <w:rStyle w:val="Hyperlink"/>
             <w:noProof/>
             <w:lang w:eastAsia="ja-JP"/>
           </w:rPr>
@@ -2134,7 +2134,7 @@
     </w:p>
     <w:p>
       <w:pPr>
-        <w:pStyle w:val="Obsah2"/>
+        <w:pStyle w:val="TOC2"/>
         <w:tabs>
           <w:tab w:val="left" w:pos="880"/>
           <w:tab w:val="right" w:leader="dot" w:pos="8777"/>
@@ -2150,7 +2150,7 @@
       <w:hyperlink w:anchor="_Toc132777776" w:history="1">
         <w:r>
           <w:rPr>
-            <w:rStyle w:val="Hypertextovodkaz"/>
+            <w:rStyle w:val="Hyperlink"/>
             <w:noProof/>
           </w:rPr>
           <w:t>3.2</w:t>
@@ -2167,7 +2167,7 @@
         </w:r>
         <w:r>
           <w:rPr>
-            <w:rStyle w:val="Hypertextovodkaz"/>
+            <w:rStyle w:val="Hyperlink"/>
             <w:noProof/>
           </w:rPr>
           <w:t>Dijkstrův algoritmus</w:t>
@@ -2224,7 +2224,7 @@
     </w:p>
     <w:p>
       <w:pPr>
-        <w:pStyle w:val="Obsah2"/>
+        <w:pStyle w:val="TOC2"/>
         <w:tabs>
           <w:tab w:val="left" w:pos="880"/>
           <w:tab w:val="right" w:leader="dot" w:pos="8777"/>
@@ -2240,7 +2240,7 @@
       <w:hyperlink w:anchor="_Toc132777777" w:history="1">
         <w:r>
           <w:rPr>
-            <w:rStyle w:val="Hypertextovodkaz"/>
+            <w:rStyle w:val="Hyperlink"/>
             <w:noProof/>
           </w:rPr>
           <w:t>3.3</w:t>
@@ -2257,7 +2257,7 @@
         </w:r>
         <w:r>
           <w:rPr>
-            <w:rStyle w:val="Hypertextovodkaz"/>
+            <w:rStyle w:val="Hyperlink"/>
             <w:noProof/>
           </w:rPr>
           <w:t>Maximální tok a minimální řez</w:t>
@@ -2314,7 +2314,7 @@
     </w:p>
     <w:p>
       <w:pPr>
-        <w:pStyle w:val="Obsah3"/>
+        <w:pStyle w:val="TOC3"/>
         <w:tabs>
           <w:tab w:val="left" w:pos="1320"/>
           <w:tab w:val="right" w:leader="dot" w:pos="8777"/>
@@ -2330,7 +2330,7 @@
       <w:hyperlink w:anchor="_Toc132777778" w:history="1">
         <w:r>
           <w:rPr>
-            <w:rStyle w:val="Hypertextovodkaz"/>
+            <w:rStyle w:val="Hyperlink"/>
             <w:noProof/>
           </w:rPr>
           <w:t>3.3.1</w:t>
@@ -2347,7 +2347,7 @@
         </w:r>
         <w:r>
           <w:rPr>
-            <w:rStyle w:val="Hypertextovodkaz"/>
+            <w:rStyle w:val="Hyperlink"/>
             <w:noProof/>
           </w:rPr>
           <w:t>Maximální tok</w:t>
@@ -2404,7 +2404,7 @@
     </w:p>
     <w:p>
       <w:pPr>
-        <w:pStyle w:val="Obsah3"/>
+        <w:pStyle w:val="TOC3"/>
         <w:tabs>
           <w:tab w:val="left" w:pos="1320"/>
           <w:tab w:val="right" w:leader="dot" w:pos="8777"/>
@@ -2420,7 +2420,7 @@
       <w:hyperlink w:anchor="_Toc132777779" w:history="1">
         <w:r>
           <w:rPr>
-            <w:rStyle w:val="Hypertextovodkaz"/>
+            <w:rStyle w:val="Hyperlink"/>
             <w:noProof/>
           </w:rPr>
           <w:t>3.3.2</w:t>
@@ -2437,7 +2437,7 @@
         </w:r>
         <w:r>
           <w:rPr>
-            <w:rStyle w:val="Hypertextovodkaz"/>
+            <w:rStyle w:val="Hyperlink"/>
             <w:noProof/>
           </w:rPr>
           <w:t>minimální řez</w:t>
@@ -2494,7 +2494,7 @@
     </w:p>
     <w:p>
       <w:pPr>
-        <w:pStyle w:val="Obsah1"/>
+        <w:pStyle w:val="TOC1"/>
         <w:tabs>
           <w:tab w:val="left" w:pos="482"/>
           <w:tab w:val="right" w:leader="dot" w:pos="8777"/>
@@ -2512,7 +2512,7 @@
       <w:hyperlink w:anchor="_Toc132777780" w:history="1">
         <w:r>
           <w:rPr>
-            <w:rStyle w:val="Hypertextovodkaz"/>
+            <w:rStyle w:val="Hyperlink"/>
             <w:noProof/>
             <w:lang w:eastAsia="ja-JP"/>
           </w:rPr>
@@ -2532,7 +2532,7 @@
         </w:r>
         <w:r>
           <w:rPr>
-            <w:rStyle w:val="Hypertextovodkaz"/>
+            <w:rStyle w:val="Hyperlink"/>
             <w:noProof/>
             <w:lang w:eastAsia="ja-JP"/>
           </w:rPr>
@@ -2590,7 +2590,7 @@
     </w:p>
     <w:p>
       <w:pPr>
-        <w:pStyle w:val="Obsah2"/>
+        <w:pStyle w:val="TOC2"/>
         <w:tabs>
           <w:tab w:val="left" w:pos="880"/>
           <w:tab w:val="right" w:leader="dot" w:pos="8777"/>
@@ -2606,7 +2606,7 @@
       <w:hyperlink w:anchor="_Toc132777781" w:history="1">
         <w:r>
           <w:rPr>
-            <w:rStyle w:val="Hypertextovodkaz"/>
+            <w:rStyle w:val="Hyperlink"/>
             <w:noProof/>
           </w:rPr>
           <w:t>4.1</w:t>
@@ -2623,14 +2623,14 @@
         </w:r>
         <w:r>
           <w:rPr>
-            <w:rStyle w:val="Hypertextovodkaz"/>
+            <w:rStyle w:val="Hyperlink"/>
             <w:noProof/>
           </w:rPr>
           <w:t xml:space="preserve">Vyplňování slepých konců </w:t>
         </w:r>
         <w:r>
           <w:rPr>
-            <w:rStyle w:val="Hypertextovodkaz"/>
+            <w:rStyle w:val="Hyperlink"/>
             <w:noProof/>
             <w:lang w:eastAsia="ja-JP"/>
           </w:rPr>
@@ -2638,14 +2638,14 @@
         </w:r>
         <w:r>
           <w:rPr>
-            <w:rStyle w:val="Hypertextovodkaz"/>
+            <w:rStyle w:val="Hyperlink"/>
             <w:noProof/>
           </w:rPr>
           <w:t>breadth-first search</w:t>
         </w:r>
         <w:r>
           <w:rPr>
-            <w:rStyle w:val="Hypertextovodkaz"/>
+            <w:rStyle w:val="Hyperlink"/>
             <w:noProof/>
             <w:lang w:eastAsia="ja-JP"/>
           </w:rPr>
@@ -2703,7 +2703,7 @@
     </w:p>
     <w:p>
       <w:pPr>
-        <w:pStyle w:val="Obsah2"/>
+        <w:pStyle w:val="TOC2"/>
         <w:tabs>
           <w:tab w:val="left" w:pos="880"/>
           <w:tab w:val="right" w:leader="dot" w:pos="8777"/>
@@ -2719,7 +2719,7 @@
       <w:hyperlink w:anchor="_Toc132777782" w:history="1">
         <w:r>
           <w:rPr>
-            <w:rStyle w:val="Hypertextovodkaz"/>
+            <w:rStyle w:val="Hyperlink"/>
             <w:noProof/>
           </w:rPr>
           <w:t>4.2</w:t>
@@ -2736,7 +2736,7 @@
         </w:r>
         <w:r>
           <w:rPr>
-            <w:rStyle w:val="Hypertextovodkaz"/>
+            <w:rStyle w:val="Hyperlink"/>
             <w:noProof/>
           </w:rPr>
           <w:t>Prohledávání do hloubky (depth-first search)</w:t>
@@ -2793,7 +2793,7 @@
     </w:p>
     <w:p>
       <w:pPr>
-        <w:pStyle w:val="Obsah1"/>
+        <w:pStyle w:val="TOC1"/>
         <w:tabs>
           <w:tab w:val="left" w:pos="482"/>
           <w:tab w:val="right" w:leader="dot" w:pos="8777"/>
@@ -2811,7 +2811,7 @@
       <w:hyperlink w:anchor="_Toc132777783" w:history="1">
         <w:r>
           <w:rPr>
-            <w:rStyle w:val="Hypertextovodkaz"/>
+            <w:rStyle w:val="Hyperlink"/>
             <w:noProof/>
           </w:rPr>
           <w:t>5</w:t>
@@ -2830,7 +2830,7 @@
         </w:r>
         <w:r>
           <w:rPr>
-            <w:rStyle w:val="Hypertextovodkaz"/>
+            <w:rStyle w:val="Hyperlink"/>
             <w:noProof/>
           </w:rPr>
           <w:t>Kvalita propustnosti</w:t>
@@ -2887,7 +2887,7 @@
     </w:p>
     <w:p>
       <w:pPr>
-        <w:pStyle w:val="Obsah2"/>
+        <w:pStyle w:val="TOC2"/>
         <w:tabs>
           <w:tab w:val="left" w:pos="880"/>
           <w:tab w:val="right" w:leader="dot" w:pos="8777"/>
@@ -2903,7 +2903,7 @@
       <w:hyperlink w:anchor="_Toc132777784" w:history="1">
         <w:r>
           <w:rPr>
-            <w:rStyle w:val="Hypertextovodkaz"/>
+            <w:rStyle w:val="Hyperlink"/>
             <w:noProof/>
           </w:rPr>
           <w:t>5.1</w:t>
@@ -2920,7 +2920,7 @@
         </w:r>
         <w:r>
           <w:rPr>
-            <w:rStyle w:val="Hypertextovodkaz"/>
+            <w:rStyle w:val="Hyperlink"/>
             <w:noProof/>
           </w:rPr>
           <w:t>Matematická morfologie</w:t>
@@ -2977,7 +2977,7 @@
     </w:p>
     <w:p>
       <w:pPr>
-        <w:pStyle w:val="Obsah3"/>
+        <w:pStyle w:val="TOC3"/>
         <w:tabs>
           <w:tab w:val="left" w:pos="1320"/>
           <w:tab w:val="right" w:leader="dot" w:pos="8777"/>
@@ -2993,7 +2993,7 @@
       <w:hyperlink w:anchor="_Toc132777785" w:history="1">
         <w:r>
           <w:rPr>
-            <w:rStyle w:val="Hypertextovodkaz"/>
+            <w:rStyle w:val="Hyperlink"/>
             <w:noProof/>
             <w:lang w:eastAsia="ja-JP"/>
           </w:rPr>
@@ -3011,7 +3011,7 @@
         </w:r>
         <w:r>
           <w:rPr>
-            <w:rStyle w:val="Hypertextovodkaz"/>
+            <w:rStyle w:val="Hyperlink"/>
             <w:noProof/>
             <w:lang w:eastAsia="ja-JP"/>
           </w:rPr>
@@ -3069,7 +3069,7 @@
     </w:p>
     <w:p>
       <w:pPr>
-        <w:pStyle w:val="Obsah3"/>
+        <w:pStyle w:val="TOC3"/>
         <w:tabs>
           <w:tab w:val="left" w:pos="1320"/>
           <w:tab w:val="right" w:leader="dot" w:pos="8777"/>
@@ -3085,7 +3085,7 @@
       <w:hyperlink w:anchor="_Toc132777786" w:history="1">
         <w:r>
           <w:rPr>
-            <w:rStyle w:val="Hypertextovodkaz"/>
+            <w:rStyle w:val="Hyperlink"/>
             <w:noProof/>
             <w:lang w:eastAsia="ja-JP"/>
           </w:rPr>
@@ -3103,7 +3103,7 @@
         </w:r>
         <w:r>
           <w:rPr>
-            <w:rStyle w:val="Hypertextovodkaz"/>
+            <w:rStyle w:val="Hyperlink"/>
             <w:noProof/>
             <w:lang w:eastAsia="ja-JP"/>
           </w:rPr>
@@ -3161,7 +3161,7 @@
     </w:p>
     <w:p>
       <w:pPr>
-        <w:pStyle w:val="Obsah1"/>
+        <w:pStyle w:val="TOC1"/>
         <w:tabs>
           <w:tab w:val="left" w:pos="482"/>
           <w:tab w:val="right" w:leader="dot" w:pos="8777"/>
@@ -3179,7 +3179,7 @@
       <w:hyperlink w:anchor="_Toc132777787" w:history="1">
         <w:r>
           <w:rPr>
-            <w:rStyle w:val="Hypertextovodkaz"/>
+            <w:rStyle w:val="Hyperlink"/>
             <w:noProof/>
           </w:rPr>
           <w:t>6</w:t>
@@ -3198,7 +3198,7 @@
         </w:r>
         <w:r>
           <w:rPr>
-            <w:rStyle w:val="Hypertextovodkaz"/>
+            <w:rStyle w:val="Hyperlink"/>
             <w:noProof/>
           </w:rPr>
           <w:t>Podobnost mezi algoritmy vyplňování a řešení bludiště</w:t>
@@ -3255,7 +3255,7 @@
     </w:p>
     <w:p>
       <w:pPr>
-        <w:pStyle w:val="Obsah1"/>
+        <w:pStyle w:val="TOC1"/>
         <w:tabs>
           <w:tab w:val="left" w:pos="482"/>
           <w:tab w:val="right" w:leader="dot" w:pos="8777"/>
@@ -3273,7 +3273,7 @@
       <w:hyperlink w:anchor="_Toc132777788" w:history="1">
         <w:r>
           <w:rPr>
-            <w:rStyle w:val="Hypertextovodkaz"/>
+            <w:rStyle w:val="Hyperlink"/>
             <w:noProof/>
           </w:rPr>
           <w:t>7</w:t>
@@ -3292,7 +3292,7 @@
         </w:r>
         <w:r>
           <w:rPr>
-            <w:rStyle w:val="Hypertextovodkaz"/>
+            <w:rStyle w:val="Hyperlink"/>
             <w:noProof/>
           </w:rPr>
           <w:t>Jiné metody a přístupy k řešení propustnosti materiálu (Rešerše)</w:t>
@@ -3349,7 +3349,7 @@
     </w:p>
     <w:p>
       <w:pPr>
-        <w:pStyle w:val="Obsah1"/>
+        <w:pStyle w:val="TOC1"/>
         <w:tabs>
           <w:tab w:val="left" w:pos="482"/>
           <w:tab w:val="right" w:leader="dot" w:pos="8777"/>
@@ -3367,7 +3367,7 @@
       <w:hyperlink w:anchor="_Toc132777789" w:history="1">
         <w:r>
           <w:rPr>
-            <w:rStyle w:val="Hypertextovodkaz"/>
+            <w:rStyle w:val="Hyperlink"/>
             <w:noProof/>
           </w:rPr>
           <w:t>8</w:t>
@@ -3386,7 +3386,7 @@
         </w:r>
         <w:r>
           <w:rPr>
-            <w:rStyle w:val="Hypertextovodkaz"/>
+            <w:rStyle w:val="Hyperlink"/>
             <w:noProof/>
           </w:rPr>
           <w:t>Otázka grafické reprezentace</w:t>
@@ -3443,7 +3443,7 @@
     </w:p>
     <w:p>
       <w:pPr>
-        <w:pStyle w:val="Obsah1"/>
+        <w:pStyle w:val="TOC1"/>
         <w:tabs>
           <w:tab w:val="left" w:pos="482"/>
           <w:tab w:val="right" w:leader="dot" w:pos="8777"/>
@@ -3461,7 +3461,7 @@
       <w:hyperlink w:anchor="_Toc132777790" w:history="1">
         <w:r>
           <w:rPr>
-            <w:rStyle w:val="Hypertextovodkaz"/>
+            <w:rStyle w:val="Hyperlink"/>
             <w:noProof/>
           </w:rPr>
           <w:t>9</w:t>
@@ -3480,7 +3480,7 @@
         </w:r>
         <w:r>
           <w:rPr>
-            <w:rStyle w:val="Hypertextovodkaz"/>
+            <w:rStyle w:val="Hyperlink"/>
             <w:noProof/>
           </w:rPr>
           <w:t>Algoritmus pro vyhledávání kritických míst propustnosti ve 2D</w:t>
@@ -3537,7 +3537,7 @@
     </w:p>
     <w:p>
       <w:pPr>
-        <w:pStyle w:val="Obsah2"/>
+        <w:pStyle w:val="TOC2"/>
         <w:tabs>
           <w:tab w:val="left" w:pos="880"/>
           <w:tab w:val="right" w:leader="dot" w:pos="8777"/>
@@ -3553,7 +3553,7 @@
       <w:hyperlink w:anchor="_Toc132777791" w:history="1">
         <w:r>
           <w:rPr>
-            <w:rStyle w:val="Hypertextovodkaz"/>
+            <w:rStyle w:val="Hyperlink"/>
             <w:noProof/>
           </w:rPr>
           <w:t>9.1</w:t>
@@ -3570,7 +3570,7 @@
         </w:r>
         <w:r>
           <w:rPr>
-            <w:rStyle w:val="Hypertextovodkaz"/>
+            <w:rStyle w:val="Hyperlink"/>
             <w:noProof/>
           </w:rPr>
           <w:t>Zamyšlení nad přístupem k problému.</w:t>
@@ -3627,7 +3627,7 @@
     </w:p>
     <w:p>
       <w:pPr>
-        <w:pStyle w:val="Obsah2"/>
+        <w:pStyle w:val="TOC2"/>
         <w:tabs>
           <w:tab w:val="left" w:pos="880"/>
           <w:tab w:val="right" w:leader="dot" w:pos="8777"/>
@@ -3643,7 +3643,7 @@
       <w:hyperlink w:anchor="_Toc132777792" w:history="1">
         <w:r>
           <w:rPr>
-            <w:rStyle w:val="Hypertextovodkaz"/>
+            <w:rStyle w:val="Hyperlink"/>
             <w:noProof/>
           </w:rPr>
           <w:t>9.2</w:t>
@@ -3660,7 +3660,7 @@
         </w:r>
         <w:r>
           <w:rPr>
-            <w:rStyle w:val="Hypertextovodkaz"/>
+            <w:rStyle w:val="Hyperlink"/>
             <w:noProof/>
           </w:rPr>
           <w:t>Další možné řešení problému</w:t>
@@ -3717,7 +3717,7 @@
     </w:p>
     <w:p>
       <w:pPr>
-        <w:pStyle w:val="Obsah1"/>
+        <w:pStyle w:val="TOC1"/>
         <w:tabs>
           <w:tab w:val="right" w:leader="dot" w:pos="8777"/>
         </w:tabs>
@@ -3734,7 +3734,7 @@
       <w:hyperlink w:anchor="_Toc132777793" w:history="1">
         <w:r>
           <w:rPr>
-            <w:rStyle w:val="Hypertextovodkaz"/>
+            <w:rStyle w:val="Hyperlink"/>
             <w:noProof/>
           </w:rPr>
           <w:t>ZÁVĚR</w:t>
@@ -3791,7 +3791,7 @@
     </w:p>
     <w:p>
       <w:pPr>
-        <w:pStyle w:val="Obsah1"/>
+        <w:pStyle w:val="TOC1"/>
         <w:tabs>
           <w:tab w:val="right" w:leader="dot" w:pos="8777"/>
         </w:tabs>
@@ -3808,7 +3808,7 @@
       <w:hyperlink w:anchor="_Toc132777794" w:history="1">
         <w:r>
           <w:rPr>
-            <w:rStyle w:val="Hypertextovodkaz"/>
+            <w:rStyle w:val="Hyperlink"/>
             <w:noProof/>
           </w:rPr>
           <w:t>RESUMÉ</w:t>
@@ -3865,7 +3865,7 @@
     </w:p>
     <w:p>
       <w:pPr>
-        <w:pStyle w:val="Obsah1"/>
+        <w:pStyle w:val="TOC1"/>
         <w:tabs>
           <w:tab w:val="right" w:leader="dot" w:pos="8777"/>
         </w:tabs>
@@ -3882,7 +3882,7 @@
       <w:hyperlink w:anchor="_Toc132777795" w:history="1">
         <w:r>
           <w:rPr>
-            <w:rStyle w:val="Hypertextovodkaz"/>
+            <w:rStyle w:val="Hyperlink"/>
             <w:noProof/>
           </w:rPr>
           <w:t>SUMMARY</w:t>
@@ -3939,7 +3939,7 @@
     </w:p>
     <w:p>
       <w:pPr>
-        <w:pStyle w:val="Obsah1"/>
+        <w:pStyle w:val="TOC1"/>
         <w:tabs>
           <w:tab w:val="right" w:leader="dot" w:pos="8777"/>
         </w:tabs>
@@ -3956,7 +3956,7 @@
       <w:hyperlink w:anchor="_Toc132777796" w:history="1">
         <w:r>
           <w:rPr>
-            <w:rStyle w:val="Hypertextovodkaz"/>
+            <w:rStyle w:val="Hyperlink"/>
             <w:noProof/>
           </w:rPr>
           <w:t>SEZNAM POUŽITÉ LITERATURY</w:t>
@@ -4013,7 +4013,7 @@
     </w:p>
     <w:p>
       <w:pPr>
-        <w:pStyle w:val="Obsah1"/>
+        <w:pStyle w:val="TOC1"/>
         <w:tabs>
           <w:tab w:val="right" w:leader="dot" w:pos="8777"/>
         </w:tabs>
@@ -4030,7 +4030,7 @@
       <w:hyperlink w:anchor="_Toc132777797" w:history="1">
         <w:r>
           <w:rPr>
-            <w:rStyle w:val="Hypertextovodkaz"/>
+            <w:rStyle w:val="Hyperlink"/>
             <w:noProof/>
           </w:rPr>
           <w:t>SEZNAM OBRÁZKŮ</w:t>
@@ -4087,7 +4087,7 @@
     </w:p>
     <w:p>
       <w:pPr>
-        <w:pStyle w:val="Obsah1"/>
+        <w:pStyle w:val="TOC1"/>
         <w:tabs>
           <w:tab w:val="right" w:leader="dot" w:pos="8777"/>
         </w:tabs>
@@ -4104,7 +4104,7 @@
       <w:hyperlink w:anchor="_Toc132777798" w:history="1">
         <w:r>
           <w:rPr>
-            <w:rStyle w:val="Hypertextovodkaz"/>
+            <w:rStyle w:val="Hyperlink"/>
             <w:noProof/>
           </w:rPr>
           <w:t>SEZNAM TABULEK</w:t>
@@ -4161,7 +4161,7 @@
     </w:p>
     <w:p>
       <w:pPr>
-        <w:pStyle w:val="Obsah1"/>
+        <w:pStyle w:val="TOC1"/>
         <w:tabs>
           <w:tab w:val="right" w:leader="dot" w:pos="8777"/>
         </w:tabs>
@@ -4178,7 +4178,7 @@
       <w:hyperlink w:anchor="_Toc132777799" w:history="1">
         <w:r>
           <w:rPr>
-            <w:rStyle w:val="Hypertextovodkaz"/>
+            <w:rStyle w:val="Hyperlink"/>
             <w:noProof/>
           </w:rPr>
           <w:t>SEZNAM PŘÍLOH</w:t>
@@ -4295,15 +4295,7 @@
         <w:pStyle w:val="normlntext"/>
       </w:pPr>
       <w:r>
-        <w:t xml:space="preserve">Tato práce navazuje na mou bakalářskou práci, která se věnovala algoritmům pro vyplňování </w:t>
-      </w:r>
-      <w:proofErr w:type="gramStart"/>
-      <w:r>
-        <w:t>3D</w:t>
-      </w:r>
-      <w:proofErr w:type="gramEnd"/>
-      <w:r>
-        <w:t xml:space="preserve"> rastru [</w:t>
+        <w:t>Tato práce navazuje na mou bakalářskou práci, která se věnovala algoritmům pro vyplňování 3D rastru [</w:t>
       </w:r>
       <w:r>
         <w:fldChar w:fldCharType="begin"/>
@@ -4597,33 +4589,20 @@
     </w:p>
     <w:p>
       <w:pPr>
-        <w:pStyle w:val="Titulek"/>
+        <w:pStyle w:val="Caption"/>
         <w:jc w:val="center"/>
       </w:pPr>
       <w:r>
         <w:t xml:space="preserve">Obrázek </w:t>
       </w:r>
-      <w:r>
-        <w:fldChar w:fldCharType="begin"/>
-      </w:r>
-      <w:r>
-        <w:instrText xml:space="preserve"> SEQ Obrázek \* ARABIC </w:instrText>
-      </w:r>
-      <w:r>
-        <w:fldChar w:fldCharType="separate"/>
-      </w:r>
-      <w:r>
-        <w:rPr>
-          <w:noProof/>
-        </w:rPr>
-        <w:t>1</w:t>
-      </w:r>
-      <w:r>
-        <w:rPr>
-          <w:noProof/>
-        </w:rPr>
-        <w:fldChar w:fldCharType="end"/>
-      </w:r>
+      <w:fldSimple w:instr=" SEQ Obrázek \* ARABIC ">
+        <w:r>
+          <w:rPr>
+            <w:noProof/>
+          </w:rPr>
+          <w:t>1</w:t>
+        </w:r>
+      </w:fldSimple>
       <w:r>
         <w:t>- znázornění propustnosti materiálu</w:t>
       </w:r>
@@ -4641,7 +4620,7 @@
     </w:p>
     <w:p>
       <w:pPr>
-        <w:pStyle w:val="Titulek"/>
+        <w:pStyle w:val="Caption"/>
         <w:jc w:val="center"/>
         <w:rPr>
           <w:rFonts w:ascii="Times New Roman" w:hAnsi="Times New Roman" w:cs="Times New Roman"/>
@@ -4814,33 +4793,20 @@
     </w:p>
     <w:p>
       <w:pPr>
-        <w:pStyle w:val="Titulek"/>
+        <w:pStyle w:val="Caption"/>
         <w:jc w:val="center"/>
       </w:pPr>
       <w:r>
         <w:t xml:space="preserve">Obrázek </w:t>
       </w:r>
-      <w:r>
-        <w:fldChar w:fldCharType="begin"/>
-      </w:r>
-      <w:r>
-        <w:instrText xml:space="preserve"> SEQ Obrázek \* ARABIC </w:instrText>
-      </w:r>
-      <w:r>
-        <w:fldChar w:fldCharType="separate"/>
-      </w:r>
-      <w:r>
-        <w:rPr>
-          <w:noProof/>
-        </w:rPr>
-        <w:t>2</w:t>
-      </w:r>
-      <w:r>
-        <w:rPr>
-          <w:noProof/>
-        </w:rPr>
-        <w:fldChar w:fldCharType="end"/>
-      </w:r>
+      <w:fldSimple w:instr=" SEQ Obrázek \* ARABIC ">
+        <w:r>
+          <w:rPr>
+            <w:noProof/>
+          </w:rPr>
+          <w:t>2</w:t>
+        </w:r>
+      </w:fldSimple>
       <w:r>
         <w:t>- znázornění úplné propustnosti</w:t>
       </w:r>
@@ -5140,33 +5106,20 @@
     </w:p>
     <w:p>
       <w:pPr>
-        <w:pStyle w:val="Titulek"/>
+        <w:pStyle w:val="Caption"/>
         <w:jc w:val="center"/>
       </w:pPr>
       <w:r>
         <w:t xml:space="preserve">Obrázek </w:t>
       </w:r>
-      <w:r>
-        <w:fldChar w:fldCharType="begin"/>
-      </w:r>
-      <w:r>
-        <w:instrText xml:space="preserve"> SEQ Obrázek \* ARABIC </w:instrText>
-      </w:r>
-      <w:r>
-        <w:fldChar w:fldCharType="separate"/>
-      </w:r>
-      <w:r>
-        <w:rPr>
-          <w:noProof/>
-        </w:rPr>
-        <w:t>3</w:t>
-      </w:r>
-      <w:r>
-        <w:rPr>
-          <w:noProof/>
-        </w:rPr>
-        <w:fldChar w:fldCharType="end"/>
-      </w:r>
+      <w:fldSimple w:instr=" SEQ Obrázek \* ARABIC ">
+        <w:r>
+          <w:rPr>
+            <w:noProof/>
+          </w:rPr>
+          <w:t>3</w:t>
+        </w:r>
+      </w:fldSimple>
       <w:r>
         <w:t>- znázornění částečné propustnosti</w:t>
       </w:r>
@@ -5366,33 +5319,20 @@
     </w:p>
     <w:p>
       <w:pPr>
-        <w:pStyle w:val="Titulek"/>
+        <w:pStyle w:val="Caption"/>
         <w:jc w:val="center"/>
       </w:pPr>
       <w:r>
         <w:t xml:space="preserve">Obrázek </w:t>
       </w:r>
-      <w:r>
-        <w:fldChar w:fldCharType="begin"/>
-      </w:r>
-      <w:r>
-        <w:instrText xml:space="preserve"> SEQ Obrázek \* ARABIC </w:instrText>
-      </w:r>
-      <w:r>
-        <w:fldChar w:fldCharType="separate"/>
-      </w:r>
-      <w:r>
-        <w:rPr>
-          <w:noProof/>
-        </w:rPr>
-        <w:t>4</w:t>
-      </w:r>
-      <w:r>
-        <w:rPr>
-          <w:noProof/>
-        </w:rPr>
-        <w:fldChar w:fldCharType="end"/>
-      </w:r>
+      <w:fldSimple w:instr=" SEQ Obrázek \* ARABIC ">
+        <w:r>
+          <w:rPr>
+            <w:noProof/>
+          </w:rPr>
+          <w:t>4</w:t>
+        </w:r>
+      </w:fldSimple>
       <w:r>
         <w:t>- znázornění kritického místa propustnosti</w:t>
       </w:r>
@@ -5407,25 +5347,9 @@
     </w:p>
     <w:p>
       <w:pPr>
-        <w:pStyle w:val="normlntext"/>
+        <w:pStyle w:val="NadpisA"/>
       </w:pPr>
       <w:bookmarkStart w:id="41" w:name="_Toc132777774"/>
-      <w:r>
-        <w:t>V jinem kontextu</w:t>
-      </w:r>
-      <w:r>
-        <w:t xml:space="preserve"> </w:t>
-      </w:r>
-      <w:proofErr w:type="spellStart"/>
-      <w:r>
-        <w:t>zminit</w:t>
-      </w:r>
-      <w:proofErr w:type="spellEnd"/>
-    </w:p>
-    <w:p>
-      <w:pPr>
-        <w:pStyle w:val="NadpisA"/>
-      </w:pPr>
       <w:r>
         <w:t>teorie grafů</w:t>
       </w:r>
@@ -5873,11 +5797,19 @@
         <w:jc w:val="center"/>
       </w:pPr>
       <w:r>
-        <w:lastRenderedPageBreak/>
         <w:fldChar w:fldCharType="begin"/>
       </w:r>
       <w:r>
         <w:instrText xml:space="preserve"> INCLUDEPICTURE "https://upload.wikimedia.org/wikipedia/commons/thumb/7/72/Labelled_Eulergraph.svg/1200px-Labelled_Eulergraph.svg.png" \* MERGEFORMATINET </w:instrText>
+      </w:r>
+      <w:r>
+        <w:fldChar w:fldCharType="separate"/>
+      </w:r>
+      <w:r>
+        <w:fldChar w:fldCharType="begin"/>
+      </w:r>
+      <w:r>
+        <w:instrText xml:space="preserve"> INCLUDEPICTURE  "https://upload.wikimedia.org/wikipedia/commons/thumb/7/72/Labelled_Eulergraph.svg/1200px-Labelled_Eulergraph.svg.png" \* MERGEFORMATINET </w:instrText>
       </w:r>
       <w:r>
         <w:fldChar w:fldCharType="separate"/>
@@ -5948,7 +5880,7 @@
             <v:path o:extrusionok="f" gradientshapeok="t" o:connecttype="rect"/>
             <o:lock v:ext="edit" aspectratio="t"/>
           </v:shapetype>
-          <v:shape id="_x0000_i1029" type="#_x0000_t75" alt="Eulerovský graf – Wikipedie" style="width:171pt;height:223.8pt">
+          <v:shape id="_x0000_i1029" type="#_x0000_t75" alt="Eulerovský graf – Wikipedie" style="width:171pt;height:224.25pt">
             <v:imagedata r:id="rId8" r:href="rId9" croptop="-9815f" cropbottom="-4908f"/>
           </v:shape>
         </w:pict>
@@ -5971,49 +5903,39 @@
       <w:r>
         <w:fldChar w:fldCharType="end"/>
       </w:r>
-    </w:p>
-    <w:p>
-      <w:pPr>
-        <w:pStyle w:val="Titulek"/>
+      <w:r>
+        <w:fldChar w:fldCharType="end"/>
+      </w:r>
+    </w:p>
+    <w:p>
+      <w:pPr>
+        <w:pStyle w:val="Caption"/>
         <w:jc w:val="center"/>
       </w:pPr>
       <w:r>
         <w:t xml:space="preserve">Obrázek </w:t>
       </w:r>
-      <w:r>
-        <w:fldChar w:fldCharType="begin"/>
-      </w:r>
-      <w:r>
-        <w:instrText xml:space="preserve"> SEQ Obrázek \* ARABIC </w:instrText>
-      </w:r>
-      <w:r>
-        <w:fldChar w:fldCharType="separate"/>
-      </w:r>
-      <w:r>
-        <w:rPr>
-          <w:noProof/>
-        </w:rPr>
-        <w:t>5</w:t>
-      </w:r>
-      <w:r>
-        <w:rPr>
-          <w:noProof/>
-        </w:rPr>
-        <w:fldChar w:fldCharType="end"/>
-      </w:r>
+      <w:fldSimple w:instr=" SEQ Obrázek \* ARABIC ">
+        <w:r>
+          <w:rPr>
+            <w:noProof/>
+          </w:rPr>
+          <w:t>5</w:t>
+        </w:r>
+      </w:fldSimple>
       <w:r>
         <w:t>- příklad Eulerovského grafu, převzato z</w:t>
       </w:r>
     </w:p>
     <w:p>
       <w:pPr>
-        <w:pStyle w:val="Titulek"/>
+        <w:pStyle w:val="Caption"/>
         <w:jc w:val="center"/>
       </w:pPr>
       <w:hyperlink r:id="rId10" w:history="1">
         <w:r>
           <w:rPr>
-            <w:rStyle w:val="Hypertextovodkaz"/>
+            <w:rStyle w:val="Hyperlink"/>
           </w:rPr>
           <w:t>https://cs.wikipedia.org/wiki/Eulerovsk%C3%BD_graf</w:t>
         </w:r>
@@ -6024,6 +5946,7 @@
         <w:pStyle w:val="normlntext"/>
       </w:pPr>
       <w:r>
+        <w:lastRenderedPageBreak/>
         <w:t>Pokud bychom se pokusili reprezentovat rastrovou mřížku jako graf, nejspíš bychom měli problém vytvořit</w:t>
       </w:r>
       <w:r>
@@ -6200,7 +6123,6 @@
       </w:pPr>
       <w:proofErr w:type="spellStart"/>
       <w:r>
-        <w:lastRenderedPageBreak/>
         <w:t>Dijkstrův</w:t>
       </w:r>
       <w:proofErr w:type="spellEnd"/>
@@ -7092,7 +7014,7 @@
     </w:p>
     <w:p>
       <w:pPr>
-        <w:pStyle w:val="Odstavecseseznamem"/>
+        <w:pStyle w:val="ListParagraph"/>
         <w:rPr>
           <w:rFonts w:ascii="Courier New" w:hAnsi="Courier New" w:cs="Courier New"/>
           <w:sz w:val="20"/>
@@ -8067,7 +7989,7 @@
         </w:rPr>
         <w:lastRenderedPageBreak/>
         <w:pict w14:anchorId="3771F441">
-          <v:shape id="_x0000_i1030" type="#_x0000_t75" style="width:360.6pt;height:195.6pt;visibility:visible;mso-wrap-style:square">
+          <v:shape id="_x0000_i1030" type="#_x0000_t75" style="width:360.75pt;height:195.75pt;visibility:visible;mso-wrap-style:square">
             <v:imagedata r:id="rId11" o:title="" cropbottom="-8923f"/>
           </v:shape>
         </w:pict>
@@ -8075,33 +7997,20 @@
     </w:p>
     <w:p>
       <w:pPr>
-        <w:pStyle w:val="Titulek"/>
+        <w:pStyle w:val="Caption"/>
         <w:jc w:val="center"/>
       </w:pPr>
       <w:r>
         <w:t xml:space="preserve">Obrázek </w:t>
       </w:r>
-      <w:r>
-        <w:fldChar w:fldCharType="begin"/>
-      </w:r>
-      <w:r>
-        <w:instrText xml:space="preserve"> SEQ Obrázek \* ARABIC </w:instrText>
-      </w:r>
-      <w:r>
-        <w:fldChar w:fldCharType="separate"/>
-      </w:r>
-      <w:r>
-        <w:rPr>
-          <w:noProof/>
-        </w:rPr>
-        <w:t>6</w:t>
-      </w:r>
-      <w:r>
-        <w:rPr>
-          <w:noProof/>
-        </w:rPr>
-        <w:fldChar w:fldCharType="end"/>
-      </w:r>
+      <w:fldSimple w:instr=" SEQ Obrázek \* ARABIC ">
+        <w:r>
+          <w:rPr>
+            <w:noProof/>
+          </w:rPr>
+          <w:t>6</w:t>
+        </w:r>
+      </w:fldSimple>
       <w:r>
         <w:t>- průběh algoritmu slepých konců, převzato z [</w:t>
       </w:r>
@@ -8306,8 +8215,17 @@
         <w:fldChar w:fldCharType="separate"/>
       </w:r>
       <w:r>
+        <w:fldChar w:fldCharType="begin"/>
+      </w:r>
+      <w:r>
+        <w:instrText xml:space="preserve"> INCLUDEPICTURE  "https://www.simplilearn.com/ice9/free_resources_article_thumb/DFS-Algorithm-Soni/what-is-depth-first-search-algorithm.png" \* MERGEFORMATINET </w:instrText>
+      </w:r>
+      <w:r>
+        <w:fldChar w:fldCharType="separate"/>
+      </w:r>
+      <w:r>
         <w:pict w14:anchorId="61F48CCB">
-          <v:shape id="_x0000_i1031" type="#_x0000_t75" alt="what-is-depth-first-search-algorithm" style="width:393.6pt;height:170.4pt">
+          <v:shape id="_x0000_i1031" type="#_x0000_t75" alt="what-is-depth-first-search-algorithm" style="width:393.75pt;height:170.25pt">
             <v:imagedata r:id="rId12" r:href="rId13" cropbottom="15446f" cropleft="249f"/>
           </v:shape>
         </w:pict>
@@ -8342,52 +8260,42 @@
       <w:r>
         <w:fldChar w:fldCharType="end"/>
       </w:r>
-    </w:p>
-    <w:p>
-      <w:pPr>
-        <w:pStyle w:val="Titulek"/>
+      <w:r>
+        <w:fldChar w:fldCharType="end"/>
+      </w:r>
+    </w:p>
+    <w:p>
+      <w:pPr>
+        <w:pStyle w:val="Caption"/>
         <w:jc w:val="center"/>
       </w:pPr>
       <w:r>
         <w:t xml:space="preserve">Obrázek </w:t>
       </w:r>
-      <w:r>
-        <w:fldChar w:fldCharType="begin"/>
-      </w:r>
-      <w:r>
-        <w:instrText xml:space="preserve"> SEQ Obrázek \* ARABIC </w:instrText>
-      </w:r>
-      <w:r>
-        <w:fldChar w:fldCharType="separate"/>
-      </w:r>
-      <w:r>
-        <w:rPr>
-          <w:noProof/>
-        </w:rPr>
-        <w:t>7</w:t>
-      </w:r>
-      <w:r>
-        <w:rPr>
-          <w:noProof/>
-        </w:rPr>
-        <w:fldChar w:fldCharType="end"/>
-      </w:r>
+      <w:fldSimple w:instr=" SEQ Obrázek \* ARABIC ">
+        <w:r>
+          <w:rPr>
+            <w:noProof/>
+          </w:rPr>
+          <w:t>7</w:t>
+        </w:r>
+      </w:fldSimple>
       <w:r>
         <w:t xml:space="preserve">- Postup prohledávání do hloubky, převzato z </w:t>
       </w:r>
     </w:p>
     <w:p>
       <w:pPr>
-        <w:pStyle w:val="Titulek"/>
+        <w:pStyle w:val="Caption"/>
         <w:jc w:val="center"/>
         <w:rPr>
-          <w:rStyle w:val="Hypertextovodkaz"/>
+          <w:rStyle w:val="Hyperlink"/>
         </w:rPr>
       </w:pPr>
       <w:hyperlink r:id="rId14" w:history="1">
         <w:r>
           <w:rPr>
-            <w:rStyle w:val="Hypertextovodkaz"/>
+            <w:rStyle w:val="Hyperlink"/>
           </w:rPr>
           <w:t>https://www.simplilearn.com/tutorials/data-structure-tutorial/dfs-algorithm</w:t>
         </w:r>
@@ -8395,12 +8303,12 @@
     </w:p>
     <w:p>
       <w:pPr>
-        <w:pStyle w:val="Titulek"/>
+        <w:pStyle w:val="Caption"/>
         <w:jc w:val="center"/>
       </w:pPr>
       <w:r>
         <w:rPr>
-          <w:rStyle w:val="Hypertextovodkaz"/>
+          <w:rStyle w:val="Hyperlink"/>
         </w:rPr>
         <w:br w:type="page"/>
       </w:r>
@@ -8571,7 +8479,7 @@
           <w:noProof/>
         </w:rPr>
         <w:pict w14:anchorId="4CE0EF32">
-          <v:shape id="Picture 1" o:spid="_x0000_i1032" type="#_x0000_t75" alt="A picture containing shape&#10;&#10;Description automatically generated" style="width:216.6pt;height:55.8pt;visibility:visible;mso-wrap-style:square">
+          <v:shape id="Picture 1" o:spid="_x0000_i1032" type="#_x0000_t75" alt="A picture containing shape&#10;&#10;Description automatically generated" style="width:216.75pt;height:55.5pt;visibility:visible;mso-wrap-style:square">
             <v:imagedata r:id="rId15" o:title="A picture containing shape&#10;&#10;Description automatically generated"/>
           </v:shape>
         </w:pict>
@@ -8579,7 +8487,7 @@
     </w:p>
     <w:p>
       <w:pPr>
-        <w:pStyle w:val="Titulek"/>
+        <w:pStyle w:val="Caption"/>
         <w:jc w:val="center"/>
         <w:rPr>
           <w:lang w:eastAsia="ja-JP"/>
@@ -8588,27 +8496,14 @@
       <w:r>
         <w:t xml:space="preserve">Obrázek </w:t>
       </w:r>
-      <w:r>
-        <w:fldChar w:fldCharType="begin"/>
-      </w:r>
-      <w:r>
-        <w:instrText xml:space="preserve"> SEQ Obrázek \* ARABIC </w:instrText>
-      </w:r>
-      <w:r>
-        <w:fldChar w:fldCharType="separate"/>
-      </w:r>
-      <w:r>
-        <w:rPr>
-          <w:noProof/>
-        </w:rPr>
-        <w:t>8</w:t>
-      </w:r>
-      <w:r>
-        <w:rPr>
-          <w:noProof/>
-        </w:rPr>
-        <w:fldChar w:fldCharType="end"/>
-      </w:r>
+      <w:fldSimple w:instr=" SEQ Obrázek \* ARABIC ">
+        <w:r>
+          <w:rPr>
+            <w:noProof/>
+          </w:rPr>
+          <w:t>8</w:t>
+        </w:r>
+      </w:fldSimple>
       <w:r>
         <w:t xml:space="preserve"> - příklad strukturních elementů </w:t>
       </w:r>
@@ -8664,40 +8559,6 @@
         <w:t>Eroze</w:t>
       </w:r>
       <w:bookmarkEnd w:id="53"/>
-    </w:p>
-    <w:p>
-      <w:pPr>
-        <w:rPr>
-          <w:lang w:eastAsia="ja-JP"/>
-        </w:rPr>
-      </w:pPr>
-    </w:p>
-    <w:p>
-      <w:pPr>
-        <w:rPr>
-          <w:lang w:eastAsia="ja-JP"/>
-        </w:rPr>
-      </w:pPr>
-      <w:r>
-        <w:rPr>
-          <w:lang w:eastAsia="ja-JP"/>
-        </w:rPr>
-        <w:t xml:space="preserve">Zmínit o </w:t>
-      </w:r>
-      <w:proofErr w:type="spellStart"/>
-      <w:r>
-        <w:rPr>
-          <w:lang w:eastAsia="ja-JP"/>
-        </w:rPr>
-        <w:t>matlabu</w:t>
-      </w:r>
-      <w:proofErr w:type="spellEnd"/>
-      <w:r>
-        <w:rPr>
-          <w:lang w:eastAsia="ja-JP"/>
-        </w:rPr>
-        <w:t xml:space="preserve"> dilatace, kapitolu 6 dát před 5</w:t>
-      </w:r>
     </w:p>
     <w:p>
       <w:pPr>
@@ -8719,7 +8580,7 @@
     </w:p>
     <w:p>
       <w:pPr>
-        <w:pStyle w:val="Titulek"/>
+        <w:pStyle w:val="Caption"/>
         <w:jc w:val="center"/>
         <w:rPr>
           <w:lang w:eastAsia="ja-JP"/>
@@ -9225,7 +9086,7 @@
           <w:color w:val="000000"/>
         </w:rPr>
         <w:pict w14:anchorId="26EB8CEE">
-          <v:shape id="Picture 6" o:spid="_x0000_i1033" type="#_x0000_t75" alt="Diagram&#10;&#10;Description automatically generated with medium confidence" style="width:121.8pt;height:126.6pt;visibility:visible;mso-wrap-style:square">
+          <v:shape id="Picture 6" o:spid="_x0000_i1033" type="#_x0000_t75" alt="Diagram&#10;&#10;Description automatically generated with medium confidence" style="width:121.5pt;height:126.75pt;visibility:visible;mso-wrap-style:square">
             <v:imagedata r:id="rId16" o:title="Diagram&#10;&#10;Description automatically generated with medium confidence"/>
           </v:shape>
         </w:pict>
@@ -9233,33 +9094,20 @@
     </w:p>
     <w:p>
       <w:pPr>
-        <w:pStyle w:val="Titulek"/>
+        <w:pStyle w:val="Caption"/>
         <w:jc w:val="center"/>
       </w:pPr>
       <w:r>
         <w:t xml:space="preserve">Obrázek </w:t>
       </w:r>
-      <w:r>
-        <w:fldChar w:fldCharType="begin"/>
-      </w:r>
-      <w:r>
-        <w:instrText xml:space="preserve"> SEQ Obrázek \* ARABIC </w:instrText>
-      </w:r>
-      <w:r>
-        <w:fldChar w:fldCharType="separate"/>
-      </w:r>
-      <w:r>
-        <w:rPr>
-          <w:noProof/>
-        </w:rPr>
-        <w:t>9</w:t>
-      </w:r>
-      <w:r>
-        <w:rPr>
-          <w:noProof/>
-        </w:rPr>
-        <w:fldChar w:fldCharType="end"/>
-      </w:r>
+      <w:fldSimple w:instr=" SEQ Obrázek \* ARABIC ">
+        <w:r>
+          <w:rPr>
+            <w:noProof/>
+          </w:rPr>
+          <w:t>9</w:t>
+        </w:r>
+      </w:fldSimple>
       <w:r>
         <w:t>: 4 směry hledání</w:t>
       </w:r>
@@ -9340,7 +9188,7 @@
           <w:color w:val="000000"/>
         </w:rPr>
         <w:pict w14:anchorId="39D3D2FE">
-          <v:shape id="Picture 4" o:spid="_x0000_i1034" type="#_x0000_t75" alt="Chart, waterfall chart&#10;&#10;Description automatically generated" style="width:172.2pt;height:138.6pt;visibility:visible;mso-wrap-style:square">
+          <v:shape id="Picture 4" o:spid="_x0000_i1034" type="#_x0000_t75" alt="Chart, waterfall chart&#10;&#10;Description automatically generated" style="width:172.5pt;height:138.75pt;visibility:visible;mso-wrap-style:square">
             <v:imagedata r:id="rId17" o:title="Chart, waterfall chart&#10;&#10;Description automatically generated"/>
           </v:shape>
         </w:pict>
@@ -9351,33 +9199,20 @@
     </w:p>
     <w:p>
       <w:pPr>
-        <w:pStyle w:val="Titulek"/>
+        <w:pStyle w:val="Caption"/>
         <w:jc w:val="center"/>
       </w:pPr>
       <w:r>
         <w:t xml:space="preserve">     Obrázek </w:t>
       </w:r>
-      <w:r>
-        <w:fldChar w:fldCharType="begin"/>
-      </w:r>
-      <w:r>
-        <w:instrText xml:space="preserve"> SEQ Obrázek \* ARABIC </w:instrText>
-      </w:r>
-      <w:r>
-        <w:fldChar w:fldCharType="separate"/>
-      </w:r>
-      <w:r>
-        <w:rPr>
-          <w:noProof/>
-        </w:rPr>
-        <w:t>11</w:t>
-      </w:r>
-      <w:r>
-        <w:rPr>
-          <w:noProof/>
-        </w:rPr>
-        <w:fldChar w:fldCharType="end"/>
-      </w:r>
+      <w:fldSimple w:instr=" SEQ Obrázek \* ARABIC ">
+        <w:r>
+          <w:rPr>
+            <w:noProof/>
+          </w:rPr>
+          <w:t>11</w:t>
+        </w:r>
+      </w:fldSimple>
       <w:r>
         <w:t xml:space="preserve">: problém 4 směrů hledání                                            </w:t>
       </w:r>
@@ -9589,27 +9424,6 @@
     </w:p>
     <w:p>
       <w:pPr>
-        <w:pStyle w:val="Nadpisy"/>
-      </w:pPr>
-    </w:p>
-    <w:p>
-      <w:pPr>
-        <w:pStyle w:val="normlntext"/>
-      </w:pPr>
-      <w:r>
-        <w:t xml:space="preserve">Seřadit podle </w:t>
-      </w:r>
-      <w:proofErr w:type="spellStart"/>
-      <w:r>
-        <w:t>přijmení</w:t>
-      </w:r>
-      <w:proofErr w:type="spellEnd"/>
-      <w:r>
-        <w:t xml:space="preserve"> a změnit pořadí příjmení jméno</w:t>
-      </w:r>
-    </w:p>
-    <w:p>
-      <w:pPr>
         <w:pStyle w:val="normlntext"/>
         <w:numPr>
           <w:ilvl w:val="0"/>
@@ -10198,7 +10012,7 @@
     </w:p>
     <w:p>
       <w:pPr>
-        <w:pStyle w:val="Odstavecseseznamem"/>
+        <w:pStyle w:val="ListParagraph"/>
         <w:numPr>
           <w:ilvl w:val="0"/>
           <w:numId w:val="19"/>
@@ -10759,7 +10573,7 @@
 <w:ftr xmlns:wpc="http://schemas.microsoft.com/office/word/2010/wordprocessingCanvas" xmlns:cx="http://schemas.microsoft.com/office/drawing/2014/chartex" xmlns:cx1="http://schemas.microsoft.com/office/drawing/2015/9/8/chartex" xmlns:cx2="http://schemas.microsoft.com/office/drawing/2015/10/21/chartex" xmlns:cx3="http://schemas.microsoft.com/office/drawing/2016/5/9/chartex" xmlns:cx4="http://schemas.microsoft.com/office/drawing/2016/5/10/chartex" xmlns:cx5="http://schemas.microsoft.com/office/drawing/2016/5/11/chartex" xmlns:cx6="http://schemas.microsoft.com/office/drawing/2016/5/12/chartex" xmlns:cx7="http://schemas.microsoft.com/office/drawing/2016/5/13/chartex" xmlns:cx8="http://schemas.microsoft.com/office/drawing/2016/5/14/chartex" xmlns:mc="http://schemas.openxmlformats.org/markup-compatibility/2006" xmlns:aink="http://schemas.microsoft.com/office/drawing/2016/ink" xmlns:am3d="http://schemas.microsoft.com/office/drawing/2017/model3d" xmlns:o="urn:schemas-microsoft-com:office:office" xmlns:oel="http://schemas.microsoft.com/office/2019/extlst" xmlns:r="http://schemas.openxmlformats.org/officeDocument/2006/relationships" xmlns:m="http://schemas.openxmlformats.org/officeDocument/2006/math" xmlns:v="urn:schemas-microsoft-com:vml" xmlns:wp14="http://schemas.microsoft.com/office/word/2010/wordprocessingDrawing" xmlns:wp="http://schemas.openxmlformats.org/drawingml/2006/wordprocessingDrawing" xmlns:w10="urn:schemas-microsoft-com:office:word" xmlns:w="http://schemas.openxmlformats.org/wordprocessingml/2006/main" xmlns:w14="http://schemas.microsoft.com/office/word/2010/wordml" xmlns:w15="http://schemas.microsoft.com/office/word/2012/wordml" xmlns:w16cex="http://schemas.microsoft.com/office/word/2018/wordml/cex" xmlns:w16cid="http://schemas.microsoft.com/office/word/2016/wordml/cid" xmlns:w16="http://schemas.microsoft.com/office/word/2018/wordml" xmlns:w16sdtdh="http://schemas.microsoft.com/office/word/2020/wordml/sdtdatahash" xmlns:w16se="http://schemas.microsoft.com/office/word/2015/wordml/symex" xmlns:wpg="http://schemas.microsoft.com/office/word/2010/wordprocessingGroup" xmlns:wpi="http://schemas.microsoft.com/office/word/2010/wordprocessingInk" xmlns:wne="http://schemas.microsoft.com/office/word/2006/wordml" xmlns:wps="http://schemas.microsoft.com/office/word/2010/wordprocessingShape" mc:Ignorable="w14 w15 w16se w16cid w16 w16cex w16sdtdh wp14">
   <w:p>
     <w:pPr>
-      <w:pStyle w:val="Zpat"/>
+      <w:pStyle w:val="Footer"/>
       <w:jc w:val="right"/>
     </w:pPr>
     <w:r>
@@ -10783,7 +10597,7 @@
   </w:p>
   <w:p>
     <w:pPr>
-      <w:pStyle w:val="Zpat"/>
+      <w:pStyle w:val="Footer"/>
     </w:pPr>
   </w:p>
 </w:ftr>
@@ -10812,7 +10626,7 @@
 <w:hdr xmlns:wpc="http://schemas.microsoft.com/office/word/2010/wordprocessingCanvas" xmlns:cx="http://schemas.microsoft.com/office/drawing/2014/chartex" xmlns:cx1="http://schemas.microsoft.com/office/drawing/2015/9/8/chartex" xmlns:cx2="http://schemas.microsoft.com/office/drawing/2015/10/21/chartex" xmlns:cx3="http://schemas.microsoft.com/office/drawing/2016/5/9/chartex" xmlns:cx4="http://schemas.microsoft.com/office/drawing/2016/5/10/chartex" xmlns:cx5="http://schemas.microsoft.com/office/drawing/2016/5/11/chartex" xmlns:cx6="http://schemas.microsoft.com/office/drawing/2016/5/12/chartex" xmlns:cx7="http://schemas.microsoft.com/office/drawing/2016/5/13/chartex" xmlns:cx8="http://schemas.microsoft.com/office/drawing/2016/5/14/chartex" xmlns:mc="http://schemas.openxmlformats.org/markup-compatibility/2006" xmlns:aink="http://schemas.microsoft.com/office/drawing/2016/ink" xmlns:am3d="http://schemas.microsoft.com/office/drawing/2017/model3d" xmlns:o="urn:schemas-microsoft-com:office:office" xmlns:oel="http://schemas.microsoft.com/office/2019/extlst" xmlns:r="http://schemas.openxmlformats.org/officeDocument/2006/relationships" xmlns:m="http://schemas.openxmlformats.org/officeDocument/2006/math" xmlns:v="urn:schemas-microsoft-com:vml" xmlns:wp14="http://schemas.microsoft.com/office/word/2010/wordprocessingDrawing" xmlns:wp="http://schemas.openxmlformats.org/drawingml/2006/wordprocessingDrawing" xmlns:w10="urn:schemas-microsoft-com:office:word" xmlns:w="http://schemas.openxmlformats.org/wordprocessingml/2006/main" xmlns:w14="http://schemas.microsoft.com/office/word/2010/wordml" xmlns:w15="http://schemas.microsoft.com/office/word/2012/wordml" xmlns:w16cex="http://schemas.microsoft.com/office/word/2018/wordml/cex" xmlns:w16cid="http://schemas.microsoft.com/office/word/2016/wordml/cid" xmlns:w16="http://schemas.microsoft.com/office/word/2018/wordml" xmlns:w16sdtdh="http://schemas.microsoft.com/office/word/2020/wordml/sdtdatahash" xmlns:w16se="http://schemas.microsoft.com/office/word/2015/wordml/symex" xmlns:wpg="http://schemas.microsoft.com/office/word/2010/wordprocessingGroup" xmlns:wpi="http://schemas.microsoft.com/office/word/2010/wordprocessingInk" xmlns:wne="http://schemas.microsoft.com/office/word/2006/wordml" xmlns:wps="http://schemas.microsoft.com/office/word/2010/wordprocessingShape" mc:Ignorable="w14 w15 w16se w16cid w16 w16cex w16sdtdh wp14">
   <w:p>
     <w:pPr>
-      <w:pStyle w:val="Zhlav"/>
+      <w:pStyle w:val="Header"/>
     </w:pPr>
   </w:p>
 </w:hdr>
@@ -13324,7 +13138,7 @@
     <w:rPrDefault>
       <w:rPr>
         <w:rFonts w:ascii="Times New (W1)" w:eastAsia="MS Mincho" w:hAnsi="Times New (W1)" w:cs="Times New Roman"/>
-        <w:lang w:val="en-US" w:eastAsia="ja-JP" w:bidi="ar-SA"/>
+        <w:lang w:val="cs-CZ" w:eastAsia="ja-JP" w:bidi="ar-SA"/>
       </w:rPr>
     </w:rPrDefault>
     <w:pPrDefault/>
@@ -13617,7 +13431,7 @@
     <w:lsdException w:name="Unresolved Mention" w:semiHidden="1" w:uiPriority="99" w:unhideWhenUsed="1"/>
     <w:lsdException w:name="Smart Link" w:semiHidden="1" w:uiPriority="99" w:unhideWhenUsed="1"/>
   </w:latentStyles>
-  <w:style w:type="paragraph" w:default="1" w:styleId="Normln">
+  <w:style w:type="paragraph" w:default="1" w:styleId="Normal">
     <w:name w:val="Normal"/>
     <w:qFormat/>
     <w:rsid w:val="001C2A53"/>
@@ -13625,14 +13439,14 @@
       <w:rFonts w:ascii="Times" w:eastAsia="Yu Mincho" w:hAnsi="Times" w:cs="Times"/>
       <w:sz w:val="24"/>
       <w:szCs w:val="24"/>
-      <w:lang w:val="cs-CZ" w:eastAsia="cs-CZ"/>
+      <w:lang w:eastAsia="cs-CZ"/>
     </w:rPr>
   </w:style>
-  <w:style w:type="paragraph" w:styleId="Nadpis1">
+  <w:style w:type="paragraph" w:styleId="Heading1">
     <w:name w:val="heading 1"/>
-    <w:basedOn w:val="Normln"/>
-    <w:next w:val="Normln"/>
-    <w:link w:val="Nadpis1Char"/>
+    <w:basedOn w:val="Normal"/>
+    <w:next w:val="Normal"/>
+    <w:link w:val="Heading1Char"/>
     <w:uiPriority w:val="9"/>
     <w:qFormat/>
     <w:rsid w:val="00CA61B2"/>
@@ -13650,10 +13464,10 @@
       <w:szCs w:val="32"/>
     </w:rPr>
   </w:style>
-  <w:style w:type="paragraph" w:styleId="Nadpis2">
+  <w:style w:type="paragraph" w:styleId="Heading2">
     <w:name w:val="heading 2"/>
-    <w:basedOn w:val="Normln"/>
-    <w:next w:val="Normln"/>
+    <w:basedOn w:val="Normal"/>
+    <w:next w:val="Normal"/>
     <w:qFormat/>
     <w:rsid w:val="00CA61B2"/>
     <w:pPr>
@@ -13671,10 +13485,10 @@
       <w:szCs w:val="28"/>
     </w:rPr>
   </w:style>
-  <w:style w:type="paragraph" w:styleId="Nadpis3">
+  <w:style w:type="paragraph" w:styleId="Heading3">
     <w:name w:val="heading 3"/>
-    <w:basedOn w:val="Normln"/>
-    <w:next w:val="Normln"/>
+    <w:basedOn w:val="Normal"/>
+    <w:next w:val="Normal"/>
     <w:qFormat/>
     <w:rsid w:val="00CA61B2"/>
     <w:pPr>
@@ -13690,13 +13504,13 @@
       <w:szCs w:val="26"/>
     </w:rPr>
   </w:style>
-  <w:style w:type="character" w:default="1" w:styleId="Standardnpsmoodstavce">
+  <w:style w:type="character" w:default="1" w:styleId="DefaultParagraphFont">
     <w:name w:val="Default Paragraph Font"/>
     <w:uiPriority w:val="1"/>
     <w:semiHidden/>
     <w:unhideWhenUsed/>
   </w:style>
-  <w:style w:type="table" w:default="1" w:styleId="Normlntabulka">
+  <w:style w:type="table" w:default="1" w:styleId="TableNormal">
     <w:name w:val="Normal Table"/>
     <w:uiPriority w:val="99"/>
     <w:semiHidden/>
@@ -13711,7 +13525,7 @@
       </w:tblCellMar>
     </w:tblPr>
   </w:style>
-  <w:style w:type="numbering" w:default="1" w:styleId="Bezseznamu">
+  <w:style w:type="numbering" w:default="1" w:styleId="NoList">
     <w:name w:val="No List"/>
     <w:uiPriority w:val="99"/>
     <w:semiHidden/>
@@ -13719,7 +13533,7 @@
   </w:style>
   <w:style w:type="paragraph" w:customStyle="1" w:styleId="StylArial145bzarovnnnasted">
     <w:name w:val="Styl Arial 145 b. zarovnání na střed"/>
-    <w:basedOn w:val="Normln"/>
+    <w:basedOn w:val="Normal"/>
     <w:link w:val="StylArial145bzarovnnnastedChar"/>
     <w:rsid w:val="00AE73A9"/>
     <w:pPr>
@@ -13733,7 +13547,7 @@
   </w:style>
   <w:style w:type="paragraph" w:customStyle="1" w:styleId="nazevprace">
     <w:name w:val="nazev prace"/>
-    <w:basedOn w:val="Normln"/>
+    <w:basedOn w:val="Normal"/>
     <w:autoRedefine/>
     <w:rsid w:val="00C547A0"/>
     <w:pPr>
@@ -13755,9 +13569,9 @@
       <w:lang w:val="cs-CZ" w:eastAsia="cs-CZ" w:bidi="ar-SA"/>
     </w:rPr>
   </w:style>
-  <w:style w:type="table" w:styleId="Mkatabulky">
+  <w:style w:type="table" w:styleId="TableGrid">
     <w:name w:val="Table Grid"/>
-    <w:basedOn w:val="Normlntabulka"/>
+    <w:basedOn w:val="TableNormal"/>
     <w:rsid w:val="00951047"/>
     <w:tblPr>
       <w:tblBorders>
@@ -13770,10 +13584,10 @@
       </w:tblBorders>
     </w:tblPr>
   </w:style>
-  <w:style w:type="paragraph" w:styleId="Obsah1">
+  <w:style w:type="paragraph" w:styleId="TOC1">
     <w:name w:val="toc 1"/>
-    <w:basedOn w:val="Normln"/>
-    <w:next w:val="Normln"/>
+    <w:basedOn w:val="Normal"/>
+    <w:next w:val="Normal"/>
     <w:autoRedefine/>
     <w:uiPriority w:val="39"/>
     <w:rsid w:val="000E19A8"/>
@@ -13785,10 +13599,10 @@
       <w:caps/>
     </w:rPr>
   </w:style>
-  <w:style w:type="paragraph" w:styleId="Obsah2">
+  <w:style w:type="paragraph" w:styleId="TOC2">
     <w:name w:val="toc 2"/>
-    <w:basedOn w:val="Normln"/>
-    <w:next w:val="Normln"/>
+    <w:basedOn w:val="Normal"/>
+    <w:next w:val="Normal"/>
     <w:autoRedefine/>
     <w:uiPriority w:val="39"/>
     <w:rsid w:val="000E19A8"/>
@@ -13797,10 +13611,10 @@
       <w:ind w:left="238"/>
     </w:pPr>
   </w:style>
-  <w:style w:type="paragraph" w:styleId="Obsah3">
+  <w:style w:type="paragraph" w:styleId="TOC3">
     <w:name w:val="toc 3"/>
-    <w:basedOn w:val="Normln"/>
-    <w:next w:val="Normln"/>
+    <w:basedOn w:val="Normal"/>
+    <w:next w:val="Normal"/>
     <w:autoRedefine/>
     <w:uiPriority w:val="39"/>
     <w:rsid w:val="000E19A8"/>
@@ -13809,7 +13623,7 @@
       <w:ind w:left="482"/>
     </w:pPr>
   </w:style>
-  <w:style w:type="character" w:styleId="Hypertextovodkaz">
+  <w:style w:type="character" w:styleId="Hyperlink">
     <w:name w:val="Hyperlink"/>
     <w:uiPriority w:val="99"/>
     <w:rsid w:val="00C00E28"/>
@@ -13820,7 +13634,7 @@
   </w:style>
   <w:style w:type="paragraph" w:customStyle="1" w:styleId="Text">
     <w:name w:val="Text"/>
-    <w:basedOn w:val="Normln"/>
+    <w:basedOn w:val="Normal"/>
     <w:rsid w:val="009C1B8E"/>
     <w:pPr>
       <w:spacing w:before="120" w:line="360" w:lineRule="auto"/>
@@ -13838,7 +13652,7 @@
   </w:style>
   <w:style w:type="paragraph" w:customStyle="1" w:styleId="StylKurzvaPed6bZa42b">
     <w:name w:val="Styl Kurzíva Před:  6 b. Za:  42 b."/>
-    <w:basedOn w:val="Normln"/>
+    <w:basedOn w:val="Normal"/>
     <w:rsid w:val="00C547A0"/>
     <w:pPr>
       <w:spacing w:before="120" w:after="1200"/>
@@ -13851,7 +13665,7 @@
   </w:style>
   <w:style w:type="paragraph" w:customStyle="1" w:styleId="Nadpisy">
     <w:name w:val="Nadpisy"/>
-    <w:basedOn w:val="Nzev"/>
+    <w:basedOn w:val="Title"/>
     <w:link w:val="NadpisyChar"/>
     <w:qFormat/>
     <w:rsid w:val="00C33F40"/>
@@ -13866,7 +13680,7 @@
   </w:style>
   <w:style w:type="paragraph" w:customStyle="1" w:styleId="normlntext">
     <w:name w:val="normální text"/>
-    <w:basedOn w:val="Normln"/>
+    <w:basedOn w:val="Normal"/>
     <w:qFormat/>
     <w:rsid w:val="00B70E26"/>
     <w:pPr>
@@ -13879,7 +13693,7 @@
   </w:style>
   <w:style w:type="paragraph" w:customStyle="1" w:styleId="normlntextkurzva">
     <w:name w:val="normální text kurzíva"/>
-    <w:basedOn w:val="Normln"/>
+    <w:basedOn w:val="Normal"/>
     <w:qFormat/>
     <w:rsid w:val="00C33F40"/>
     <w:pPr>
@@ -13890,11 +13704,11 @@
       <w:i/>
     </w:rPr>
   </w:style>
-  <w:style w:type="paragraph" w:styleId="Nzev">
+  <w:style w:type="paragraph" w:styleId="Title">
     <w:name w:val="Title"/>
-    <w:basedOn w:val="Normln"/>
-    <w:next w:val="Normln"/>
-    <w:link w:val="NzevChar"/>
+    <w:basedOn w:val="Normal"/>
+    <w:next w:val="Normal"/>
+    <w:link w:val="TitleChar"/>
     <w:qFormat/>
     <w:rsid w:val="00C33F40"/>
     <w:pPr>
@@ -13911,9 +13725,9 @@
       <w:szCs w:val="32"/>
     </w:rPr>
   </w:style>
-  <w:style w:type="character" w:customStyle="1" w:styleId="NzevChar">
-    <w:name w:val="Název Char"/>
-    <w:link w:val="Nzev"/>
+  <w:style w:type="character" w:customStyle="1" w:styleId="TitleChar">
+    <w:name w:val="Title Char"/>
+    <w:link w:val="Title"/>
     <w:rsid w:val="00C33F40"/>
     <w:rPr>
       <w:rFonts w:ascii="Cambria" w:eastAsia="Times New Roman" w:hAnsi="Cambria" w:cs="Times New Roman"/>
@@ -13924,10 +13738,10 @@
       <w:szCs w:val="32"/>
     </w:rPr>
   </w:style>
-  <w:style w:type="paragraph" w:styleId="Zhlav">
+  <w:style w:type="paragraph" w:styleId="Header">
     <w:name w:val="header"/>
-    <w:basedOn w:val="Normln"/>
-    <w:link w:val="ZhlavChar"/>
+    <w:basedOn w:val="Normal"/>
+    <w:link w:val="HeaderChar"/>
     <w:rsid w:val="0092160D"/>
     <w:pPr>
       <w:tabs>
@@ -13939,9 +13753,9 @@
       <w:rFonts w:ascii="Times New (W1)" w:hAnsi="Times New (W1)"/>
     </w:rPr>
   </w:style>
-  <w:style w:type="character" w:customStyle="1" w:styleId="ZhlavChar">
-    <w:name w:val="Záhlaví Char"/>
-    <w:link w:val="Zhlav"/>
+  <w:style w:type="character" w:customStyle="1" w:styleId="HeaderChar">
+    <w:name w:val="Header Char"/>
+    <w:link w:val="Header"/>
     <w:rsid w:val="0092160D"/>
     <w:rPr>
       <w:rFonts w:ascii="Times New (W1)" w:hAnsi="Times New (W1)"/>
@@ -13951,8 +13765,8 @@
   </w:style>
   <w:style w:type="paragraph" w:customStyle="1" w:styleId="NadpisA">
     <w:name w:val="Nadpis A"/>
-    <w:basedOn w:val="Nadpis1"/>
-    <w:next w:val="Normln"/>
+    <w:basedOn w:val="Heading1"/>
+    <w:next w:val="Normal"/>
     <w:qFormat/>
     <w:rsid w:val="003F2BF4"/>
     <w:pPr>
@@ -13968,8 +13782,8 @@
   </w:style>
   <w:style w:type="paragraph" w:customStyle="1" w:styleId="NadpisB">
     <w:name w:val="Nadpis B"/>
-    <w:basedOn w:val="Nadpis2"/>
-    <w:next w:val="Normln"/>
+    <w:basedOn w:val="Heading2"/>
+    <w:next w:val="Normal"/>
     <w:qFormat/>
     <w:rsid w:val="0092160D"/>
     <w:pPr>
@@ -13987,8 +13801,8 @@
   </w:style>
   <w:style w:type="paragraph" w:customStyle="1" w:styleId="NadpisC">
     <w:name w:val="Nadpis C"/>
-    <w:basedOn w:val="Nadpis3"/>
-    <w:next w:val="Normln"/>
+    <w:basedOn w:val="Heading3"/>
+    <w:next w:val="Normal"/>
     <w:qFormat/>
     <w:rsid w:val="0092160D"/>
     <w:pPr>
@@ -14003,10 +13817,10 @@
       <w:sz w:val="28"/>
     </w:rPr>
   </w:style>
-  <w:style w:type="paragraph" w:styleId="Zpat">
+  <w:style w:type="paragraph" w:styleId="Footer">
     <w:name w:val="footer"/>
-    <w:basedOn w:val="Normln"/>
-    <w:link w:val="ZpatChar"/>
+    <w:basedOn w:val="Normal"/>
+    <w:link w:val="FooterChar"/>
     <w:uiPriority w:val="99"/>
     <w:rsid w:val="000E19A8"/>
     <w:pPr>
@@ -14016,9 +13830,9 @@
       </w:tabs>
     </w:pPr>
   </w:style>
-  <w:style w:type="character" w:customStyle="1" w:styleId="ZpatChar">
-    <w:name w:val="Zápatí Char"/>
-    <w:link w:val="Zpat"/>
+  <w:style w:type="character" w:customStyle="1" w:styleId="FooterChar">
+    <w:name w:val="Footer Char"/>
+    <w:link w:val="Footer"/>
     <w:uiPriority w:val="99"/>
     <w:rsid w:val="000E19A8"/>
     <w:rPr>
@@ -14028,7 +13842,7 @@
   </w:style>
   <w:style w:type="paragraph" w:customStyle="1" w:styleId="Bezodstavce">
     <w:name w:val="Bez odstavce"/>
-    <w:basedOn w:val="Normln"/>
+    <w:basedOn w:val="Normal"/>
     <w:rsid w:val="00D70095"/>
     <w:pPr>
       <w:spacing w:after="120" w:line="360" w:lineRule="auto"/>
@@ -14037,7 +13851,7 @@
   </w:style>
   <w:style w:type="paragraph" w:customStyle="1" w:styleId="Literatura">
     <w:name w:val="Literatura"/>
-    <w:basedOn w:val="Normln"/>
+    <w:basedOn w:val="Normal"/>
     <w:rsid w:val="00D70095"/>
     <w:pPr>
       <w:tabs>
@@ -14059,9 +13873,9 @@
       <w:szCs w:val="28"/>
     </w:rPr>
   </w:style>
-  <w:style w:type="character" w:customStyle="1" w:styleId="Nadpis1Char">
-    <w:name w:val="Nadpis 1 Char"/>
-    <w:link w:val="Nadpis1"/>
+  <w:style w:type="character" w:customStyle="1" w:styleId="Heading1Char">
+    <w:name w:val="Heading 1 Char"/>
+    <w:link w:val="Heading1"/>
     <w:uiPriority w:val="9"/>
     <w:rsid w:val="00EF5E0F"/>
     <w:rPr>
@@ -14101,17 +13915,17 @@
       <w:szCs w:val="28"/>
     </w:rPr>
   </w:style>
-  <w:style w:type="paragraph" w:styleId="Bibliografie">
+  <w:style w:type="paragraph" w:styleId="Bibliography">
     <w:name w:val="Bibliography"/>
-    <w:basedOn w:val="Normln"/>
-    <w:next w:val="Normln"/>
+    <w:basedOn w:val="Normal"/>
+    <w:next w:val="Normal"/>
     <w:uiPriority w:val="37"/>
     <w:unhideWhenUsed/>
     <w:rsid w:val="00EF5E0F"/>
   </w:style>
-  <w:style w:type="paragraph" w:styleId="Odstavecseseznamem">
+  <w:style w:type="paragraph" w:styleId="ListParagraph">
     <w:name w:val="List Paragraph"/>
-    <w:basedOn w:val="Normln"/>
+    <w:basedOn w:val="Normal"/>
     <w:uiPriority w:val="34"/>
     <w:qFormat/>
     <w:rsid w:val="001C2A53"/>
@@ -14120,10 +13934,10 @@
       <w:contextualSpacing/>
     </w:pPr>
   </w:style>
-  <w:style w:type="paragraph" w:styleId="Titulek">
+  <w:style w:type="paragraph" w:styleId="Caption">
     <w:name w:val="caption"/>
-    <w:basedOn w:val="Normln"/>
-    <w:next w:val="Normln"/>
+    <w:basedOn w:val="Normal"/>
+    <w:next w:val="Normal"/>
     <w:uiPriority w:val="35"/>
     <w:unhideWhenUsed/>
     <w:qFormat/>
@@ -14139,7 +13953,7 @@
       <w:szCs w:val="18"/>
     </w:rPr>
   </w:style>
-  <w:style w:type="character" w:styleId="Nevyeenzmnka">
+  <w:style w:type="character" w:styleId="UnresolvedMention">
     <w:name w:val="Unresolved Mention"/>
     <w:uiPriority w:val="99"/>
     <w:semiHidden/>
@@ -14150,7 +13964,7 @@
       <w:shd w:val="clear" w:color="auto" w:fill="E1DFDD"/>
     </w:rPr>
   </w:style>
-  <w:style w:type="character" w:styleId="Sledovanodkaz">
+  <w:style w:type="character" w:styleId="FollowedHyperlink">
     <w:name w:val="FollowedHyperlink"/>
     <w:rsid w:val="003B5EC8"/>
     <w:rPr>
@@ -14158,9 +13972,9 @@
       <w:u w:val="single"/>
     </w:rPr>
   </w:style>
-  <w:style w:type="paragraph" w:styleId="Normlnweb">
+  <w:style w:type="paragraph" w:styleId="NormalWeb">
     <w:name w:val="Normal (Web)"/>
-    <w:basedOn w:val="Normln"/>
+    <w:basedOn w:val="Normal"/>
     <w:uiPriority w:val="99"/>
     <w:unhideWhenUsed/>
     <w:rsid w:val="0013201E"/>
@@ -14172,10 +13986,10 @@
       <w:lang w:eastAsia="ja-JP"/>
     </w:rPr>
   </w:style>
-  <w:style w:type="paragraph" w:styleId="FormtovanvHTML">
+  <w:style w:type="paragraph" w:styleId="HTMLPreformatted">
     <w:name w:val="HTML Preformatted"/>
-    <w:basedOn w:val="Normln"/>
-    <w:link w:val="FormtovanvHTMLChar"/>
+    <w:basedOn w:val="Normal"/>
+    <w:link w:val="HTMLPreformattedChar"/>
     <w:uiPriority w:val="99"/>
     <w:unhideWhenUsed/>
     <w:rsid w:val="00BA4F5E"/>
@@ -14206,9 +14020,9 @@
       <w:lang w:eastAsia="ja-JP"/>
     </w:rPr>
   </w:style>
-  <w:style w:type="character" w:customStyle="1" w:styleId="FormtovanvHTMLChar">
-    <w:name w:val="Formátovaný v HTML Char"/>
-    <w:link w:val="FormtovanvHTML"/>
+  <w:style w:type="character" w:customStyle="1" w:styleId="HTMLPreformattedChar">
+    <w:name w:val="HTML Preformatted Char"/>
+    <w:link w:val="HTMLPreformatted"/>
     <w:uiPriority w:val="99"/>
     <w:rsid w:val="00BA4F5E"/>
     <w:rPr>

</xml_diff>